<commit_message>
Added import for NotGuiltyBondSignalConnector.
</commit_message>
<xml_diff>
--- a/resources/Saved/21CRB01291_Crim_Traffic Judgment Entry.docx
+++ b/resources/Saved/21CRB01291_Crim_Traffic Judgment Entry.docx
@@ -519,14 +519,6 @@
         </w:rPr>
         <w:t xml:space="preserve"/>
       </w:r>
-      <w:r>
-        <w:rPr>
-          <w:rFonts w:ascii="Palatino Linotype" w:hAnsi="Palatino Linotype"/>
-          <w:sz w:val="20"/>
-          <w:szCs w:val="20"/>
-        </w:rPr>
-        <w:tab/>
-      </w:r>
     </w:p>
     <w:p>
       <w:pPr>
@@ -606,7 +598,7 @@
           <w:sz w:val="20"/>
           <w:szCs w:val="20"/>
         </w:rPr>
-        <w:t xml:space="preserve"> on March 05, 2022.</w:t>
+        <w:t xml:space="preserve"> on March 06, 2022.</w:t>
       </w:r>
       <w:r>
         <w:rPr>
@@ -623,7 +615,25 @@
           <w:sz w:val="20"/>
           <w:szCs w:val="20"/>
         </w:rPr>
-        <w:t xml:space="preserve">Defendant waived right to counsel. </w:t>
+        <w:t xml:space="preserve">Defendant waived right to counsel.</w:t>
+      </w:r>
+      <w:r>
+        <w:rPr>
+          <w:rFonts w:ascii="Palatino Linotype" w:hAnsi="Palatino Linotype"/>
+          <w:bCs/>
+          <w:sz w:val="20"/>
+          <w:szCs w:val="20"/>
+        </w:rPr>
+        <w:t xml:space="preserve"> </w:t>
+      </w:r>
+      <w:r>
+        <w:rPr>
+          <w:rFonts w:ascii="Palatino Linotype" w:hAnsi="Palatino Linotype"/>
+          <w:bCs/>
+          <w:sz w:val="20"/>
+          <w:szCs w:val="20"/>
+        </w:rPr>
+        <w:t xml:space="preserve"/>
       </w:r>
       <w:r>
         <w:rPr>
@@ -780,21 +790,12 @@
     </w:p>
     <w:p>
       <w:pPr>
-        <w:jc w:val="both"/>
         <w:rPr>
           <w:rFonts w:ascii="Palatino Linotype" w:hAnsi="Palatino Linotype"/>
           <w:sz w:val="20"/>
           <w:szCs w:val="20"/>
         </w:rPr>
       </w:pPr>
-      <w:r>
-        <w:rPr>
-          <w:rFonts w:ascii="Palatino Linotype" w:hAnsi="Palatino Linotype"/>
-          <w:sz w:val="20"/>
-          <w:szCs w:val="20"/>
-        </w:rPr>
-        <w:t xml:space="preserve"/>
-      </w:r>
     </w:p>
     <w:tbl>
       <w:tblPr>
@@ -804,7 +805,7 @@
         <w:tblLook w:val="04A0" w:firstRow="1" w:lastRow="0" w:firstColumn="1" w:lastColumn="0" w:noHBand="0" w:noVBand="1"/>
       </w:tblPr>
       <w:tblGrid>
-        <w:gridCol w:w="4642"/>
+        <w:gridCol w:w="4261"/>
         <w:gridCol w:w="4019"/>
       </w:tblGrid>
       <w:tr>
@@ -813,7 +814,7 @@
         </w:trPr>
         <w:tc>
           <w:tcPr>
-            <w:tcW w:w="2182" w:type="dxa"/>
+            <w:tcW w:w="1801" w:type="dxa"/>
           </w:tcPr>
           <w:p>
             <w:pPr>
@@ -845,8 +846,7 @@
                 <w:sz w:val="20"/>
                 <w:szCs w:val="20"/>
               </w:rPr>
-              <w:lastRenderedPageBreak/>
-              <w:t>Offense</w:t>
+              <w:t xml:space="preserve">Offense</w:t>
             </w:r>
           </w:p>
         </w:tc>
@@ -884,6 +884,7 @@
                 <w:sz w:val="20"/>
                 <w:szCs w:val="20"/>
               </w:rPr>
+              <w:lastRenderedPageBreak/>
               <w:t xml:space="preserve">Permission Req'd To Use Licensed Dock</w:t>
             </w:r>
           </w:p>
@@ -895,7 +896,7 @@
         </w:trPr>
         <w:tc>
           <w:tcPr>
-            <w:tcW w:w="2182" w:type="dxa"/>
+            <w:tcW w:w="1801" w:type="dxa"/>
           </w:tcPr>
           <w:p>
             <w:pPr>
@@ -976,7 +977,7 @@
         </w:trPr>
         <w:tc>
           <w:tcPr>
-            <w:tcW w:w="2182" w:type="dxa"/>
+            <w:tcW w:w="1801" w:type="dxa"/>
           </w:tcPr>
           <w:p>
             <w:pPr>
@@ -1057,7 +1058,7 @@
         </w:trPr>
         <w:tc>
           <w:tcPr>
-            <w:tcW w:w="2182" w:type="dxa"/>
+            <w:tcW w:w="1801" w:type="dxa"/>
           </w:tcPr>
           <w:p>
             <w:pPr>
@@ -1138,7 +1139,7 @@
         </w:trPr>
         <w:tc>
           <w:tcPr>
-            <w:tcW w:w="2182" w:type="dxa"/>
+            <w:tcW w:w="1801" w:type="dxa"/>
           </w:tcPr>
           <w:p>
             <w:pPr>
@@ -1219,7 +1220,7 @@
         </w:trPr>
         <w:tc>
           <w:tcPr>
-            <w:tcW w:w="2182" w:type="dxa"/>
+            <w:tcW w:w="1801" w:type="dxa"/>
           </w:tcPr>
           <w:p>
             <w:pPr>
@@ -1300,7 +1301,7 @@
         </w:trPr>
         <w:tc>
           <w:tcPr>
-            <w:tcW w:w="2182" w:type="dxa"/>
+            <w:tcW w:w="1801" w:type="dxa"/>
           </w:tcPr>
           <w:p>
             <w:pPr>
@@ -1390,189 +1391,7 @@
                 <w:sz w:val="20"/>
                 <w:szCs w:val="20"/>
               </w:rPr>
-              <w:t xml:space="preserve">$ 0</w:t>
-            </w:r>
-          </w:p>
-        </w:tc>
-      </w:tr>
-      <w:tr>
-        <w:trPr>
-          <w:jc w:val="center"/>
-        </w:trPr>
-        <w:tc>
-          <w:tcPr>
-            <w:tcW w:w="2182" w:type="dxa"/>
-          </w:tcPr>
-          <w:p>
-            <w:pPr>
-              <w:tabs>
-                <w:tab w:val="left" w:pos="-1080"/>
-                <w:tab w:val="left" w:pos="-720"/>
-                <w:tab w:val="left" w:pos="0"/>
-                <w:tab w:val="left" w:pos="720"/>
-                <w:tab w:val="left" w:pos="1440"/>
-                <w:tab w:val="left" w:pos="2160"/>
-                <w:tab w:val="left" w:pos="2880"/>
-                <w:tab w:val="left" w:pos="3600"/>
-                <w:tab w:val="left" w:pos="4320"/>
-                <w:tab w:val="left" w:pos="4680"/>
-              </w:tabs>
-              <w:rPr>
-                <w:rFonts w:ascii="Palatino Linotype" w:hAnsi="Palatino Linotype"/>
-                <w:b/>
-                <w:bCs/>
-                <w:sz w:val="20"/>
-                <w:szCs w:val="20"/>
-              </w:rPr>
-            </w:pPr>
-            <w:r>
-              <w:rPr>
-                <w:rFonts w:ascii="Palatino Linotype" w:hAnsi="Palatino Linotype"/>
-                <w:b/>
-                <w:bCs/>
-                <w:sz w:val="20"/>
-                <w:szCs w:val="20"/>
-              </w:rPr>
-              <w:t>Jail Days</w:t>
-            </w:r>
-          </w:p>
-        </w:tc>
-        <w:tc>
-          <w:tcPr>
-            <w:tcW w:w="3289" w:type="dxa"/>
-          </w:tcPr>
-          <w:p>
-            <w:pPr>
-              <w:tabs>
-                <w:tab w:val="left" w:pos="-1080"/>
-                <w:tab w:val="left" w:pos="-720"/>
-                <w:tab w:val="left" w:pos="0"/>
-                <w:tab w:val="left" w:pos="720"/>
-                <w:tab w:val="left" w:pos="1440"/>
-                <w:tab w:val="left" w:pos="2160"/>
-                <w:tab w:val="left" w:pos="2880"/>
-                <w:tab w:val="left" w:pos="3600"/>
-                <w:tab w:val="left" w:pos="4320"/>
-                <w:tab w:val="left" w:pos="4680"/>
-              </w:tabs>
-              <w:rPr>
-                <w:rFonts w:ascii="Palatino Linotype" w:hAnsi="Palatino Linotype"/>
-                <w:b/>
-                <w:bCs/>
-                <w:sz w:val="20"/>
-                <w:szCs w:val="20"/>
-              </w:rPr>
-            </w:pPr>
-            <w:r>
-              <w:rPr>
-                <w:rFonts w:ascii="Palatino Linotype" w:hAnsi="Palatino Linotype"/>
-                <w:b/>
-                <w:bCs/>
-                <w:sz w:val="20"/>
-                <w:szCs w:val="20"/>
-              </w:rPr>
-              <w:t xml:space="preserve">5</w:t>
-            </w:r>
-          </w:p>
-        </w:tc>
-      </w:tr>
-      <w:tr>
-        <w:trPr>
-          <w:jc w:val="center"/>
-        </w:trPr>
-        <w:tc>
-          <w:tcPr>
-            <w:tcW w:w="2182" w:type="dxa"/>
-          </w:tcPr>
-          <w:p>
-            <w:pPr>
-              <w:tabs>
-                <w:tab w:val="left" w:pos="-1080"/>
-                <w:tab w:val="left" w:pos="-720"/>
-                <w:tab w:val="left" w:pos="0"/>
-                <w:tab w:val="left" w:pos="720"/>
-                <w:tab w:val="left" w:pos="1440"/>
-                <w:tab w:val="left" w:pos="2160"/>
-                <w:tab w:val="left" w:pos="2880"/>
-                <w:tab w:val="left" w:pos="3600"/>
-                <w:tab w:val="left" w:pos="4320"/>
-                <w:tab w:val="left" w:pos="4680"/>
-              </w:tabs>
-              <w:rPr>
-                <w:rFonts w:ascii="Palatino Linotype" w:hAnsi="Palatino Linotype"/>
-                <w:b/>
-                <w:bCs/>
-                <w:sz w:val="20"/>
-                <w:szCs w:val="20"/>
-              </w:rPr>
-            </w:pPr>
-            <w:r>
-              <w:rPr>
-                <w:rFonts w:ascii="Palatino Linotype" w:hAnsi="Palatino Linotype"/>
-                <w:b/>
-                <w:bCs/>
-                <w:sz w:val="20"/>
-                <w:szCs w:val="20"/>
-              </w:rPr>
-              <w:t>Jail Days</w:t>
-            </w:r>
-            <w:r>
-              <w:rPr>
-                <w:rFonts w:ascii="Palatino Linotype" w:hAnsi="Palatino Linotype"/>
-                <w:b/>
-                <w:bCs/>
-                <w:sz w:val="20"/>
-                <w:szCs w:val="20"/>
-              </w:rPr>
-              <w:t xml:space="preserve"> </w:t>
-            </w:r>
-            <w:r>
-              <w:rPr>
-                <w:rFonts w:ascii="Palatino Linotype" w:hAnsi="Palatino Linotype"/>
-                <w:b/>
-                <w:bCs/>
-                <w:sz w:val="20"/>
-                <w:szCs w:val="20"/>
-              </w:rPr>
-              <w:t>Suspended</w:t>
-            </w:r>
-          </w:p>
-        </w:tc>
-        <w:tc>
-          <w:tcPr>
-            <w:tcW w:w="3289" w:type="dxa"/>
-          </w:tcPr>
-          <w:p>
-            <w:pPr>
-              <w:tabs>
-                <w:tab w:val="left" w:pos="-1080"/>
-                <w:tab w:val="left" w:pos="-720"/>
-                <w:tab w:val="left" w:pos="0"/>
-                <w:tab w:val="left" w:pos="720"/>
-                <w:tab w:val="left" w:pos="1440"/>
-                <w:tab w:val="left" w:pos="2160"/>
-                <w:tab w:val="left" w:pos="2880"/>
-                <w:tab w:val="left" w:pos="3600"/>
-                <w:tab w:val="left" w:pos="4320"/>
-                <w:tab w:val="left" w:pos="4680"/>
-              </w:tabs>
-              <w:rPr>
-                <w:rFonts w:ascii="Palatino Linotype" w:hAnsi="Palatino Linotype"/>
-                <w:b/>
-                <w:bCs/>
-                <w:sz w:val="20"/>
-                <w:szCs w:val="20"/>
-              </w:rPr>
-            </w:pPr>
-            <w:r>
-              <w:rPr>
-                <w:rFonts w:ascii="Palatino Linotype" w:hAnsi="Palatino Linotype"/>
-                <w:b/>
-                <w:bCs/>
-                <w:sz w:val="20"/>
-                <w:szCs w:val="20"/>
-              </w:rPr>
-              <w:t xml:space="preserve">3</w:t>
+              <w:t xml:space="preserve">$ 25</w:t>
             </w:r>
           </w:p>
         </w:tc>
@@ -1628,7 +1447,7 @@
           <w:szCs w:val="20"/>
           <w:u w:val="single"/>
         </w:rPr>
-        <w:t xml:space="preserve">Court costs are assessed for the highest degree charge in this</w:t>
+        <w:t>Court costs are assessed for the highest degree charge in this</w:t>
       </w:r>
       <w:r>
         <w:rPr>
@@ -1648,31 +1467,6 @@
           <w:szCs w:val="20"/>
         </w:rPr>
         <w:t xml:space="preserve">. </w:t>
-      </w:r>
-      <w:r>
-        <w:rPr>
-          <w:rFonts w:ascii="Palatino Linotype" w:hAnsi="Palatino Linotype"/>
-          <w:sz w:val="20"/>
-          <w:szCs w:val="20"/>
-        </w:rPr>
-        <w:t xml:space="preserve"/>
-      </w:r>
-      <w:r>
-        <w:rPr>
-          <w:rFonts w:ascii="Palatino Linotype" w:hAnsi="Palatino Linotype"/>
-          <w:bCs/>
-          <w:sz w:val="20"/>
-          <w:szCs w:val="20"/>
-        </w:rPr>
-        <w:t xml:space="preserve"/>
-      </w:r>
-      <w:r>
-        <w:rPr>
-          <w:rFonts w:ascii="Palatino Linotype" w:hAnsi="Palatino Linotype"/>
-          <w:sz w:val="20"/>
-          <w:szCs w:val="20"/>
-        </w:rPr>
-        <w:t xml:space="preserve"/>
       </w:r>
       <w:r>
         <w:rPr>
@@ -1802,187 +1596,7 @@
           <w:sz w:val="20"/>
           <w:szCs w:val="20"/>
         </w:rPr>
-        <w:t xml:space="preserve">March 05, 2022</w:t>
-      </w:r>
-      <w:r>
-        <w:rPr>
-          <w:rFonts w:ascii="Palatino Linotype" w:hAnsi="Palatino Linotype"/>
-          <w:sz w:val="20"/>
-          <w:szCs w:val="20"/>
-        </w:rPr>
-        <w:t>.</w:t>
-      </w:r>
-      <w:r>
-        <w:rPr>
-          <w:rFonts w:ascii="Palatino Linotype" w:hAnsi="Palatino Linotype"/>
-          <w:sz w:val="20"/>
-          <w:szCs w:val="20"/>
-        </w:rPr>
-        <w:t xml:space="preserve"> </w:t>
-      </w:r>
-      <w:r>
-        <w:rPr>
-          <w:rFonts w:ascii="Palatino Linotype" w:hAnsi="Palatino Linotype"/>
-          <w:sz w:val="20"/>
-          <w:szCs w:val="20"/>
-        </w:rPr>
-        <w:t xml:space="preserve"/>
-      </w:r>
-      <w:r>
-        <w:rPr>
-          <w:rFonts w:ascii="Palatino Linotype" w:hAnsi="Palatino Linotype"/>
-          <w:sz w:val="20"/>
-          <w:szCs w:val="20"/>
-        </w:rPr>
-        <w:t xml:space="preserve"/>
-      </w:r>
-      <w:r>
-        <w:rPr>
-          <w:rFonts w:ascii="Palatino Linotype" w:hAnsi="Palatino Linotype"/>
-          <w:sz w:val="20"/>
-          <w:szCs w:val="20"/>
-        </w:rPr>
-        <w:t xml:space="preserve"/>
-      </w:r>
-      <w:r>
-        <w:rPr>
-          <w:rFonts w:ascii="Palatino Linotype" w:hAnsi="Palatino Linotype"/>
-          <w:sz w:val="20"/>
-          <w:szCs w:val="20"/>
-        </w:rPr>
-        <w:t xml:space="preserve"/>
-      </w:r>
-      <w:r>
-        <w:rPr>
-          <w:rFonts w:ascii="Palatino Linotype" w:hAnsi="Palatino Linotype"/>
-          <w:sz w:val="20"/>
-          <w:szCs w:val="20"/>
-        </w:rPr>
-        <w:t xml:space="preserve"/>
-      </w:r>
-      <w:r>
-        <w:rPr>
-          <w:rFonts w:ascii="Palatino Linotype" w:hAnsi="Palatino Linotype"/>
-          <w:sz w:val="20"/>
-          <w:szCs w:val="20"/>
-        </w:rPr>
-        <w:t xml:space="preserve"/>
-        <w:br/>
-        <w:t xml:space="preserve"/>
-      </w:r>
-    </w:p>
-    <w:p>
-      <w:pPr>
-        <w:jc w:val="both"/>
-        <w:rPr>
-          <w:rFonts w:ascii="Palatino Linotype" w:hAnsi="Palatino Linotype"/>
-          <w:sz w:val="20"/>
-          <w:szCs w:val="20"/>
-        </w:rPr>
-      </w:pPr>
-      <w:r>
-        <w:rPr>
-          <w:rFonts w:ascii="Palatino Linotype" w:hAnsi="Palatino Linotype"/>
-          <w:b/>
-          <w:sz w:val="20"/>
-          <w:szCs w:val="20"/>
-        </w:rPr>
-        <w:t xml:space="preserve">Jail </w:t>
-      </w:r>
-      <w:r>
-        <w:rPr>
-          <w:rFonts w:ascii="Palatino Linotype" w:hAnsi="Palatino Linotype"/>
-          <w:b/>
-          <w:sz w:val="20"/>
-          <w:szCs w:val="20"/>
-        </w:rPr>
-        <w:t xml:space="preserve">Continued </w:t>
-      </w:r>
-      <w:r>
-        <w:rPr>
-          <w:rFonts w:ascii="Palatino Linotype" w:hAnsi="Palatino Linotype"/>
-          <w:b/>
-          <w:sz w:val="20"/>
-          <w:szCs w:val="20"/>
-        </w:rPr>
-        <w:t>Commitment Terms.</w:t>
-      </w:r>
-      <w:r>
-        <w:rPr>
-          <w:rFonts w:ascii="Palatino Linotype" w:hAnsi="Palatino Linotype"/>
-          <w:sz w:val="20"/>
-          <w:szCs w:val="20"/>
-        </w:rPr>
-        <w:t xml:space="preserve"> The Defendant is currently in jail </w:t>
-      </w:r>
-      <w:r>
-        <w:rPr>
-          <w:rFonts w:ascii="Palatino Linotype" w:hAnsi="Palatino Linotype"/>
-          <w:sz w:val="20"/>
-          <w:szCs w:val="20"/>
-        </w:rPr>
-        <w:t>and shall serve the remainder of the jail days imposed by this order.</w:t>
-      </w:r>
-      <w:r>
-        <w:rPr>
-          <w:rFonts w:ascii="Palatino Linotype" w:hAnsi="Palatino Linotype"/>
-          <w:sz w:val="20"/>
-          <w:szCs w:val="20"/>
-        </w:rPr>
-        <w:t xml:space="preserve"> </w:t>
-      </w:r>
-      <w:r>
-        <w:rPr>
-          <w:rFonts w:ascii="Palatino Linotype" w:hAnsi="Palatino Linotype"/>
-          <w:sz w:val="20"/>
-          <w:szCs w:val="20"/>
-        </w:rPr>
-        <w:t xml:space="preserve"/>
-      </w:r>
-      <w:r>
-        <w:rPr>
-          <w:rFonts w:ascii="Palatino Linotype" w:hAnsi="Palatino Linotype"/>
-          <w:sz w:val="20"/>
-          <w:szCs w:val="20"/>
-        </w:rPr>
-        <w:t xml:space="preserve">Defendant shall receive credit </w:t>
-      </w:r>
-      <w:r>
-        <w:rPr>
-          <w:rFonts w:ascii="Palatino Linotype" w:hAnsi="Palatino Linotype"/>
-          <w:sz w:val="20"/>
-          <w:szCs w:val="20"/>
-        </w:rPr>
-        <w:t xml:space="preserve">for </w:t>
-      </w:r>
-      <w:r>
-        <w:rPr>
-          <w:rFonts w:ascii="Palatino Linotype" w:hAnsi="Palatino Linotype"/>
-          <w:b/>
-          <w:bCs/>
-          <w:sz w:val="20"/>
-          <w:szCs w:val="20"/>
-        </w:rPr>
-        <w:t xml:space="preserve">1 </w:t>
-      </w:r>
-      <w:r>
-        <w:rPr>
-          <w:rFonts w:ascii="Palatino Linotype" w:hAnsi="Palatino Linotype"/>
-          <w:b/>
-          <w:bCs/>
-          <w:sz w:val="20"/>
-          <w:szCs w:val="20"/>
-        </w:rPr>
-        <w:t>days</w:t>
-      </w:r>
-      <w:r>
-        <w:rPr>
-          <w:rFonts w:ascii="Palatino Linotype" w:hAnsi="Palatino Linotype"/>
-          <w:bCs/>
-          <w:sz w:val="20"/>
-          <w:szCs w:val="20"/>
-        </w:rPr>
-        <w:t xml:space="preserve"> already served in jail</w:t>
+        <w:t xml:space="preserve">March 06, 2022</w:t>
       </w:r>
       <w:r>
         <w:rPr>
@@ -1991,38 +1605,6 @@
           <w:szCs w:val="20"/>
         </w:rPr>
         <w:t xml:space="preserve">. </w:t>
-      </w:r>
-      <w:r>
-        <w:rPr>
-          <w:rFonts w:ascii="Palatino Linotype" w:hAnsi="Palatino Linotype"/>
-          <w:sz w:val="20"/>
-          <w:szCs w:val="20"/>
-        </w:rPr>
-        <w:t xml:space="preserve"/>
-      </w:r>
-      <w:r>
-        <w:rPr>
-          <w:rFonts w:ascii="Palatino Linotype" w:hAnsi="Palatino Linotype"/>
-          <w:sz w:val="20"/>
-          <w:szCs w:val="20"/>
-        </w:rPr>
-        <w:t xml:space="preserve"/>
-      </w:r>
-      <w:r>
-        <w:rPr>
-          <w:rFonts w:ascii="Palatino Linotype" w:hAnsi="Palatino Linotype"/>
-          <w:sz w:val="20"/>
-          <w:szCs w:val="20"/>
-        </w:rPr>
-        <w:t xml:space="preserve"/>
-      </w:r>
-      <w:r>
-        <w:rPr>
-          <w:rFonts w:ascii="Palatino Linotype" w:hAnsi="Palatino Linotype"/>
-          <w:sz w:val="20"/>
-          <w:szCs w:val="20"/>
-        </w:rPr>
-        <w:t xml:space="preserve"/>
       </w:r>
       <w:r>
         <w:rPr>
@@ -2298,39 +1880,7 @@
           <w:sz w:val="16"/>
           <w:szCs w:val="16"/>
         </w:rPr>
-        <w:t>Copies served by Dep. Clerk ___________</w:t>
-      </w:r>
-      <w:r>
-        <w:rPr>
-          <w:rFonts w:ascii="Palatino Linotype" w:hAnsi="Palatino Linotype"/>
-          <w:sz w:val="16"/>
-          <w:szCs w:val="16"/>
-        </w:rPr>
-        <w:t>________________</w:t>
-      </w:r>
-      <w:r>
-        <w:rPr>
-          <w:rFonts w:ascii="Palatino Linotype" w:hAnsi="Palatino Linotype"/>
-          <w:sz w:val="16"/>
-          <w:szCs w:val="16"/>
-        </w:rPr>
-        <w:t xml:space="preserve"> on the following date ___________</w:t>
-      </w:r>
-      <w:r>
-        <w:rPr>
-          <w:rFonts w:ascii="Palatino Linotype" w:hAnsi="Palatino Linotype"/>
-          <w:sz w:val="16"/>
-          <w:szCs w:val="16"/>
-        </w:rPr>
-        <w:t>_________</w:t>
-      </w:r>
-      <w:r>
-        <w:rPr>
-          <w:rFonts w:ascii="Palatino Linotype" w:hAnsi="Palatino Linotype"/>
-          <w:sz w:val="16"/>
-          <w:szCs w:val="16"/>
-        </w:rPr>
-        <w:t xml:space="preserve"> to:</w:t>
+        <w:t>Copies served by Dep. Clerk ___________________________ on the following date ____________________ to:</w:t>
       </w:r>
     </w:p>
     <w:p>
@@ -2359,15 +1909,7 @@
           <w:sz w:val="16"/>
           <w:szCs w:val="16"/>
         </w:rPr>
-        <w:t xml:space="preserve">Prosecutor’s Office: PS    </w:t>
-      </w:r>
-      <w:r>
-        <w:rPr>
-          <w:rFonts w:ascii="Palatino Linotype" w:hAnsi="Palatino Linotype"/>
-          <w:sz w:val="16"/>
-          <w:szCs w:val="16"/>
-        </w:rPr>
-        <w:t xml:space="preserve">OM     EM; Defendant’s Attorney: PS     OM     EM; Dennis Congdon: PS     OM     EM;</w:t>
+        <w:t xml:space="preserve">Prosecutor’s Office: PS    OM     EM; Defendant’s Attorney: PS     OM     EM; Dennis Congdon: PS     OM     EM;</w:t>
       </w:r>
     </w:p>
     <w:p>
@@ -2397,14 +1939,6 @@
           <w:szCs w:val="16"/>
         </w:rPr>
         <w:t xml:space="preserve"/>
-      </w:r>
-      <w:r>
-        <w:rPr>
-          <w:rFonts w:ascii="Palatino Linotype" w:hAnsi="Palatino Linotype"/>
-          <w:sz w:val="16"/>
-          <w:szCs w:val="16"/>
-        </w:rPr>
-        <w:t xml:space="preserve">County Jail: PS   EM;</w:t>
       </w:r>
     </w:p>
     <w:p>
@@ -2478,12 +2012,7 @@
 <w:ftr xmlns:wpc="http://schemas.microsoft.com/office/word/2010/wordprocessingCanvas" xmlns:cx="http://schemas.microsoft.com/office/drawing/2014/chartex" xmlns:cx1="http://schemas.microsoft.com/office/drawing/2015/9/8/chartex" xmlns:cx2="http://schemas.microsoft.com/office/drawing/2015/10/21/chartex" xmlns:cx3="http://schemas.microsoft.com/office/drawing/2016/5/9/chartex" xmlns:cx4="http://schemas.microsoft.com/office/drawing/2016/5/10/chartex" xmlns:cx5="http://schemas.microsoft.com/office/drawing/2016/5/11/chartex" xmlns:cx6="http://schemas.microsoft.com/office/drawing/2016/5/12/chartex" xmlns:cx7="http://schemas.microsoft.com/office/drawing/2016/5/13/chartex" xmlns:cx8="http://schemas.microsoft.com/office/drawing/2016/5/14/chartex" xmlns:mc="http://schemas.openxmlformats.org/markup-compatibility/2006" xmlns:aink="http://schemas.microsoft.com/office/drawing/2016/ink" xmlns:am3d="http://schemas.microsoft.com/office/drawing/2017/model3d" xmlns:o="urn:schemas-microsoft-com:office:office" xmlns:r="http://schemas.openxmlformats.org/officeDocument/2006/relationships" xmlns:m="http://schemas.openxmlformats.org/officeDocument/2006/math" xmlns:v="urn:schemas-microsoft-com:vml" xmlns:wp14="http://schemas.microsoft.com/office/word/2010/wordprocessingDrawing" xmlns:wp="http://schemas.openxmlformats.org/drawingml/2006/wordprocessingDrawing" xmlns:w10="urn:schemas-microsoft-com:office:word" xmlns:w="http://schemas.openxmlformats.org/wordprocessingml/2006/main" xmlns:w14="http://schemas.microsoft.com/office/word/2010/wordml" xmlns:w15="http://schemas.microsoft.com/office/word/2012/wordml" xmlns:w16cex="http://schemas.microsoft.com/office/word/2018/wordml/cex" xmlns:w16cid="http://schemas.microsoft.com/office/word/2016/wordml/cid" xmlns:w16="http://schemas.microsoft.com/office/word/2018/wordml" xmlns:w16sdtdh="http://schemas.microsoft.com/office/word/2020/wordml/sdtdatahash" xmlns:w16se="http://schemas.microsoft.com/office/word/2015/wordml/symex" xmlns:wpg="http://schemas.microsoft.com/office/word/2010/wordprocessingGroup" xmlns:wpi="http://schemas.microsoft.com/office/word/2010/wordprocessingInk" xmlns:wne="http://schemas.microsoft.com/office/word/2006/wordml" xmlns:wps="http://schemas.microsoft.com/office/word/2010/wordprocessingShape" mc:Ignorable="w14 w15 w16se w16cid w16 w16cex w16sdtdh wp14">
   <w:sdt>
     <w:sdtPr>
-      <w:rPr>
-        <w:rFonts w:ascii="Palatino Linotype" w:hAnsi="Palatino Linotype"/>
-        <w:sz w:val="20"/>
-        <w:szCs w:val="20"/>
-      </w:rPr>
-      <w:id w:val="-2099861789"/>
+      <w:id w:val="-1309706245"/>
       <w:docPartObj>
         <w:docPartGallery w:val="Page Numbers (Bottom of Page)"/>
         <w:docPartUnique/>
@@ -2498,13 +2027,19 @@
             <w:sz w:val="20"/>
             <w:szCs w:val="20"/>
           </w:rPr>
-          <w:id w:val="860082579"/>
+          <w:id w:val="98381352"/>
           <w:docPartObj>
             <w:docPartGallery w:val="Page Numbers (Top of Page)"/>
             <w:docPartUnique/>
           </w:docPartObj>
         </w:sdtPr>
-        <w:sdtEndPr/>
+        <w:sdtEndPr>
+          <w:rPr>
+            <w:rFonts w:ascii="Times New Roman" w:hAnsi="Times New Roman"/>
+            <w:sz w:val="24"/>
+            <w:szCs w:val="24"/>
+          </w:rPr>
+        </w:sdtEndPr>
         <w:sdtContent>
           <w:p>
             <w:pPr>
@@ -2633,7 +2168,7 @@
                 <w:sz w:val="20"/>
                 <w:szCs w:val="20"/>
               </w:rPr>
-              <w:t>5</w:t>
+              <w:t>3</w:t>
             </w:r>
             <w:r>
               <w:rPr>
@@ -2663,11 +2198,39 @@
               </w:rPr>
               <w:t xml:space="preserve">Final Judgment Entry 21CRB01291</w:t>
             </w:r>
+          </w:p>
+          <w:p>
+            <w:pPr>
+              <w:pStyle w:val="Footer"/>
+              <w:jc w:val="right"/>
+            </w:pPr>
           </w:p>
         </w:sdtContent>
       </w:sdt>
     </w:sdtContent>
   </w:sdt>
+  <w:p>
+    <w:pPr>
+      <w:tabs>
+        <w:tab w:val="left" w:pos="-1080"/>
+        <w:tab w:val="left" w:pos="-720"/>
+        <w:tab w:val="left" w:pos="0"/>
+        <w:tab w:val="left" w:pos="720"/>
+        <w:tab w:val="left" w:pos="1440"/>
+        <w:tab w:val="left" w:pos="2160"/>
+        <w:tab w:val="left" w:pos="2880"/>
+        <w:tab w:val="left" w:pos="3600"/>
+        <w:tab w:val="left" w:pos="4320"/>
+        <w:tab w:val="left" w:pos="4680"/>
+      </w:tabs>
+      <w:jc w:val="right"/>
+      <w:rPr>
+        <w:rFonts w:ascii="Palatino Linotype" w:hAnsi="Palatino Linotype"/>
+        <w:sz w:val="20"/>
+        <w:szCs w:val="20"/>
+      </w:rPr>
+    </w:pPr>
+  </w:p>
 </w:ftr>
 </file>
 
@@ -2859,240 +2422,8 @@
       </w:rPr>
     </w:lvl>
   </w:abstractNum>
-  <w:abstractNum w:abstractNumId="1" w15:restartNumberingAfterBreak="0">
-    <w:nsid w:val="279660C9"/>
-    <w:multiLevelType w:val="hybridMultilevel"/>
-    <w:tmpl w:val="672ECC5E"/>
-    <w:lvl w:ilvl="0" w:tplc="04090001">
-      <w:start w:val="1"/>
-      <w:numFmt w:val="bullet"/>
-      <w:lvlText w:val=""/>
-      <w:lvlJc w:val="left"/>
-      <w:pPr>
-        <w:ind w:left="720" w:hanging="360"/>
-      </w:pPr>
-      <w:rPr>
-        <w:rFonts w:ascii="Symbol" w:hAnsi="Symbol" w:hint="default"/>
-      </w:rPr>
-    </w:lvl>
-    <w:lvl w:ilvl="1" w:tplc="04090003" w:tentative="1">
-      <w:start w:val="1"/>
-      <w:numFmt w:val="bullet"/>
-      <w:lvlText w:val="o"/>
-      <w:lvlJc w:val="left"/>
-      <w:pPr>
-        <w:ind w:left="1440" w:hanging="360"/>
-      </w:pPr>
-      <w:rPr>
-        <w:rFonts w:ascii="Courier New" w:hAnsi="Courier New" w:cs="Courier New" w:hint="default"/>
-      </w:rPr>
-    </w:lvl>
-    <w:lvl w:ilvl="2" w:tplc="04090005" w:tentative="1">
-      <w:start w:val="1"/>
-      <w:numFmt w:val="bullet"/>
-      <w:lvlText w:val=""/>
-      <w:lvlJc w:val="left"/>
-      <w:pPr>
-        <w:ind w:left="2160" w:hanging="360"/>
-      </w:pPr>
-      <w:rPr>
-        <w:rFonts w:ascii="Wingdings" w:hAnsi="Wingdings" w:hint="default"/>
-      </w:rPr>
-    </w:lvl>
-    <w:lvl w:ilvl="3" w:tplc="04090001" w:tentative="1">
-      <w:start w:val="1"/>
-      <w:numFmt w:val="bullet"/>
-      <w:lvlText w:val=""/>
-      <w:lvlJc w:val="left"/>
-      <w:pPr>
-        <w:ind w:left="2880" w:hanging="360"/>
-      </w:pPr>
-      <w:rPr>
-        <w:rFonts w:ascii="Symbol" w:hAnsi="Symbol" w:hint="default"/>
-      </w:rPr>
-    </w:lvl>
-    <w:lvl w:ilvl="4" w:tplc="04090003" w:tentative="1">
-      <w:start w:val="1"/>
-      <w:numFmt w:val="bullet"/>
-      <w:lvlText w:val="o"/>
-      <w:lvlJc w:val="left"/>
-      <w:pPr>
-        <w:ind w:left="3600" w:hanging="360"/>
-      </w:pPr>
-      <w:rPr>
-        <w:rFonts w:ascii="Courier New" w:hAnsi="Courier New" w:cs="Courier New" w:hint="default"/>
-      </w:rPr>
-    </w:lvl>
-    <w:lvl w:ilvl="5" w:tplc="04090005" w:tentative="1">
-      <w:start w:val="1"/>
-      <w:numFmt w:val="bullet"/>
-      <w:lvlText w:val=""/>
-      <w:lvlJc w:val="left"/>
-      <w:pPr>
-        <w:ind w:left="4320" w:hanging="360"/>
-      </w:pPr>
-      <w:rPr>
-        <w:rFonts w:ascii="Wingdings" w:hAnsi="Wingdings" w:hint="default"/>
-      </w:rPr>
-    </w:lvl>
-    <w:lvl w:ilvl="6" w:tplc="04090001" w:tentative="1">
-      <w:start w:val="1"/>
-      <w:numFmt w:val="bullet"/>
-      <w:lvlText w:val=""/>
-      <w:lvlJc w:val="left"/>
-      <w:pPr>
-        <w:ind w:left="5040" w:hanging="360"/>
-      </w:pPr>
-      <w:rPr>
-        <w:rFonts w:ascii="Symbol" w:hAnsi="Symbol" w:hint="default"/>
-      </w:rPr>
-    </w:lvl>
-    <w:lvl w:ilvl="7" w:tplc="04090003" w:tentative="1">
-      <w:start w:val="1"/>
-      <w:numFmt w:val="bullet"/>
-      <w:lvlText w:val="o"/>
-      <w:lvlJc w:val="left"/>
-      <w:pPr>
-        <w:ind w:left="5760" w:hanging="360"/>
-      </w:pPr>
-      <w:rPr>
-        <w:rFonts w:ascii="Courier New" w:hAnsi="Courier New" w:cs="Courier New" w:hint="default"/>
-      </w:rPr>
-    </w:lvl>
-    <w:lvl w:ilvl="8" w:tplc="04090005" w:tentative="1">
-      <w:start w:val="1"/>
-      <w:numFmt w:val="bullet"/>
-      <w:lvlText w:val=""/>
-      <w:lvlJc w:val="left"/>
-      <w:pPr>
-        <w:ind w:left="6480" w:hanging="360"/>
-      </w:pPr>
-      <w:rPr>
-        <w:rFonts w:ascii="Wingdings" w:hAnsi="Wingdings" w:hint="default"/>
-      </w:rPr>
-    </w:lvl>
-  </w:abstractNum>
-  <w:abstractNum w:abstractNumId="2" w15:restartNumberingAfterBreak="0">
-    <w:nsid w:val="2E17566E"/>
-    <w:multiLevelType w:val="hybridMultilevel"/>
-    <w:tmpl w:val="00866CE6"/>
-    <w:lvl w:ilvl="0" w:tplc="04090001">
-      <w:start w:val="1"/>
-      <w:numFmt w:val="bullet"/>
-      <w:lvlText w:val=""/>
-      <w:lvlJc w:val="left"/>
-      <w:pPr>
-        <w:ind w:left="779" w:hanging="360"/>
-      </w:pPr>
-      <w:rPr>
-        <w:rFonts w:ascii="Symbol" w:hAnsi="Symbol" w:hint="default"/>
-      </w:rPr>
-    </w:lvl>
-    <w:lvl w:ilvl="1" w:tplc="04090003">
-      <w:start w:val="1"/>
-      <w:numFmt w:val="bullet"/>
-      <w:lvlText w:val="o"/>
-      <w:lvlJc w:val="left"/>
-      <w:pPr>
-        <w:ind w:left="1499" w:hanging="360"/>
-      </w:pPr>
-      <w:rPr>
-        <w:rFonts w:ascii="Courier New" w:hAnsi="Courier New" w:cs="Courier New" w:hint="default"/>
-      </w:rPr>
-    </w:lvl>
-    <w:lvl w:ilvl="2" w:tplc="04090005" w:tentative="1">
-      <w:start w:val="1"/>
-      <w:numFmt w:val="bullet"/>
-      <w:lvlText w:val=""/>
-      <w:lvlJc w:val="left"/>
-      <w:pPr>
-        <w:ind w:left="2219" w:hanging="360"/>
-      </w:pPr>
-      <w:rPr>
-        <w:rFonts w:ascii="Wingdings" w:hAnsi="Wingdings" w:hint="default"/>
-      </w:rPr>
-    </w:lvl>
-    <w:lvl w:ilvl="3" w:tplc="04090001" w:tentative="1">
-      <w:start w:val="1"/>
-      <w:numFmt w:val="bullet"/>
-      <w:lvlText w:val=""/>
-      <w:lvlJc w:val="left"/>
-      <w:pPr>
-        <w:ind w:left="2939" w:hanging="360"/>
-      </w:pPr>
-      <w:rPr>
-        <w:rFonts w:ascii="Symbol" w:hAnsi="Symbol" w:hint="default"/>
-      </w:rPr>
-    </w:lvl>
-    <w:lvl w:ilvl="4" w:tplc="04090003" w:tentative="1">
-      <w:start w:val="1"/>
-      <w:numFmt w:val="bullet"/>
-      <w:lvlText w:val="o"/>
-      <w:lvlJc w:val="left"/>
-      <w:pPr>
-        <w:ind w:left="3659" w:hanging="360"/>
-      </w:pPr>
-      <w:rPr>
-        <w:rFonts w:ascii="Courier New" w:hAnsi="Courier New" w:cs="Courier New" w:hint="default"/>
-      </w:rPr>
-    </w:lvl>
-    <w:lvl w:ilvl="5" w:tplc="04090005" w:tentative="1">
-      <w:start w:val="1"/>
-      <w:numFmt w:val="bullet"/>
-      <w:lvlText w:val=""/>
-      <w:lvlJc w:val="left"/>
-      <w:pPr>
-        <w:ind w:left="4379" w:hanging="360"/>
-      </w:pPr>
-      <w:rPr>
-        <w:rFonts w:ascii="Wingdings" w:hAnsi="Wingdings" w:hint="default"/>
-      </w:rPr>
-    </w:lvl>
-    <w:lvl w:ilvl="6" w:tplc="04090001" w:tentative="1">
-      <w:start w:val="1"/>
-      <w:numFmt w:val="bullet"/>
-      <w:lvlText w:val=""/>
-      <w:lvlJc w:val="left"/>
-      <w:pPr>
-        <w:ind w:left="5099" w:hanging="360"/>
-      </w:pPr>
-      <w:rPr>
-        <w:rFonts w:ascii="Symbol" w:hAnsi="Symbol" w:hint="default"/>
-      </w:rPr>
-    </w:lvl>
-    <w:lvl w:ilvl="7" w:tplc="04090003" w:tentative="1">
-      <w:start w:val="1"/>
-      <w:numFmt w:val="bullet"/>
-      <w:lvlText w:val="o"/>
-      <w:lvlJc w:val="left"/>
-      <w:pPr>
-        <w:ind w:left="5819" w:hanging="360"/>
-      </w:pPr>
-      <w:rPr>
-        <w:rFonts w:ascii="Courier New" w:hAnsi="Courier New" w:cs="Courier New" w:hint="default"/>
-      </w:rPr>
-    </w:lvl>
-    <w:lvl w:ilvl="8" w:tplc="04090005" w:tentative="1">
-      <w:start w:val="1"/>
-      <w:numFmt w:val="bullet"/>
-      <w:lvlText w:val=""/>
-      <w:lvlJc w:val="left"/>
-      <w:pPr>
-        <w:ind w:left="6539" w:hanging="360"/>
-      </w:pPr>
-      <w:rPr>
-        <w:rFonts w:ascii="Wingdings" w:hAnsi="Wingdings" w:hint="default"/>
-      </w:rPr>
-    </w:lvl>
-  </w:abstractNum>
   <w:num w:numId="1">
     <w:abstractNumId w:val="0"/>
-  </w:num>
-  <w:num w:numId="2">
-    <w:abstractNumId w:val="2"/>
-  </w:num>
-  <w:num w:numId="3">
-    <w:abstractNumId w:val="1"/>
   </w:num>
 </w:numbering>
 </file>
@@ -3649,49 +2980,6 @@
       <w:contextualSpacing/>
     </w:pPr>
   </w:style>
-  <w:style w:type="character" w:styleId="CommentReference">
-    <w:name w:val="annotation reference"/>
-    <w:basedOn w:val="DefaultParagraphFont"/>
-    <w:uiPriority w:val="99"/>
-    <w:semiHidden/>
-    <w:unhideWhenUsed/>
-    <w:rsid w:val="00A53114"/>
-    <w:rPr>
-      <w:sz w:val="16"/>
-      <w:szCs w:val="16"/>
-    </w:rPr>
-  </w:style>
-  <w:style w:type="paragraph" w:styleId="CommentText">
-    <w:name w:val="annotation text"/>
-    <w:basedOn w:val="Normal"/>
-    <w:link w:val="CommentTextChar"/>
-    <w:uiPriority w:val="99"/>
-    <w:unhideWhenUsed/>
-    <w:rsid w:val="00A53114"/>
-    <w:pPr>
-      <w:widowControl/>
-      <w:autoSpaceDE/>
-      <w:autoSpaceDN/>
-      <w:adjustRightInd/>
-    </w:pPr>
-    <w:rPr>
-      <w:rFonts w:asciiTheme="minorHAnsi" w:eastAsiaTheme="minorHAnsi" w:hAnsiTheme="minorHAnsi" w:cstheme="minorBidi"/>
-      <w:sz w:val="20"/>
-      <w:szCs w:val="20"/>
-    </w:rPr>
-  </w:style>
-  <w:style w:type="character" w:customStyle="1" w:styleId="CommentTextChar">
-    <w:name w:val="Comment Text Char"/>
-    <w:basedOn w:val="DefaultParagraphFont"/>
-    <w:link w:val="CommentText"/>
-    <w:uiPriority w:val="99"/>
-    <w:rsid w:val="00A53114"/>
-    <w:rPr>
-      <w:rFonts w:eastAsiaTheme="minorHAnsi"/>
-      <w:sz w:val="20"/>
-      <w:szCs w:val="20"/>
-    </w:rPr>
-  </w:style>
 </w:styles>
 </file>
 

</xml_diff>

<commit_message>
Set global TODAY variable.
</commit_message>
<xml_diff>
--- a/resources/Saved/21CRB01291_Crim_Traffic Judgment Entry.docx
+++ b/resources/Saved/21CRB01291_Crim_Traffic Judgment Entry.docx
@@ -1290,7 +1290,7 @@
                 <w:sz w:val="20"/>
                 <w:szCs w:val="20"/>
               </w:rPr>
-              <w:t xml:space="preserve">$ 50</w:t>
+              <w:t xml:space="preserve">$ 0</w:t>
             </w:r>
           </w:p>
         </w:tc>
@@ -1391,7 +1391,7 @@
                 <w:sz w:val="20"/>
                 <w:szCs w:val="20"/>
               </w:rPr>
-              <w:t xml:space="preserve">$ 25</w:t>
+              <w:t xml:space="preserve">$ 0</w:t>
             </w:r>
           </w:p>
         </w:tc>
@@ -1637,6 +1637,265 @@
           <w:szCs w:val="20"/>
         </w:rPr>
         <w:t xml:space="preserve"/>
+        <w:br/>
+        <w:t xml:space="preserve"/>
+      </w:r>
+    </w:p>
+    <w:p>
+      <w:pPr>
+        <w:jc w:val="both"/>
+        <w:rPr>
+          <w:rFonts w:ascii="Palatino Linotype" w:hAnsi="Palatino Linotype"/>
+          <w:sz w:val="20"/>
+          <w:szCs w:val="20"/>
+        </w:rPr>
+      </w:pPr>
+      <w:r>
+        <w:rPr>
+          <w:rFonts w:ascii="Palatino Linotype" w:hAnsi="Palatino Linotype"/>
+          <w:b/>
+          <w:bCs/>
+          <w:sz w:val="20"/>
+          <w:szCs w:val="20"/>
+        </w:rPr>
+        <w:t xml:space="preserve">Community Service.  </w:t>
+      </w:r>
+      <w:r>
+        <w:rPr>
+          <w:rFonts w:ascii="Palatino Linotype" w:hAnsi="Palatino Linotype"/>
+          <w:sz w:val="20"/>
+          <w:szCs w:val="20"/>
+        </w:rPr>
+        <w:t xml:space="preserve">Defendant </w:t>
+      </w:r>
+      <w:r>
+        <w:rPr>
+          <w:rFonts w:ascii="Palatino Linotype" w:hAnsi="Palatino Linotype"/>
+          <w:sz w:val="20"/>
+          <w:szCs w:val="20"/>
+        </w:rPr>
+        <w:t xml:space="preserve">shall </w:t>
+      </w:r>
+      <w:r>
+        <w:rPr>
+          <w:rFonts w:ascii="Palatino Linotype" w:hAnsi="Palatino Linotype"/>
+          <w:sz w:val="20"/>
+          <w:szCs w:val="20"/>
+        </w:rPr>
+        <w:t xml:space="preserve">complete </w:t>
+      </w:r>
+      <w:r>
+        <w:rPr>
+          <w:rFonts w:ascii="Palatino Linotype" w:hAnsi="Palatino Linotype"/>
+          <w:sz w:val="20"/>
+          <w:szCs w:val="20"/>
+        </w:rPr>
+        <w:t xml:space="preserve">25</w:t>
+      </w:r>
+      <w:r>
+        <w:rPr>
+          <w:rFonts w:ascii="Palatino Linotype" w:hAnsi="Palatino Linotype"/>
+          <w:sz w:val="20"/>
+          <w:szCs w:val="20"/>
+        </w:rPr>
+        <w:t xml:space="preserve"> hours of community service within </w:t>
+      </w:r>
+      <w:r>
+        <w:rPr>
+          <w:rFonts w:ascii="Palatino Linotype" w:hAnsi="Palatino Linotype"/>
+          <w:sz w:val="20"/>
+          <w:szCs w:val="20"/>
+        </w:rPr>
+        <w:t xml:space="preserve">30</w:t>
+      </w:r>
+      <w:r>
+        <w:rPr>
+          <w:rFonts w:ascii="Palatino Linotype" w:hAnsi="Palatino Linotype"/>
+          <w:sz w:val="20"/>
+          <w:szCs w:val="20"/>
+        </w:rPr>
+        <w:t xml:space="preserve"> days. Defendant shall show proof of completion of all completed hours to the Office of Community Control on or before </w:t>
+      </w:r>
+      <w:r>
+        <w:rPr>
+          <w:rFonts w:ascii="Palatino Linotype" w:hAnsi="Palatino Linotype"/>
+          <w:sz w:val="20"/>
+          <w:szCs w:val="20"/>
+        </w:rPr>
+        <w:t xml:space="preserve">April 05, 2022</w:t>
+      </w:r>
+      <w:r>
+        <w:rPr>
+          <w:rFonts w:ascii="Palatino Linotype" w:hAnsi="Palatino Linotype"/>
+          <w:sz w:val="20"/>
+          <w:szCs w:val="20"/>
+        </w:rPr>
+        <w:t xml:space="preserve">.  </w:t>
+      </w:r>
+      <w:r>
+        <w:rPr>
+          <w:rFonts w:ascii="Palatino Linotype" w:hAnsi="Palatino Linotype"/>
+          <w:sz w:val="20"/>
+          <w:szCs w:val="20"/>
+        </w:rPr>
+        <w:t xml:space="preserve"/>
+      </w:r>
+      <w:r>
+        <w:rPr>
+          <w:rFonts w:ascii="Palatino Linotype" w:hAnsi="Palatino Linotype"/>
+          <w:sz w:val="20"/>
+          <w:szCs w:val="20"/>
+        </w:rPr>
+        <w:t xml:space="preserve"/>
+      </w:r>
+      <w:r>
+        <w:rPr>
+          <w:rFonts w:ascii="Palatino Linotype" w:hAnsi="Palatino Linotype"/>
+          <w:sz w:val="20"/>
+          <w:szCs w:val="20"/>
+        </w:rPr>
+        <w:t xml:space="preserve"/>
+      </w:r>
+      <w:r>
+        <w:rPr>
+          <w:rFonts w:ascii="Palatino Linotype" w:hAnsi="Palatino Linotype"/>
+          <w:sz w:val="20"/>
+          <w:szCs w:val="20"/>
+        </w:rPr>
+        <w:t xml:space="preserve"/>
+        <w:br/>
+        <w:t xml:space="preserve"/>
+      </w:r>
+    </w:p>
+    <w:p>
+      <w:pPr>
+        <w:jc w:val="both"/>
+        <w:rPr>
+          <w:rFonts w:ascii="Palatino Linotype" w:hAnsi="Palatino Linotype"/>
+          <w:sz w:val="20"/>
+          <w:szCs w:val="20"/>
+        </w:rPr>
+      </w:pPr>
+      <w:r>
+        <w:rPr>
+          <w:rFonts w:ascii="Palatino Linotype" w:hAnsi="Palatino Linotype"/>
+          <w:b/>
+          <w:sz w:val="20"/>
+          <w:szCs w:val="20"/>
+        </w:rPr>
+        <w:t xml:space="preserve">License Suspension.</w:t>
+      </w:r>
+      <w:r>
+        <w:rPr>
+          <w:rFonts w:ascii="Palatino Linotype" w:hAnsi="Palatino Linotype"/>
+          <w:b/>
+          <w:sz w:val="20"/>
+          <w:szCs w:val="20"/>
+        </w:rPr>
+        <w:t xml:space="preserve"> </w:t>
+      </w:r>
+      <w:r>
+        <w:rPr>
+          <w:rFonts w:ascii="Palatino Linotype" w:hAnsi="Palatino Linotype"/>
+          <w:b/>
+          <w:sz w:val="20"/>
+          <w:szCs w:val="20"/>
+        </w:rPr>
+        <w:t xml:space="preserve"> </w:t>
+      </w:r>
+      <w:r>
+        <w:rPr>
+          <w:rFonts w:ascii="Palatino Linotype" w:hAnsi="Palatino Linotype"/>
+          <w:sz w:val="20"/>
+          <w:szCs w:val="20"/>
+        </w:rPr>
+        <w:t xml:space="preserve">Defendant’s </w:t>
+      </w:r>
+      <w:r>
+        <w:rPr>
+          <w:rFonts w:ascii="Palatino Linotype" w:hAnsi="Palatino Linotype"/>
+          <w:sz w:val="20"/>
+          <w:szCs w:val="20"/>
+        </w:rPr>
+        <w:t xml:space="preserve">driving</w:t>
+      </w:r>
+      <w:r>
+        <w:rPr>
+          <w:rFonts w:ascii="Palatino Linotype" w:hAnsi="Palatino Linotype"/>
+          <w:sz w:val="20"/>
+          <w:szCs w:val="20"/>
+        </w:rPr>
+        <w:t xml:space="preserve"> license is suspended from March 06, 2022 for a term of 6 months. </w:t>
+      </w:r>
+      <w:r>
+        <w:rPr>
+          <w:rFonts w:ascii="Palatino Linotype" w:hAnsi="Palatino Linotype"/>
+          <w:sz w:val="20"/>
+          <w:szCs w:val="20"/>
+        </w:rPr>
+        <w:t xml:space="preserve"/>
+      </w:r>
+      <w:r>
+        <w:rPr>
+          <w:rFonts w:ascii="Palatino Linotype" w:hAnsi="Palatino Linotype"/>
+          <w:sz w:val="20"/>
+          <w:szCs w:val="20"/>
+        </w:rPr>
+        <w:t xml:space="preserve"/>
+      </w:r>
+      <w:r>
+        <w:rPr>
+          <w:rFonts w:ascii="Palatino Linotype" w:hAnsi="Palatino Linotype"/>
+          <w:sz w:val="20"/>
+          <w:szCs w:val="20"/>
+        </w:rPr>
+        <w:t xml:space="preserve"/>
+        <w:br/>
+        <w:t xml:space="preserve"/>
+      </w:r>
+    </w:p>
+    <w:p>
+      <w:pPr>
+        <w:jc w:val="both"/>
+        <w:rPr>
+          <w:rFonts w:ascii="Palatino Linotype" w:hAnsi="Palatino Linotype"/>
+          <w:sz w:val="20"/>
+          <w:szCs w:val="20"/>
+        </w:rPr>
+      </w:pPr>
+      <w:r>
+        <w:rPr>
+          <w:rFonts w:ascii="Palatino Linotype" w:hAnsi="Palatino Linotype"/>
+          <w:b/>
+          <w:sz w:val="20"/>
+          <w:szCs w:val="20"/>
+        </w:rPr>
+        <w:t xml:space="preserve">Other Conditions.</w:t>
+      </w:r>
+      <w:r>
+        <w:rPr>
+          <w:rFonts w:ascii="Palatino Linotype" w:hAnsi="Palatino Linotype"/>
+          <w:b/>
+          <w:sz w:val="20"/>
+          <w:szCs w:val="20"/>
+        </w:rPr>
+        <w:t xml:space="preserve"> </w:t>
+      </w:r>
+      <w:r>
+        <w:rPr>
+          <w:rFonts w:ascii="Palatino Linotype" w:hAnsi="Palatino Linotype"/>
+          <w:sz w:val="20"/>
+          <w:szCs w:val="20"/>
+        </w:rPr>
+        <w:t xml:space="preserve"/>
+      </w:r>
+      <w:r>
+        <w:rPr>
+          <w:rFonts w:ascii="Palatino Linotype" w:hAnsi="Palatino Linotype"/>
+          <w:sz w:val="20"/>
+          <w:szCs w:val="20"/>
+        </w:rPr>
+        <w:t>.</w:t>
       </w:r>
       <w:r>
         <w:rPr>

</xml_diff>

<commit_message>
Started working on AddCommunityControlViewModifier.
</commit_message>
<xml_diff>
--- a/resources/Saved/21CRB01291_Crim_Traffic Judgment Entry.docx
+++ b/resources/Saved/21CRB01291_Crim_Traffic Judgment Entry.docx
@@ -1851,62 +1851,6 @@
           <w:szCs w:val="20"/>
         </w:rPr>
         <w:t xml:space="preserve"/>
-      </w:r>
-      <w:r>
-        <w:rPr>
-          <w:rFonts w:ascii="Palatino Linotype" w:hAnsi="Palatino Linotype"/>
-          <w:sz w:val="20"/>
-          <w:szCs w:val="20"/>
-        </w:rPr>
-        <w:t xml:space="preserve"/>
-      </w:r>
-      <w:r>
-        <w:rPr>
-          <w:rFonts w:ascii="Palatino Linotype" w:hAnsi="Palatino Linotype"/>
-          <w:sz w:val="20"/>
-          <w:szCs w:val="20"/>
-        </w:rPr>
-        <w:t xml:space="preserve"/>
-      </w:r>
-      <w:r>
-        <w:rPr>
-          <w:rFonts w:ascii="Palatino Linotype" w:hAnsi="Palatino Linotype"/>
-          <w:sz w:val="20"/>
-          <w:szCs w:val="20"/>
-        </w:rPr>
-        <w:t xml:space="preserve"/>
-      </w:r>
-      <w:r>
-        <w:rPr>
-          <w:rFonts w:ascii="Palatino Linotype" w:hAnsi="Palatino Linotype"/>
-          <w:sz w:val="20"/>
-          <w:szCs w:val="20"/>
-        </w:rPr>
-        <w:t xml:space="preserve"/>
-      </w:r>
-      <w:r>
-        <w:rPr>
-          <w:rFonts w:ascii="Palatino Linotype" w:hAnsi="Palatino Linotype"/>
-          <w:sz w:val="20"/>
-          <w:szCs w:val="20"/>
-        </w:rPr>
-        <w:t xml:space="preserve"/>
-      </w:r>
-      <w:r>
-        <w:rPr>
-          <w:rFonts w:ascii="Palatino Linotype" w:hAnsi="Palatino Linotype"/>
-          <w:sz w:val="20"/>
-          <w:szCs w:val="20"/>
-        </w:rPr>
-        <w:t xml:space="preserve"/>
-      </w:r>
-      <w:r>
-        <w:rPr>
-          <w:rFonts w:ascii="Palatino Linotype" w:hAnsi="Palatino Linotype"/>
-          <w:sz w:val="20"/>
-          <w:szCs w:val="20"/>
-        </w:rPr>
-        <w:t xml:space="preserve"/>
         <w:br/>
         <w:t xml:space="preserve"/>
       </w:r>
@@ -1924,70 +1868,689 @@
         <w:rPr>
           <w:rFonts w:ascii="Palatino Linotype" w:hAnsi="Palatino Linotype"/>
           <w:b/>
-          <w:sz w:val="20"/>
-          <w:szCs w:val="20"/>
-        </w:rPr>
-        <w:t xml:space="preserve">Jail </w:t>
-      </w:r>
-      <w:r>
-        <w:rPr>
-          <w:rFonts w:ascii="Palatino Linotype" w:hAnsi="Palatino Linotype"/>
-          <w:b/>
-          <w:sz w:val="20"/>
-          <w:szCs w:val="20"/>
-        </w:rPr>
-        <w:t>Reporting</w:t>
-      </w:r>
-      <w:r>
-        <w:rPr>
-          <w:rFonts w:ascii="Palatino Linotype" w:hAnsi="Palatino Linotype"/>
-          <w:b/>
-          <w:sz w:val="20"/>
-          <w:szCs w:val="20"/>
-        </w:rPr>
-        <w:t xml:space="preserve"> Terms.</w:t>
-      </w:r>
-      <w:r>
-        <w:rPr>
-          <w:rFonts w:ascii="Palatino Linotype" w:hAnsi="Palatino Linotype"/>
-          <w:b/>
-          <w:sz w:val="20"/>
-          <w:szCs w:val="20"/>
-        </w:rPr>
-        <w:t xml:space="preserve">  </w:t>
-      </w:r>
-      <w:r>
-        <w:rPr>
-          <w:rFonts w:ascii="Palatino Linotype" w:hAnsi="Palatino Linotype"/>
-          <w:sz w:val="20"/>
-          <w:szCs w:val="20"/>
-        </w:rPr>
-        <w:t xml:space="preserve"/>
-      </w:r>
-      <w:r>
-        <w:rPr>
-          <w:rFonts w:ascii="Palatino Linotype" w:hAnsi="Palatino Linotype"/>
-          <w:sz w:val="20"/>
-          <w:szCs w:val="20"/>
-        </w:rPr>
-        <w:t xml:space="preserve"/>
-      </w:r>
-      <w:r>
-        <w:rPr>
-          <w:rFonts w:ascii="Palatino Linotype" w:hAnsi="Palatino Linotype"/>
-          <w:sz w:val="20"/>
-          <w:szCs w:val="20"/>
-        </w:rPr>
+          <w:bCs/>
+          <w:sz w:val="20"/>
+          <w:szCs w:val="20"/>
+        </w:rPr>
+        <w:t xml:space="preserve">Community Service.  </w:t>
+      </w:r>
+      <w:r>
+        <w:rPr>
+          <w:rFonts w:ascii="Palatino Linotype" w:hAnsi="Palatino Linotype"/>
+          <w:sz w:val="20"/>
+          <w:szCs w:val="20"/>
+        </w:rPr>
+        <w:t xml:space="preserve">Defendant </w:t>
+      </w:r>
+      <w:r>
+        <w:rPr>
+          <w:rFonts w:ascii="Palatino Linotype" w:hAnsi="Palatino Linotype"/>
+          <w:sz w:val="20"/>
+          <w:szCs w:val="20"/>
+        </w:rPr>
+        <w:t xml:space="preserve">shall </w:t>
+      </w:r>
+      <w:r>
+        <w:rPr>
+          <w:rFonts w:ascii="Palatino Linotype" w:hAnsi="Palatino Linotype"/>
+          <w:sz w:val="20"/>
+          <w:szCs w:val="20"/>
+        </w:rPr>
+        <w:t xml:space="preserve">complete </w:t>
+      </w:r>
+      <w:r>
+        <w:rPr>
+          <w:rFonts w:ascii="Palatino Linotype" w:hAnsi="Palatino Linotype"/>
+          <w:sz w:val="20"/>
+          <w:szCs w:val="20"/>
+        </w:rPr>
+        <w:t xml:space="preserve">25</w:t>
+      </w:r>
+      <w:r>
+        <w:rPr>
+          <w:rFonts w:ascii="Palatino Linotype" w:hAnsi="Palatino Linotype"/>
+          <w:sz w:val="20"/>
+          <w:szCs w:val="20"/>
+        </w:rPr>
+        <w:t xml:space="preserve"> hours of community service within </w:t>
+      </w:r>
+      <w:r>
+        <w:rPr>
+          <w:rFonts w:ascii="Palatino Linotype" w:hAnsi="Palatino Linotype"/>
+          <w:sz w:val="20"/>
+          <w:szCs w:val="20"/>
+        </w:rPr>
+        <w:t xml:space="preserve">30</w:t>
+      </w:r>
+      <w:r>
+        <w:rPr>
+          <w:rFonts w:ascii="Palatino Linotype" w:hAnsi="Palatino Linotype"/>
+          <w:sz w:val="20"/>
+          <w:szCs w:val="20"/>
+        </w:rPr>
+        <w:t xml:space="preserve"> days. Defendant shall show proof of completion of all completed hours to the Office of Community Control on or before </w:t>
+      </w:r>
+      <w:r>
+        <w:rPr>
+          <w:rFonts w:ascii="Palatino Linotype" w:hAnsi="Palatino Linotype"/>
+          <w:sz w:val="20"/>
+          <w:szCs w:val="20"/>
+        </w:rPr>
+        <w:t xml:space="preserve">January 01, 2000</w:t>
+      </w:r>
+      <w:r>
+        <w:rPr>
+          <w:rFonts w:ascii="Palatino Linotype" w:hAnsi="Palatino Linotype"/>
+          <w:sz w:val="20"/>
+          <w:szCs w:val="20"/>
+        </w:rPr>
+        <w:t xml:space="preserve">.  </w:t>
+      </w:r>
+      <w:r>
+        <w:rPr>
+          <w:rFonts w:ascii="Palatino Linotype" w:hAnsi="Palatino Linotype"/>
+          <w:sz w:val="20"/>
+          <w:szCs w:val="20"/>
+        </w:rPr>
+        <w:t xml:space="preserve"/>
+      </w:r>
+      <w:r>
+        <w:rPr>
+          <w:rFonts w:ascii="Palatino Linotype" w:hAnsi="Palatino Linotype"/>
+          <w:sz w:val="20"/>
+          <w:szCs w:val="20"/>
+        </w:rPr>
+        <w:t xml:space="preserve"/>
+      </w:r>
+      <w:r>
+        <w:rPr>
+          <w:rFonts w:ascii="Palatino Linotype" w:hAnsi="Palatino Linotype"/>
+          <w:sz w:val="20"/>
+          <w:szCs w:val="20"/>
+        </w:rPr>
+        <w:t xml:space="preserve"/>
+      </w:r>
+      <w:r>
+        <w:rPr>
+          <w:rFonts w:ascii="Palatino Linotype" w:hAnsi="Palatino Linotype"/>
+          <w:sz w:val="20"/>
+          <w:szCs w:val="20"/>
+        </w:rPr>
+        <w:t xml:space="preserve"/>
+      </w:r>
+      <w:r>
+        <w:rPr>
+          <w:rFonts w:ascii="Palatino Linotype" w:hAnsi="Palatino Linotype"/>
+          <w:sz w:val="20"/>
+          <w:szCs w:val="20"/>
+        </w:rPr>
+        <w:t xml:space="preserve"/>
+      </w:r>
+      <w:r>
+        <w:rPr>
+          <w:rFonts w:ascii="Palatino Linotype" w:hAnsi="Palatino Linotype"/>
+          <w:sz w:val="20"/>
+          <w:szCs w:val="20"/>
+        </w:rPr>
+        <w:t xml:space="preserve"/>
+      </w:r>
+      <w:r>
+        <w:rPr>
+          <w:rFonts w:ascii="Palatino Linotype" w:hAnsi="Palatino Linotype"/>
+          <w:sz w:val="20"/>
+          <w:szCs w:val="20"/>
+        </w:rPr>
+        <w:t xml:space="preserve"/>
+        <w:br/>
         <w:t xml:space="preserve"/>
       </w:r>
     </w:p>
     <w:p>
       <w:pPr>
+        <w:jc w:val="both"/>
+        <w:rPr>
+          <w:rFonts w:ascii="Palatino Linotype" w:hAnsi="Palatino Linotype"/>
+          <w:sz w:val="20"/>
+          <w:szCs w:val="20"/>
+        </w:rPr>
+      </w:pPr>
+      <w:r>
+        <w:rPr>
+          <w:rFonts w:ascii="Palatino Linotype" w:hAnsi="Palatino Linotype"/>
+          <w:b/>
+          <w:bCs/>
+          <w:sz w:val="20"/>
+          <w:szCs w:val="20"/>
+        </w:rPr>
+        <w:t>Jail.</w:t>
+      </w:r>
+      <w:r>
+        <w:rPr>
+          <w:rFonts w:ascii="Palatino Linotype" w:hAnsi="Palatino Linotype"/>
+          <w:sz w:val="20"/>
+          <w:szCs w:val="20"/>
+        </w:rPr>
+        <w:t xml:space="preserve"> The 3-day jail sentence imposed in this case is suspended upon condition that Defendant complete the Driver Intervention Program within 90 days. See terms of Community Control. </w:t>
+      </w:r>
+      <w:r>
+        <w:rPr>
+          <w:rFonts w:ascii="Palatino Linotype" w:hAnsi="Palatino Linotype"/>
+          <w:sz w:val="20"/>
+          <w:szCs w:val="20"/>
+        </w:rPr>
+        <w:t xml:space="preserve"/>
+      </w:r>
+      <w:r>
+        <w:rPr>
+          <w:rFonts w:ascii="Palatino Linotype" w:hAnsi="Palatino Linotype"/>
+          <w:sz w:val="20"/>
+          <w:szCs w:val="20"/>
+        </w:rPr>
+        <w:t xml:space="preserve"/>
+      </w:r>
+      <w:r>
+        <w:rPr>
+          <w:rFonts w:ascii="Palatino Linotype" w:hAnsi="Palatino Linotype"/>
+          <w:sz w:val="20"/>
+          <w:szCs w:val="20"/>
+        </w:rPr>
+        <w:t xml:space="preserve"/>
+      </w:r>
+      <w:r>
+        <w:rPr>
+          <w:rFonts w:ascii="Palatino Linotype" w:hAnsi="Palatino Linotype"/>
+          <w:sz w:val="20"/>
+          <w:szCs w:val="20"/>
+        </w:rPr>
+        <w:t xml:space="preserve"/>
+        <w:br/>
+        <w:t xml:space="preserve"/>
+      </w:r>
+    </w:p>
+    <w:p>
+      <w:pPr>
+        <w:jc w:val="both"/>
+        <w:rPr>
+          <w:rFonts w:ascii="Palatino Linotype" w:hAnsi="Palatino Linotype"/>
+          <w:sz w:val="20"/>
+          <w:szCs w:val="20"/>
+        </w:rPr>
+      </w:pPr>
+      <w:r>
+        <w:rPr>
+          <w:rFonts w:ascii="Palatino Linotype" w:hAnsi="Palatino Linotype"/>
+          <w:b/>
+          <w:sz w:val="20"/>
+          <w:szCs w:val="20"/>
+        </w:rPr>
+        <w:t xml:space="preserve">License Suspension.</w:t>
+      </w:r>
+      <w:r>
+        <w:rPr>
+          <w:rFonts w:ascii="Palatino Linotype" w:hAnsi="Palatino Linotype"/>
+          <w:b/>
+          <w:sz w:val="20"/>
+          <w:szCs w:val="20"/>
+        </w:rPr>
+        <w:t xml:space="preserve"> </w:t>
+      </w:r>
+      <w:r>
+        <w:rPr>
+          <w:rFonts w:ascii="Palatino Linotype" w:hAnsi="Palatino Linotype"/>
+          <w:b/>
+          <w:sz w:val="20"/>
+          <w:szCs w:val="20"/>
+        </w:rPr>
+        <w:t xml:space="preserve"> </w:t>
+      </w:r>
+      <w:r>
+        <w:rPr>
+          <w:rFonts w:ascii="Palatino Linotype" w:hAnsi="Palatino Linotype"/>
+          <w:sz w:val="20"/>
+          <w:szCs w:val="20"/>
+        </w:rPr>
+        <w:t xml:space="preserve">Defendant’s </w:t>
+      </w:r>
+      <w:r>
+        <w:rPr>
+          <w:rFonts w:ascii="Palatino Linotype" w:hAnsi="Palatino Linotype"/>
+          <w:sz w:val="20"/>
+          <w:szCs w:val="20"/>
+        </w:rPr>
+        <w:t xml:space="preserve">driving</w:t>
+      </w:r>
+      <w:r>
+        <w:rPr>
+          <w:rFonts w:ascii="Palatino Linotype" w:hAnsi="Palatino Linotype"/>
+          <w:sz w:val="20"/>
+          <w:szCs w:val="20"/>
+        </w:rPr>
+        <w:t xml:space="preserve"> license is suspended from January 01, 2000 for a term of 6 months.</w:t>
+      </w:r>
+      <w:r>
+        <w:rPr>
+          <w:rFonts w:ascii="Palatino Linotype" w:hAnsi="Palatino Linotype"/>
+          <w:sz w:val="20"/>
+          <w:szCs w:val="20"/>
+        </w:rPr>
+        <w:t xml:space="preserve"> </w:t>
+      </w:r>
+      <w:r>
+        <w:rPr>
+          <w:rFonts w:ascii="Palatino Linotype" w:hAnsi="Palatino Linotype"/>
+          <w:sz w:val="20"/>
+          <w:szCs w:val="20"/>
+        </w:rPr>
+        <w:t xml:space="preserve">The </w:t>
+      </w:r>
+      <w:r>
+        <w:rPr>
+          <w:rFonts w:ascii="Palatino Linotype" w:hAnsi="Palatino Linotype"/>
+          <w:sz w:val="20"/>
+          <w:szCs w:val="20"/>
+        </w:rPr>
+        <w:t>Administrative License Suspension is terminated and the OBMV form 226</w:t>
+      </w:r>
+      <w:r>
+        <w:rPr>
+          <w:rFonts w:ascii="Palatino Linotype" w:hAnsi="Palatino Linotype"/>
+          <w:sz w:val="20"/>
+          <w:szCs w:val="20"/>
+        </w:rPr>
+        <w:t>1</w:t>
+      </w:r>
+      <w:r>
+        <w:rPr>
+          <w:rFonts w:ascii="Palatino Linotype" w:hAnsi="Palatino Linotype"/>
+          <w:sz w:val="20"/>
+          <w:szCs w:val="20"/>
+        </w:rPr>
+        <w:t xml:space="preserve"> shall issue</w:t>
+      </w:r>
+      <w:r>
+        <w:rPr>
+          <w:rFonts w:ascii="Palatino Linotype" w:hAnsi="Palatino Linotype"/>
+          <w:sz w:val="20"/>
+          <w:szCs w:val="20"/>
+        </w:rPr>
+        <w:t>.</w:t>
+      </w:r>
+      <w:r>
+        <w:rPr>
+          <w:rFonts w:ascii="Palatino Linotype" w:hAnsi="Palatino Linotype"/>
+          <w:sz w:val="20"/>
+          <w:szCs w:val="20"/>
+        </w:rPr>
+        <w:t xml:space="preserve"> </w:t>
+      </w:r>
+      <w:r>
+        <w:rPr>
+          <w:rFonts w:ascii="Palatino Linotype" w:hAnsi="Palatino Linotype"/>
+          <w:sz w:val="20"/>
+          <w:szCs w:val="20"/>
+        </w:rPr>
+        <w:t xml:space="preserve"/>
+      </w:r>
+      <w:r>
+        <w:rPr>
+          <w:rFonts w:ascii="Palatino Linotype" w:hAnsi="Palatino Linotype"/>
+          <w:sz w:val="20"/>
+          <w:szCs w:val="20"/>
+        </w:rPr>
+        <w:t xml:space="preserve"/>
+      </w:r>
+      <w:r>
+        <w:rPr>
+          <w:rFonts w:ascii="Palatino Linotype" w:hAnsi="Palatino Linotype"/>
+          <w:sz w:val="20"/>
+          <w:szCs w:val="20"/>
+        </w:rPr>
+        <w:t xml:space="preserve"/>
+      </w:r>
+      <w:r>
+        <w:rPr>
+          <w:rFonts w:ascii="Palatino Linotype" w:hAnsi="Palatino Linotype"/>
+          <w:sz w:val="20"/>
+          <w:szCs w:val="20"/>
+        </w:rPr>
+        <w:t xml:space="preserve"/>
+        <w:br/>
+        <w:t xml:space="preserve"/>
+      </w:r>
+    </w:p>
+    <w:p>
+      <w:pPr>
+        <w:jc w:val="both"/>
+        <w:rPr>
+          <w:rFonts w:ascii="Palatino Linotype" w:hAnsi="Palatino Linotype"/>
+          <w:sz w:val="20"/>
+          <w:szCs w:val="20"/>
+        </w:rPr>
+      </w:pPr>
+      <w:r>
+        <w:rPr>
+          <w:rFonts w:ascii="Palatino Linotype" w:hAnsi="Palatino Linotype"/>
+          <w:b/>
+          <w:sz w:val="20"/>
+          <w:szCs w:val="20"/>
+        </w:rPr>
+        <w:lastRenderedPageBreak/>
+        <w:t xml:space="preserve">Victim Notification.</w:t>
+      </w:r>
+      <w:r>
+        <w:rPr>
+          <w:rFonts w:ascii="Palatino Linotype" w:hAnsi="Palatino Linotype"/>
+          <w:sz w:val="20"/>
+          <w:szCs w:val="20"/>
+        </w:rPr>
+        <w:t xml:space="preserve"> The Clerk shall serve notice on the victim of the right to apply for reparation pursuant to R.C. 2743.51-72. </w:t>
+      </w:r>
+      <w:r>
+        <w:rPr>
+          <w:rFonts w:ascii="Palatino Linotype" w:hAnsi="Palatino Linotype"/>
+          <w:sz w:val="20"/>
+          <w:szCs w:val="20"/>
+        </w:rPr>
+        <w:t xml:space="preserve"/>
+      </w:r>
+      <w:r>
+        <w:rPr>
+          <w:rFonts w:ascii="Palatino Linotype" w:hAnsi="Palatino Linotype"/>
+          <w:sz w:val="20"/>
+          <w:szCs w:val="20"/>
+        </w:rPr>
+        <w:t xml:space="preserve"/>
+      </w:r>
+      <w:r>
+        <w:rPr>
+          <w:rFonts w:ascii="Palatino Linotype" w:hAnsi="Palatino Linotype"/>
+          <w:sz w:val="20"/>
+          <w:szCs w:val="20"/>
+        </w:rPr>
+        <w:t xml:space="preserve"/>
+        <w:br/>
+        <w:t xml:space="preserve"/>
+      </w:r>
+    </w:p>
+    <w:p>
+      <w:pPr>
+        <w:jc w:val="both"/>
+        <w:rPr>
+          <w:rFonts w:ascii="Palatino Linotype" w:hAnsi="Palatino Linotype"/>
+          <w:sz w:val="20"/>
+          <w:szCs w:val="20"/>
+        </w:rPr>
+      </w:pPr>
+      <w:r>
+        <w:rPr>
+          <w:rFonts w:ascii="Palatino Linotype" w:hAnsi="Palatino Linotype"/>
+          <w:b/>
+          <w:sz w:val="20"/>
+          <w:szCs w:val="20"/>
+        </w:rPr>
+        <w:t>Vehicle Impoundment/Immobilization.</w:t>
+      </w:r>
+      <w:r>
+        <w:rPr>
+          <w:rFonts w:ascii="Palatino Linotype" w:hAnsi="Palatino Linotype"/>
+          <w:sz w:val="20"/>
+          <w:szCs w:val="20"/>
+        </w:rPr>
+        <w:t xml:space="preserve"> </w:t>
+      </w:r>
+      <w:r>
+        <w:rPr>
+          <w:rFonts w:ascii="Palatino Linotype" w:hAnsi="Palatino Linotype"/>
+          <w:bCs/>
+          <w:sz w:val="20"/>
+          <w:szCs w:val="20"/>
+        </w:rPr>
+        <w:t xml:space="preserve">The defendant’s</w:t>
+      </w:r>
+      <w:r>
+        <w:rPr>
+          <w:rFonts w:ascii="Palatino Linotype" w:hAnsi="Palatino Linotype"/>
+          <w:bCs/>
+          <w:sz w:val="20"/>
+          <w:szCs w:val="20"/>
+        </w:rPr>
+        <w:t xml:space="preserve"> ert, license plate tr</w:t>
+      </w:r>
+      <w:r>
+        <w:rPr>
+          <w:rFonts w:ascii="Palatino Linotype" w:hAnsi="Palatino Linotype"/>
+          <w:bCs/>
+          <w:sz w:val="20"/>
+          <w:szCs w:val="20"/>
+        </w:rPr>
+        <w:t xml:space="preserve">, </w:t>
+      </w:r>
+      <w:r>
+        <w:rPr>
+          <w:rFonts w:ascii="Palatino Linotype" w:hAnsi="Palatino Linotype"/>
+          <w:bCs/>
+          <w:sz w:val="20"/>
+          <w:szCs w:val="20"/>
+        </w:rPr>
+        <w:t xml:space="preserve">shall have its vehicle ID tags seized and sent to the BMV for a period of 180 days. </w:t>
+      </w:r>
+      <w:r>
+        <w:rPr>
+          <w:rFonts w:ascii="Palatino Linotype" w:hAnsi="Palatino Linotype"/>
+          <w:sz w:val="20"/>
+          <w:szCs w:val="20"/>
+        </w:rPr>
+        <w:t xml:space="preserve"/>
+      </w:r>
+      <w:r>
+        <w:rPr>
+          <w:rFonts w:ascii="Palatino Linotype" w:hAnsi="Palatino Linotype"/>
+          <w:sz w:val="20"/>
+          <w:szCs w:val="20"/>
+        </w:rPr>
+        <w:t xml:space="preserve"/>
+      </w:r>
+      <w:r>
+        <w:rPr>
+          <w:rFonts w:ascii="Palatino Linotype" w:hAnsi="Palatino Linotype"/>
+          <w:sz w:val="20"/>
+          <w:szCs w:val="20"/>
+        </w:rPr>
+        <w:t xml:space="preserve"/>
+        <w:br/>
+        <w:t xml:space="preserve"/>
+      </w:r>
+    </w:p>
+    <w:p>
+      <w:pPr>
+        <w:jc w:val="both"/>
+        <w:rPr>
+          <w:rFonts w:ascii="Palatino Linotype" w:hAnsi="Palatino Linotype"/>
+          <w:b/>
+          <w:sz w:val="20"/>
+          <w:szCs w:val="20"/>
+        </w:rPr>
+      </w:pPr>
+      <w:r>
+        <w:rPr>
+          <w:rFonts w:ascii="Palatino Linotype" w:hAnsi="Palatino Linotype"/>
+          <w:b/>
+          <w:sz w:val="20"/>
+          <w:szCs w:val="20"/>
+        </w:rPr>
+        <w:t>Community Control</w:t>
+      </w:r>
+      <w:r>
+        <w:rPr>
+          <w:rFonts w:ascii="Palatino Linotype" w:hAnsi="Palatino Linotype"/>
+          <w:b/>
+          <w:sz w:val="20"/>
+          <w:szCs w:val="20"/>
+        </w:rPr>
+        <w:t>.</w:t>
+      </w:r>
+      <w:r>
+        <w:rPr>
+          <w:rFonts w:ascii="Palatino Linotype" w:hAnsi="Palatino Linotype"/>
+          <w:b/>
+          <w:sz w:val="20"/>
+          <w:szCs w:val="20"/>
+        </w:rPr>
+        <w:t xml:space="preserve">  </w:t>
+      </w:r>
+      <w:r>
+        <w:rPr>
+          <w:rFonts w:ascii="Palatino Linotype" w:hAnsi="Palatino Linotype"/>
+          <w:sz w:val="20"/>
+          <w:szCs w:val="20"/>
+        </w:rPr>
+        <w:t xml:space="preserve">For a period of </w:t>
+      </w:r>
+      <w:r>
+        <w:rPr>
+          <w:rFonts w:ascii="Palatino Linotype" w:hAnsi="Palatino Linotype"/>
+          <w:b/>
+          <w:sz w:val="20"/>
+          <w:szCs w:val="20"/>
+          <w:u w:val="single"/>
+        </w:rPr>
+        <w:t xml:space="preserve">1 year</w:t>
+      </w:r>
+      <w:r>
+        <w:rPr>
+          <w:rFonts w:ascii="Palatino Linotype" w:hAnsi="Palatino Linotype"/>
+          <w:sz w:val="20"/>
+          <w:szCs w:val="20"/>
+        </w:rPr>
+        <w:t xml:space="preserve">, Defendant shall be under </w:t>
+      </w:r>
+      <w:r>
+        <w:rPr>
+          <w:rFonts w:ascii="Palatino Linotype" w:hAnsi="Palatino Linotype"/>
+          <w:b/>
+          <w:sz w:val="20"/>
+          <w:szCs w:val="20"/>
+          <w:u w:val="single"/>
+        </w:rPr>
+        <w:t xml:space="preserve">basic</w:t>
+      </w:r>
+      <w:r>
+        <w:rPr>
+          <w:rFonts w:ascii="Palatino Linotype" w:hAnsi="Palatino Linotype"/>
+          <w:b/>
+          <w:sz w:val="20"/>
+          <w:szCs w:val="20"/>
+          <w:u w:val="single"/>
+        </w:rPr>
+        <w:t xml:space="preserve"> </w:t>
+      </w:r>
+      <w:r>
+        <w:rPr>
+          <w:rFonts w:ascii="Palatino Linotype" w:hAnsi="Palatino Linotype"/>
+          <w:b/>
+          <w:sz w:val="20"/>
+          <w:szCs w:val="20"/>
+          <w:u w:val="single"/>
+        </w:rPr>
+        <w:t>supervision</w:t>
+      </w:r>
+      <w:r>
+        <w:rPr>
+          <w:rFonts w:ascii="Palatino Linotype" w:hAnsi="Palatino Linotype"/>
+          <w:sz w:val="20"/>
+          <w:szCs w:val="20"/>
+        </w:rPr>
+        <w:t xml:space="preserve"> </w:t>
+      </w:r>
+      <w:r>
+        <w:rPr>
+          <w:rFonts w:ascii="Palatino Linotype" w:hAnsi="Palatino Linotype"/>
+          <w:sz w:val="20"/>
+          <w:szCs w:val="20"/>
+        </w:rPr>
+        <w:t>with the Office of Community Control.  The Court advised Defendant that as a result of any failure to comply with the terms of community control, the Court may impose a longer term of community control up to a total of 5 years; impose a definite jail term to include any days stayed or otherwise authorized by law; and/or otherwise modify the terms of community control set forth below.</w:t>
+      </w:r>
+    </w:p>
+    <w:p>
+      <w:pPr>
+        <w:spacing w:line="276" w:lineRule="auto"/>
+        <w:jc w:val="both"/>
+        <w:rPr>
+          <w:rFonts w:ascii="Palatino Linotype" w:hAnsi="Palatino Linotype"/>
+          <w:b/>
+          <w:sz w:val="20"/>
+          <w:szCs w:val="20"/>
+        </w:rPr>
+      </w:pPr>
+    </w:p>
+    <w:p>
+      <w:pPr>
+        <w:jc w:val="both"/>
+        <w:rPr>
+          <w:rFonts w:ascii="Palatino Linotype" w:hAnsi="Palatino Linotype"/>
+          <w:sz w:val="20"/>
+          <w:szCs w:val="20"/>
+        </w:rPr>
+      </w:pPr>
+      <w:r>
+        <w:rPr>
+          <w:rFonts w:ascii="Palatino Linotype" w:hAnsi="Palatino Linotype"/>
+          <w:sz w:val="20"/>
+          <w:szCs w:val="20"/>
+        </w:rPr>
+        <w:t xml:space="preserve">While subject to </w:t>
+      </w:r>
+      <w:r>
+        <w:rPr>
+          <w:rFonts w:ascii="Palatino Linotype" w:hAnsi="Palatino Linotype"/>
+          <w:sz w:val="20"/>
+          <w:szCs w:val="20"/>
+        </w:rPr>
+        <w:t xml:space="preserve">community control, Defendant shall: </w:t>
+      </w:r>
+    </w:p>
+    <w:p>
+      <w:pPr>
+        <w:jc w:val="both"/>
+        <w:rPr>
+          <w:rFonts w:ascii="Palatino Linotype" w:hAnsi="Palatino Linotype"/>
+          <w:sz w:val="20"/>
+          <w:szCs w:val="20"/>
+        </w:rPr>
+      </w:pPr>
+    </w:p>
+    <w:p>
+      <w:pPr>
+        <w:ind w:firstLine="419"/>
+        <w:jc w:val="both"/>
+        <w:rPr>
+          <w:rFonts w:ascii="Palatino Linotype" w:hAnsi="Palatino Linotype"/>
+          <w:sz w:val="20"/>
+          <w:szCs w:val="20"/>
+          <w:u w:val="single"/>
+        </w:rPr>
+      </w:pPr>
+      <w:r>
+        <w:rPr>
+          <w:rFonts w:ascii="Palatino Linotype" w:hAnsi="Palatino Linotype"/>
+          <w:sz w:val="20"/>
+          <w:szCs w:val="20"/>
+          <w:u w:val="single"/>
+        </w:rPr>
+        <w:t>General Terms</w:t>
+      </w:r>
+    </w:p>
+    <w:p>
+      <w:pPr>
         <w:pStyle w:val="ListParagraph"/>
+        <w:widowControl/>
         <w:numPr>
           <w:ilvl w:val="0"/>
-          <w:numId w:val="3"/>
+          <w:numId w:val="2"/>
         </w:numPr>
+        <w:autoSpaceDE/>
+        <w:autoSpaceDN/>
+        <w:adjustRightInd/>
         <w:jc w:val="both"/>
         <w:rPr>
           <w:rFonts w:ascii="Palatino Linotype" w:hAnsi="Palatino Linotype"/>
@@ -2001,32 +2564,20 @@
           <w:sz w:val="20"/>
           <w:szCs w:val="20"/>
         </w:rPr>
-        <w:t>Defendant shall report to jail time</w:t>
-      </w:r>
-      <w:r>
-        <w:rPr>
-          <w:rFonts w:ascii="Palatino Linotype" w:hAnsi="Palatino Linotype"/>
-          <w:sz w:val="20"/>
-          <w:szCs w:val="20"/>
-        </w:rPr>
-        <w:t>l</w:t>
-      </w:r>
-      <w:r>
-        <w:rPr>
-          <w:rFonts w:ascii="Palatino Linotype" w:hAnsi="Palatino Linotype"/>
-          <w:sz w:val="20"/>
-          <w:szCs w:val="20"/>
-        </w:rPr>
-        <w:t>y and sober.</w:t>
+        <w:t>Report forthwith to the Office of Community Control.</w:t>
       </w:r>
     </w:p>
     <w:p>
       <w:pPr>
         <w:pStyle w:val="ListParagraph"/>
+        <w:widowControl/>
         <w:numPr>
           <w:ilvl w:val="0"/>
-          <w:numId w:val="3"/>
+          <w:numId w:val="2"/>
         </w:numPr>
+        <w:autoSpaceDE/>
+        <w:autoSpaceDN/>
+        <w:adjustRightInd/>
         <w:jc w:val="both"/>
         <w:rPr>
           <w:rFonts w:ascii="Palatino Linotype" w:hAnsi="Palatino Linotype"/>
@@ -2040,64 +2591,52 @@
           <w:sz w:val="20"/>
           <w:szCs w:val="20"/>
         </w:rPr>
-        <w:t xml:space="preserve">The jail days imposed shall be served</w:t>
-      </w:r>
-      <w:r>
-        <w:rPr>
-          <w:rFonts w:ascii="Palatino Linotype" w:hAnsi="Palatino Linotype"/>
-          <w:sz w:val="20"/>
-          <w:szCs w:val="20"/>
-        </w:rPr>
-        <w:t xml:space="preserve"> as</w:t>
-      </w:r>
-      <w:r>
-        <w:rPr>
-          <w:rFonts w:ascii="Palatino Linotype" w:hAnsi="Palatino Linotype"/>
-          <w:sz w:val="20"/>
-          <w:szCs w:val="20"/>
-        </w:rPr>
-        <w:t xml:space="preserve"> None. </w:t>
-      </w:r>
-      <w:r>
-        <w:rPr>
-          <w:rFonts w:ascii="Palatino Linotype" w:hAnsi="Palatino Linotype"/>
-          <w:sz w:val="20"/>
-          <w:szCs w:val="20"/>
-        </w:rPr>
-        <w:t xml:space="preserve">None.</w:t>
-      </w:r>
-      <w:r>
-        <w:rPr>
-          <w:rFonts w:ascii="Palatino Linotype" w:hAnsi="Palatino Linotype"/>
-          <w:sz w:val="20"/>
-          <w:szCs w:val="20"/>
-        </w:rPr>
-        <w:t xml:space="preserve"/>
-      </w:r>
-      <w:r>
-        <w:rPr>
-          <w:rFonts w:ascii="Palatino Linotype" w:hAnsi="Palatino Linotype"/>
-          <w:sz w:val="20"/>
-          <w:szCs w:val="20"/>
-        </w:rPr>
-        <w:t xml:space="preserve"/>
-      </w:r>
-      <w:r>
-        <w:rPr>
-          <w:rFonts w:ascii="Palatino Linotype" w:hAnsi="Palatino Linotype"/>
-          <w:sz w:val="20"/>
-          <w:szCs w:val="20"/>
-        </w:rPr>
-        <w:t xml:space="preserve"/>
+        <w:t>Abide by the law, comply with the community control</w:t>
+      </w:r>
+      <w:r>
+        <w:rPr>
+          <w:rFonts w:ascii="Palatino Linotype" w:hAnsi="Palatino Linotype"/>
+          <w:sz w:val="20"/>
+          <w:szCs w:val="20"/>
+        </w:rPr>
+        <w:t xml:space="preserve"> terms set by the Office of Community Control</w:t>
+      </w:r>
+      <w:r>
+        <w:rPr>
+          <w:rFonts w:ascii="Palatino Linotype" w:hAnsi="Palatino Linotype"/>
+          <w:sz w:val="20"/>
+          <w:szCs w:val="20"/>
+        </w:rPr>
+        <w:t xml:space="preserve">, and not leave the state without the permission of the Court and/or </w:t>
+      </w:r>
+      <w:r>
+        <w:rPr>
+          <w:rFonts w:ascii="Palatino Linotype" w:hAnsi="Palatino Linotype"/>
+          <w:sz w:val="20"/>
+          <w:szCs w:val="20"/>
+        </w:rPr>
+        <w:t>the Office of Community Control</w:t>
+      </w:r>
+      <w:r>
+        <w:rPr>
+          <w:rFonts w:ascii="Palatino Linotype" w:hAnsi="Palatino Linotype"/>
+          <w:sz w:val="20"/>
+          <w:szCs w:val="20"/>
+        </w:rPr>
+        <w:t>.</w:t>
       </w:r>
     </w:p>
     <w:p>
       <w:pPr>
         <w:pStyle w:val="ListParagraph"/>
+        <w:widowControl/>
         <w:numPr>
           <w:ilvl w:val="0"/>
-          <w:numId w:val="3"/>
+          <w:numId w:val="2"/>
         </w:numPr>
+        <w:autoSpaceDE/>
+        <w:autoSpaceDN/>
+        <w:adjustRightInd/>
         <w:jc w:val="both"/>
         <w:rPr>
           <w:rFonts w:ascii="Palatino Linotype" w:hAnsi="Palatino Linotype"/>
@@ -2111,81 +2650,619 @@
           <w:sz w:val="20"/>
           <w:szCs w:val="20"/>
         </w:rPr>
-        <w:t>Defendant shall timely pay</w:t>
-      </w:r>
-      <w:r>
-        <w:rPr>
-          <w:rFonts w:ascii="Palatino Linotype" w:hAnsi="Palatino Linotype"/>
-          <w:sz w:val="20"/>
-          <w:szCs w:val="20"/>
-        </w:rPr>
-        <w:t>,</w:t>
-      </w:r>
-      <w:r>
-        <w:rPr>
-          <w:rFonts w:ascii="Palatino Linotype" w:hAnsi="Palatino Linotype"/>
-          <w:sz w:val="20"/>
-          <w:szCs w:val="20"/>
-        </w:rPr>
-        <w:t xml:space="preserve"> or dispute</w:t>
-      </w:r>
-      <w:r>
-        <w:rPr>
-          <w:rFonts w:ascii="Palatino Linotype" w:hAnsi="Palatino Linotype"/>
-          <w:sz w:val="20"/>
-          <w:szCs w:val="20"/>
-        </w:rPr>
-        <w:t>,</w:t>
-      </w:r>
-      <w:r>
-        <w:rPr>
-          <w:rFonts w:ascii="Palatino Linotype" w:hAnsi="Palatino Linotype"/>
-          <w:sz w:val="20"/>
-          <w:szCs w:val="20"/>
-        </w:rPr>
-        <w:t xml:space="preserve"> confinement costs billed pursuant to R.C. 2929.37 or be subject to certificate of judgment by the Clerk.</w:t>
+        <w:t xml:space="preserve">Pay probation fees monthly.  </w:t>
       </w:r>
     </w:p>
     <w:p>
       <w:pPr>
+        <w:pStyle w:val="ListParagraph"/>
+        <w:widowControl/>
+        <w:numPr>
+          <w:ilvl w:val="0"/>
+          <w:numId w:val="2"/>
+        </w:numPr>
+        <w:autoSpaceDE/>
+        <w:autoSpaceDN/>
+        <w:adjustRightInd/>
         <w:jc w:val="both"/>
         <w:rPr>
           <w:rFonts w:ascii="Palatino Linotype" w:hAnsi="Palatino Linotype"/>
-          <w:sz w:val="20"/>
-          <w:szCs w:val="20"/>
-        </w:rPr>
-      </w:pPr>
-      <w:r>
-        <w:rPr>
-          <w:rFonts w:ascii="Palatino Linotype" w:hAnsi="Palatino Linotype"/>
-          <w:sz w:val="20"/>
-          <w:szCs w:val="20"/>
-        </w:rPr>
-        <w:t xml:space="preserve"/>
-      </w:r>
-      <w:r>
-        <w:rPr>
-          <w:rFonts w:ascii="Palatino Linotype" w:hAnsi="Palatino Linotype"/>
-          <w:sz w:val="20"/>
-          <w:szCs w:val="20"/>
-        </w:rPr>
-        <w:t xml:space="preserve"/>
-      </w:r>
-      <w:r>
-        <w:rPr>
-          <w:rFonts w:ascii="Palatino Linotype" w:hAnsi="Palatino Linotype"/>
-          <w:sz w:val="20"/>
-          <w:szCs w:val="20"/>
-        </w:rPr>
-        <w:t xml:space="preserve"/>
-      </w:r>
-      <w:r>
-        <w:rPr>
-          <w:rFonts w:ascii="Palatino Linotype" w:hAnsi="Palatino Linotype"/>
-          <w:sz w:val="20"/>
-          <w:szCs w:val="20"/>
-        </w:rPr>
-        <w:t xml:space="preserve"/>
+          <w:b/>
+          <w:bCs/>
+          <w:sz w:val="20"/>
+          <w:szCs w:val="20"/>
+        </w:rPr>
+      </w:pPr>
+      <w:r>
+        <w:rPr>
+          <w:rFonts w:ascii="Palatino Linotype" w:hAnsi="Palatino Linotype"/>
+          <w:sz w:val="20"/>
+          <w:szCs w:val="20"/>
+        </w:rPr>
+        <w:t>Make all reasonable effort to obtain and maintain employment.  Defendant shall report any change in employment status immediately.</w:t>
+      </w:r>
+      <w:r>
+        <w:rPr>
+          <w:rFonts w:ascii="Palatino Linotype" w:hAnsi="Palatino Linotype"/>
+          <w:sz w:val="20"/>
+          <w:szCs w:val="20"/>
+        </w:rPr>
+        <w:t xml:space="preserve"> </w:t>
+      </w:r>
+    </w:p>
+    <w:p>
+      <w:pPr>
+        <w:pStyle w:val="ListParagraph"/>
+        <w:widowControl/>
+        <w:numPr>
+          <w:ilvl w:val="0"/>
+          <w:numId w:val="2"/>
+        </w:numPr>
+        <w:autoSpaceDE/>
+        <w:autoSpaceDN/>
+        <w:adjustRightInd/>
+        <w:jc w:val="both"/>
+        <w:rPr>
+          <w:rFonts w:ascii="Palatino Linotype" w:hAnsi="Palatino Linotype"/>
+          <w:b/>
+          <w:bCs/>
+          <w:sz w:val="20"/>
+          <w:szCs w:val="20"/>
+        </w:rPr>
+      </w:pPr>
+      <w:r>
+        <w:rPr>
+          <w:rFonts w:ascii="Palatino Linotype" w:hAnsi="Palatino Linotype"/>
+          <w:sz w:val="20"/>
+          <w:szCs w:val="20"/>
+        </w:rPr>
+        <w:t>Submit to alcohol/drug testing at the request of community control or any other law enforcement officer.</w:t>
+      </w:r>
+    </w:p>
+    <w:p>
+      <w:pPr>
+        <w:pStyle w:val="ListParagraph"/>
+        <w:widowControl/>
+        <w:numPr>
+          <w:ilvl w:val="0"/>
+          <w:numId w:val="2"/>
+        </w:numPr>
+        <w:autoSpaceDE/>
+        <w:autoSpaceDN/>
+        <w:adjustRightInd/>
+        <w:jc w:val="both"/>
+        <w:rPr>
+          <w:rFonts w:ascii="Palatino Linotype" w:hAnsi="Palatino Linotype"/>
+          <w:b/>
+          <w:bCs/>
+          <w:sz w:val="20"/>
+          <w:szCs w:val="20"/>
+        </w:rPr>
+      </w:pPr>
+      <w:r>
+        <w:rPr>
+          <w:rFonts w:ascii="Palatino Linotype" w:hAnsi="Palatino Linotype"/>
+          <w:sz w:val="20"/>
+          <w:szCs w:val="20"/>
+        </w:rPr>
+        <w:t>Not possess/consume/purchase any alcoholic beverages or drugs of abuse.</w:t>
+      </w:r>
+    </w:p>
+    <w:p>
+      <w:pPr>
+        <w:widowControl/>
+        <w:autoSpaceDE/>
+        <w:autoSpaceDN/>
+        <w:adjustRightInd/>
+        <w:ind w:left="419"/>
+        <w:jc w:val="both"/>
+        <w:rPr>
+          <w:rFonts w:ascii="Palatino Linotype" w:hAnsi="Palatino Linotype"/>
+          <w:b/>
+          <w:bCs/>
+          <w:sz w:val="20"/>
+          <w:szCs w:val="20"/>
+        </w:rPr>
+      </w:pPr>
+    </w:p>
+    <w:p>
+      <w:pPr>
+        <w:widowControl/>
+        <w:autoSpaceDE/>
+        <w:autoSpaceDN/>
+        <w:adjustRightInd/>
+        <w:ind w:left="419"/>
+        <w:jc w:val="both"/>
+        <w:rPr>
+          <w:rFonts w:ascii="Palatino Linotype" w:hAnsi="Palatino Linotype"/>
+          <w:bCs/>
+          <w:sz w:val="20"/>
+          <w:szCs w:val="20"/>
+          <w:u w:val="single"/>
+        </w:rPr>
+      </w:pPr>
+      <w:r>
+        <w:rPr>
+          <w:rFonts w:ascii="Palatino Linotype" w:hAnsi="Palatino Linotype"/>
+          <w:bCs/>
+          <w:sz w:val="20"/>
+          <w:szCs w:val="20"/>
+          <w:u w:val="single"/>
+        </w:rPr>
+        <w:t>Additional Terms</w:t>
+      </w:r>
+      <w:r>
+        <w:rPr>
+          <w:rFonts w:ascii="Palatino Linotype" w:hAnsi="Palatino Linotype"/>
+          <w:sz w:val="20"/>
+          <w:szCs w:val="20"/>
+        </w:rPr>
+        <w:t xml:space="preserve"/>
+      </w:r>
+      <w:r>
+        <w:rPr>
+          <w:rFonts w:ascii="Palatino Linotype" w:hAnsi="Palatino Linotype"/>
+          <w:sz w:val="20"/>
+          <w:szCs w:val="20"/>
+        </w:rPr>
+        <w:t xml:space="preserve"/>
+      </w:r>
+      <w:r>
+        <w:rPr>
+          <w:rFonts w:ascii="Palatino Linotype" w:hAnsi="Palatino Linotype"/>
+          <w:sz w:val="20"/>
+          <w:szCs w:val="20"/>
+        </w:rPr>
+        <w:t xml:space="preserve">  </w:t>
+      </w:r>
+    </w:p>
+    <w:p>
+      <w:pPr>
+        <w:pStyle w:val="ListParagraph"/>
+        <w:widowControl/>
+        <w:numPr>
+          <w:ilvl w:val="0"/>
+          <w:numId w:val="2"/>
+        </w:numPr>
+        <w:autoSpaceDE/>
+        <w:autoSpaceDN/>
+        <w:adjustRightInd/>
+        <w:jc w:val="both"/>
+        <w:rPr>
+          <w:rFonts w:ascii="Palatino Linotype" w:hAnsi="Palatino Linotype"/>
+          <w:sz w:val="20"/>
+          <w:szCs w:val="20"/>
+        </w:rPr>
+      </w:pPr>
+      <w:r>
+        <w:rPr>
+          <w:rFonts w:ascii="Palatino Linotype" w:hAnsi="Palatino Linotype"/>
+          <w:bCs/>
+          <w:sz w:val="20"/>
+          <w:szCs w:val="20"/>
+        </w:rPr>
+        <w:t>Within 90 days provide proof of completion of</w:t>
+      </w:r>
+      <w:r>
+        <w:rPr>
+          <w:rFonts w:ascii="Palatino Linotype" w:hAnsi="Palatino Linotype"/>
+          <w:sz w:val="20"/>
+          <w:szCs w:val="20"/>
+        </w:rPr>
+        <w:t xml:space="preserve"> </w:t>
+      </w:r>
+      <w:r>
+        <w:rPr>
+          <w:rFonts w:ascii="Palatino Linotype" w:hAnsi="Palatino Linotype"/>
+          <w:bCs/>
+          <w:sz w:val="20"/>
+          <w:szCs w:val="20"/>
+        </w:rPr>
+        <w:t>a</w:t>
+      </w:r>
+      <w:r>
+        <w:rPr>
+          <w:rFonts w:ascii="Palatino Linotype" w:hAnsi="Palatino Linotype"/>
+          <w:bCs/>
+          <w:sz w:val="20"/>
+          <w:szCs w:val="20"/>
+        </w:rPr>
+        <w:t>n approved</w:t>
+      </w:r>
+      <w:r>
+        <w:rPr>
+          <w:rFonts w:ascii="Palatino Linotype" w:hAnsi="Palatino Linotype"/>
+          <w:bCs/>
+          <w:sz w:val="20"/>
+          <w:szCs w:val="20"/>
+        </w:rPr>
+        <w:t xml:space="preserve"> driver intervention program</w:t>
+      </w:r>
+      <w:r>
+        <w:rPr>
+          <w:rFonts w:ascii="Palatino Linotype" w:hAnsi="Palatino Linotype"/>
+          <w:bCs/>
+          <w:sz w:val="20"/>
+          <w:szCs w:val="20"/>
+        </w:rPr>
+        <w:t xml:space="preserve"> or serve 3 days in the Delaware County Jail</w:t>
+      </w:r>
+      <w:r>
+        <w:rPr>
+          <w:rFonts w:ascii="Palatino Linotype" w:hAnsi="Palatino Linotype"/>
+          <w:bCs/>
+          <w:sz w:val="20"/>
+          <w:szCs w:val="20"/>
+        </w:rPr>
+        <w:t xml:space="preserve">.</w:t>
+      </w:r>
+      <w:r>
+        <w:rPr>
+          <w:rFonts w:ascii="Palatino Linotype" w:hAnsi="Palatino Linotype"/>
+          <w:bCs/>
+          <w:sz w:val="20"/>
+          <w:szCs w:val="20"/>
+        </w:rPr>
+        <w:t xml:space="preserve"> </w:t>
+      </w:r>
+      <w:r>
+        <w:rPr>
+          <w:rFonts w:ascii="Palatino Linotype" w:hAnsi="Palatino Linotype"/>
+          <w:sz w:val="20"/>
+          <w:szCs w:val="20"/>
+        </w:rPr>
+        <w:t xml:space="preserve"/>
+      </w:r>
+      <w:r>
+        <w:rPr>
+          <w:rFonts w:ascii="Palatino Linotype" w:hAnsi="Palatino Linotype"/>
+          <w:sz w:val="20"/>
+          <w:szCs w:val="20"/>
+        </w:rPr>
+        <w:t xml:space="preserve"/>
+      </w:r>
+      <w:r>
+        <w:rPr>
+          <w:rFonts w:ascii="Palatino Linotype" w:hAnsi="Palatino Linotype"/>
+          <w:sz w:val="20"/>
+          <w:szCs w:val="20"/>
+        </w:rPr>
+        <w:t xml:space="preserve"/>
+      </w:r>
+      <w:r>
+        <w:rPr>
+          <w:rFonts w:ascii="Palatino Linotype" w:hAnsi="Palatino Linotype"/>
+          <w:sz w:val="20"/>
+          <w:szCs w:val="20"/>
+        </w:rPr>
+        <w:t xml:space="preserve"/>
+      </w:r>
+      <w:r>
+        <w:rPr>
+          <w:rFonts w:ascii="Palatino Linotype" w:hAnsi="Palatino Linotype"/>
+          <w:sz w:val="20"/>
+          <w:szCs w:val="20"/>
+        </w:rPr>
+        <w:t xml:space="preserve"/>
+      </w:r>
+      <w:r>
+        <w:rPr>
+          <w:rFonts w:ascii="Palatino Linotype" w:hAnsi="Palatino Linotype"/>
+          <w:sz w:val="20"/>
+          <w:szCs w:val="20"/>
+        </w:rPr>
+        <w:t xml:space="preserve">  </w:t>
+      </w:r>
+    </w:p>
+    <w:p>
+      <w:pPr>
+        <w:pStyle w:val="ListParagraph"/>
+        <w:widowControl/>
+        <w:numPr>
+          <w:ilvl w:val="0"/>
+          <w:numId w:val="2"/>
+        </w:numPr>
+        <w:autoSpaceDE/>
+        <w:autoSpaceDN/>
+        <w:adjustRightInd/>
+        <w:jc w:val="both"/>
+        <w:rPr>
+          <w:rFonts w:ascii="Palatino Linotype" w:hAnsi="Palatino Linotype"/>
+          <w:b/>
+          <w:bCs/>
+          <w:sz w:val="20"/>
+          <w:szCs w:val="20"/>
+        </w:rPr>
+      </w:pPr>
+      <w:r>
+        <w:rPr>
+          <w:rFonts w:ascii="Palatino Linotype" w:hAnsi="Palatino Linotype"/>
+          <w:sz w:val="20"/>
+          <w:szCs w:val="20"/>
+        </w:rPr>
+        <w:t xml:space="preserve">Within 60 days pay restitution of </w:t>
+      </w:r>
+      <w:r>
+        <w:rPr>
+          <w:rFonts w:ascii="Palatino Linotype" w:hAnsi="Palatino Linotype"/>
+          <w:b/>
+          <w:sz w:val="20"/>
+          <w:szCs w:val="20"/>
+        </w:rPr>
+        <w:t>$</w:t>
+      </w:r>
+      <w:r>
+        <w:rPr>
+          <w:rFonts w:ascii="Palatino Linotype" w:hAnsi="Palatino Linotype"/>
+          <w:b/>
+          <w:sz w:val="20"/>
+          <w:szCs w:val="20"/>
+        </w:rPr>
+        <w:t xml:space="preserve">345</w:t>
+      </w:r>
+      <w:r>
+        <w:rPr>
+          <w:rFonts w:ascii="Palatino Linotype" w:hAnsi="Palatino Linotype"/>
+          <w:sz w:val="20"/>
+          <w:szCs w:val="20"/>
+        </w:rPr>
+        <w:t xml:space="preserve">, for which judgment is granted, </w:t>
+      </w:r>
+      <w:r>
+        <w:rPr>
+          <w:rFonts w:ascii="Palatino Linotype" w:hAnsi="Palatino Linotype"/>
+          <w:sz w:val="20"/>
+          <w:szCs w:val="20"/>
+        </w:rPr>
+        <w:t xml:space="preserve">payable </w:t>
+      </w:r>
+      <w:r>
+        <w:rPr>
+          <w:rFonts w:ascii="Palatino Linotype" w:hAnsi="Palatino Linotype"/>
+          <w:sz w:val="20"/>
+          <w:szCs w:val="20"/>
+        </w:rPr>
+        <w:t xml:space="preserve">through the Clerk’s office with </w:t>
+      </w:r>
+      <w:r>
+        <w:rPr>
+          <w:rFonts w:ascii="Palatino Linotype" w:hAnsi="Palatino Linotype"/>
+          <w:sz w:val="20"/>
+          <w:szCs w:val="20"/>
+        </w:rPr>
+        <w:t xml:space="preserve">cash, or with a </w:t>
+      </w:r>
+      <w:r>
+        <w:rPr>
+          <w:rFonts w:ascii="Palatino Linotype" w:hAnsi="Palatino Linotype"/>
+          <w:sz w:val="20"/>
+          <w:szCs w:val="20"/>
+        </w:rPr>
+        <w:t>cashier’s check or money order payable to</w:t>
+      </w:r>
+      <w:r>
+        <w:rPr>
+          <w:rFonts w:ascii="Palatino Linotype" w:hAnsi="Palatino Linotype"/>
+          <w:b/>
+          <w:sz w:val="20"/>
+          <w:szCs w:val="20"/>
+        </w:rPr>
+        <w:t xml:space="preserve"> </w:t>
+      </w:r>
+      <w:r>
+        <w:rPr>
+          <w:rFonts w:ascii="Palatino Linotype" w:hAnsi="Palatino Linotype"/>
+          <w:sz w:val="20"/>
+          <w:szCs w:val="20"/>
+          <w:u w:val="single"/>
+        </w:rPr>
+        <w:t xml:space="preserve">Hrf</w:t>
+      </w:r>
+      <w:r>
+        <w:rPr>
+          <w:rFonts w:ascii="Palatino Linotype" w:hAnsi="Palatino Linotype"/>
+          <w:sz w:val="20"/>
+          <w:szCs w:val="20"/>
+        </w:rPr>
+        <w:t>.  The Court ORDERS that any payments made by Defendant be first directed toward the payment of restitution.</w:t>
+      </w:r>
+      <w:r>
+        <w:rPr>
+          <w:rFonts w:ascii="Palatino Linotype" w:hAnsi="Palatino Linotype"/>
+          <w:sz w:val="20"/>
+          <w:szCs w:val="20"/>
+        </w:rPr>
+        <w:t xml:space="preserve"/>
+      </w:r>
+      <w:r>
+        <w:rPr>
+          <w:rFonts w:ascii="Palatino Linotype" w:hAnsi="Palatino Linotype"/>
+          <w:sz w:val="20"/>
+          <w:szCs w:val="20"/>
+        </w:rPr>
+        <w:t xml:space="preserve"/>
+      </w:r>
+      <w:r>
+        <w:rPr>
+          <w:rFonts w:ascii="Palatino Linotype" w:hAnsi="Palatino Linotype"/>
+          <w:sz w:val="20"/>
+          <w:szCs w:val="20"/>
+        </w:rPr>
+        <w:t xml:space="preserve"/>
+      </w:r>
+      <w:r>
+        <w:rPr>
+          <w:rFonts w:ascii="Palatino Linotype" w:hAnsi="Palatino Linotype"/>
+          <w:sz w:val="20"/>
+          <w:szCs w:val="20"/>
+        </w:rPr>
+        <w:t xml:space="preserve"/>
+      </w:r>
+      <w:r>
+        <w:rPr>
+          <w:rFonts w:ascii="Palatino Linotype" w:hAnsi="Palatino Linotype"/>
+          <w:sz w:val="20"/>
+          <w:szCs w:val="20"/>
+        </w:rPr>
+        <w:t xml:space="preserve"/>
+      </w:r>
+      <w:r>
+        <w:rPr>
+          <w:rFonts w:ascii="Palatino Linotype" w:hAnsi="Palatino Linotype"/>
+          <w:sz w:val="20"/>
+          <w:szCs w:val="20"/>
+        </w:rPr>
+        <w:t xml:space="preserve"/>
+      </w:r>
+      <w:r>
+        <w:rPr>
+          <w:rFonts w:ascii="Palatino Linotype" w:hAnsi="Palatino Linotype"/>
+          <w:sz w:val="20"/>
+          <w:szCs w:val="20"/>
+        </w:rPr>
+        <w:t xml:space="preserve"/>
+      </w:r>
+      <w:r>
+        <w:rPr>
+          <w:rFonts w:ascii="Palatino Linotype" w:hAnsi="Palatino Linotype"/>
+          <w:sz w:val="20"/>
+          <w:szCs w:val="20"/>
+        </w:rPr>
+        <w:t xml:space="preserve"/>
+      </w:r>
+      <w:r>
+        <w:rPr>
+          <w:rFonts w:ascii="Palatino Linotype" w:hAnsi="Palatino Linotype"/>
+          <w:sz w:val="20"/>
+          <w:szCs w:val="20"/>
+        </w:rPr>
+        <w:t xml:space="preserve">    </w:t>
+      </w:r>
+      <w:r>
+        <w:rPr>
+          <w:rFonts w:ascii="Palatino Linotype" w:hAnsi="Palatino Linotype"/>
+          <w:sz w:val="20"/>
+          <w:szCs w:val="20"/>
+        </w:rPr>
+        <w:t xml:space="preserve">   </w:t>
+      </w:r>
+      <w:r>
+        <w:rPr>
+          <w:rFonts w:ascii="Palatino Linotype" w:hAnsi="Palatino Linotype"/>
+          <w:sz w:val="20"/>
+          <w:szCs w:val="20"/>
+        </w:rPr>
+        <w:t xml:space="preserve">  </w:t>
+      </w:r>
+    </w:p>
+    <w:p>
+      <w:pPr>
+        <w:pStyle w:val="ListParagraph"/>
+        <w:widowControl/>
+        <w:numPr>
+          <w:ilvl w:val="0"/>
+          <w:numId w:val="2"/>
+        </w:numPr>
+        <w:autoSpaceDE/>
+        <w:autoSpaceDN/>
+        <w:adjustRightInd/>
+        <w:jc w:val="both"/>
+        <w:rPr>
+          <w:rFonts w:ascii="Palatino Linotype" w:hAnsi="Palatino Linotype"/>
+          <w:b/>
+          <w:bCs/>
+          <w:sz w:val="20"/>
+          <w:szCs w:val="20"/>
+        </w:rPr>
+      </w:pPr>
+      <w:r>
+        <w:rPr>
+          <w:rFonts w:ascii="Palatino Linotype" w:hAnsi="Palatino Linotype"/>
+          <w:b/>
+          <w:sz w:val="20"/>
+          <w:szCs w:val="20"/>
+        </w:rPr>
+        <w:t xml:space="preserve">Other Community Control Conditions: </w:t>
+      </w:r>
+      <w:r>
+        <w:rPr>
+          <w:rFonts w:ascii="Palatino Linotype" w:hAnsi="Palatino Linotype"/>
+          <w:sz w:val="20"/>
+          <w:szCs w:val="20"/>
+        </w:rPr>
+        <w:t xml:space="preserve">TY.</w:t>
+      </w:r>
+    </w:p>
+    <w:p>
+      <w:pPr>
+        <w:jc w:val="both"/>
+        <w:rPr>
+          <w:rFonts w:ascii="Palatino Linotype" w:hAnsi="Palatino Linotype"/>
+          <w:sz w:val="20"/>
+          <w:szCs w:val="20"/>
+        </w:rPr>
+      </w:pPr>
+      <w:r>
+        <w:rPr>
+          <w:rFonts w:ascii="Palatino Linotype" w:hAnsi="Palatino Linotype"/>
+          <w:sz w:val="20"/>
+          <w:szCs w:val="20"/>
+        </w:rPr>
+        <w:t xml:space="preserve"/>
+      </w:r>
+      <w:r>
+        <w:rPr>
+          <w:rFonts w:ascii="Palatino Linotype" w:hAnsi="Palatino Linotype"/>
+          <w:sz w:val="20"/>
+          <w:szCs w:val="20"/>
+        </w:rPr>
+        <w:t xml:space="preserve"/>
+        <w:br/>
+        <w:t xml:space="preserve"/>
+      </w:r>
+    </w:p>
+    <w:p>
+      <w:pPr>
+        <w:jc w:val="both"/>
+        <w:rPr>
+          <w:rFonts w:ascii="Palatino Linotype" w:hAnsi="Palatino Linotype"/>
+          <w:sz w:val="20"/>
+          <w:szCs w:val="20"/>
+        </w:rPr>
+      </w:pPr>
+      <w:r>
+        <w:rPr>
+          <w:rFonts w:ascii="Palatino Linotype" w:hAnsi="Palatino Linotype"/>
+          <w:b/>
+          <w:sz w:val="20"/>
+          <w:szCs w:val="20"/>
+        </w:rPr>
+        <w:t xml:space="preserve">Other Conditions.</w:t>
+      </w:r>
+      <w:r>
+        <w:rPr>
+          <w:rFonts w:ascii="Palatino Linotype" w:hAnsi="Palatino Linotype"/>
+          <w:b/>
+          <w:sz w:val="20"/>
+          <w:szCs w:val="20"/>
+        </w:rPr>
+        <w:t xml:space="preserve"> </w:t>
+      </w:r>
+      <w:r>
+        <w:rPr>
+          <w:rFonts w:ascii="Palatino Linotype" w:hAnsi="Palatino Linotype"/>
+          <w:sz w:val="20"/>
+          <w:szCs w:val="20"/>
+        </w:rPr>
+        <w:t xml:space="preserve">yrdy</w:t>
+      </w:r>
+      <w:r>
+        <w:rPr>
+          <w:rFonts w:ascii="Palatino Linotype" w:hAnsi="Palatino Linotype"/>
+          <w:sz w:val="20"/>
+          <w:szCs w:val="20"/>
+        </w:rPr>
+        <w:t>.</w:t>
       </w:r>
       <w:r>
         <w:rPr>
@@ -2527,7 +3604,7 @@
           <w:sz w:val="16"/>
           <w:szCs w:val="16"/>
         </w:rPr>
-        <w:t xml:space="preserve"/>
+        <w:t xml:space="preserve">Community Control: PS    </w:t>
       </w:r>
       <w:r>
         <w:rPr>
@@ -2535,7 +3612,31 @@
           <w:sz w:val="16"/>
           <w:szCs w:val="16"/>
         </w:rPr>
-        <w:t xml:space="preserve">County Jail: PS   EM;</w:t>
+        <w:t>EM;</w:t>
+      </w:r>
+      <w:r>
+        <w:rPr>
+          <w:rFonts w:ascii="Palatino Linotype" w:hAnsi="Palatino Linotype"/>
+          <w:sz w:val="16"/>
+          <w:szCs w:val="16"/>
+        </w:rPr>
+        <w:t xml:space="preserve"> </w:t>
+      </w:r>
+      <w:r>
+        <w:rPr>
+          <w:rFonts w:ascii="Palatino Linotype" w:hAnsi="Palatino Linotype"/>
+          <w:sz w:val="16"/>
+          <w:szCs w:val="16"/>
+        </w:rPr>
+        <w:t xml:space="preserve"/>
+      </w:r>
+      <w:r>
+        <w:rPr>
+          <w:rFonts w:ascii="Palatino Linotype" w:hAnsi="Palatino Linotype"/>
+          <w:sz w:val="16"/>
+          <w:szCs w:val="16"/>
+        </w:rPr>
+        <w:t xml:space="preserve"/>
       </w:r>
     </w:p>
     <w:p>

</xml_diff>

<commit_message>
Starting to refactor signals for condition dialogs.
</commit_message>
<xml_diff>
--- a/resources/Saved/21CRB01291_Crim_Traffic Judgment Entry.docx
+++ b/resources/Saved/21CRB01291_Crim_Traffic Judgment Entry.docx
@@ -519,14 +519,6 @@
         </w:rPr>
         <w:t xml:space="preserve"/>
       </w:r>
-      <w:r>
-        <w:rPr>
-          <w:rFonts w:ascii="Palatino Linotype" w:hAnsi="Palatino Linotype"/>
-          <w:sz w:val="20"/>
-          <w:szCs w:val="20"/>
-        </w:rPr>
-        <w:tab/>
-      </w:r>
     </w:p>
     <w:p>
       <w:pPr>
@@ -623,7 +615,25 @@
           <w:sz w:val="20"/>
           <w:szCs w:val="20"/>
         </w:rPr>
-        <w:t xml:space="preserve">Defendant waived right to counsel. </w:t>
+        <w:t xml:space="preserve">Defendant waived right to counsel.</w:t>
+      </w:r>
+      <w:r>
+        <w:rPr>
+          <w:rFonts w:ascii="Palatino Linotype" w:hAnsi="Palatino Linotype"/>
+          <w:bCs/>
+          <w:sz w:val="20"/>
+          <w:szCs w:val="20"/>
+        </w:rPr>
+        <w:t xml:space="preserve"> </w:t>
+      </w:r>
+      <w:r>
+        <w:rPr>
+          <w:rFonts w:ascii="Palatino Linotype" w:hAnsi="Palatino Linotype"/>
+          <w:bCs/>
+          <w:sz w:val="20"/>
+          <w:szCs w:val="20"/>
+        </w:rPr>
+        <w:t xml:space="preserve"/>
       </w:r>
       <w:r>
         <w:rPr>
@@ -732,7 +742,31 @@
           <w:sz w:val="20"/>
           <w:szCs w:val="20"/>
         </w:rPr>
-        <w:t xml:space="preserve">The Court advised that if Defendant is not a United States citizen any plea or conviction could result in deportation, exclusion from admission into the United States, or denial of naturalization under United States law. </w:t>
+        <w:t>The Court advised that if Defendant is not a United States citizen any plea or conviction could result in deportation, exclusion from admission into the United States, or denial of naturalization under United States law.</w:t>
+      </w:r>
+      <w:r>
+        <w:rPr>
+          <w:rFonts w:ascii="Palatino Linotype" w:hAnsi="Palatino Linotype"/>
+          <w:sz w:val="20"/>
+          <w:szCs w:val="20"/>
+        </w:rPr>
+        <w:t xml:space="preserve"> </w:t>
+      </w:r>
+      <w:r>
+        <w:rPr>
+          <w:rFonts w:ascii="Palatino Linotype" w:hAnsi="Palatino Linotype"/>
+          <w:sz w:val="20"/>
+          <w:szCs w:val="20"/>
+        </w:rPr>
+        <w:t>R.C. 2943.031.</w:t>
+      </w:r>
+      <w:r>
+        <w:rPr>
+          <w:rFonts w:ascii="Palatino Linotype" w:hAnsi="Palatino Linotype"/>
+          <w:sz w:val="20"/>
+          <w:szCs w:val="20"/>
+        </w:rPr>
+        <w:t xml:space="preserve"> </w:t>
       </w:r>
       <w:r>
         <w:rPr>
@@ -780,21 +814,12 @@
     </w:p>
     <w:p>
       <w:pPr>
-        <w:jc w:val="both"/>
         <w:rPr>
           <w:rFonts w:ascii="Palatino Linotype" w:hAnsi="Palatino Linotype"/>
           <w:sz w:val="20"/>
           <w:szCs w:val="20"/>
         </w:rPr>
       </w:pPr>
-      <w:r>
-        <w:rPr>
-          <w:rFonts w:ascii="Palatino Linotype" w:hAnsi="Palatino Linotype"/>
-          <w:sz w:val="20"/>
-          <w:szCs w:val="20"/>
-        </w:rPr>
-        <w:t xml:space="preserve"/>
-      </w:r>
     </w:p>
     <w:tbl>
       <w:tblPr>
@@ -804,7 +829,7 @@
         <w:tblLook w:val="04A0" w:firstRow="1" w:lastRow="0" w:firstColumn="1" w:lastColumn="0" w:noHBand="0" w:noVBand="1"/>
       </w:tblPr>
       <w:tblGrid>
-        <w:gridCol w:w="4642"/>
+        <w:gridCol w:w="4261"/>
         <w:gridCol w:w="4019"/>
       </w:tblGrid>
       <w:tr>
@@ -813,7 +838,7 @@
         </w:trPr>
         <w:tc>
           <w:tcPr>
-            <w:tcW w:w="2182" w:type="dxa"/>
+            <w:tcW w:w="1801" w:type="dxa"/>
           </w:tcPr>
           <w:p>
             <w:pPr>
@@ -845,8 +870,7 @@
                 <w:sz w:val="20"/>
                 <w:szCs w:val="20"/>
               </w:rPr>
-              <w:lastRenderedPageBreak/>
-              <w:t>Offense</w:t>
+              <w:t xml:space="preserve">Offense</w:t>
             </w:r>
           </w:p>
         </w:tc>
@@ -884,6 +908,7 @@
                 <w:sz w:val="20"/>
                 <w:szCs w:val="20"/>
               </w:rPr>
+              <w:lastRenderedPageBreak/>
               <w:t xml:space="preserve">Permission Req'd To Use Licensed Dock</w:t>
             </w:r>
           </w:p>
@@ -895,7 +920,7 @@
         </w:trPr>
         <w:tc>
           <w:tcPr>
-            <w:tcW w:w="2182" w:type="dxa"/>
+            <w:tcW w:w="1801" w:type="dxa"/>
           </w:tcPr>
           <w:p>
             <w:pPr>
@@ -976,7 +1001,7 @@
         </w:trPr>
         <w:tc>
           <w:tcPr>
-            <w:tcW w:w="2182" w:type="dxa"/>
+            <w:tcW w:w="1801" w:type="dxa"/>
           </w:tcPr>
           <w:p>
             <w:pPr>
@@ -1057,7 +1082,7 @@
         </w:trPr>
         <w:tc>
           <w:tcPr>
-            <w:tcW w:w="2182" w:type="dxa"/>
+            <w:tcW w:w="1801" w:type="dxa"/>
           </w:tcPr>
           <w:p>
             <w:pPr>
@@ -1138,7 +1163,7 @@
         </w:trPr>
         <w:tc>
           <w:tcPr>
-            <w:tcW w:w="2182" w:type="dxa"/>
+            <w:tcW w:w="1801" w:type="dxa"/>
           </w:tcPr>
           <w:p>
             <w:pPr>
@@ -1219,7 +1244,7 @@
         </w:trPr>
         <w:tc>
           <w:tcPr>
-            <w:tcW w:w="2182" w:type="dxa"/>
+            <w:tcW w:w="1801" w:type="dxa"/>
           </w:tcPr>
           <w:p>
             <w:pPr>
@@ -1300,7 +1325,7 @@
         </w:trPr>
         <w:tc>
           <w:tcPr>
-            <w:tcW w:w="2182" w:type="dxa"/>
+            <w:tcW w:w="1801" w:type="dxa"/>
           </w:tcPr>
           <w:p>
             <w:pPr>
@@ -1395,188 +1420,6 @@
           </w:p>
         </w:tc>
       </w:tr>
-      <w:tr>
-        <w:trPr>
-          <w:jc w:val="center"/>
-        </w:trPr>
-        <w:tc>
-          <w:tcPr>
-            <w:tcW w:w="2182" w:type="dxa"/>
-          </w:tcPr>
-          <w:p>
-            <w:pPr>
-              <w:tabs>
-                <w:tab w:val="left" w:pos="-1080"/>
-                <w:tab w:val="left" w:pos="-720"/>
-                <w:tab w:val="left" w:pos="0"/>
-                <w:tab w:val="left" w:pos="720"/>
-                <w:tab w:val="left" w:pos="1440"/>
-                <w:tab w:val="left" w:pos="2160"/>
-                <w:tab w:val="left" w:pos="2880"/>
-                <w:tab w:val="left" w:pos="3600"/>
-                <w:tab w:val="left" w:pos="4320"/>
-                <w:tab w:val="left" w:pos="4680"/>
-              </w:tabs>
-              <w:rPr>
-                <w:rFonts w:ascii="Palatino Linotype" w:hAnsi="Palatino Linotype"/>
-                <w:b/>
-                <w:bCs/>
-                <w:sz w:val="20"/>
-                <w:szCs w:val="20"/>
-              </w:rPr>
-            </w:pPr>
-            <w:r>
-              <w:rPr>
-                <w:rFonts w:ascii="Palatino Linotype" w:hAnsi="Palatino Linotype"/>
-                <w:b/>
-                <w:bCs/>
-                <w:sz w:val="20"/>
-                <w:szCs w:val="20"/>
-              </w:rPr>
-              <w:t>Jail Days</w:t>
-            </w:r>
-          </w:p>
-        </w:tc>
-        <w:tc>
-          <w:tcPr>
-            <w:tcW w:w="3289" w:type="dxa"/>
-          </w:tcPr>
-          <w:p>
-            <w:pPr>
-              <w:tabs>
-                <w:tab w:val="left" w:pos="-1080"/>
-                <w:tab w:val="left" w:pos="-720"/>
-                <w:tab w:val="left" w:pos="0"/>
-                <w:tab w:val="left" w:pos="720"/>
-                <w:tab w:val="left" w:pos="1440"/>
-                <w:tab w:val="left" w:pos="2160"/>
-                <w:tab w:val="left" w:pos="2880"/>
-                <w:tab w:val="left" w:pos="3600"/>
-                <w:tab w:val="left" w:pos="4320"/>
-                <w:tab w:val="left" w:pos="4680"/>
-              </w:tabs>
-              <w:rPr>
-                <w:rFonts w:ascii="Palatino Linotype" w:hAnsi="Palatino Linotype"/>
-                <w:b/>
-                <w:bCs/>
-                <w:sz w:val="20"/>
-                <w:szCs w:val="20"/>
-              </w:rPr>
-            </w:pPr>
-            <w:r>
-              <w:rPr>
-                <w:rFonts w:ascii="Palatino Linotype" w:hAnsi="Palatino Linotype"/>
-                <w:b/>
-                <w:bCs/>
-                <w:sz w:val="20"/>
-                <w:szCs w:val="20"/>
-              </w:rPr>
-              <w:t xml:space="preserve">5</w:t>
-            </w:r>
-          </w:p>
-        </w:tc>
-      </w:tr>
-      <w:tr>
-        <w:trPr>
-          <w:jc w:val="center"/>
-        </w:trPr>
-        <w:tc>
-          <w:tcPr>
-            <w:tcW w:w="2182" w:type="dxa"/>
-          </w:tcPr>
-          <w:p>
-            <w:pPr>
-              <w:tabs>
-                <w:tab w:val="left" w:pos="-1080"/>
-                <w:tab w:val="left" w:pos="-720"/>
-                <w:tab w:val="left" w:pos="0"/>
-                <w:tab w:val="left" w:pos="720"/>
-                <w:tab w:val="left" w:pos="1440"/>
-                <w:tab w:val="left" w:pos="2160"/>
-                <w:tab w:val="left" w:pos="2880"/>
-                <w:tab w:val="left" w:pos="3600"/>
-                <w:tab w:val="left" w:pos="4320"/>
-                <w:tab w:val="left" w:pos="4680"/>
-              </w:tabs>
-              <w:rPr>
-                <w:rFonts w:ascii="Palatino Linotype" w:hAnsi="Palatino Linotype"/>
-                <w:b/>
-                <w:bCs/>
-                <w:sz w:val="20"/>
-                <w:szCs w:val="20"/>
-              </w:rPr>
-            </w:pPr>
-            <w:r>
-              <w:rPr>
-                <w:rFonts w:ascii="Palatino Linotype" w:hAnsi="Palatino Linotype"/>
-                <w:b/>
-                <w:bCs/>
-                <w:sz w:val="20"/>
-                <w:szCs w:val="20"/>
-              </w:rPr>
-              <w:t>Jail Days</w:t>
-            </w:r>
-            <w:r>
-              <w:rPr>
-                <w:rFonts w:ascii="Palatino Linotype" w:hAnsi="Palatino Linotype"/>
-                <w:b/>
-                <w:bCs/>
-                <w:sz w:val="20"/>
-                <w:szCs w:val="20"/>
-              </w:rPr>
-              <w:t xml:space="preserve"> </w:t>
-            </w:r>
-            <w:r>
-              <w:rPr>
-                <w:rFonts w:ascii="Palatino Linotype" w:hAnsi="Palatino Linotype"/>
-                <w:b/>
-                <w:bCs/>
-                <w:sz w:val="20"/>
-                <w:szCs w:val="20"/>
-              </w:rPr>
-              <w:t>Suspended</w:t>
-            </w:r>
-          </w:p>
-        </w:tc>
-        <w:tc>
-          <w:tcPr>
-            <w:tcW w:w="3289" w:type="dxa"/>
-          </w:tcPr>
-          <w:p>
-            <w:pPr>
-              <w:tabs>
-                <w:tab w:val="left" w:pos="-1080"/>
-                <w:tab w:val="left" w:pos="-720"/>
-                <w:tab w:val="left" w:pos="0"/>
-                <w:tab w:val="left" w:pos="720"/>
-                <w:tab w:val="left" w:pos="1440"/>
-                <w:tab w:val="left" w:pos="2160"/>
-                <w:tab w:val="left" w:pos="2880"/>
-                <w:tab w:val="left" w:pos="3600"/>
-                <w:tab w:val="left" w:pos="4320"/>
-                <w:tab w:val="left" w:pos="4680"/>
-              </w:tabs>
-              <w:rPr>
-                <w:rFonts w:ascii="Palatino Linotype" w:hAnsi="Palatino Linotype"/>
-                <w:b/>
-                <w:bCs/>
-                <w:sz w:val="20"/>
-                <w:szCs w:val="20"/>
-              </w:rPr>
-            </w:pPr>
-            <w:r>
-              <w:rPr>
-                <w:rFonts w:ascii="Palatino Linotype" w:hAnsi="Palatino Linotype"/>
-                <w:b/>
-                <w:bCs/>
-                <w:sz w:val="20"/>
-                <w:szCs w:val="20"/>
-              </w:rPr>
-              <w:t xml:space="preserve">None</w:t>
-            </w:r>
-          </w:p>
-        </w:tc>
-      </w:tr>
     </w:tbl>
     <w:p>
       <w:pPr>
@@ -1628,7 +1471,7 @@
           <w:szCs w:val="20"/>
           <w:u w:val="single"/>
         </w:rPr>
-        <w:t xml:space="preserve">Court costs are assessed for the highest degree charge in this</w:t>
+        <w:t>Court costs are assessed for the highest degree charge in this</w:t>
       </w:r>
       <w:r>
         <w:rPr>
@@ -1648,31 +1491,6 @@
           <w:szCs w:val="20"/>
         </w:rPr>
         <w:t xml:space="preserve">. </w:t>
-      </w:r>
-      <w:r>
-        <w:rPr>
-          <w:rFonts w:ascii="Palatino Linotype" w:hAnsi="Palatino Linotype"/>
-          <w:sz w:val="20"/>
-          <w:szCs w:val="20"/>
-        </w:rPr>
-        <w:t xml:space="preserve"/>
-      </w:r>
-      <w:r>
-        <w:rPr>
-          <w:rFonts w:ascii="Palatino Linotype" w:hAnsi="Palatino Linotype"/>
-          <w:bCs/>
-          <w:sz w:val="20"/>
-          <w:szCs w:val="20"/>
-        </w:rPr>
-        <w:t xml:space="preserve"/>
-      </w:r>
-      <w:r>
-        <w:rPr>
-          <w:rFonts w:ascii="Palatino Linotype" w:hAnsi="Palatino Linotype"/>
-          <w:sz w:val="20"/>
-          <w:szCs w:val="20"/>
-        </w:rPr>
-        <w:t xml:space="preserve"/>
       </w:r>
       <w:r>
         <w:rPr>
@@ -1810,15 +1628,7 @@
           <w:sz w:val="20"/>
           <w:szCs w:val="20"/>
         </w:rPr>
-        <w:t>.</w:t>
-      </w:r>
-      <w:r>
-        <w:rPr>
-          <w:rFonts w:ascii="Palatino Linotype" w:hAnsi="Palatino Linotype"/>
-          <w:sz w:val="20"/>
-          <w:szCs w:val="20"/>
-        </w:rPr>
-        <w:t xml:space="preserve"> </w:t>
+        <w:t xml:space="preserve">. </w:t>
       </w:r>
       <w:r>
         <w:rPr>
@@ -1920,7 +1730,7 @@
           <w:sz w:val="20"/>
           <w:szCs w:val="20"/>
         </w:rPr>
-        <w:t xml:space="preserve">30</w:t>
+        <w:t xml:space="preserve">90</w:t>
       </w:r>
       <w:r>
         <w:rPr>
@@ -1936,7 +1746,7 @@
           <w:sz w:val="20"/>
           <w:szCs w:val="20"/>
         </w:rPr>
-        <w:t xml:space="preserve">January 01, 2000</w:t>
+        <w:t xml:space="preserve">June 04, 2022</w:t>
       </w:r>
       <w:r>
         <w:rPr>
@@ -1945,30 +1755,6 @@
           <w:szCs w:val="20"/>
         </w:rPr>
         <w:t xml:space="preserve">.  </w:t>
-      </w:r>
-      <w:r>
-        <w:rPr>
-          <w:rFonts w:ascii="Palatino Linotype" w:hAnsi="Palatino Linotype"/>
-          <w:sz w:val="20"/>
-          <w:szCs w:val="20"/>
-        </w:rPr>
-        <w:t xml:space="preserve"/>
-      </w:r>
-      <w:r>
-        <w:rPr>
-          <w:rFonts w:ascii="Palatino Linotype" w:hAnsi="Palatino Linotype"/>
-          <w:sz w:val="20"/>
-          <w:szCs w:val="20"/>
-        </w:rPr>
-        <w:t xml:space="preserve"/>
-      </w:r>
-      <w:r>
-        <w:rPr>
-          <w:rFonts w:ascii="Palatino Linotype" w:hAnsi="Palatino Linotype"/>
-          <w:sz w:val="20"/>
-          <w:szCs w:val="20"/>
-        </w:rPr>
-        <w:t xml:space="preserve"/>
       </w:r>
       <w:r>
         <w:rPr>
@@ -2018,27 +1804,52 @@
         <w:rPr>
           <w:rFonts w:ascii="Palatino Linotype" w:hAnsi="Palatino Linotype"/>
           <w:b/>
-          <w:bCs/>
-          <w:sz w:val="20"/>
-          <w:szCs w:val="20"/>
-        </w:rPr>
-        <w:t>Jail.</w:t>
-      </w:r>
-      <w:r>
-        <w:rPr>
-          <w:rFonts w:ascii="Palatino Linotype" w:hAnsi="Palatino Linotype"/>
-          <w:sz w:val="20"/>
-          <w:szCs w:val="20"/>
-        </w:rPr>
-        <w:t xml:space="preserve"> The 3-day jail sentence imposed in this case is suspended upon condition that Defendant complete the Driver Intervention Program within 90 days. See terms of Community Control. </w:t>
-      </w:r>
-      <w:r>
-        <w:rPr>
-          <w:rFonts w:ascii="Palatino Linotype" w:hAnsi="Palatino Linotype"/>
-          <w:sz w:val="20"/>
-          <w:szCs w:val="20"/>
-        </w:rPr>
-        <w:t xml:space="preserve"/>
+          <w:sz w:val="20"/>
+          <w:szCs w:val="20"/>
+        </w:rPr>
+        <w:t xml:space="preserve">License Suspension.</w:t>
+      </w:r>
+      <w:r>
+        <w:rPr>
+          <w:rFonts w:ascii="Palatino Linotype" w:hAnsi="Palatino Linotype"/>
+          <w:b/>
+          <w:sz w:val="20"/>
+          <w:szCs w:val="20"/>
+        </w:rPr>
+        <w:t xml:space="preserve"> </w:t>
+      </w:r>
+      <w:r>
+        <w:rPr>
+          <w:rFonts w:ascii="Palatino Linotype" w:hAnsi="Palatino Linotype"/>
+          <w:b/>
+          <w:sz w:val="20"/>
+          <w:szCs w:val="20"/>
+        </w:rPr>
+        <w:t xml:space="preserve"> </w:t>
+      </w:r>
+      <w:r>
+        <w:rPr>
+          <w:rFonts w:ascii="Palatino Linotype" w:hAnsi="Palatino Linotype"/>
+          <w:sz w:val="20"/>
+          <w:szCs w:val="20"/>
+        </w:rPr>
+        <w:t xml:space="preserve">Defendant’s </w:t>
+      </w:r>
+      <w:r>
+        <w:rPr>
+          <w:rFonts w:ascii="Palatino Linotype" w:hAnsi="Palatino Linotype"/>
+          <w:sz w:val="20"/>
+          <w:szCs w:val="20"/>
+        </w:rPr>
+        <w:t xml:space="preserve">driving</w:t>
+      </w:r>
+      <w:r>
+        <w:rPr>
+          <w:rFonts w:ascii="Palatino Linotype" w:hAnsi="Palatino Linotype"/>
+          <w:sz w:val="20"/>
+          <w:szCs w:val="20"/>
+        </w:rPr>
+        <w:t xml:space="preserve"> license is suspended from March 09, 2022 for a term of 12 months. </w:t>
       </w:r>
       <w:r>
         <w:rPr>
@@ -2083,7 +1894,7 @@
           <w:sz w:val="20"/>
           <w:szCs w:val="20"/>
         </w:rPr>
-        <w:t xml:space="preserve">License Suspension.</w:t>
+        <w:t xml:space="preserve">Other Conditions.</w:t>
       </w:r>
       <w:r>
         <w:rPr>
@@ -2097,1164 +1908,10 @@
       <w:r>
         <w:rPr>
           <w:rFonts w:ascii="Palatino Linotype" w:hAnsi="Palatino Linotype"/>
-          <w:b/>
-          <w:sz w:val="20"/>
-          <w:szCs w:val="20"/>
-        </w:rPr>
-        <w:t xml:space="preserve"> </w:t>
-      </w:r>
-      <w:r>
-        <w:rPr>
-          <w:rFonts w:ascii="Palatino Linotype" w:hAnsi="Palatino Linotype"/>
-          <w:sz w:val="20"/>
-          <w:szCs w:val="20"/>
-        </w:rPr>
-        <w:t xml:space="preserve">Defendant’s </w:t>
-      </w:r>
-      <w:r>
-        <w:rPr>
-          <w:rFonts w:ascii="Palatino Linotype" w:hAnsi="Palatino Linotype"/>
-          <w:sz w:val="20"/>
-          <w:szCs w:val="20"/>
-        </w:rPr>
-        <w:t xml:space="preserve">driving</w:t>
-      </w:r>
-      <w:r>
-        <w:rPr>
-          <w:rFonts w:ascii="Palatino Linotype" w:hAnsi="Palatino Linotype"/>
-          <w:sz w:val="20"/>
-          <w:szCs w:val="20"/>
-        </w:rPr>
-        <w:t xml:space="preserve"> license is suspended from January 01, 2000 for a term of 6 months.</w:t>
-      </w:r>
-      <w:r>
-        <w:rPr>
-          <w:rFonts w:ascii="Palatino Linotype" w:hAnsi="Palatino Linotype"/>
-          <w:sz w:val="20"/>
-          <w:szCs w:val="20"/>
-        </w:rPr>
-        <w:t xml:space="preserve"> </w:t>
-      </w:r>
-      <w:r>
-        <w:rPr>
-          <w:rFonts w:ascii="Palatino Linotype" w:hAnsi="Palatino Linotype"/>
-          <w:sz w:val="20"/>
-          <w:szCs w:val="20"/>
-        </w:rPr>
-        <w:t xml:space="preserve">The </w:t>
-      </w:r>
-      <w:r>
-        <w:rPr>
-          <w:rFonts w:ascii="Palatino Linotype" w:hAnsi="Palatino Linotype"/>
-          <w:sz w:val="20"/>
-          <w:szCs w:val="20"/>
-        </w:rPr>
-        <w:t>Administrative License Suspension is terminated and the OBMV form 226</w:t>
-      </w:r>
-      <w:r>
-        <w:rPr>
-          <w:rFonts w:ascii="Palatino Linotype" w:hAnsi="Palatino Linotype"/>
-          <w:sz w:val="20"/>
-          <w:szCs w:val="20"/>
-        </w:rPr>
-        <w:t>1</w:t>
-      </w:r>
-      <w:r>
-        <w:rPr>
-          <w:rFonts w:ascii="Palatino Linotype" w:hAnsi="Palatino Linotype"/>
-          <w:sz w:val="20"/>
-          <w:szCs w:val="20"/>
-        </w:rPr>
-        <w:t xml:space="preserve"> shall issue</w:t>
-      </w:r>
-      <w:r>
-        <w:rPr>
-          <w:rFonts w:ascii="Palatino Linotype" w:hAnsi="Palatino Linotype"/>
-          <w:sz w:val="20"/>
-          <w:szCs w:val="20"/>
-        </w:rPr>
-        <w:t>.</w:t>
-      </w:r>
-      <w:r>
-        <w:rPr>
-          <w:rFonts w:ascii="Palatino Linotype" w:hAnsi="Palatino Linotype"/>
-          <w:sz w:val="20"/>
-          <w:szCs w:val="20"/>
-        </w:rPr>
-        <w:t xml:space="preserve"> </w:t>
-      </w:r>
-      <w:r>
-        <w:rPr>
-          <w:rFonts w:ascii="Palatino Linotype" w:hAnsi="Palatino Linotype"/>
-          <w:sz w:val="20"/>
-          <w:szCs w:val="20"/>
-        </w:rPr>
-        <w:t xml:space="preserve"/>
-      </w:r>
-      <w:r>
-        <w:rPr>
-          <w:rFonts w:ascii="Palatino Linotype" w:hAnsi="Palatino Linotype"/>
-          <w:sz w:val="20"/>
-          <w:szCs w:val="20"/>
-        </w:rPr>
-        <w:t xml:space="preserve"/>
-      </w:r>
-      <w:r>
-        <w:rPr>
-          <w:rFonts w:ascii="Palatino Linotype" w:hAnsi="Palatino Linotype"/>
-          <w:sz w:val="20"/>
-          <w:szCs w:val="20"/>
-        </w:rPr>
-        <w:t xml:space="preserve"/>
-      </w:r>
-      <w:r>
-        <w:rPr>
-          <w:rFonts w:ascii="Palatino Linotype" w:hAnsi="Palatino Linotype"/>
-          <w:sz w:val="20"/>
-          <w:szCs w:val="20"/>
-        </w:rPr>
-        <w:t xml:space="preserve"/>
-        <w:br/>
-        <w:t xml:space="preserve"/>
-      </w:r>
-    </w:p>
-    <w:p>
-      <w:pPr>
-        <w:jc w:val="both"/>
-        <w:rPr>
-          <w:rFonts w:ascii="Palatino Linotype" w:hAnsi="Palatino Linotype"/>
-          <w:sz w:val="20"/>
-          <w:szCs w:val="20"/>
-        </w:rPr>
-      </w:pPr>
-      <w:r>
-        <w:rPr>
-          <w:rFonts w:ascii="Palatino Linotype" w:hAnsi="Palatino Linotype"/>
-          <w:b/>
-          <w:sz w:val="20"/>
-          <w:szCs w:val="20"/>
-        </w:rPr>
-        <w:lastRenderedPageBreak/>
-        <w:t xml:space="preserve">Victim Notification.</w:t>
-      </w:r>
-      <w:r>
-        <w:rPr>
-          <w:rFonts w:ascii="Palatino Linotype" w:hAnsi="Palatino Linotype"/>
-          <w:sz w:val="20"/>
-          <w:szCs w:val="20"/>
-        </w:rPr>
-        <w:t xml:space="preserve"> The Clerk shall serve notice on the victim of the right to apply for reparation pursuant to R.C. 2743.51-72. </w:t>
-      </w:r>
-      <w:r>
-        <w:rPr>
-          <w:rFonts w:ascii="Palatino Linotype" w:hAnsi="Palatino Linotype"/>
-          <w:sz w:val="20"/>
-          <w:szCs w:val="20"/>
-        </w:rPr>
-        <w:t xml:space="preserve"/>
-      </w:r>
-      <w:r>
-        <w:rPr>
-          <w:rFonts w:ascii="Palatino Linotype" w:hAnsi="Palatino Linotype"/>
-          <w:sz w:val="20"/>
-          <w:szCs w:val="20"/>
-        </w:rPr>
-        <w:t xml:space="preserve"/>
-      </w:r>
-      <w:r>
-        <w:rPr>
-          <w:rFonts w:ascii="Palatino Linotype" w:hAnsi="Palatino Linotype"/>
-          <w:sz w:val="20"/>
-          <w:szCs w:val="20"/>
-        </w:rPr>
-        <w:t xml:space="preserve"/>
-        <w:br/>
-        <w:t xml:space="preserve"/>
-      </w:r>
-    </w:p>
-    <w:p>
-      <w:pPr>
-        <w:jc w:val="both"/>
-        <w:rPr>
-          <w:rFonts w:ascii="Palatino Linotype" w:hAnsi="Palatino Linotype"/>
-          <w:sz w:val="20"/>
-          <w:szCs w:val="20"/>
-        </w:rPr>
-      </w:pPr>
-      <w:r>
-        <w:rPr>
-          <w:rFonts w:ascii="Palatino Linotype" w:hAnsi="Palatino Linotype"/>
-          <w:b/>
-          <w:sz w:val="20"/>
-          <w:szCs w:val="20"/>
-        </w:rPr>
-        <w:t>Vehicle Impoundment/Immobilization.</w:t>
-      </w:r>
-      <w:r>
-        <w:rPr>
-          <w:rFonts w:ascii="Palatino Linotype" w:hAnsi="Palatino Linotype"/>
-          <w:sz w:val="20"/>
-          <w:szCs w:val="20"/>
-        </w:rPr>
-        <w:t xml:space="preserve"> </w:t>
-      </w:r>
-      <w:r>
-        <w:rPr>
-          <w:rFonts w:ascii="Palatino Linotype" w:hAnsi="Palatino Linotype"/>
-          <w:bCs/>
-          <w:sz w:val="20"/>
-          <w:szCs w:val="20"/>
-        </w:rPr>
-        <w:t xml:space="preserve">The defendant’s</w:t>
-      </w:r>
-      <w:r>
-        <w:rPr>
-          <w:rFonts w:ascii="Palatino Linotype" w:hAnsi="Palatino Linotype"/>
-          <w:bCs/>
-          <w:sz w:val="20"/>
-          <w:szCs w:val="20"/>
-        </w:rPr>
-        <w:t xml:space="preserve"> ert, license plate tr</w:t>
-      </w:r>
-      <w:r>
-        <w:rPr>
-          <w:rFonts w:ascii="Palatino Linotype" w:hAnsi="Palatino Linotype"/>
-          <w:bCs/>
-          <w:sz w:val="20"/>
-          <w:szCs w:val="20"/>
-        </w:rPr>
-        <w:t xml:space="preserve">, </w:t>
-      </w:r>
-      <w:r>
-        <w:rPr>
-          <w:rFonts w:ascii="Palatino Linotype" w:hAnsi="Palatino Linotype"/>
-          <w:bCs/>
-          <w:sz w:val="20"/>
-          <w:szCs w:val="20"/>
-        </w:rPr>
-        <w:t xml:space="preserve">shall have its vehicle ID tags seized and sent to the BMV for a period of 180 days. </w:t>
-      </w:r>
-      <w:r>
-        <w:rPr>
-          <w:rFonts w:ascii="Palatino Linotype" w:hAnsi="Palatino Linotype"/>
-          <w:sz w:val="20"/>
-          <w:szCs w:val="20"/>
-        </w:rPr>
-        <w:t xml:space="preserve"/>
-      </w:r>
-      <w:r>
-        <w:rPr>
-          <w:rFonts w:ascii="Palatino Linotype" w:hAnsi="Palatino Linotype"/>
-          <w:sz w:val="20"/>
-          <w:szCs w:val="20"/>
-        </w:rPr>
-        <w:t xml:space="preserve"/>
-      </w:r>
-      <w:r>
-        <w:rPr>
-          <w:rFonts w:ascii="Palatino Linotype" w:hAnsi="Palatino Linotype"/>
-          <w:sz w:val="20"/>
-          <w:szCs w:val="20"/>
-        </w:rPr>
-        <w:t xml:space="preserve"/>
-        <w:br/>
-        <w:t xml:space="preserve"/>
-      </w:r>
-    </w:p>
-    <w:p>
-      <w:pPr>
-        <w:jc w:val="both"/>
-        <w:rPr>
-          <w:rFonts w:ascii="Palatino Linotype" w:hAnsi="Palatino Linotype"/>
-          <w:b/>
-          <w:sz w:val="20"/>
-          <w:szCs w:val="20"/>
-        </w:rPr>
-      </w:pPr>
-      <w:r>
-        <w:rPr>
-          <w:rFonts w:ascii="Palatino Linotype" w:hAnsi="Palatino Linotype"/>
-          <w:b/>
-          <w:sz w:val="20"/>
-          <w:szCs w:val="20"/>
-        </w:rPr>
-        <w:t>Community Control</w:t>
-      </w:r>
-      <w:r>
-        <w:rPr>
-          <w:rFonts w:ascii="Palatino Linotype" w:hAnsi="Palatino Linotype"/>
-          <w:b/>
-          <w:sz w:val="20"/>
-          <w:szCs w:val="20"/>
-        </w:rPr>
-        <w:t>.</w:t>
-      </w:r>
-      <w:r>
-        <w:rPr>
-          <w:rFonts w:ascii="Palatino Linotype" w:hAnsi="Palatino Linotype"/>
-          <w:b/>
-          <w:sz w:val="20"/>
-          <w:szCs w:val="20"/>
-        </w:rPr>
-        <w:t xml:space="preserve">  </w:t>
-      </w:r>
-      <w:r>
-        <w:rPr>
-          <w:rFonts w:ascii="Palatino Linotype" w:hAnsi="Palatino Linotype"/>
-          <w:sz w:val="20"/>
-          <w:szCs w:val="20"/>
-        </w:rPr>
-        <w:t xml:space="preserve">For a period of </w:t>
-      </w:r>
-      <w:r>
-        <w:rPr>
-          <w:rFonts w:ascii="Palatino Linotype" w:hAnsi="Palatino Linotype"/>
-          <w:b/>
-          <w:sz w:val="20"/>
-          <w:szCs w:val="20"/>
-          <w:u w:val="single"/>
-        </w:rPr>
-        <w:t xml:space="preserve">1 year</w:t>
-      </w:r>
-      <w:r>
-        <w:rPr>
-          <w:rFonts w:ascii="Palatino Linotype" w:hAnsi="Palatino Linotype"/>
-          <w:sz w:val="20"/>
-          <w:szCs w:val="20"/>
-        </w:rPr>
-        <w:t xml:space="preserve">, Defendant shall be under </w:t>
-      </w:r>
-      <w:r>
-        <w:rPr>
-          <w:rFonts w:ascii="Palatino Linotype" w:hAnsi="Palatino Linotype"/>
-          <w:b/>
-          <w:sz w:val="20"/>
-          <w:szCs w:val="20"/>
-          <w:u w:val="single"/>
-        </w:rPr>
-        <w:t xml:space="preserve">basic</w:t>
-      </w:r>
-      <w:r>
-        <w:rPr>
-          <w:rFonts w:ascii="Palatino Linotype" w:hAnsi="Palatino Linotype"/>
-          <w:b/>
-          <w:sz w:val="20"/>
-          <w:szCs w:val="20"/>
-          <w:u w:val="single"/>
-        </w:rPr>
-        <w:t xml:space="preserve"> </w:t>
-      </w:r>
-      <w:r>
-        <w:rPr>
-          <w:rFonts w:ascii="Palatino Linotype" w:hAnsi="Palatino Linotype"/>
-          <w:b/>
-          <w:sz w:val="20"/>
-          <w:szCs w:val="20"/>
-          <w:u w:val="single"/>
-        </w:rPr>
-        <w:t>supervision</w:t>
-      </w:r>
-      <w:r>
-        <w:rPr>
-          <w:rFonts w:ascii="Palatino Linotype" w:hAnsi="Palatino Linotype"/>
-          <w:sz w:val="20"/>
-          <w:szCs w:val="20"/>
-        </w:rPr>
-        <w:t xml:space="preserve"> </w:t>
-      </w:r>
-      <w:r>
-        <w:rPr>
-          <w:rFonts w:ascii="Palatino Linotype" w:hAnsi="Palatino Linotype"/>
-          <w:sz w:val="20"/>
-          <w:szCs w:val="20"/>
-        </w:rPr>
-        <w:t>with the Office of Community Control.  The Court advised Defendant that as a result of any failure to comply with the terms of community control, the Court may impose a longer term of community control up to a total of 5 years; impose a definite jail term to include any days stayed or otherwise authorized by law; and/or otherwise modify the terms of community control set forth below.</w:t>
-      </w:r>
-    </w:p>
-    <w:p>
-      <w:pPr>
-        <w:spacing w:line="276" w:lineRule="auto"/>
-        <w:jc w:val="both"/>
-        <w:rPr>
-          <w:rFonts w:ascii="Palatino Linotype" w:hAnsi="Palatino Linotype"/>
-          <w:b/>
-          <w:sz w:val="20"/>
-          <w:szCs w:val="20"/>
-        </w:rPr>
-      </w:pPr>
-    </w:p>
-    <w:p>
-      <w:pPr>
-        <w:jc w:val="both"/>
-        <w:rPr>
-          <w:rFonts w:ascii="Palatino Linotype" w:hAnsi="Palatino Linotype"/>
-          <w:sz w:val="20"/>
-          <w:szCs w:val="20"/>
-        </w:rPr>
-      </w:pPr>
-      <w:r>
-        <w:rPr>
-          <w:rFonts w:ascii="Palatino Linotype" w:hAnsi="Palatino Linotype"/>
-          <w:sz w:val="20"/>
-          <w:szCs w:val="20"/>
-        </w:rPr>
-        <w:t xml:space="preserve">While subject to </w:t>
-      </w:r>
-      <w:r>
-        <w:rPr>
-          <w:rFonts w:ascii="Palatino Linotype" w:hAnsi="Palatino Linotype"/>
-          <w:sz w:val="20"/>
-          <w:szCs w:val="20"/>
-        </w:rPr>
-        <w:t xml:space="preserve">community control, Defendant shall: </w:t>
-      </w:r>
-    </w:p>
-    <w:p>
-      <w:pPr>
-        <w:jc w:val="both"/>
-        <w:rPr>
-          <w:rFonts w:ascii="Palatino Linotype" w:hAnsi="Palatino Linotype"/>
-          <w:sz w:val="20"/>
-          <w:szCs w:val="20"/>
-        </w:rPr>
-      </w:pPr>
-    </w:p>
-    <w:p>
-      <w:pPr>
-        <w:ind w:firstLine="419"/>
-        <w:jc w:val="both"/>
-        <w:rPr>
-          <w:rFonts w:ascii="Palatino Linotype" w:hAnsi="Palatino Linotype"/>
-          <w:sz w:val="20"/>
-          <w:szCs w:val="20"/>
-          <w:u w:val="single"/>
-        </w:rPr>
-      </w:pPr>
-      <w:r>
-        <w:rPr>
-          <w:rFonts w:ascii="Palatino Linotype" w:hAnsi="Palatino Linotype"/>
-          <w:sz w:val="20"/>
-          <w:szCs w:val="20"/>
-          <w:u w:val="single"/>
-        </w:rPr>
-        <w:t>General Terms</w:t>
-      </w:r>
-    </w:p>
-    <w:p>
-      <w:pPr>
-        <w:pStyle w:val="ListParagraph"/>
-        <w:widowControl/>
-        <w:numPr>
-          <w:ilvl w:val="0"/>
-          <w:numId w:val="2"/>
-        </w:numPr>
-        <w:autoSpaceDE/>
-        <w:autoSpaceDN/>
-        <w:adjustRightInd/>
-        <w:jc w:val="both"/>
-        <w:rPr>
-          <w:rFonts w:ascii="Palatino Linotype" w:hAnsi="Palatino Linotype"/>
-          <w:sz w:val="20"/>
-          <w:szCs w:val="20"/>
-        </w:rPr>
-      </w:pPr>
-      <w:r>
-        <w:rPr>
-          <w:rFonts w:ascii="Palatino Linotype" w:hAnsi="Palatino Linotype"/>
-          <w:sz w:val="20"/>
-          <w:szCs w:val="20"/>
-        </w:rPr>
-        <w:t>Report forthwith to the Office of Community Control.</w:t>
-      </w:r>
-    </w:p>
-    <w:p>
-      <w:pPr>
-        <w:pStyle w:val="ListParagraph"/>
-        <w:widowControl/>
-        <w:numPr>
-          <w:ilvl w:val="0"/>
-          <w:numId w:val="2"/>
-        </w:numPr>
-        <w:autoSpaceDE/>
-        <w:autoSpaceDN/>
-        <w:adjustRightInd/>
-        <w:jc w:val="both"/>
-        <w:rPr>
-          <w:rFonts w:ascii="Palatino Linotype" w:hAnsi="Palatino Linotype"/>
-          <w:sz w:val="20"/>
-          <w:szCs w:val="20"/>
-        </w:rPr>
-      </w:pPr>
-      <w:r>
-        <w:rPr>
-          <w:rFonts w:ascii="Palatino Linotype" w:hAnsi="Palatino Linotype"/>
-          <w:sz w:val="20"/>
-          <w:szCs w:val="20"/>
-        </w:rPr>
-        <w:t>Abide by the law, comply with the community control</w:t>
-      </w:r>
-      <w:r>
-        <w:rPr>
-          <w:rFonts w:ascii="Palatino Linotype" w:hAnsi="Palatino Linotype"/>
-          <w:sz w:val="20"/>
-          <w:szCs w:val="20"/>
-        </w:rPr>
-        <w:t xml:space="preserve"> terms set by the Office of Community Control</w:t>
-      </w:r>
-      <w:r>
-        <w:rPr>
-          <w:rFonts w:ascii="Palatino Linotype" w:hAnsi="Palatino Linotype"/>
-          <w:sz w:val="20"/>
-          <w:szCs w:val="20"/>
-        </w:rPr>
-        <w:t xml:space="preserve">, and not leave the state without the permission of the Court and/or </w:t>
-      </w:r>
-      <w:r>
-        <w:rPr>
-          <w:rFonts w:ascii="Palatino Linotype" w:hAnsi="Palatino Linotype"/>
-          <w:sz w:val="20"/>
-          <w:szCs w:val="20"/>
-        </w:rPr>
-        <w:t>the Office of Community Control</w:t>
-      </w:r>
-      <w:r>
-        <w:rPr>
-          <w:rFonts w:ascii="Palatino Linotype" w:hAnsi="Palatino Linotype"/>
-          <w:sz w:val="20"/>
-          <w:szCs w:val="20"/>
-        </w:rPr>
-        <w:t>.</w:t>
-      </w:r>
-    </w:p>
-    <w:p>
-      <w:pPr>
-        <w:pStyle w:val="ListParagraph"/>
-        <w:widowControl/>
-        <w:numPr>
-          <w:ilvl w:val="0"/>
-          <w:numId w:val="2"/>
-        </w:numPr>
-        <w:autoSpaceDE/>
-        <w:autoSpaceDN/>
-        <w:adjustRightInd/>
-        <w:jc w:val="both"/>
-        <w:rPr>
-          <w:rFonts w:ascii="Palatino Linotype" w:hAnsi="Palatino Linotype"/>
-          <w:sz w:val="20"/>
-          <w:szCs w:val="20"/>
-        </w:rPr>
-      </w:pPr>
-      <w:r>
-        <w:rPr>
-          <w:rFonts w:ascii="Palatino Linotype" w:hAnsi="Palatino Linotype"/>
-          <w:sz w:val="20"/>
-          <w:szCs w:val="20"/>
-        </w:rPr>
-        <w:t xml:space="preserve">Pay probation fees monthly.  </w:t>
-      </w:r>
-    </w:p>
-    <w:p>
-      <w:pPr>
-        <w:pStyle w:val="ListParagraph"/>
-        <w:widowControl/>
-        <w:numPr>
-          <w:ilvl w:val="0"/>
-          <w:numId w:val="2"/>
-        </w:numPr>
-        <w:autoSpaceDE/>
-        <w:autoSpaceDN/>
-        <w:adjustRightInd/>
-        <w:jc w:val="both"/>
-        <w:rPr>
-          <w:rFonts w:ascii="Palatino Linotype" w:hAnsi="Palatino Linotype"/>
-          <w:b/>
-          <w:bCs/>
-          <w:sz w:val="20"/>
-          <w:szCs w:val="20"/>
-        </w:rPr>
-      </w:pPr>
-      <w:r>
-        <w:rPr>
-          <w:rFonts w:ascii="Palatino Linotype" w:hAnsi="Palatino Linotype"/>
-          <w:sz w:val="20"/>
-          <w:szCs w:val="20"/>
-        </w:rPr>
-        <w:t>Make all reasonable effort to obtain and maintain employment.  Defendant shall report any change in employment status immediately.</w:t>
-      </w:r>
-      <w:r>
-        <w:rPr>
-          <w:rFonts w:ascii="Palatino Linotype" w:hAnsi="Palatino Linotype"/>
-          <w:sz w:val="20"/>
-          <w:szCs w:val="20"/>
-        </w:rPr>
-        <w:t xml:space="preserve"> </w:t>
-      </w:r>
-    </w:p>
-    <w:p>
-      <w:pPr>
-        <w:pStyle w:val="ListParagraph"/>
-        <w:widowControl/>
-        <w:numPr>
-          <w:ilvl w:val="0"/>
-          <w:numId w:val="2"/>
-        </w:numPr>
-        <w:autoSpaceDE/>
-        <w:autoSpaceDN/>
-        <w:adjustRightInd/>
-        <w:jc w:val="both"/>
-        <w:rPr>
-          <w:rFonts w:ascii="Palatino Linotype" w:hAnsi="Palatino Linotype"/>
-          <w:b/>
-          <w:bCs/>
-          <w:sz w:val="20"/>
-          <w:szCs w:val="20"/>
-        </w:rPr>
-      </w:pPr>
-      <w:r>
-        <w:rPr>
-          <w:rFonts w:ascii="Palatino Linotype" w:hAnsi="Palatino Linotype"/>
-          <w:sz w:val="20"/>
-          <w:szCs w:val="20"/>
-        </w:rPr>
-        <w:t>Submit to alcohol/drug testing at the request of community control or any other law enforcement officer.</w:t>
-      </w:r>
-    </w:p>
-    <w:p>
-      <w:pPr>
-        <w:pStyle w:val="ListParagraph"/>
-        <w:widowControl/>
-        <w:numPr>
-          <w:ilvl w:val="0"/>
-          <w:numId w:val="2"/>
-        </w:numPr>
-        <w:autoSpaceDE/>
-        <w:autoSpaceDN/>
-        <w:adjustRightInd/>
-        <w:jc w:val="both"/>
-        <w:rPr>
-          <w:rFonts w:ascii="Palatino Linotype" w:hAnsi="Palatino Linotype"/>
-          <w:b/>
-          <w:bCs/>
-          <w:sz w:val="20"/>
-          <w:szCs w:val="20"/>
-        </w:rPr>
-      </w:pPr>
-      <w:r>
-        <w:rPr>
-          <w:rFonts w:ascii="Palatino Linotype" w:hAnsi="Palatino Linotype"/>
-          <w:sz w:val="20"/>
-          <w:szCs w:val="20"/>
-        </w:rPr>
-        <w:t>Not possess/consume/purchase any alcoholic beverages or drugs of abuse.</w:t>
-      </w:r>
-    </w:p>
-    <w:p>
-      <w:pPr>
-        <w:widowControl/>
-        <w:autoSpaceDE/>
-        <w:autoSpaceDN/>
-        <w:adjustRightInd/>
-        <w:ind w:left="419"/>
-        <w:jc w:val="both"/>
-        <w:rPr>
-          <w:rFonts w:ascii="Palatino Linotype" w:hAnsi="Palatino Linotype"/>
-          <w:b/>
-          <w:bCs/>
-          <w:sz w:val="20"/>
-          <w:szCs w:val="20"/>
-        </w:rPr>
-      </w:pPr>
-    </w:p>
-    <w:p>
-      <w:pPr>
-        <w:widowControl/>
-        <w:autoSpaceDE/>
-        <w:autoSpaceDN/>
-        <w:adjustRightInd/>
-        <w:ind w:left="419"/>
-        <w:jc w:val="both"/>
-        <w:rPr>
-          <w:rFonts w:ascii="Palatino Linotype" w:hAnsi="Palatino Linotype"/>
-          <w:bCs/>
-          <w:sz w:val="20"/>
-          <w:szCs w:val="20"/>
-          <w:u w:val="single"/>
-        </w:rPr>
-      </w:pPr>
-      <w:r>
-        <w:rPr>
-          <w:rFonts w:ascii="Palatino Linotype" w:hAnsi="Palatino Linotype"/>
-          <w:bCs/>
-          <w:sz w:val="20"/>
-          <w:szCs w:val="20"/>
-          <w:u w:val="single"/>
-        </w:rPr>
-        <w:t>Additional Terms</w:t>
-      </w:r>
-      <w:r>
-        <w:rPr>
-          <w:rFonts w:ascii="Palatino Linotype" w:hAnsi="Palatino Linotype"/>
-          <w:sz w:val="20"/>
-          <w:szCs w:val="20"/>
-        </w:rPr>
-        <w:t xml:space="preserve"/>
-      </w:r>
-      <w:r>
-        <w:rPr>
-          <w:rFonts w:ascii="Palatino Linotype" w:hAnsi="Palatino Linotype"/>
-          <w:sz w:val="20"/>
-          <w:szCs w:val="20"/>
-        </w:rPr>
-        <w:t xml:space="preserve"/>
-      </w:r>
-      <w:r>
-        <w:rPr>
-          <w:rFonts w:ascii="Palatino Linotype" w:hAnsi="Palatino Linotype"/>
-          <w:sz w:val="20"/>
-          <w:szCs w:val="20"/>
-        </w:rPr>
-        <w:t xml:space="preserve">  </w:t>
-      </w:r>
-    </w:p>
-    <w:p>
-      <w:pPr>
-        <w:pStyle w:val="ListParagraph"/>
-        <w:widowControl/>
-        <w:numPr>
-          <w:ilvl w:val="0"/>
-          <w:numId w:val="2"/>
-        </w:numPr>
-        <w:autoSpaceDE/>
-        <w:autoSpaceDN/>
-        <w:adjustRightInd/>
-        <w:jc w:val="both"/>
-        <w:rPr>
-          <w:rFonts w:ascii="Palatino Linotype" w:hAnsi="Palatino Linotype"/>
-          <w:sz w:val="20"/>
-          <w:szCs w:val="20"/>
-        </w:rPr>
-      </w:pPr>
-      <w:r>
-        <w:rPr>
-          <w:rFonts w:ascii="Palatino Linotype" w:hAnsi="Palatino Linotype"/>
-          <w:bCs/>
-          <w:sz w:val="20"/>
-          <w:szCs w:val="20"/>
-        </w:rPr>
-        <w:t>Within 90 days provide proof of completion of</w:t>
-      </w:r>
-      <w:r>
-        <w:rPr>
-          <w:rFonts w:ascii="Palatino Linotype" w:hAnsi="Palatino Linotype"/>
-          <w:sz w:val="20"/>
-          <w:szCs w:val="20"/>
-        </w:rPr>
-        <w:t xml:space="preserve"> </w:t>
-      </w:r>
-      <w:r>
-        <w:rPr>
-          <w:rFonts w:ascii="Palatino Linotype" w:hAnsi="Palatino Linotype"/>
-          <w:bCs/>
-          <w:sz w:val="20"/>
-          <w:szCs w:val="20"/>
-        </w:rPr>
-        <w:t>a</w:t>
-      </w:r>
-      <w:r>
-        <w:rPr>
-          <w:rFonts w:ascii="Palatino Linotype" w:hAnsi="Palatino Linotype"/>
-          <w:bCs/>
-          <w:sz w:val="20"/>
-          <w:szCs w:val="20"/>
-        </w:rPr>
-        <w:t>n approved</w:t>
-      </w:r>
-      <w:r>
-        <w:rPr>
-          <w:rFonts w:ascii="Palatino Linotype" w:hAnsi="Palatino Linotype"/>
-          <w:bCs/>
-          <w:sz w:val="20"/>
-          <w:szCs w:val="20"/>
-        </w:rPr>
-        <w:t xml:space="preserve"> driver intervention program</w:t>
-      </w:r>
-      <w:r>
-        <w:rPr>
-          <w:rFonts w:ascii="Palatino Linotype" w:hAnsi="Palatino Linotype"/>
-          <w:bCs/>
-          <w:sz w:val="20"/>
-          <w:szCs w:val="20"/>
-        </w:rPr>
-        <w:t xml:space="preserve"> or serve 3 days in the Delaware County Jail</w:t>
-      </w:r>
-      <w:r>
-        <w:rPr>
-          <w:rFonts w:ascii="Palatino Linotype" w:hAnsi="Palatino Linotype"/>
-          <w:bCs/>
-          <w:sz w:val="20"/>
-          <w:szCs w:val="20"/>
-        </w:rPr>
-        <w:t xml:space="preserve">.</w:t>
-      </w:r>
-      <w:r>
-        <w:rPr>
-          <w:rFonts w:ascii="Palatino Linotype" w:hAnsi="Palatino Linotype"/>
-          <w:bCs/>
-          <w:sz w:val="20"/>
-          <w:szCs w:val="20"/>
-        </w:rPr>
-        <w:t xml:space="preserve"> </w:t>
-      </w:r>
-      <w:r>
-        <w:rPr>
-          <w:rFonts w:ascii="Palatino Linotype" w:hAnsi="Palatino Linotype"/>
-          <w:sz w:val="20"/>
-          <w:szCs w:val="20"/>
-        </w:rPr>
-        <w:t xml:space="preserve"/>
-      </w:r>
-      <w:r>
-        <w:rPr>
-          <w:rFonts w:ascii="Palatino Linotype" w:hAnsi="Palatino Linotype"/>
-          <w:sz w:val="20"/>
-          <w:szCs w:val="20"/>
-        </w:rPr>
-        <w:t xml:space="preserve"/>
-      </w:r>
-      <w:r>
-        <w:rPr>
-          <w:rFonts w:ascii="Palatino Linotype" w:hAnsi="Palatino Linotype"/>
-          <w:sz w:val="20"/>
-          <w:szCs w:val="20"/>
-        </w:rPr>
-        <w:t xml:space="preserve"/>
-      </w:r>
-      <w:r>
-        <w:rPr>
-          <w:rFonts w:ascii="Palatino Linotype" w:hAnsi="Palatino Linotype"/>
-          <w:sz w:val="20"/>
-          <w:szCs w:val="20"/>
-        </w:rPr>
-        <w:t xml:space="preserve"/>
-      </w:r>
-      <w:r>
-        <w:rPr>
-          <w:rFonts w:ascii="Palatino Linotype" w:hAnsi="Palatino Linotype"/>
-          <w:sz w:val="20"/>
-          <w:szCs w:val="20"/>
-        </w:rPr>
-        <w:t xml:space="preserve"/>
-      </w:r>
-      <w:r>
-        <w:rPr>
-          <w:rFonts w:ascii="Palatino Linotype" w:hAnsi="Palatino Linotype"/>
-          <w:sz w:val="20"/>
-          <w:szCs w:val="20"/>
-        </w:rPr>
-        <w:t xml:space="preserve">  </w:t>
-      </w:r>
-    </w:p>
-    <w:p>
-      <w:pPr>
-        <w:pStyle w:val="ListParagraph"/>
-        <w:widowControl/>
-        <w:numPr>
-          <w:ilvl w:val="0"/>
-          <w:numId w:val="2"/>
-        </w:numPr>
-        <w:autoSpaceDE/>
-        <w:autoSpaceDN/>
-        <w:adjustRightInd/>
-        <w:jc w:val="both"/>
-        <w:rPr>
-          <w:rFonts w:ascii="Palatino Linotype" w:hAnsi="Palatino Linotype"/>
-          <w:b/>
-          <w:bCs/>
-          <w:sz w:val="20"/>
-          <w:szCs w:val="20"/>
-        </w:rPr>
-      </w:pPr>
-      <w:r>
-        <w:rPr>
-          <w:rFonts w:ascii="Palatino Linotype" w:hAnsi="Palatino Linotype"/>
-          <w:sz w:val="20"/>
-          <w:szCs w:val="20"/>
-        </w:rPr>
-        <w:t xml:space="preserve">Within 60 days pay restitution of </w:t>
-      </w:r>
-      <w:r>
-        <w:rPr>
-          <w:rFonts w:ascii="Palatino Linotype" w:hAnsi="Palatino Linotype"/>
-          <w:b/>
-          <w:sz w:val="20"/>
-          <w:szCs w:val="20"/>
-        </w:rPr>
-        <w:t>$</w:t>
-      </w:r>
-      <w:r>
-        <w:rPr>
-          <w:rFonts w:ascii="Palatino Linotype" w:hAnsi="Palatino Linotype"/>
-          <w:b/>
-          <w:sz w:val="20"/>
-          <w:szCs w:val="20"/>
-        </w:rPr>
-        <w:t xml:space="preserve">345</w:t>
-      </w:r>
-      <w:r>
-        <w:rPr>
-          <w:rFonts w:ascii="Palatino Linotype" w:hAnsi="Palatino Linotype"/>
-          <w:sz w:val="20"/>
-          <w:szCs w:val="20"/>
-        </w:rPr>
-        <w:t xml:space="preserve">, for which judgment is granted, </w:t>
-      </w:r>
-      <w:r>
-        <w:rPr>
-          <w:rFonts w:ascii="Palatino Linotype" w:hAnsi="Palatino Linotype"/>
-          <w:sz w:val="20"/>
-          <w:szCs w:val="20"/>
-        </w:rPr>
-        <w:t xml:space="preserve">payable </w:t>
-      </w:r>
-      <w:r>
-        <w:rPr>
-          <w:rFonts w:ascii="Palatino Linotype" w:hAnsi="Palatino Linotype"/>
-          <w:sz w:val="20"/>
-          <w:szCs w:val="20"/>
-        </w:rPr>
-        <w:t xml:space="preserve">through the Clerk’s office with </w:t>
-      </w:r>
-      <w:r>
-        <w:rPr>
-          <w:rFonts w:ascii="Palatino Linotype" w:hAnsi="Palatino Linotype"/>
-          <w:sz w:val="20"/>
-          <w:szCs w:val="20"/>
-        </w:rPr>
-        <w:t xml:space="preserve">cash, or with a </w:t>
-      </w:r>
-      <w:r>
-        <w:rPr>
-          <w:rFonts w:ascii="Palatino Linotype" w:hAnsi="Palatino Linotype"/>
-          <w:sz w:val="20"/>
-          <w:szCs w:val="20"/>
-        </w:rPr>
-        <w:t>cashier’s check or money order payable to</w:t>
-      </w:r>
-      <w:r>
-        <w:rPr>
-          <w:rFonts w:ascii="Palatino Linotype" w:hAnsi="Palatino Linotype"/>
-          <w:b/>
-          <w:sz w:val="20"/>
-          <w:szCs w:val="20"/>
-        </w:rPr>
-        <w:t xml:space="preserve"> </w:t>
-      </w:r>
-      <w:r>
-        <w:rPr>
-          <w:rFonts w:ascii="Palatino Linotype" w:hAnsi="Palatino Linotype"/>
-          <w:sz w:val="20"/>
-          <w:szCs w:val="20"/>
-          <w:u w:val="single"/>
-        </w:rPr>
-        <w:t xml:space="preserve">Hrf</w:t>
-      </w:r>
-      <w:r>
-        <w:rPr>
-          <w:rFonts w:ascii="Palatino Linotype" w:hAnsi="Palatino Linotype"/>
-          <w:sz w:val="20"/>
-          <w:szCs w:val="20"/>
-        </w:rPr>
-        <w:t>.  The Court ORDERS that any payments made by Defendant be first directed toward the payment of restitution.</w:t>
-      </w:r>
-      <w:r>
-        <w:rPr>
-          <w:rFonts w:ascii="Palatino Linotype" w:hAnsi="Palatino Linotype"/>
-          <w:sz w:val="20"/>
-          <w:szCs w:val="20"/>
-        </w:rPr>
-        <w:t xml:space="preserve"/>
-      </w:r>
-      <w:r>
-        <w:rPr>
-          <w:rFonts w:ascii="Palatino Linotype" w:hAnsi="Palatino Linotype"/>
-          <w:sz w:val="20"/>
-          <w:szCs w:val="20"/>
-        </w:rPr>
-        <w:t xml:space="preserve"/>
-      </w:r>
-      <w:r>
-        <w:rPr>
-          <w:rFonts w:ascii="Palatino Linotype" w:hAnsi="Palatino Linotype"/>
-          <w:sz w:val="20"/>
-          <w:szCs w:val="20"/>
-        </w:rPr>
-        <w:t xml:space="preserve"/>
-      </w:r>
-      <w:r>
-        <w:rPr>
-          <w:rFonts w:ascii="Palatino Linotype" w:hAnsi="Palatino Linotype"/>
-          <w:sz w:val="20"/>
-          <w:szCs w:val="20"/>
-        </w:rPr>
-        <w:t xml:space="preserve"/>
-      </w:r>
-      <w:r>
-        <w:rPr>
-          <w:rFonts w:ascii="Palatino Linotype" w:hAnsi="Palatino Linotype"/>
-          <w:sz w:val="20"/>
-          <w:szCs w:val="20"/>
-        </w:rPr>
-        <w:t xml:space="preserve"/>
-      </w:r>
-      <w:r>
-        <w:rPr>
-          <w:rFonts w:ascii="Palatino Linotype" w:hAnsi="Palatino Linotype"/>
-          <w:sz w:val="20"/>
-          <w:szCs w:val="20"/>
-        </w:rPr>
-        <w:t xml:space="preserve"/>
-      </w:r>
-      <w:r>
-        <w:rPr>
-          <w:rFonts w:ascii="Palatino Linotype" w:hAnsi="Palatino Linotype"/>
-          <w:sz w:val="20"/>
-          <w:szCs w:val="20"/>
-        </w:rPr>
-        <w:t xml:space="preserve"/>
-      </w:r>
-      <w:r>
-        <w:rPr>
-          <w:rFonts w:ascii="Palatino Linotype" w:hAnsi="Palatino Linotype"/>
-          <w:sz w:val="20"/>
-          <w:szCs w:val="20"/>
-        </w:rPr>
-        <w:t xml:space="preserve"/>
-      </w:r>
-      <w:r>
-        <w:rPr>
-          <w:rFonts w:ascii="Palatino Linotype" w:hAnsi="Palatino Linotype"/>
-          <w:sz w:val="20"/>
-          <w:szCs w:val="20"/>
-        </w:rPr>
-        <w:t xml:space="preserve">    </w:t>
-      </w:r>
-      <w:r>
-        <w:rPr>
-          <w:rFonts w:ascii="Palatino Linotype" w:hAnsi="Palatino Linotype"/>
-          <w:sz w:val="20"/>
-          <w:szCs w:val="20"/>
-        </w:rPr>
-        <w:t xml:space="preserve">   </w:t>
-      </w:r>
-      <w:r>
-        <w:rPr>
-          <w:rFonts w:ascii="Palatino Linotype" w:hAnsi="Palatino Linotype"/>
-          <w:sz w:val="20"/>
-          <w:szCs w:val="20"/>
-        </w:rPr>
-        <w:t xml:space="preserve">  </w:t>
-      </w:r>
-    </w:p>
-    <w:p>
-      <w:pPr>
-        <w:pStyle w:val="ListParagraph"/>
-        <w:widowControl/>
-        <w:numPr>
-          <w:ilvl w:val="0"/>
-          <w:numId w:val="2"/>
-        </w:numPr>
-        <w:autoSpaceDE/>
-        <w:autoSpaceDN/>
-        <w:adjustRightInd/>
-        <w:jc w:val="both"/>
-        <w:rPr>
-          <w:rFonts w:ascii="Palatino Linotype" w:hAnsi="Palatino Linotype"/>
-          <w:b/>
-          <w:bCs/>
-          <w:sz w:val="20"/>
-          <w:szCs w:val="20"/>
-        </w:rPr>
-      </w:pPr>
-      <w:r>
-        <w:rPr>
-          <w:rFonts w:ascii="Palatino Linotype" w:hAnsi="Palatino Linotype"/>
-          <w:b/>
-          <w:sz w:val="20"/>
-          <w:szCs w:val="20"/>
-        </w:rPr>
-        <w:t xml:space="preserve">Other Community Control Conditions: </w:t>
-      </w:r>
-      <w:r>
-        <w:rPr>
-          <w:rFonts w:ascii="Palatino Linotype" w:hAnsi="Palatino Linotype"/>
-          <w:sz w:val="20"/>
-          <w:szCs w:val="20"/>
-        </w:rPr>
-        <w:t xml:space="preserve">TY.</w:t>
-      </w:r>
-    </w:p>
-    <w:p>
-      <w:pPr>
-        <w:jc w:val="both"/>
-        <w:rPr>
-          <w:rFonts w:ascii="Palatino Linotype" w:hAnsi="Palatino Linotype"/>
-          <w:sz w:val="20"/>
-          <w:szCs w:val="20"/>
-        </w:rPr>
-      </w:pPr>
-      <w:r>
-        <w:rPr>
-          <w:rFonts w:ascii="Palatino Linotype" w:hAnsi="Palatino Linotype"/>
-          <w:sz w:val="20"/>
-          <w:szCs w:val="20"/>
-        </w:rPr>
-        <w:t xml:space="preserve"/>
-      </w:r>
-      <w:r>
-        <w:rPr>
-          <w:rFonts w:ascii="Palatino Linotype" w:hAnsi="Palatino Linotype"/>
-          <w:sz w:val="20"/>
-          <w:szCs w:val="20"/>
-        </w:rPr>
-        <w:t xml:space="preserve"/>
-        <w:br/>
-        <w:t xml:space="preserve"/>
-      </w:r>
-    </w:p>
-    <w:p>
-      <w:pPr>
-        <w:jc w:val="both"/>
-        <w:rPr>
-          <w:rFonts w:ascii="Palatino Linotype" w:hAnsi="Palatino Linotype"/>
-          <w:sz w:val="20"/>
-          <w:szCs w:val="20"/>
-        </w:rPr>
-      </w:pPr>
-      <w:r>
-        <w:rPr>
-          <w:rFonts w:ascii="Palatino Linotype" w:hAnsi="Palatino Linotype"/>
-          <w:b/>
-          <w:sz w:val="20"/>
-          <w:szCs w:val="20"/>
-        </w:rPr>
-        <w:t xml:space="preserve">Other Conditions.</w:t>
-      </w:r>
-      <w:r>
-        <w:rPr>
-          <w:rFonts w:ascii="Palatino Linotype" w:hAnsi="Palatino Linotype"/>
-          <w:b/>
-          <w:sz w:val="20"/>
-          <w:szCs w:val="20"/>
-        </w:rPr>
-        <w:t xml:space="preserve"> </w:t>
-      </w:r>
-      <w:r>
-        <w:rPr>
-          <w:rFonts w:ascii="Palatino Linotype" w:hAnsi="Palatino Linotype"/>
-          <w:sz w:val="20"/>
-          <w:szCs w:val="20"/>
-        </w:rPr>
-        <w:t xml:space="preserve">yrdy</w:t>
+          <w:sz w:val="20"/>
+          <w:szCs w:val="20"/>
+        </w:rPr>
+        <w:t xml:space="preserve">Test</w:t>
       </w:r>
       <w:r>
         <w:rPr>
@@ -3506,39 +2163,7 @@
           <w:sz w:val="16"/>
           <w:szCs w:val="16"/>
         </w:rPr>
-        <w:t>Copies served by Dep. Clerk ___________</w:t>
-      </w:r>
-      <w:r>
-        <w:rPr>
-          <w:rFonts w:ascii="Palatino Linotype" w:hAnsi="Palatino Linotype"/>
-          <w:sz w:val="16"/>
-          <w:szCs w:val="16"/>
-        </w:rPr>
-        <w:t>________________</w:t>
-      </w:r>
-      <w:r>
-        <w:rPr>
-          <w:rFonts w:ascii="Palatino Linotype" w:hAnsi="Palatino Linotype"/>
-          <w:sz w:val="16"/>
-          <w:szCs w:val="16"/>
-        </w:rPr>
-        <w:t xml:space="preserve"> on the following date ___________</w:t>
-      </w:r>
-      <w:r>
-        <w:rPr>
-          <w:rFonts w:ascii="Palatino Linotype" w:hAnsi="Palatino Linotype"/>
-          <w:sz w:val="16"/>
-          <w:szCs w:val="16"/>
-        </w:rPr>
-        <w:t>_________</w:t>
-      </w:r>
-      <w:r>
-        <w:rPr>
-          <w:rFonts w:ascii="Palatino Linotype" w:hAnsi="Palatino Linotype"/>
-          <w:sz w:val="16"/>
-          <w:szCs w:val="16"/>
-        </w:rPr>
-        <w:t xml:space="preserve"> to:</w:t>
+        <w:t>Copies served by Dep. Clerk ___________________________ on the following date ____________________ to:</w:t>
       </w:r>
     </w:p>
     <w:p>
@@ -3567,15 +2192,7 @@
           <w:sz w:val="16"/>
           <w:szCs w:val="16"/>
         </w:rPr>
-        <w:t xml:space="preserve">Prosecutor’s Office: PS    </w:t>
-      </w:r>
-      <w:r>
-        <w:rPr>
-          <w:rFonts w:ascii="Palatino Linotype" w:hAnsi="Palatino Linotype"/>
-          <w:sz w:val="16"/>
-          <w:szCs w:val="16"/>
-        </w:rPr>
-        <w:t xml:space="preserve">OM     EM; Defendant’s Attorney: PS     OM     EM; Dennis Congdon: PS     OM     EM;</w:t>
+        <w:t xml:space="preserve">Prosecutor’s Office: PS    OM     EM; Defendant’s Attorney: PS     OM     EM; Dennis Congdon: PS     OM     EM;</w:t>
       </w:r>
     </w:p>
     <w:p>
@@ -3598,38 +2215,6 @@
           <w:szCs w:val="16"/>
         </w:rPr>
       </w:pPr>
-      <w:r>
-        <w:rPr>
-          <w:rFonts w:ascii="Palatino Linotype" w:hAnsi="Palatino Linotype"/>
-          <w:sz w:val="16"/>
-          <w:szCs w:val="16"/>
-        </w:rPr>
-        <w:t xml:space="preserve">Community Control: PS    </w:t>
-      </w:r>
-      <w:r>
-        <w:rPr>
-          <w:rFonts w:ascii="Palatino Linotype" w:hAnsi="Palatino Linotype"/>
-          <w:sz w:val="16"/>
-          <w:szCs w:val="16"/>
-        </w:rPr>
-        <w:t>EM;</w:t>
-      </w:r>
-      <w:r>
-        <w:rPr>
-          <w:rFonts w:ascii="Palatino Linotype" w:hAnsi="Palatino Linotype"/>
-          <w:sz w:val="16"/>
-          <w:szCs w:val="16"/>
-        </w:rPr>
-        <w:t xml:space="preserve"> </w:t>
-      </w:r>
-      <w:r>
-        <w:rPr>
-          <w:rFonts w:ascii="Palatino Linotype" w:hAnsi="Palatino Linotype"/>
-          <w:sz w:val="16"/>
-          <w:szCs w:val="16"/>
-        </w:rPr>
-        <w:t xml:space="preserve"/>
-      </w:r>
       <w:r>
         <w:rPr>
           <w:rFonts w:ascii="Palatino Linotype" w:hAnsi="Palatino Linotype"/>
@@ -3710,12 +2295,7 @@
 <w:ftr xmlns:wpc="http://schemas.microsoft.com/office/word/2010/wordprocessingCanvas" xmlns:cx="http://schemas.microsoft.com/office/drawing/2014/chartex" xmlns:cx1="http://schemas.microsoft.com/office/drawing/2015/9/8/chartex" xmlns:cx2="http://schemas.microsoft.com/office/drawing/2015/10/21/chartex" xmlns:cx3="http://schemas.microsoft.com/office/drawing/2016/5/9/chartex" xmlns:cx4="http://schemas.microsoft.com/office/drawing/2016/5/10/chartex" xmlns:cx5="http://schemas.microsoft.com/office/drawing/2016/5/11/chartex" xmlns:cx6="http://schemas.microsoft.com/office/drawing/2016/5/12/chartex" xmlns:cx7="http://schemas.microsoft.com/office/drawing/2016/5/13/chartex" xmlns:cx8="http://schemas.microsoft.com/office/drawing/2016/5/14/chartex" xmlns:mc="http://schemas.openxmlformats.org/markup-compatibility/2006" xmlns:aink="http://schemas.microsoft.com/office/drawing/2016/ink" xmlns:am3d="http://schemas.microsoft.com/office/drawing/2017/model3d" xmlns:o="urn:schemas-microsoft-com:office:office" xmlns:r="http://schemas.openxmlformats.org/officeDocument/2006/relationships" xmlns:m="http://schemas.openxmlformats.org/officeDocument/2006/math" xmlns:v="urn:schemas-microsoft-com:vml" xmlns:wp14="http://schemas.microsoft.com/office/word/2010/wordprocessingDrawing" xmlns:wp="http://schemas.openxmlformats.org/drawingml/2006/wordprocessingDrawing" xmlns:w10="urn:schemas-microsoft-com:office:word" xmlns:w="http://schemas.openxmlformats.org/wordprocessingml/2006/main" xmlns:w14="http://schemas.microsoft.com/office/word/2010/wordml" xmlns:w15="http://schemas.microsoft.com/office/word/2012/wordml" xmlns:w16cex="http://schemas.microsoft.com/office/word/2018/wordml/cex" xmlns:w16cid="http://schemas.microsoft.com/office/word/2016/wordml/cid" xmlns:w16="http://schemas.microsoft.com/office/word/2018/wordml" xmlns:w16sdtdh="http://schemas.microsoft.com/office/word/2020/wordml/sdtdatahash" xmlns:w16se="http://schemas.microsoft.com/office/word/2015/wordml/symex" xmlns:wpg="http://schemas.microsoft.com/office/word/2010/wordprocessingGroup" xmlns:wpi="http://schemas.microsoft.com/office/word/2010/wordprocessingInk" xmlns:wne="http://schemas.microsoft.com/office/word/2006/wordml" xmlns:wps="http://schemas.microsoft.com/office/word/2010/wordprocessingShape" mc:Ignorable="w14 w15 w16se w16cid w16 w16cex w16sdtdh wp14">
   <w:sdt>
     <w:sdtPr>
-      <w:rPr>
-        <w:rFonts w:ascii="Palatino Linotype" w:hAnsi="Palatino Linotype"/>
-        <w:sz w:val="20"/>
-        <w:szCs w:val="20"/>
-      </w:rPr>
-      <w:id w:val="-2099861789"/>
+      <w:id w:val="-1309706245"/>
       <w:docPartObj>
         <w:docPartGallery w:val="Page Numbers (Bottom of Page)"/>
         <w:docPartUnique/>
@@ -3730,13 +2310,19 @@
             <w:sz w:val="20"/>
             <w:szCs w:val="20"/>
           </w:rPr>
-          <w:id w:val="860082579"/>
+          <w:id w:val="98381352"/>
           <w:docPartObj>
             <w:docPartGallery w:val="Page Numbers (Top of Page)"/>
             <w:docPartUnique/>
           </w:docPartObj>
         </w:sdtPr>
-        <w:sdtEndPr/>
+        <w:sdtEndPr>
+          <w:rPr>
+            <w:rFonts w:ascii="Times New Roman" w:hAnsi="Times New Roman"/>
+            <w:sz w:val="24"/>
+            <w:szCs w:val="24"/>
+          </w:rPr>
+        </w:sdtEndPr>
         <w:sdtContent>
           <w:p>
             <w:pPr>
@@ -3865,7 +2451,7 @@
                 <w:sz w:val="20"/>
                 <w:szCs w:val="20"/>
               </w:rPr>
-              <w:t>5</w:t>
+              <w:t>3</w:t>
             </w:r>
             <w:r>
               <w:rPr>
@@ -3895,11 +2481,39 @@
               </w:rPr>
               <w:t xml:space="preserve">Final Judgment Entry 21CRB01291</w:t>
             </w:r>
+          </w:p>
+          <w:p>
+            <w:pPr>
+              <w:pStyle w:val="Footer"/>
+              <w:jc w:val="right"/>
+            </w:pPr>
           </w:p>
         </w:sdtContent>
       </w:sdt>
     </w:sdtContent>
   </w:sdt>
+  <w:p>
+    <w:pPr>
+      <w:tabs>
+        <w:tab w:val="left" w:pos="-1080"/>
+        <w:tab w:val="left" w:pos="-720"/>
+        <w:tab w:val="left" w:pos="0"/>
+        <w:tab w:val="left" w:pos="720"/>
+        <w:tab w:val="left" w:pos="1440"/>
+        <w:tab w:val="left" w:pos="2160"/>
+        <w:tab w:val="left" w:pos="2880"/>
+        <w:tab w:val="left" w:pos="3600"/>
+        <w:tab w:val="left" w:pos="4320"/>
+        <w:tab w:val="left" w:pos="4680"/>
+      </w:tabs>
+      <w:jc w:val="right"/>
+      <w:rPr>
+        <w:rFonts w:ascii="Palatino Linotype" w:hAnsi="Palatino Linotype"/>
+        <w:sz w:val="20"/>
+        <w:szCs w:val="20"/>
+      </w:rPr>
+    </w:pPr>
+  </w:p>
 </w:ftr>
 </file>
 
@@ -4091,240 +2705,8 @@
       </w:rPr>
     </w:lvl>
   </w:abstractNum>
-  <w:abstractNum w:abstractNumId="1" w15:restartNumberingAfterBreak="0">
-    <w:nsid w:val="279660C9"/>
-    <w:multiLevelType w:val="hybridMultilevel"/>
-    <w:tmpl w:val="672ECC5E"/>
-    <w:lvl w:ilvl="0" w:tplc="04090001">
-      <w:start w:val="1"/>
-      <w:numFmt w:val="bullet"/>
-      <w:lvlText w:val=""/>
-      <w:lvlJc w:val="left"/>
-      <w:pPr>
-        <w:ind w:left="720" w:hanging="360"/>
-      </w:pPr>
-      <w:rPr>
-        <w:rFonts w:ascii="Symbol" w:hAnsi="Symbol" w:hint="default"/>
-      </w:rPr>
-    </w:lvl>
-    <w:lvl w:ilvl="1" w:tplc="04090003" w:tentative="1">
-      <w:start w:val="1"/>
-      <w:numFmt w:val="bullet"/>
-      <w:lvlText w:val="o"/>
-      <w:lvlJc w:val="left"/>
-      <w:pPr>
-        <w:ind w:left="1440" w:hanging="360"/>
-      </w:pPr>
-      <w:rPr>
-        <w:rFonts w:ascii="Courier New" w:hAnsi="Courier New" w:cs="Courier New" w:hint="default"/>
-      </w:rPr>
-    </w:lvl>
-    <w:lvl w:ilvl="2" w:tplc="04090005" w:tentative="1">
-      <w:start w:val="1"/>
-      <w:numFmt w:val="bullet"/>
-      <w:lvlText w:val=""/>
-      <w:lvlJc w:val="left"/>
-      <w:pPr>
-        <w:ind w:left="2160" w:hanging="360"/>
-      </w:pPr>
-      <w:rPr>
-        <w:rFonts w:ascii="Wingdings" w:hAnsi="Wingdings" w:hint="default"/>
-      </w:rPr>
-    </w:lvl>
-    <w:lvl w:ilvl="3" w:tplc="04090001" w:tentative="1">
-      <w:start w:val="1"/>
-      <w:numFmt w:val="bullet"/>
-      <w:lvlText w:val=""/>
-      <w:lvlJc w:val="left"/>
-      <w:pPr>
-        <w:ind w:left="2880" w:hanging="360"/>
-      </w:pPr>
-      <w:rPr>
-        <w:rFonts w:ascii="Symbol" w:hAnsi="Symbol" w:hint="default"/>
-      </w:rPr>
-    </w:lvl>
-    <w:lvl w:ilvl="4" w:tplc="04090003" w:tentative="1">
-      <w:start w:val="1"/>
-      <w:numFmt w:val="bullet"/>
-      <w:lvlText w:val="o"/>
-      <w:lvlJc w:val="left"/>
-      <w:pPr>
-        <w:ind w:left="3600" w:hanging="360"/>
-      </w:pPr>
-      <w:rPr>
-        <w:rFonts w:ascii="Courier New" w:hAnsi="Courier New" w:cs="Courier New" w:hint="default"/>
-      </w:rPr>
-    </w:lvl>
-    <w:lvl w:ilvl="5" w:tplc="04090005" w:tentative="1">
-      <w:start w:val="1"/>
-      <w:numFmt w:val="bullet"/>
-      <w:lvlText w:val=""/>
-      <w:lvlJc w:val="left"/>
-      <w:pPr>
-        <w:ind w:left="4320" w:hanging="360"/>
-      </w:pPr>
-      <w:rPr>
-        <w:rFonts w:ascii="Wingdings" w:hAnsi="Wingdings" w:hint="default"/>
-      </w:rPr>
-    </w:lvl>
-    <w:lvl w:ilvl="6" w:tplc="04090001" w:tentative="1">
-      <w:start w:val="1"/>
-      <w:numFmt w:val="bullet"/>
-      <w:lvlText w:val=""/>
-      <w:lvlJc w:val="left"/>
-      <w:pPr>
-        <w:ind w:left="5040" w:hanging="360"/>
-      </w:pPr>
-      <w:rPr>
-        <w:rFonts w:ascii="Symbol" w:hAnsi="Symbol" w:hint="default"/>
-      </w:rPr>
-    </w:lvl>
-    <w:lvl w:ilvl="7" w:tplc="04090003" w:tentative="1">
-      <w:start w:val="1"/>
-      <w:numFmt w:val="bullet"/>
-      <w:lvlText w:val="o"/>
-      <w:lvlJc w:val="left"/>
-      <w:pPr>
-        <w:ind w:left="5760" w:hanging="360"/>
-      </w:pPr>
-      <w:rPr>
-        <w:rFonts w:ascii="Courier New" w:hAnsi="Courier New" w:cs="Courier New" w:hint="default"/>
-      </w:rPr>
-    </w:lvl>
-    <w:lvl w:ilvl="8" w:tplc="04090005" w:tentative="1">
-      <w:start w:val="1"/>
-      <w:numFmt w:val="bullet"/>
-      <w:lvlText w:val=""/>
-      <w:lvlJc w:val="left"/>
-      <w:pPr>
-        <w:ind w:left="6480" w:hanging="360"/>
-      </w:pPr>
-      <w:rPr>
-        <w:rFonts w:ascii="Wingdings" w:hAnsi="Wingdings" w:hint="default"/>
-      </w:rPr>
-    </w:lvl>
-  </w:abstractNum>
-  <w:abstractNum w:abstractNumId="2" w15:restartNumberingAfterBreak="0">
-    <w:nsid w:val="2E17566E"/>
-    <w:multiLevelType w:val="hybridMultilevel"/>
-    <w:tmpl w:val="00866CE6"/>
-    <w:lvl w:ilvl="0" w:tplc="04090001">
-      <w:start w:val="1"/>
-      <w:numFmt w:val="bullet"/>
-      <w:lvlText w:val=""/>
-      <w:lvlJc w:val="left"/>
-      <w:pPr>
-        <w:ind w:left="779" w:hanging="360"/>
-      </w:pPr>
-      <w:rPr>
-        <w:rFonts w:ascii="Symbol" w:hAnsi="Symbol" w:hint="default"/>
-      </w:rPr>
-    </w:lvl>
-    <w:lvl w:ilvl="1" w:tplc="04090003">
-      <w:start w:val="1"/>
-      <w:numFmt w:val="bullet"/>
-      <w:lvlText w:val="o"/>
-      <w:lvlJc w:val="left"/>
-      <w:pPr>
-        <w:ind w:left="1499" w:hanging="360"/>
-      </w:pPr>
-      <w:rPr>
-        <w:rFonts w:ascii="Courier New" w:hAnsi="Courier New" w:cs="Courier New" w:hint="default"/>
-      </w:rPr>
-    </w:lvl>
-    <w:lvl w:ilvl="2" w:tplc="04090005" w:tentative="1">
-      <w:start w:val="1"/>
-      <w:numFmt w:val="bullet"/>
-      <w:lvlText w:val=""/>
-      <w:lvlJc w:val="left"/>
-      <w:pPr>
-        <w:ind w:left="2219" w:hanging="360"/>
-      </w:pPr>
-      <w:rPr>
-        <w:rFonts w:ascii="Wingdings" w:hAnsi="Wingdings" w:hint="default"/>
-      </w:rPr>
-    </w:lvl>
-    <w:lvl w:ilvl="3" w:tplc="04090001" w:tentative="1">
-      <w:start w:val="1"/>
-      <w:numFmt w:val="bullet"/>
-      <w:lvlText w:val=""/>
-      <w:lvlJc w:val="left"/>
-      <w:pPr>
-        <w:ind w:left="2939" w:hanging="360"/>
-      </w:pPr>
-      <w:rPr>
-        <w:rFonts w:ascii="Symbol" w:hAnsi="Symbol" w:hint="default"/>
-      </w:rPr>
-    </w:lvl>
-    <w:lvl w:ilvl="4" w:tplc="04090003" w:tentative="1">
-      <w:start w:val="1"/>
-      <w:numFmt w:val="bullet"/>
-      <w:lvlText w:val="o"/>
-      <w:lvlJc w:val="left"/>
-      <w:pPr>
-        <w:ind w:left="3659" w:hanging="360"/>
-      </w:pPr>
-      <w:rPr>
-        <w:rFonts w:ascii="Courier New" w:hAnsi="Courier New" w:cs="Courier New" w:hint="default"/>
-      </w:rPr>
-    </w:lvl>
-    <w:lvl w:ilvl="5" w:tplc="04090005" w:tentative="1">
-      <w:start w:val="1"/>
-      <w:numFmt w:val="bullet"/>
-      <w:lvlText w:val=""/>
-      <w:lvlJc w:val="left"/>
-      <w:pPr>
-        <w:ind w:left="4379" w:hanging="360"/>
-      </w:pPr>
-      <w:rPr>
-        <w:rFonts w:ascii="Wingdings" w:hAnsi="Wingdings" w:hint="default"/>
-      </w:rPr>
-    </w:lvl>
-    <w:lvl w:ilvl="6" w:tplc="04090001" w:tentative="1">
-      <w:start w:val="1"/>
-      <w:numFmt w:val="bullet"/>
-      <w:lvlText w:val=""/>
-      <w:lvlJc w:val="left"/>
-      <w:pPr>
-        <w:ind w:left="5099" w:hanging="360"/>
-      </w:pPr>
-      <w:rPr>
-        <w:rFonts w:ascii="Symbol" w:hAnsi="Symbol" w:hint="default"/>
-      </w:rPr>
-    </w:lvl>
-    <w:lvl w:ilvl="7" w:tplc="04090003" w:tentative="1">
-      <w:start w:val="1"/>
-      <w:numFmt w:val="bullet"/>
-      <w:lvlText w:val="o"/>
-      <w:lvlJc w:val="left"/>
-      <w:pPr>
-        <w:ind w:left="5819" w:hanging="360"/>
-      </w:pPr>
-      <w:rPr>
-        <w:rFonts w:ascii="Courier New" w:hAnsi="Courier New" w:cs="Courier New" w:hint="default"/>
-      </w:rPr>
-    </w:lvl>
-    <w:lvl w:ilvl="8" w:tplc="04090005" w:tentative="1">
-      <w:start w:val="1"/>
-      <w:numFmt w:val="bullet"/>
-      <w:lvlText w:val=""/>
-      <w:lvlJc w:val="left"/>
-      <w:pPr>
-        <w:ind w:left="6539" w:hanging="360"/>
-      </w:pPr>
-      <w:rPr>
-        <w:rFonts w:ascii="Wingdings" w:hAnsi="Wingdings" w:hint="default"/>
-      </w:rPr>
-    </w:lvl>
-  </w:abstractNum>
   <w:num w:numId="1">
     <w:abstractNumId w:val="0"/>
-  </w:num>
-  <w:num w:numId="2">
-    <w:abstractNumId w:val="2"/>
-  </w:num>
-  <w:num w:numId="3">
-    <w:abstractNumId w:val="1"/>
   </w:num>
 </w:numbering>
 </file>
@@ -4881,49 +3263,6 @@
       <w:contextualSpacing/>
     </w:pPr>
   </w:style>
-  <w:style w:type="character" w:styleId="CommentReference">
-    <w:name w:val="annotation reference"/>
-    <w:basedOn w:val="DefaultParagraphFont"/>
-    <w:uiPriority w:val="99"/>
-    <w:semiHidden/>
-    <w:unhideWhenUsed/>
-    <w:rsid w:val="00A53114"/>
-    <w:rPr>
-      <w:sz w:val="16"/>
-      <w:szCs w:val="16"/>
-    </w:rPr>
-  </w:style>
-  <w:style w:type="paragraph" w:styleId="CommentText">
-    <w:name w:val="annotation text"/>
-    <w:basedOn w:val="Normal"/>
-    <w:link w:val="CommentTextChar"/>
-    <w:uiPriority w:val="99"/>
-    <w:unhideWhenUsed/>
-    <w:rsid w:val="00A53114"/>
-    <w:pPr>
-      <w:widowControl/>
-      <w:autoSpaceDE/>
-      <w:autoSpaceDN/>
-      <w:adjustRightInd/>
-    </w:pPr>
-    <w:rPr>
-      <w:rFonts w:asciiTheme="minorHAnsi" w:eastAsiaTheme="minorHAnsi" w:hAnsiTheme="minorHAnsi" w:cstheme="minorBidi"/>
-      <w:sz w:val="20"/>
-      <w:szCs w:val="20"/>
-    </w:rPr>
-  </w:style>
-  <w:style w:type="character" w:customStyle="1" w:styleId="CommentTextChar">
-    <w:name w:val="Comment Text Char"/>
-    <w:basedOn w:val="DefaultParagraphFont"/>
-    <w:link w:val="CommentText"/>
-    <w:uiPriority w:val="99"/>
-    <w:rsid w:val="00A53114"/>
-    <w:rPr>
-      <w:rFonts w:eastAsiaTheme="minorHAnsi"/>
-      <w:sz w:val="20"/>
-      <w:szCs w:val="20"/>
-    </w:rPr>
-  </w:style>
 </w:styles>
 </file>
 

</xml_diff>

<commit_message>
Switched create and print entry to released and removed bool.
</commit_message>
<xml_diff>
--- a/resources/Saved/21CRB01291_Crim_Traffic Judgment Entry.docx
+++ b/resources/Saved/21CRB01291_Crim_Traffic Judgment Entry.docx
@@ -598,7 +598,7 @@
           <w:sz w:val="20"/>
           <w:szCs w:val="20"/>
         </w:rPr>
-        <w:t xml:space="preserve"> on March 06, 2022.</w:t>
+        <w:t xml:space="preserve"> on March 11, 2022.</w:t>
       </w:r>
       <w:r>
         <w:rPr>
@@ -743,22 +743,6 @@
           <w:szCs w:val="20"/>
         </w:rPr>
         <w:t>The Court advised that if Defendant is not a United States citizen any plea or conviction could result in deportation, exclusion from admission into the United States, or denial of naturalization under United States law.</w:t>
-      </w:r>
-      <w:r>
-        <w:rPr>
-          <w:rFonts w:ascii="Palatino Linotype" w:hAnsi="Palatino Linotype"/>
-          <w:sz w:val="20"/>
-          <w:szCs w:val="20"/>
-        </w:rPr>
-        <w:t xml:space="preserve"> </w:t>
-      </w:r>
-      <w:r>
-        <w:rPr>
-          <w:rFonts w:ascii="Palatino Linotype" w:hAnsi="Palatino Linotype"/>
-          <w:sz w:val="20"/>
-          <w:szCs w:val="20"/>
-        </w:rPr>
-        <w:t>R.C. 2943.031.</w:t>
       </w:r>
       <w:r>
         <w:rPr>
@@ -1620,7 +1604,7 @@
           <w:sz w:val="20"/>
           <w:szCs w:val="20"/>
         </w:rPr>
-        <w:t xml:space="preserve">March 06, 2022</w:t>
+        <w:t xml:space="preserve">March 11, 2022</w:t>
       </w:r>
       <w:r>
         <w:rPr>
@@ -1661,265 +1645,6 @@
           <w:szCs w:val="20"/>
         </w:rPr>
         <w:t xml:space="preserve"/>
-        <w:br/>
-        <w:t xml:space="preserve"/>
-      </w:r>
-    </w:p>
-    <w:p>
-      <w:pPr>
-        <w:jc w:val="both"/>
-        <w:rPr>
-          <w:rFonts w:ascii="Palatino Linotype" w:hAnsi="Palatino Linotype"/>
-          <w:sz w:val="20"/>
-          <w:szCs w:val="20"/>
-        </w:rPr>
-      </w:pPr>
-      <w:r>
-        <w:rPr>
-          <w:rFonts w:ascii="Palatino Linotype" w:hAnsi="Palatino Linotype"/>
-          <w:b/>
-          <w:bCs/>
-          <w:sz w:val="20"/>
-          <w:szCs w:val="20"/>
-        </w:rPr>
-        <w:t xml:space="preserve">Community Service.  </w:t>
-      </w:r>
-      <w:r>
-        <w:rPr>
-          <w:rFonts w:ascii="Palatino Linotype" w:hAnsi="Palatino Linotype"/>
-          <w:sz w:val="20"/>
-          <w:szCs w:val="20"/>
-        </w:rPr>
-        <w:t xml:space="preserve">Defendant </w:t>
-      </w:r>
-      <w:r>
-        <w:rPr>
-          <w:rFonts w:ascii="Palatino Linotype" w:hAnsi="Palatino Linotype"/>
-          <w:sz w:val="20"/>
-          <w:szCs w:val="20"/>
-        </w:rPr>
-        <w:t xml:space="preserve">shall </w:t>
-      </w:r>
-      <w:r>
-        <w:rPr>
-          <w:rFonts w:ascii="Palatino Linotype" w:hAnsi="Palatino Linotype"/>
-          <w:sz w:val="20"/>
-          <w:szCs w:val="20"/>
-        </w:rPr>
-        <w:t xml:space="preserve">complete </w:t>
-      </w:r>
-      <w:r>
-        <w:rPr>
-          <w:rFonts w:ascii="Palatino Linotype" w:hAnsi="Palatino Linotype"/>
-          <w:sz w:val="20"/>
-          <w:szCs w:val="20"/>
-        </w:rPr>
-        <w:t xml:space="preserve">25</w:t>
-      </w:r>
-      <w:r>
-        <w:rPr>
-          <w:rFonts w:ascii="Palatino Linotype" w:hAnsi="Palatino Linotype"/>
-          <w:sz w:val="20"/>
-          <w:szCs w:val="20"/>
-        </w:rPr>
-        <w:t xml:space="preserve"> hours of community service within </w:t>
-      </w:r>
-      <w:r>
-        <w:rPr>
-          <w:rFonts w:ascii="Palatino Linotype" w:hAnsi="Palatino Linotype"/>
-          <w:sz w:val="20"/>
-          <w:szCs w:val="20"/>
-        </w:rPr>
-        <w:t xml:space="preserve">90</w:t>
-      </w:r>
-      <w:r>
-        <w:rPr>
-          <w:rFonts w:ascii="Palatino Linotype" w:hAnsi="Palatino Linotype"/>
-          <w:sz w:val="20"/>
-          <w:szCs w:val="20"/>
-        </w:rPr>
-        <w:t xml:space="preserve"> days. Defendant shall show proof of completion of all completed hours to the Office of Community Control on or before </w:t>
-      </w:r>
-      <w:r>
-        <w:rPr>
-          <w:rFonts w:ascii="Palatino Linotype" w:hAnsi="Palatino Linotype"/>
-          <w:sz w:val="20"/>
-          <w:szCs w:val="20"/>
-        </w:rPr>
-        <w:t xml:space="preserve">June 04, 2022</w:t>
-      </w:r>
-      <w:r>
-        <w:rPr>
-          <w:rFonts w:ascii="Palatino Linotype" w:hAnsi="Palatino Linotype"/>
-          <w:sz w:val="20"/>
-          <w:szCs w:val="20"/>
-        </w:rPr>
-        <w:t xml:space="preserve">.  </w:t>
-      </w:r>
-      <w:r>
-        <w:rPr>
-          <w:rFonts w:ascii="Palatino Linotype" w:hAnsi="Palatino Linotype"/>
-          <w:sz w:val="20"/>
-          <w:szCs w:val="20"/>
-        </w:rPr>
-        <w:t xml:space="preserve"/>
-      </w:r>
-      <w:r>
-        <w:rPr>
-          <w:rFonts w:ascii="Palatino Linotype" w:hAnsi="Palatino Linotype"/>
-          <w:sz w:val="20"/>
-          <w:szCs w:val="20"/>
-        </w:rPr>
-        <w:t xml:space="preserve"/>
-      </w:r>
-      <w:r>
-        <w:rPr>
-          <w:rFonts w:ascii="Palatino Linotype" w:hAnsi="Palatino Linotype"/>
-          <w:sz w:val="20"/>
-          <w:szCs w:val="20"/>
-        </w:rPr>
-        <w:t xml:space="preserve"/>
-      </w:r>
-      <w:r>
-        <w:rPr>
-          <w:rFonts w:ascii="Palatino Linotype" w:hAnsi="Palatino Linotype"/>
-          <w:sz w:val="20"/>
-          <w:szCs w:val="20"/>
-        </w:rPr>
-        <w:t xml:space="preserve"/>
-        <w:br/>
-        <w:t xml:space="preserve"/>
-      </w:r>
-    </w:p>
-    <w:p>
-      <w:pPr>
-        <w:jc w:val="both"/>
-        <w:rPr>
-          <w:rFonts w:ascii="Palatino Linotype" w:hAnsi="Palatino Linotype"/>
-          <w:sz w:val="20"/>
-          <w:szCs w:val="20"/>
-        </w:rPr>
-      </w:pPr>
-      <w:r>
-        <w:rPr>
-          <w:rFonts w:ascii="Palatino Linotype" w:hAnsi="Palatino Linotype"/>
-          <w:b/>
-          <w:sz w:val="20"/>
-          <w:szCs w:val="20"/>
-        </w:rPr>
-        <w:t xml:space="preserve">License Suspension.</w:t>
-      </w:r>
-      <w:r>
-        <w:rPr>
-          <w:rFonts w:ascii="Palatino Linotype" w:hAnsi="Palatino Linotype"/>
-          <w:b/>
-          <w:sz w:val="20"/>
-          <w:szCs w:val="20"/>
-        </w:rPr>
-        <w:t xml:space="preserve"> </w:t>
-      </w:r>
-      <w:r>
-        <w:rPr>
-          <w:rFonts w:ascii="Palatino Linotype" w:hAnsi="Palatino Linotype"/>
-          <w:b/>
-          <w:sz w:val="20"/>
-          <w:szCs w:val="20"/>
-        </w:rPr>
-        <w:t xml:space="preserve"> </w:t>
-      </w:r>
-      <w:r>
-        <w:rPr>
-          <w:rFonts w:ascii="Palatino Linotype" w:hAnsi="Palatino Linotype"/>
-          <w:sz w:val="20"/>
-          <w:szCs w:val="20"/>
-        </w:rPr>
-        <w:t xml:space="preserve">Defendant’s </w:t>
-      </w:r>
-      <w:r>
-        <w:rPr>
-          <w:rFonts w:ascii="Palatino Linotype" w:hAnsi="Palatino Linotype"/>
-          <w:sz w:val="20"/>
-          <w:szCs w:val="20"/>
-        </w:rPr>
-        <w:t xml:space="preserve">driving</w:t>
-      </w:r>
-      <w:r>
-        <w:rPr>
-          <w:rFonts w:ascii="Palatino Linotype" w:hAnsi="Palatino Linotype"/>
-          <w:sz w:val="20"/>
-          <w:szCs w:val="20"/>
-        </w:rPr>
-        <w:t xml:space="preserve"> license is suspended from March 09, 2022 for a term of 12 months. </w:t>
-      </w:r>
-      <w:r>
-        <w:rPr>
-          <w:rFonts w:ascii="Palatino Linotype" w:hAnsi="Palatino Linotype"/>
-          <w:sz w:val="20"/>
-          <w:szCs w:val="20"/>
-        </w:rPr>
-        <w:t xml:space="preserve"/>
-      </w:r>
-      <w:r>
-        <w:rPr>
-          <w:rFonts w:ascii="Palatino Linotype" w:hAnsi="Palatino Linotype"/>
-          <w:sz w:val="20"/>
-          <w:szCs w:val="20"/>
-        </w:rPr>
-        <w:t xml:space="preserve"/>
-      </w:r>
-      <w:r>
-        <w:rPr>
-          <w:rFonts w:ascii="Palatino Linotype" w:hAnsi="Palatino Linotype"/>
-          <w:sz w:val="20"/>
-          <w:szCs w:val="20"/>
-        </w:rPr>
-        <w:t xml:space="preserve"/>
-        <w:br/>
-        <w:t xml:space="preserve"/>
-      </w:r>
-    </w:p>
-    <w:p>
-      <w:pPr>
-        <w:jc w:val="both"/>
-        <w:rPr>
-          <w:rFonts w:ascii="Palatino Linotype" w:hAnsi="Palatino Linotype"/>
-          <w:sz w:val="20"/>
-          <w:szCs w:val="20"/>
-        </w:rPr>
-      </w:pPr>
-      <w:r>
-        <w:rPr>
-          <w:rFonts w:ascii="Palatino Linotype" w:hAnsi="Palatino Linotype"/>
-          <w:b/>
-          <w:sz w:val="20"/>
-          <w:szCs w:val="20"/>
-        </w:rPr>
-        <w:t xml:space="preserve">Other Conditions.</w:t>
-      </w:r>
-      <w:r>
-        <w:rPr>
-          <w:rFonts w:ascii="Palatino Linotype" w:hAnsi="Palatino Linotype"/>
-          <w:b/>
-          <w:sz w:val="20"/>
-          <w:szCs w:val="20"/>
-        </w:rPr>
-        <w:t xml:space="preserve"> </w:t>
-      </w:r>
-      <w:r>
-        <w:rPr>
-          <w:rFonts w:ascii="Palatino Linotype" w:hAnsi="Palatino Linotype"/>
-          <w:sz w:val="20"/>
-          <w:szCs w:val="20"/>
-        </w:rPr>
-        <w:t xml:space="preserve">Test</w:t>
-      </w:r>
-      <w:r>
-        <w:rPr>
-          <w:rFonts w:ascii="Palatino Linotype" w:hAnsi="Palatino Linotype"/>
-          <w:sz w:val="20"/>
-          <w:szCs w:val="20"/>
-        </w:rPr>
-        <w:t>.</w:t>
       </w:r>
       <w:r>
         <w:rPr>

</xml_diff>

<commit_message>
Cleaning up signal and slot connections.
</commit_message>
<xml_diff>
--- a/resources/Saved/21CRB01291_Crim_Traffic Judgment Entry.docx
+++ b/resources/Saved/21CRB01291_Crim_Traffic Judgment Entry.docx
@@ -625,6 +625,159 @@
           <w:szCs w:val="20"/>
         </w:rPr>
         <w:t xml:space="preserve"> </w:t>
+      </w:r>
+      <w:r>
+        <w:rPr>
+          <w:rFonts w:ascii="Palatino Linotype" w:hAnsi="Palatino Linotype"/>
+          <w:bCs/>
+          <w:sz w:val="20"/>
+          <w:szCs w:val="20"/>
+        </w:rPr>
+        <w:t xml:space="preserve"/>
+      </w:r>
+      <w:r>
+        <w:rPr>
+          <w:rFonts w:ascii="Palatino Linotype" w:hAnsi="Palatino Linotype"/>
+          <w:bCs/>
+          <w:sz w:val="20"/>
+          <w:szCs w:val="20"/>
+        </w:rPr>
+        <w:t xml:space="preserve"/>
+      </w:r>
+      <w:r>
+        <w:rPr>
+          <w:rFonts w:ascii="Palatino Linotype" w:hAnsi="Palatino Linotype"/>
+          <w:bCs/>
+          <w:sz w:val="20"/>
+          <w:szCs w:val="20"/>
+        </w:rPr>
+        <w:t>Counsel for the State of Ohio made a motion to amend the cha</w:t>
+      </w:r>
+      <w:r>
+        <w:rPr>
+          <w:rFonts w:ascii="Palatino Linotype" w:hAnsi="Palatino Linotype"/>
+          <w:bCs/>
+          <w:sz w:val="20"/>
+          <w:szCs w:val="20"/>
+        </w:rPr>
+        <w:t>rge(s) in the case.</w:t>
+      </w:r>
+      <w:r>
+        <w:rPr>
+          <w:rFonts w:ascii="Palatino Linotype" w:hAnsi="Palatino Linotype"/>
+          <w:bCs/>
+          <w:sz w:val="20"/>
+          <w:szCs w:val="20"/>
+        </w:rPr>
+        <w:t xml:space="preserve"/>
+      </w:r>
+      <w:r>
+        <w:rPr>
+          <w:rFonts w:ascii="Palatino Linotype" w:hAnsi="Palatino Linotype"/>
+          <w:bCs/>
+          <w:sz w:val="20"/>
+          <w:szCs w:val="20"/>
+        </w:rPr>
+        <w:t xml:space="preserve"> The Court found the amendment did not alter the name or identi</w:t>
+      </w:r>
+      <w:r>
+        <w:rPr>
+          <w:rFonts w:ascii="Palatino Linotype" w:hAnsi="Palatino Linotype"/>
+          <w:bCs/>
+          <w:sz w:val="20"/>
+          <w:szCs w:val="20"/>
+        </w:rPr>
+        <w:t>t</w:t>
+      </w:r>
+      <w:r>
+        <w:rPr>
+          <w:rFonts w:ascii="Palatino Linotype" w:hAnsi="Palatino Linotype"/>
+          <w:bCs/>
+          <w:sz w:val="20"/>
+          <w:szCs w:val="20"/>
+        </w:rPr>
+        <w:t xml:space="preserve">y of the offense and the motion is</w:t>
+      </w:r>
+      <w:r>
+        <w:rPr>
+          <w:rFonts w:ascii="Palatino Linotype" w:hAnsi="Palatino Linotype"/>
+          <w:bCs/>
+          <w:sz w:val="20"/>
+          <w:szCs w:val="20"/>
+        </w:rPr>
+        <w:t xml:space="preserve"> Granted.</w:t>
+      </w:r>
+      <w:r>
+        <w:rPr>
+          <w:rFonts w:ascii="Palatino Linotype" w:hAnsi="Palatino Linotype"/>
+          <w:bCs/>
+          <w:sz w:val="20"/>
+          <w:szCs w:val="20"/>
+        </w:rPr>
+        <w:t xml:space="preserve"> </w:t>
+      </w:r>
+      <w:r>
+        <w:rPr>
+          <w:rFonts w:ascii="Palatino Linotype" w:hAnsi="Palatino Linotype"/>
+          <w:bCs/>
+          <w:sz w:val="20"/>
+          <w:szCs w:val="20"/>
+        </w:rPr>
+        <w:t xml:space="preserve">The charge(s) of </w:t>
+      </w:r>
+      <w:r>
+        <w:rPr>
+          <w:rFonts w:ascii="Palatino Linotype" w:hAnsi="Palatino Linotype"/>
+          <w:bCs/>
+          <w:sz w:val="20"/>
+          <w:szCs w:val="20"/>
+        </w:rPr>
+        <w:t xml:space="preserve"/>
+      </w:r>
+      <w:r>
+        <w:rPr>
+          <w:rFonts w:ascii="Palatino Linotype" w:hAnsi="Palatino Linotype"/>
+          <w:bCs/>
+          <w:sz w:val="20"/>
+          <w:szCs w:val="20"/>
+        </w:rPr>
+        <w:t xml:space="preserve"/>
+      </w:r>
+      <w:r>
+        <w:rPr>
+          <w:rFonts w:ascii="Palatino Linotype" w:hAnsi="Palatino Linotype"/>
+          <w:bCs/>
+          <w:sz w:val="20"/>
+          <w:szCs w:val="20"/>
+        </w:rPr>
+        <w:t xml:space="preserve">Permission Req'd To Use Licensed Dock</w:t>
+      </w:r>
+      <w:r>
+        <w:rPr>
+          <w:rFonts w:ascii="Palatino Linotype" w:hAnsi="Palatino Linotype"/>
+          <w:bCs/>
+          <w:sz w:val="20"/>
+          <w:szCs w:val="20"/>
+        </w:rPr>
+        <w:t xml:space="preserve"> </w:t>
+      </w:r>
+      <w:r>
+        <w:rPr>
+          <w:rFonts w:ascii="Palatino Linotype" w:hAnsi="Palatino Linotype"/>
+          <w:bCs/>
+          <w:sz w:val="20"/>
+          <w:szCs w:val="20"/>
+        </w:rPr>
+        <w:t xml:space="preserve">is amended to Possession of Marijuana Drug Paraphernalia</w:t>
+      </w:r>
+      <w:r>
+        <w:rPr>
+          <w:rFonts w:ascii="Palatino Linotype" w:hAnsi="Palatino Linotype"/>
+          <w:bCs/>
+          <w:sz w:val="20"/>
+          <w:szCs w:val="20"/>
+        </w:rPr>
+        <w:t xml:space="preserve">.</w:t>
       </w:r>
       <w:r>
         <w:rPr>
@@ -893,7 +1046,7 @@
                 <w:szCs w:val="20"/>
               </w:rPr>
               <w:lastRenderedPageBreak/>
-              <w:t xml:space="preserve">Permission Req'd To Use Licensed Dock</w:t>
+              <w:t xml:space="preserve">Permission Req'd To Use Licensed Dock - AMENDED to Possession of Marijuana Drug Paraphernalia</w:t>
             </w:r>
           </w:p>
         </w:tc>
@@ -974,7 +1127,7 @@
                 <w:sz w:val="20"/>
                 <w:szCs w:val="20"/>
               </w:rPr>
-              <w:t xml:space="preserve">1501:46-12-04</w:t>
+              <w:t xml:space="preserve">2925.141(C) </w:t>
             </w:r>
           </w:p>
         </w:tc>
@@ -1055,7 +1208,7 @@
                 <w:sz w:val="20"/>
                 <w:szCs w:val="20"/>
               </w:rPr>
-              <w:t xml:space="preserve">M1</w:t>
+              <w:t xml:space="preserve">Minor Misdemeanor</w:t>
             </w:r>
           </w:p>
         </w:tc>
@@ -1136,7 +1289,7 @@
                 <w:sz w:val="20"/>
                 <w:szCs w:val="20"/>
               </w:rPr>
-              <w:t xml:space="preserve">No Contest</w:t>
+              <w:t xml:space="preserve">Guilty</w:t>
             </w:r>
           </w:p>
         </w:tc>

</xml_diff>

<commit_message>
Amend charge functions refactored and working.
</commit_message>
<xml_diff>
--- a/resources/Saved/21CRB01291_Crim_Traffic Judgment Entry.docx
+++ b/resources/Saved/21CRB01291_Crim_Traffic Judgment Entry.docx
@@ -768,7 +768,7 @@
           <w:sz w:val="20"/>
           <w:szCs w:val="20"/>
         </w:rPr>
-        <w:t xml:space="preserve">is amended to Possession of Marijuana Drug Paraphernalia</w:t>
+        <w:t xml:space="preserve">is amended to Driving Under Suspension FTA, Fines or Child Support</w:t>
       </w:r>
       <w:r>
         <w:rPr>
@@ -1046,7 +1046,7 @@
                 <w:szCs w:val="20"/>
               </w:rPr>
               <w:lastRenderedPageBreak/>
-              <w:t xml:space="preserve">Permission Req'd To Use Licensed Dock - AMENDED to Possession of Marijuana Drug Paraphernalia</w:t>
+              <w:t xml:space="preserve">Permission Req'd To Use Licensed Dock - AMENDED to Driving Under Suspension FTA, Fines or Child Support</w:t>
             </w:r>
           </w:p>
         </w:tc>
@@ -1127,7 +1127,7 @@
                 <w:sz w:val="20"/>
                 <w:szCs w:val="20"/>
               </w:rPr>
-              <w:t xml:space="preserve">2925.141(C) </w:t>
+              <w:t xml:space="preserve">4510.111 </w:t>
             </w:r>
           </w:p>
         </w:tc>
@@ -1208,7 +1208,7 @@
                 <w:sz w:val="20"/>
                 <w:szCs w:val="20"/>
               </w:rPr>
-              <w:t xml:space="preserve">Minor Misdemeanor</w:t>
+              <w:t xml:space="preserve">Unclassified Misdemeanor</w:t>
             </w:r>
           </w:p>
         </w:tc>
@@ -1289,7 +1289,7 @@
                 <w:sz w:val="20"/>
                 <w:szCs w:val="20"/>
               </w:rPr>
-              <w:t xml:space="preserve">Guilty</w:t>
+              <w:t xml:space="preserve">No Contest</w:t>
             </w:r>
           </w:p>
         </w:tc>

</xml_diff>

<commit_message>
Charge Dialogs moved back to base dialogs.
</commit_message>
<xml_diff>
--- a/resources/Saved/21CRB01291_Crim_Traffic Judgment Entry.docx
+++ b/resources/Saved/21CRB01291_Crim_Traffic Judgment Entry.docx
@@ -768,7 +768,7 @@
           <w:sz w:val="20"/>
           <w:szCs w:val="20"/>
         </w:rPr>
-        <w:t xml:space="preserve">is amended to Driving Under Suspension FTA, Fines or Child Support</w:t>
+        <w:t xml:space="preserve">is amended to Possession of Marijuana Drug Paraphernalia</w:t>
       </w:r>
       <w:r>
         <w:rPr>
@@ -966,8 +966,10 @@
         <w:tblLook w:val="04A0" w:firstRow="1" w:lastRow="0" w:firstColumn="1" w:lastColumn="0" w:noHBand="0" w:noVBand="1"/>
       </w:tblPr>
       <w:tblGrid>
-        <w:gridCol w:w="4261"/>
-        <w:gridCol w:w="4019"/>
+        <w:gridCol w:w="1801"/>
+        <w:gridCol w:w="1559"/>
+        <w:gridCol w:w="3289"/>
+        <w:gridCol w:w="1632"/>
       </w:tblGrid>
       <w:tr>
         <w:trPr>
@@ -1046,7 +1048,85 @@
                 <w:szCs w:val="20"/>
               </w:rPr>
               <w:lastRenderedPageBreak/>
-              <w:t xml:space="preserve">Permission Req'd To Use Licensed Dock - AMENDED to Driving Under Suspension FTA, Fines or Child Support</w:t>
+              <w:t xml:space="preserve">Permission Req'd To Use Licensed Dock - AMENDED to Possession of Marijuana Drug Paraphernalia</w:t>
+            </w:r>
+          </w:p>
+        </w:tc>
+        <w:tc>
+          <w:tcPr>
+            <w:tcW w:w="3289" w:type="dxa"/>
+          </w:tcPr>
+          <w:p>
+            <w:pPr>
+              <w:tabs>
+                <w:tab w:val="left" w:pos="-1080"/>
+                <w:tab w:val="left" w:pos="-720"/>
+                <w:tab w:val="left" w:pos="0"/>
+                <w:tab w:val="left" w:pos="720"/>
+                <w:tab w:val="left" w:pos="1440"/>
+                <w:tab w:val="left" w:pos="2160"/>
+                <w:tab w:val="left" w:pos="2880"/>
+                <w:tab w:val="left" w:pos="3600"/>
+                <w:tab w:val="left" w:pos="4320"/>
+                <w:tab w:val="left" w:pos="4680"/>
+              </w:tabs>
+              <w:rPr>
+                <w:rFonts w:ascii="Palatino Linotype" w:hAnsi="Palatino Linotype"/>
+                <w:b/>
+                <w:bCs/>
+                <w:sz w:val="20"/>
+                <w:szCs w:val="20"/>
+              </w:rPr>
+            </w:pPr>
+            <w:r>
+              <w:rPr>
+                <w:rFonts w:ascii="Palatino Linotype" w:hAnsi="Palatino Linotype"/>
+                <w:b/>
+                <w:bCs/>
+                <w:sz w:val="20"/>
+                <w:szCs w:val="20"/>
+              </w:rPr>
+              <w:lastRenderedPageBreak/>
+              <w:t xml:space="preserve">Driving Under Suspension FTA, Fines or Child Support</w:t>
+            </w:r>
+          </w:p>
+        </w:tc>
+        <w:tc>
+          <w:tcPr>
+            <w:tcW w:w="3289" w:type="dxa"/>
+          </w:tcPr>
+          <w:p>
+            <w:pPr>
+              <w:tabs>
+                <w:tab w:val="left" w:pos="-1080"/>
+                <w:tab w:val="left" w:pos="-720"/>
+                <w:tab w:val="left" w:pos="0"/>
+                <w:tab w:val="left" w:pos="720"/>
+                <w:tab w:val="left" w:pos="1440"/>
+                <w:tab w:val="left" w:pos="2160"/>
+                <w:tab w:val="left" w:pos="2880"/>
+                <w:tab w:val="left" w:pos="3600"/>
+                <w:tab w:val="left" w:pos="4320"/>
+                <w:tab w:val="left" w:pos="4680"/>
+              </w:tabs>
+              <w:rPr>
+                <w:rFonts w:ascii="Palatino Linotype" w:hAnsi="Palatino Linotype"/>
+                <w:b/>
+                <w:bCs/>
+                <w:sz w:val="20"/>
+                <w:szCs w:val="20"/>
+              </w:rPr>
+            </w:pPr>
+            <w:r>
+              <w:rPr>
+                <w:rFonts w:ascii="Palatino Linotype" w:hAnsi="Palatino Linotype"/>
+                <w:b/>
+                <w:bCs/>
+                <w:sz w:val="20"/>
+                <w:szCs w:val="20"/>
+              </w:rPr>
+              <w:lastRenderedPageBreak/>
+              <w:t xml:space="preserve">Possession of Marijuana Drug Paraphernalia</w:t>
             </w:r>
           </w:p>
         </w:tc>
@@ -1127,7 +1207,83 @@
                 <w:sz w:val="20"/>
                 <w:szCs w:val="20"/>
               </w:rPr>
+              <w:t xml:space="preserve">2925.141(C) </w:t>
+            </w:r>
+          </w:p>
+        </w:tc>
+        <w:tc>
+          <w:tcPr>
+            <w:tcW w:w="3289" w:type="dxa"/>
+          </w:tcPr>
+          <w:p>
+            <w:pPr>
+              <w:tabs>
+                <w:tab w:val="left" w:pos="-1080"/>
+                <w:tab w:val="left" w:pos="-720"/>
+                <w:tab w:val="left" w:pos="0"/>
+                <w:tab w:val="left" w:pos="720"/>
+                <w:tab w:val="left" w:pos="1440"/>
+                <w:tab w:val="left" w:pos="2160"/>
+                <w:tab w:val="left" w:pos="2880"/>
+                <w:tab w:val="left" w:pos="3600"/>
+                <w:tab w:val="left" w:pos="4320"/>
+                <w:tab w:val="left" w:pos="4680"/>
+              </w:tabs>
+              <w:rPr>
+                <w:rFonts w:ascii="Palatino Linotype" w:hAnsi="Palatino Linotype"/>
+                <w:b/>
+                <w:bCs/>
+                <w:sz w:val="20"/>
+                <w:szCs w:val="20"/>
+              </w:rPr>
+            </w:pPr>
+            <w:r>
+              <w:rPr>
+                <w:rFonts w:ascii="Palatino Linotype" w:hAnsi="Palatino Linotype"/>
+                <w:b/>
+                <w:bCs/>
+                <w:sz w:val="20"/>
+                <w:szCs w:val="20"/>
+              </w:rPr>
               <w:t xml:space="preserve">4510.111 </w:t>
+            </w:r>
+          </w:p>
+        </w:tc>
+        <w:tc>
+          <w:tcPr>
+            <w:tcW w:w="3289" w:type="dxa"/>
+          </w:tcPr>
+          <w:p>
+            <w:pPr>
+              <w:tabs>
+                <w:tab w:val="left" w:pos="-1080"/>
+                <w:tab w:val="left" w:pos="-720"/>
+                <w:tab w:val="left" w:pos="0"/>
+                <w:tab w:val="left" w:pos="720"/>
+                <w:tab w:val="left" w:pos="1440"/>
+                <w:tab w:val="left" w:pos="2160"/>
+                <w:tab w:val="left" w:pos="2880"/>
+                <w:tab w:val="left" w:pos="3600"/>
+                <w:tab w:val="left" w:pos="4320"/>
+                <w:tab w:val="left" w:pos="4680"/>
+              </w:tabs>
+              <w:rPr>
+                <w:rFonts w:ascii="Palatino Linotype" w:hAnsi="Palatino Linotype"/>
+                <w:b/>
+                <w:bCs/>
+                <w:sz w:val="20"/>
+                <w:szCs w:val="20"/>
+              </w:rPr>
+            </w:pPr>
+            <w:r>
+              <w:rPr>
+                <w:rFonts w:ascii="Palatino Linotype" w:hAnsi="Palatino Linotype"/>
+                <w:b/>
+                <w:bCs/>
+                <w:sz w:val="20"/>
+                <w:szCs w:val="20"/>
+              </w:rPr>
+              <w:t xml:space="preserve">2925.141(C) </w:t>
             </w:r>
           </w:p>
         </w:tc>
@@ -1208,7 +1364,83 @@
                 <w:sz w:val="20"/>
                 <w:szCs w:val="20"/>
               </w:rPr>
+              <w:t xml:space="preserve">Minor Misdemeanor</w:t>
+            </w:r>
+          </w:p>
+        </w:tc>
+        <w:tc>
+          <w:tcPr>
+            <w:tcW w:w="3289" w:type="dxa"/>
+          </w:tcPr>
+          <w:p>
+            <w:pPr>
+              <w:tabs>
+                <w:tab w:val="left" w:pos="-1080"/>
+                <w:tab w:val="left" w:pos="-720"/>
+                <w:tab w:val="left" w:pos="0"/>
+                <w:tab w:val="left" w:pos="720"/>
+                <w:tab w:val="left" w:pos="1440"/>
+                <w:tab w:val="left" w:pos="2160"/>
+                <w:tab w:val="left" w:pos="2880"/>
+                <w:tab w:val="left" w:pos="3600"/>
+                <w:tab w:val="left" w:pos="4320"/>
+                <w:tab w:val="left" w:pos="4680"/>
+              </w:tabs>
+              <w:rPr>
+                <w:rFonts w:ascii="Palatino Linotype" w:hAnsi="Palatino Linotype"/>
+                <w:b/>
+                <w:bCs/>
+                <w:sz w:val="20"/>
+                <w:szCs w:val="20"/>
+              </w:rPr>
+            </w:pPr>
+            <w:r>
+              <w:rPr>
+                <w:rFonts w:ascii="Palatino Linotype" w:hAnsi="Palatino Linotype"/>
+                <w:b/>
+                <w:bCs/>
+                <w:sz w:val="20"/>
+                <w:szCs w:val="20"/>
+              </w:rPr>
               <w:t xml:space="preserve">Unclassified Misdemeanor</w:t>
+            </w:r>
+          </w:p>
+        </w:tc>
+        <w:tc>
+          <w:tcPr>
+            <w:tcW w:w="3289" w:type="dxa"/>
+          </w:tcPr>
+          <w:p>
+            <w:pPr>
+              <w:tabs>
+                <w:tab w:val="left" w:pos="-1080"/>
+                <w:tab w:val="left" w:pos="-720"/>
+                <w:tab w:val="left" w:pos="0"/>
+                <w:tab w:val="left" w:pos="720"/>
+                <w:tab w:val="left" w:pos="1440"/>
+                <w:tab w:val="left" w:pos="2160"/>
+                <w:tab w:val="left" w:pos="2880"/>
+                <w:tab w:val="left" w:pos="3600"/>
+                <w:tab w:val="left" w:pos="4320"/>
+                <w:tab w:val="left" w:pos="4680"/>
+              </w:tabs>
+              <w:rPr>
+                <w:rFonts w:ascii="Palatino Linotype" w:hAnsi="Palatino Linotype"/>
+                <w:b/>
+                <w:bCs/>
+                <w:sz w:val="20"/>
+                <w:szCs w:val="20"/>
+              </w:rPr>
+            </w:pPr>
+            <w:r>
+              <w:rPr>
+                <w:rFonts w:ascii="Palatino Linotype" w:hAnsi="Palatino Linotype"/>
+                <w:b/>
+                <w:bCs/>
+                <w:sz w:val="20"/>
+                <w:szCs w:val="20"/>
+              </w:rPr>
+              <w:t xml:space="preserve">Minor Misdemeanor</w:t>
             </w:r>
           </w:p>
         </w:tc>
@@ -1289,7 +1521,83 @@
                 <w:sz w:val="20"/>
                 <w:szCs w:val="20"/>
               </w:rPr>
-              <w:t xml:space="preserve">No Contest</w:t>
+              <w:t xml:space="preserve">Guilty</w:t>
+            </w:r>
+          </w:p>
+        </w:tc>
+        <w:tc>
+          <w:tcPr>
+            <w:tcW w:w="3289" w:type="dxa"/>
+          </w:tcPr>
+          <w:p>
+            <w:pPr>
+              <w:tabs>
+                <w:tab w:val="left" w:pos="-1080"/>
+                <w:tab w:val="left" w:pos="-720"/>
+                <w:tab w:val="left" w:pos="0"/>
+                <w:tab w:val="left" w:pos="720"/>
+                <w:tab w:val="left" w:pos="1440"/>
+                <w:tab w:val="left" w:pos="2160"/>
+                <w:tab w:val="left" w:pos="2880"/>
+                <w:tab w:val="left" w:pos="3600"/>
+                <w:tab w:val="left" w:pos="4320"/>
+                <w:tab w:val="left" w:pos="4680"/>
+              </w:tabs>
+              <w:rPr>
+                <w:rFonts w:ascii="Palatino Linotype" w:hAnsi="Palatino Linotype"/>
+                <w:b/>
+                <w:bCs/>
+                <w:sz w:val="20"/>
+                <w:szCs w:val="20"/>
+              </w:rPr>
+            </w:pPr>
+            <w:r>
+              <w:rPr>
+                <w:rFonts w:ascii="Palatino Linotype" w:hAnsi="Palatino Linotype"/>
+                <w:b/>
+                <w:bCs/>
+                <w:sz w:val="20"/>
+                <w:szCs w:val="20"/>
+              </w:rPr>
+              <w:t xml:space="preserve">Guilty</w:t>
+            </w:r>
+          </w:p>
+        </w:tc>
+        <w:tc>
+          <w:tcPr>
+            <w:tcW w:w="3289" w:type="dxa"/>
+          </w:tcPr>
+          <w:p>
+            <w:pPr>
+              <w:tabs>
+                <w:tab w:val="left" w:pos="-1080"/>
+                <w:tab w:val="left" w:pos="-720"/>
+                <w:tab w:val="left" w:pos="0"/>
+                <w:tab w:val="left" w:pos="720"/>
+                <w:tab w:val="left" w:pos="1440"/>
+                <w:tab w:val="left" w:pos="2160"/>
+                <w:tab w:val="left" w:pos="2880"/>
+                <w:tab w:val="left" w:pos="3600"/>
+                <w:tab w:val="left" w:pos="4320"/>
+                <w:tab w:val="left" w:pos="4680"/>
+              </w:tabs>
+              <w:rPr>
+                <w:rFonts w:ascii="Palatino Linotype" w:hAnsi="Palatino Linotype"/>
+                <w:b/>
+                <w:bCs/>
+                <w:sz w:val="20"/>
+                <w:szCs w:val="20"/>
+              </w:rPr>
+            </w:pPr>
+            <w:r>
+              <w:rPr>
+                <w:rFonts w:ascii="Palatino Linotype" w:hAnsi="Palatino Linotype"/>
+                <w:b/>
+                <w:bCs/>
+                <w:sz w:val="20"/>
+                <w:szCs w:val="20"/>
+              </w:rPr>
+              <w:t xml:space="preserve">Guilty</w:t>
             </w:r>
           </w:p>
         </w:tc>
@@ -1374,14 +1682,9 @@
             </w:r>
           </w:p>
         </w:tc>
-      </w:tr>
-      <w:tr>
-        <w:trPr>
-          <w:jc w:val="center"/>
-        </w:trPr>
         <w:tc>
           <w:tcPr>
-            <w:tcW w:w="1801" w:type="dxa"/>
+            <w:tcW w:w="3289" w:type="dxa"/>
           </w:tcPr>
           <w:p>
             <w:pPr>
@@ -1413,7 +1716,7 @@
                 <w:sz w:val="20"/>
                 <w:szCs w:val="20"/>
               </w:rPr>
-              <w:t>Fine Amount</w:t>
+              <w:t xml:space="preserve">Guilty</w:t>
             </w:r>
           </w:p>
         </w:tc>
@@ -1451,7 +1754,7 @@
                 <w:sz w:val="20"/>
                 <w:szCs w:val="20"/>
               </w:rPr>
-              <w:t xml:space="preserve">$ 0</w:t>
+              <w:t xml:space="preserve">Guilty</w:t>
             </w:r>
           </w:p>
         </w:tc>
@@ -1494,6 +1797,163 @@
                 <w:sz w:val="20"/>
                 <w:szCs w:val="20"/>
               </w:rPr>
+              <w:t>Fine Amount</w:t>
+            </w:r>
+          </w:p>
+        </w:tc>
+        <w:tc>
+          <w:tcPr>
+            <w:tcW w:w="3289" w:type="dxa"/>
+          </w:tcPr>
+          <w:p>
+            <w:pPr>
+              <w:tabs>
+                <w:tab w:val="left" w:pos="-1080"/>
+                <w:tab w:val="left" w:pos="-720"/>
+                <w:tab w:val="left" w:pos="0"/>
+                <w:tab w:val="left" w:pos="720"/>
+                <w:tab w:val="left" w:pos="1440"/>
+                <w:tab w:val="left" w:pos="2160"/>
+                <w:tab w:val="left" w:pos="2880"/>
+                <w:tab w:val="left" w:pos="3600"/>
+                <w:tab w:val="left" w:pos="4320"/>
+                <w:tab w:val="left" w:pos="4680"/>
+              </w:tabs>
+              <w:rPr>
+                <w:rFonts w:ascii="Palatino Linotype" w:hAnsi="Palatino Linotype"/>
+                <w:b/>
+                <w:bCs/>
+                <w:sz w:val="20"/>
+                <w:szCs w:val="20"/>
+              </w:rPr>
+            </w:pPr>
+            <w:r>
+              <w:rPr>
+                <w:rFonts w:ascii="Palatino Linotype" w:hAnsi="Palatino Linotype"/>
+                <w:b/>
+                <w:bCs/>
+                <w:sz w:val="20"/>
+                <w:szCs w:val="20"/>
+              </w:rPr>
+              <w:t xml:space="preserve">$ 0</w:t>
+            </w:r>
+          </w:p>
+        </w:tc>
+        <w:tc>
+          <w:tcPr>
+            <w:tcW w:w="3289" w:type="dxa"/>
+          </w:tcPr>
+          <w:p>
+            <w:pPr>
+              <w:tabs>
+                <w:tab w:val="left" w:pos="-1080"/>
+                <w:tab w:val="left" w:pos="-720"/>
+                <w:tab w:val="left" w:pos="0"/>
+                <w:tab w:val="left" w:pos="720"/>
+                <w:tab w:val="left" w:pos="1440"/>
+                <w:tab w:val="left" w:pos="2160"/>
+                <w:tab w:val="left" w:pos="2880"/>
+                <w:tab w:val="left" w:pos="3600"/>
+                <w:tab w:val="left" w:pos="4320"/>
+                <w:tab w:val="left" w:pos="4680"/>
+              </w:tabs>
+              <w:rPr>
+                <w:rFonts w:ascii="Palatino Linotype" w:hAnsi="Palatino Linotype"/>
+                <w:b/>
+                <w:bCs/>
+                <w:sz w:val="20"/>
+                <w:szCs w:val="20"/>
+              </w:rPr>
+            </w:pPr>
+            <w:r>
+              <w:rPr>
+                <w:rFonts w:ascii="Palatino Linotype" w:hAnsi="Palatino Linotype"/>
+                <w:b/>
+                <w:bCs/>
+                <w:sz w:val="20"/>
+                <w:szCs w:val="20"/>
+              </w:rPr>
+              <w:t xml:space="preserve">$ 0</w:t>
+            </w:r>
+          </w:p>
+        </w:tc>
+        <w:tc>
+          <w:tcPr>
+            <w:tcW w:w="3289" w:type="dxa"/>
+          </w:tcPr>
+          <w:p>
+            <w:pPr>
+              <w:tabs>
+                <w:tab w:val="left" w:pos="-1080"/>
+                <w:tab w:val="left" w:pos="-720"/>
+                <w:tab w:val="left" w:pos="0"/>
+                <w:tab w:val="left" w:pos="720"/>
+                <w:tab w:val="left" w:pos="1440"/>
+                <w:tab w:val="left" w:pos="2160"/>
+                <w:tab w:val="left" w:pos="2880"/>
+                <w:tab w:val="left" w:pos="3600"/>
+                <w:tab w:val="left" w:pos="4320"/>
+                <w:tab w:val="left" w:pos="4680"/>
+              </w:tabs>
+              <w:rPr>
+                <w:rFonts w:ascii="Palatino Linotype" w:hAnsi="Palatino Linotype"/>
+                <w:b/>
+                <w:bCs/>
+                <w:sz w:val="20"/>
+                <w:szCs w:val="20"/>
+              </w:rPr>
+            </w:pPr>
+            <w:r>
+              <w:rPr>
+                <w:rFonts w:ascii="Palatino Linotype" w:hAnsi="Palatino Linotype"/>
+                <w:b/>
+                <w:bCs/>
+                <w:sz w:val="20"/>
+                <w:szCs w:val="20"/>
+              </w:rPr>
+              <w:t xml:space="preserve">$ 0</w:t>
+            </w:r>
+          </w:p>
+        </w:tc>
+      </w:tr>
+      <w:tr>
+        <w:trPr>
+          <w:jc w:val="center"/>
+        </w:trPr>
+        <w:tc>
+          <w:tcPr>
+            <w:tcW w:w="1801" w:type="dxa"/>
+          </w:tcPr>
+          <w:p>
+            <w:pPr>
+              <w:tabs>
+                <w:tab w:val="left" w:pos="-1080"/>
+                <w:tab w:val="left" w:pos="-720"/>
+                <w:tab w:val="left" w:pos="0"/>
+                <w:tab w:val="left" w:pos="720"/>
+                <w:tab w:val="left" w:pos="1440"/>
+                <w:tab w:val="left" w:pos="2160"/>
+                <w:tab w:val="left" w:pos="2880"/>
+                <w:tab w:val="left" w:pos="3600"/>
+                <w:tab w:val="left" w:pos="4320"/>
+                <w:tab w:val="left" w:pos="4680"/>
+              </w:tabs>
+              <w:rPr>
+                <w:rFonts w:ascii="Palatino Linotype" w:hAnsi="Palatino Linotype"/>
+                <w:b/>
+                <w:bCs/>
+                <w:sz w:val="20"/>
+                <w:szCs w:val="20"/>
+              </w:rPr>
+            </w:pPr>
+            <w:r>
+              <w:rPr>
+                <w:rFonts w:ascii="Palatino Linotype" w:hAnsi="Palatino Linotype"/>
+                <w:b/>
+                <w:bCs/>
+                <w:sz w:val="20"/>
+                <w:szCs w:val="20"/>
+              </w:rPr>
               <w:t xml:space="preserve">Fines </w:t>
             </w:r>
             <w:r>
@@ -1515,6 +1975,82 @@
                 <w:szCs w:val="20"/>
               </w:rPr>
               <w:t>ed</w:t>
+            </w:r>
+          </w:p>
+        </w:tc>
+        <w:tc>
+          <w:tcPr>
+            <w:tcW w:w="3289" w:type="dxa"/>
+          </w:tcPr>
+          <w:p>
+            <w:pPr>
+              <w:tabs>
+                <w:tab w:val="left" w:pos="-1080"/>
+                <w:tab w:val="left" w:pos="-720"/>
+                <w:tab w:val="left" w:pos="0"/>
+                <w:tab w:val="left" w:pos="720"/>
+                <w:tab w:val="left" w:pos="1440"/>
+                <w:tab w:val="left" w:pos="2160"/>
+                <w:tab w:val="left" w:pos="2880"/>
+                <w:tab w:val="left" w:pos="3600"/>
+                <w:tab w:val="left" w:pos="4320"/>
+                <w:tab w:val="left" w:pos="4680"/>
+              </w:tabs>
+              <w:rPr>
+                <w:rFonts w:ascii="Palatino Linotype" w:hAnsi="Palatino Linotype"/>
+                <w:b/>
+                <w:bCs/>
+                <w:sz w:val="20"/>
+                <w:szCs w:val="20"/>
+              </w:rPr>
+            </w:pPr>
+            <w:r>
+              <w:rPr>
+                <w:rFonts w:ascii="Palatino Linotype" w:hAnsi="Palatino Linotype"/>
+                <w:b/>
+                <w:bCs/>
+                <w:sz w:val="20"/>
+                <w:szCs w:val="20"/>
+              </w:rPr>
+              <w:t xml:space="preserve">$ 0</w:t>
+            </w:r>
+          </w:p>
+        </w:tc>
+        <w:tc>
+          <w:tcPr>
+            <w:tcW w:w="3289" w:type="dxa"/>
+          </w:tcPr>
+          <w:p>
+            <w:pPr>
+              <w:tabs>
+                <w:tab w:val="left" w:pos="-1080"/>
+                <w:tab w:val="left" w:pos="-720"/>
+                <w:tab w:val="left" w:pos="0"/>
+                <w:tab w:val="left" w:pos="720"/>
+                <w:tab w:val="left" w:pos="1440"/>
+                <w:tab w:val="left" w:pos="2160"/>
+                <w:tab w:val="left" w:pos="2880"/>
+                <w:tab w:val="left" w:pos="3600"/>
+                <w:tab w:val="left" w:pos="4320"/>
+                <w:tab w:val="left" w:pos="4680"/>
+              </w:tabs>
+              <w:rPr>
+                <w:rFonts w:ascii="Palatino Linotype" w:hAnsi="Palatino Linotype"/>
+                <w:b/>
+                <w:bCs/>
+                <w:sz w:val="20"/>
+                <w:szCs w:val="20"/>
+              </w:rPr>
+            </w:pPr>
+            <w:r>
+              <w:rPr>
+                <w:rFonts w:ascii="Palatino Linotype" w:hAnsi="Palatino Linotype"/>
+                <w:b/>
+                <w:bCs/>
+                <w:sz w:val="20"/>
+                <w:szCs w:val="20"/>
+              </w:rPr>
+              <w:t xml:space="preserve">$ 0</w:t>
             </w:r>
           </w:p>
         </w:tc>

</xml_diff>

<commit_message>
Working on dialog case updaters.
</commit_message>
<xml_diff>
--- a/resources/Saved/21CRB01291_Crim_Traffic Judgment Entry.docx
+++ b/resources/Saved/21CRB01291_Crim_Traffic Judgment Entry.docx
@@ -239,7 +239,7 @@
           <w:sz w:val="20"/>
           <w:szCs w:val="20"/>
         </w:rPr>
-        <w:t>o</w:t>
+        <w:t xml:space="preserve">o</w:t>
       </w:r>
       <w:r>
         <w:rPr>
@@ -249,6 +249,7 @@
         </w:rPr>
         <w:t xml:space="preserve">.  </w:t>
       </w:r>
+      <w:proofErr w:type="gramStart"/>
       <w:r>
         <w:rPr>
           <w:rFonts w:ascii="Palatino Linotype" w:hAnsi="Palatino Linotype"/>
@@ -328,6 +329,7 @@
           <w:szCs w:val="20"/>
         </w:rPr>
       </w:pPr>
+      <w:proofErr w:type="gramStart"/>
       <w:r>
         <w:rPr>
           <w:rFonts w:ascii="Palatino Linotype" w:hAnsi="Palatino Linotype"/>
@@ -519,6 +521,14 @@
         </w:rPr>
         <w:t xml:space="preserve"/>
       </w:r>
+      <w:r>
+        <w:rPr>
+          <w:rFonts w:ascii="Palatino Linotype" w:hAnsi="Palatino Linotype"/>
+          <w:sz w:val="20"/>
+          <w:szCs w:val="20"/>
+        </w:rPr>
+        <w:tab/>
+      </w:r>
     </w:p>
     <w:p>
       <w:pPr>
@@ -574,7 +584,7 @@
           <w:szCs w:val="20"/>
           <w:lang w:val="en-CA"/>
         </w:rPr>
-        <w:t>Defendant appeared in Court</w:t>
+        <w:t xml:space="preserve">Defendant appeared in Court</w:t>
       </w:r>
       <w:r>
         <w:rPr>
@@ -615,8 +625,9 @@
           <w:sz w:val="20"/>
           <w:szCs w:val="20"/>
         </w:rPr>
-        <w:t xml:space="preserve">Defendant waived right to counsel.</w:t>
-      </w:r>
+        <w:t xml:space="preserve">Defendant</w:t>
+      </w:r>
+      <w:proofErr w:type="gramEnd"/>
       <w:r>
         <w:rPr>
           <w:rFonts w:ascii="Palatino Linotype" w:hAnsi="Palatino Linotype"/>
@@ -624,16 +635,7 @@
           <w:sz w:val="20"/>
           <w:szCs w:val="20"/>
         </w:rPr>
-        <w:t xml:space="preserve"> </w:t>
-      </w:r>
-      <w:r>
-        <w:rPr>
-          <w:rFonts w:ascii="Palatino Linotype" w:hAnsi="Palatino Linotype"/>
-          <w:bCs/>
-          <w:sz w:val="20"/>
-          <w:szCs w:val="20"/>
-        </w:rPr>
-        <w:t xml:space="preserve"/>
+        <w:t xml:space="preserve"> waived right to counsel. </w:t>
       </w:r>
       <w:r>
         <w:rPr>
@@ -758,11 +760,30 @@
           <w:sz w:val="20"/>
           <w:szCs w:val="20"/>
         </w:rPr>
-        <w:t>R.C. 2943.031.</w:t>
-      </w:r>
-      <w:r>
-        <w:rPr>
-          <w:rFonts w:ascii="Palatino Linotype" w:hAnsi="Palatino Linotype"/>
+        <w:t xml:space="preserve">R.C. 2943.031. </w:t>
+      </w:r>
+      <w:r>
+        <w:rPr>
+          <w:rFonts w:ascii="Palatino Linotype" w:hAnsi="Palatino Linotype"/>
+          <w:vanish/>
+          <w:sz w:val="20"/>
+          <w:szCs w:val="20"/>
+        </w:rPr>
+        <w:t>R.C. 2943.031</w:t>
+      </w:r>
+      <w:r>
+        <w:rPr>
+          <w:rFonts w:ascii="Palatino Linotype" w:hAnsi="Palatino Linotype"/>
+          <w:vanish/>
+          <w:sz w:val="20"/>
+          <w:szCs w:val="20"/>
+        </w:rPr>
+        <w:t>.</w:t>
+      </w:r>
+      <w:r>
+        <w:rPr>
+          <w:rFonts w:ascii="Palatino Linotype" w:hAnsi="Palatino Linotype"/>
+          <w:vanish/>
           <w:sz w:val="20"/>
           <w:szCs w:val="20"/>
         </w:rPr>
@@ -771,37 +792,19 @@
       <w:r>
         <w:rPr>
           <w:rFonts w:ascii="Palatino Linotype" w:hAnsi="Palatino Linotype"/>
-          <w:vanish/>
-          <w:sz w:val="20"/>
-          <w:szCs w:val="20"/>
-        </w:rPr>
-        <w:t>R.C. 2943.031</w:t>
-      </w:r>
-      <w:r>
-        <w:rPr>
-          <w:rFonts w:ascii="Palatino Linotype" w:hAnsi="Palatino Linotype"/>
-          <w:vanish/>
-          <w:sz w:val="20"/>
-          <w:szCs w:val="20"/>
-        </w:rPr>
-        <w:t>.</w:t>
-      </w:r>
-      <w:r>
-        <w:rPr>
-          <w:rFonts w:ascii="Palatino Linotype" w:hAnsi="Palatino Linotype"/>
-          <w:vanish/>
-          <w:sz w:val="20"/>
-          <w:szCs w:val="20"/>
-        </w:rPr>
-        <w:t xml:space="preserve"> </w:t>
-      </w:r>
-      <w:r>
-        <w:rPr>
-          <w:rFonts w:ascii="Palatino Linotype" w:hAnsi="Palatino Linotype"/>
-          <w:sz w:val="20"/>
-          <w:szCs w:val="20"/>
-        </w:rPr>
-        <w:t>The Court, finding that the Defendant entered the plea knowingly, intelligently, and voluntarily, accepted the plea and entered the following sentence:</w:t>
+          <w:sz w:val="20"/>
+          <w:szCs w:val="20"/>
+        </w:rPr>
+        <w:t xml:space="preserve">The Court, finding that the Defendant entered the plea knowingly, intelligently, and voluntarily, accepted the plea and entered the following </w:t>
+      </w:r>
+      <w:proofErr w:type="gramStart"/>
+      <w:r>
+        <w:rPr>
+          <w:rFonts w:ascii="Palatino Linotype" w:hAnsi="Palatino Linotype"/>
+          <w:sz w:val="20"/>
+          <w:szCs w:val="20"/>
+        </w:rPr>
+        <w:t>sentence:</w:t>
       </w:r>
       <w:r>
         <w:rPr>
@@ -814,6 +817,7 @@
     </w:p>
     <w:p>
       <w:pPr>
+        <w:jc w:val="both"/>
         <w:rPr>
           <w:rFonts w:ascii="Palatino Linotype" w:hAnsi="Palatino Linotype"/>
           <w:sz w:val="20"/>
@@ -829,7 +833,7 @@
         <w:tblLook w:val="04A0" w:firstRow="1" w:lastRow="0" w:firstColumn="1" w:lastColumn="0" w:noHBand="0" w:noVBand="1"/>
       </w:tblPr>
       <w:tblGrid>
-        <w:gridCol w:w="4261"/>
+        <w:gridCol w:w="4642"/>
         <w:gridCol w:w="4019"/>
       </w:tblGrid>
       <w:tr>
@@ -838,7 +842,7 @@
         </w:trPr>
         <w:tc>
           <w:tcPr>
-            <w:tcW w:w="1801" w:type="dxa"/>
+            <w:tcW w:w="2182" w:type="dxa"/>
           </w:tcPr>
           <w:p>
             <w:pPr>
@@ -870,7 +874,7 @@
                 <w:sz w:val="20"/>
                 <w:szCs w:val="20"/>
               </w:rPr>
-              <w:t xml:space="preserve">Offense</w:t>
+              <w:t>Offense</w:t>
             </w:r>
           </w:p>
         </w:tc>
@@ -900,6 +904,7 @@
                 <w:szCs w:val="20"/>
               </w:rPr>
             </w:pPr>
+            <w:proofErr w:type="gramStart"/>
             <w:r>
               <w:rPr>
                 <w:rFonts w:ascii="Palatino Linotype" w:hAnsi="Palatino Linotype"/>
@@ -908,7 +913,6 @@
                 <w:sz w:val="20"/>
                 <w:szCs w:val="20"/>
               </w:rPr>
-              <w:lastRenderedPageBreak/>
               <w:t xml:space="preserve">Permission Req'd To Use Licensed Dock</w:t>
             </w:r>
           </w:p>
@@ -920,7 +924,7 @@
         </w:trPr>
         <w:tc>
           <w:tcPr>
-            <w:tcW w:w="1801" w:type="dxa"/>
+            <w:tcW w:w="2182" w:type="dxa"/>
           </w:tcPr>
           <w:p>
             <w:pPr>
@@ -952,6 +956,7 @@
                 <w:sz w:val="20"/>
                 <w:szCs w:val="20"/>
               </w:rPr>
+              <w:lastRenderedPageBreak/>
               <w:t>Statute/Ord.</w:t>
             </w:r>
           </w:p>
@@ -982,6 +987,7 @@
                 <w:szCs w:val="20"/>
               </w:rPr>
             </w:pPr>
+            <w:proofErr w:type="gramStart"/>
             <w:r>
               <w:rPr>
                 <w:rFonts w:ascii="Palatino Linotype" w:hAnsi="Palatino Linotype"/>
@@ -1001,7 +1007,7 @@
         </w:trPr>
         <w:tc>
           <w:tcPr>
-            <w:tcW w:w="1801" w:type="dxa"/>
+            <w:tcW w:w="2182" w:type="dxa"/>
           </w:tcPr>
           <w:p>
             <w:pPr>
@@ -1063,6 +1069,7 @@
                 <w:szCs w:val="20"/>
               </w:rPr>
             </w:pPr>
+            <w:proofErr w:type="gramStart"/>
             <w:r>
               <w:rPr>
                 <w:rFonts w:ascii="Palatino Linotype" w:hAnsi="Palatino Linotype"/>
@@ -1082,7 +1089,7 @@
         </w:trPr>
         <w:tc>
           <w:tcPr>
-            <w:tcW w:w="1801" w:type="dxa"/>
+            <w:tcW w:w="2182" w:type="dxa"/>
           </w:tcPr>
           <w:p>
             <w:pPr>
@@ -1144,6 +1151,7 @@
                 <w:szCs w:val="20"/>
               </w:rPr>
             </w:pPr>
+            <w:proofErr w:type="gramStart"/>
             <w:r>
               <w:rPr>
                 <w:rFonts w:ascii="Palatino Linotype" w:hAnsi="Palatino Linotype"/>
@@ -1152,7 +1160,7 @@
                 <w:sz w:val="20"/>
                 <w:szCs w:val="20"/>
               </w:rPr>
-              <w:t xml:space="preserve">Dismissed</w:t>
+              <w:t xml:space="preserve">Guilty</w:t>
             </w:r>
           </w:p>
         </w:tc>
@@ -1163,7 +1171,7 @@
         </w:trPr>
         <w:tc>
           <w:tcPr>
-            <w:tcW w:w="1801" w:type="dxa"/>
+            <w:tcW w:w="2182" w:type="dxa"/>
           </w:tcPr>
           <w:p>
             <w:pPr>
@@ -1225,6 +1233,7 @@
                 <w:szCs w:val="20"/>
               </w:rPr>
             </w:pPr>
+            <w:proofErr w:type="gramStart"/>
             <w:r>
               <w:rPr>
                 <w:rFonts w:ascii="Palatino Linotype" w:hAnsi="Palatino Linotype"/>
@@ -1233,7 +1242,7 @@
                 <w:sz w:val="20"/>
                 <w:szCs w:val="20"/>
               </w:rPr>
-              <w:t xml:space="preserve"/>
+              <w:t xml:space="preserve">Guilty</w:t>
             </w:r>
           </w:p>
         </w:tc>
@@ -1244,7 +1253,7 @@
         </w:trPr>
         <w:tc>
           <w:tcPr>
-            <w:tcW w:w="1801" w:type="dxa"/>
+            <w:tcW w:w="2182" w:type="dxa"/>
           </w:tcPr>
           <w:p>
             <w:pPr>
@@ -1306,6 +1315,7 @@
                 <w:szCs w:val="20"/>
               </w:rPr>
             </w:pPr>
+            <w:proofErr w:type="gramStart"/>
             <w:r>
               <w:rPr>
                 <w:rFonts w:ascii="Palatino Linotype" w:hAnsi="Palatino Linotype"/>
@@ -1314,7 +1324,7 @@
                 <w:sz w:val="20"/>
                 <w:szCs w:val="20"/>
               </w:rPr>
-              <w:t xml:space="preserve"> </w:t>
+              <w:t xml:space="preserve">$ 50</w:t>
             </w:r>
           </w:p>
         </w:tc>
@@ -1325,7 +1335,7 @@
         </w:trPr>
         <w:tc>
           <w:tcPr>
-            <w:tcW w:w="1801" w:type="dxa"/>
+            <w:tcW w:w="2182" w:type="dxa"/>
           </w:tcPr>
           <w:p>
             <w:pPr>
@@ -1407,6 +1417,7 @@
                 <w:szCs w:val="20"/>
               </w:rPr>
             </w:pPr>
+            <w:proofErr w:type="gramStart"/>
             <w:r>
               <w:rPr>
                 <w:rFonts w:ascii="Palatino Linotype" w:hAnsi="Palatino Linotype"/>
@@ -1415,7 +1426,191 @@
                 <w:sz w:val="20"/>
                 <w:szCs w:val="20"/>
               </w:rPr>
+              <w:t xml:space="preserve">$ 25</w:t>
+            </w:r>
+          </w:p>
+        </w:tc>
+      </w:tr>
+      <w:tr>
+        <w:trPr>
+          <w:jc w:val="center"/>
+        </w:trPr>
+        <w:tc>
+          <w:tcPr>
+            <w:tcW w:w="2182" w:type="dxa"/>
+          </w:tcPr>
+          <w:p>
+            <w:pPr>
+              <w:tabs>
+                <w:tab w:val="left" w:pos="-1080"/>
+                <w:tab w:val="left" w:pos="-720"/>
+                <w:tab w:val="left" w:pos="0"/>
+                <w:tab w:val="left" w:pos="720"/>
+                <w:tab w:val="left" w:pos="1440"/>
+                <w:tab w:val="left" w:pos="2160"/>
+                <w:tab w:val="left" w:pos="2880"/>
+                <w:tab w:val="left" w:pos="3600"/>
+                <w:tab w:val="left" w:pos="4320"/>
+                <w:tab w:val="left" w:pos="4680"/>
+              </w:tabs>
+              <w:rPr>
+                <w:rFonts w:ascii="Palatino Linotype" w:hAnsi="Palatino Linotype"/>
+                <w:b/>
+                <w:bCs/>
+                <w:sz w:val="20"/>
+                <w:szCs w:val="20"/>
+              </w:rPr>
+            </w:pPr>
+            <w:r>
+              <w:rPr>
+                <w:rFonts w:ascii="Palatino Linotype" w:hAnsi="Palatino Linotype"/>
+                <w:b/>
+                <w:bCs/>
+                <w:sz w:val="20"/>
+                <w:szCs w:val="20"/>
+              </w:rPr>
+              <w:t>Jail Days</w:t>
+            </w:r>
+          </w:p>
+        </w:tc>
+        <w:tc>
+          <w:tcPr>
+            <w:tcW w:w="3289" w:type="dxa"/>
+          </w:tcPr>
+          <w:p>
+            <w:pPr>
+              <w:tabs>
+                <w:tab w:val="left" w:pos="-1080"/>
+                <w:tab w:val="left" w:pos="-720"/>
+                <w:tab w:val="left" w:pos="0"/>
+                <w:tab w:val="left" w:pos="720"/>
+                <w:tab w:val="left" w:pos="1440"/>
+                <w:tab w:val="left" w:pos="2160"/>
+                <w:tab w:val="left" w:pos="2880"/>
+                <w:tab w:val="left" w:pos="3600"/>
+                <w:tab w:val="left" w:pos="4320"/>
+                <w:tab w:val="left" w:pos="4680"/>
+              </w:tabs>
+              <w:rPr>
+                <w:rFonts w:ascii="Palatino Linotype" w:hAnsi="Palatino Linotype"/>
+                <w:b/>
+                <w:bCs/>
+                <w:sz w:val="20"/>
+                <w:szCs w:val="20"/>
+              </w:rPr>
+            </w:pPr>
+            <w:proofErr w:type="gramStart"/>
+            <w:r>
+              <w:rPr>
+                <w:rFonts w:ascii="Palatino Linotype" w:hAnsi="Palatino Linotype"/>
+                <w:b/>
+                <w:bCs/>
+                <w:sz w:val="20"/>
+                <w:szCs w:val="20"/>
+              </w:rPr>
+              <w:t xml:space="preserve">10</w:t>
+            </w:r>
+          </w:p>
+        </w:tc>
+      </w:tr>
+      <w:tr>
+        <w:trPr>
+          <w:jc w:val="center"/>
+        </w:trPr>
+        <w:tc>
+          <w:tcPr>
+            <w:tcW w:w="2182" w:type="dxa"/>
+          </w:tcPr>
+          <w:p>
+            <w:pPr>
+              <w:tabs>
+                <w:tab w:val="left" w:pos="-1080"/>
+                <w:tab w:val="left" w:pos="-720"/>
+                <w:tab w:val="left" w:pos="0"/>
+                <w:tab w:val="left" w:pos="720"/>
+                <w:tab w:val="left" w:pos="1440"/>
+                <w:tab w:val="left" w:pos="2160"/>
+                <w:tab w:val="left" w:pos="2880"/>
+                <w:tab w:val="left" w:pos="3600"/>
+                <w:tab w:val="left" w:pos="4320"/>
+                <w:tab w:val="left" w:pos="4680"/>
+              </w:tabs>
+              <w:rPr>
+                <w:rFonts w:ascii="Palatino Linotype" w:hAnsi="Palatino Linotype"/>
+                <w:b/>
+                <w:bCs/>
+                <w:sz w:val="20"/>
+                <w:szCs w:val="20"/>
+              </w:rPr>
+            </w:pPr>
+            <w:r>
+              <w:rPr>
+                <w:rFonts w:ascii="Palatino Linotype" w:hAnsi="Palatino Linotype"/>
+                <w:b/>
+                <w:bCs/>
+                <w:sz w:val="20"/>
+                <w:szCs w:val="20"/>
+              </w:rPr>
+              <w:t>Jail Days</w:t>
+            </w:r>
+            <w:r>
+              <w:rPr>
+                <w:rFonts w:ascii="Palatino Linotype" w:hAnsi="Palatino Linotype"/>
+                <w:b/>
+                <w:bCs/>
+                <w:sz w:val="20"/>
+                <w:szCs w:val="20"/>
+              </w:rPr>
               <w:t xml:space="preserve"> </w:t>
+            </w:r>
+            <w:r>
+              <w:rPr>
+                <w:rFonts w:ascii="Palatino Linotype" w:hAnsi="Palatino Linotype"/>
+                <w:b/>
+                <w:bCs/>
+                <w:sz w:val="20"/>
+                <w:szCs w:val="20"/>
+              </w:rPr>
+              <w:t>Suspended</w:t>
+            </w:r>
+          </w:p>
+        </w:tc>
+        <w:tc>
+          <w:tcPr>
+            <w:tcW w:w="3289" w:type="dxa"/>
+          </w:tcPr>
+          <w:p>
+            <w:pPr>
+              <w:tabs>
+                <w:tab w:val="left" w:pos="-1080"/>
+                <w:tab w:val="left" w:pos="-720"/>
+                <w:tab w:val="left" w:pos="0"/>
+                <w:tab w:val="left" w:pos="720"/>
+                <w:tab w:val="left" w:pos="1440"/>
+                <w:tab w:val="left" w:pos="2160"/>
+                <w:tab w:val="left" w:pos="2880"/>
+                <w:tab w:val="left" w:pos="3600"/>
+                <w:tab w:val="left" w:pos="4320"/>
+                <w:tab w:val="left" w:pos="4680"/>
+              </w:tabs>
+              <w:rPr>
+                <w:rFonts w:ascii="Palatino Linotype" w:hAnsi="Palatino Linotype"/>
+                <w:b/>
+                <w:bCs/>
+                <w:sz w:val="20"/>
+                <w:szCs w:val="20"/>
+              </w:rPr>
+            </w:pPr>
+            <w:proofErr w:type="gramStart"/>
+            <w:r>
+              <w:rPr>
+                <w:rFonts w:ascii="Palatino Linotype" w:hAnsi="Palatino Linotype"/>
+                <w:b/>
+                <w:bCs/>
+                <w:sz w:val="20"/>
+                <w:szCs w:val="20"/>
+              </w:rPr>
+              <w:t xml:space="preserve">5</w:t>
             </w:r>
           </w:p>
         </w:tc>
@@ -1471,7 +1666,7 @@
           <w:szCs w:val="20"/>
           <w:u w:val="single"/>
         </w:rPr>
-        <w:t>Court costs are assessed for the highest degree charge in this</w:t>
+        <w:t xml:space="preserve">Court costs are assessed for the highest degree charge in this</w:t>
       </w:r>
       <w:r>
         <w:rPr>
@@ -1491,6 +1686,31 @@
           <w:szCs w:val="20"/>
         </w:rPr>
         <w:t xml:space="preserve">. </w:t>
+      </w:r>
+      <w:r>
+        <w:rPr>
+          <w:rFonts w:ascii="Palatino Linotype" w:hAnsi="Palatino Linotype"/>
+          <w:sz w:val="20"/>
+          <w:szCs w:val="20"/>
+        </w:rPr>
+        <w:t xml:space="preserve"/>
+      </w:r>
+      <w:r>
+        <w:rPr>
+          <w:rFonts w:ascii="Palatino Linotype" w:hAnsi="Palatino Linotype"/>
+          <w:bCs/>
+          <w:sz w:val="20"/>
+          <w:szCs w:val="20"/>
+        </w:rPr>
+        <w:t xml:space="preserve"/>
+      </w:r>
+      <w:r>
+        <w:rPr>
+          <w:rFonts w:ascii="Palatino Linotype" w:hAnsi="Palatino Linotype"/>
+          <w:sz w:val="20"/>
+          <w:szCs w:val="20"/>
+        </w:rPr>
+        <w:t xml:space="preserve"/>
       </w:r>
       <w:r>
         <w:rPr>
@@ -1628,7 +1848,505 @@
           <w:sz w:val="20"/>
           <w:szCs w:val="20"/>
         </w:rPr>
-        <w:t xml:space="preserve">. </w:t>
+        <w:t xml:space="preserve">.</w:t>
+      </w:r>
+      <w:r>
+        <w:rPr>
+          <w:rFonts w:ascii="Palatino Linotype" w:hAnsi="Palatino Linotype"/>
+          <w:sz w:val="20"/>
+          <w:szCs w:val="20"/>
+        </w:rPr>
+        <w:t xml:space="preserve"> </w:t>
+      </w:r>
+      <w:r>
+        <w:rPr>
+          <w:rFonts w:ascii="Palatino Linotype" w:hAnsi="Palatino Linotype"/>
+          <w:sz w:val="20"/>
+          <w:szCs w:val="20"/>
+        </w:rPr>
+        <w:t xml:space="preserve"/>
+      </w:r>
+      <w:r>
+        <w:rPr>
+          <w:rFonts w:ascii="Palatino Linotype" w:hAnsi="Palatino Linotype"/>
+          <w:sz w:val="20"/>
+          <w:szCs w:val="20"/>
+        </w:rPr>
+        <w:t xml:space="preserve"/>
+      </w:r>
+      <w:r>
+        <w:rPr>
+          <w:rFonts w:ascii="Palatino Linotype" w:hAnsi="Palatino Linotype"/>
+          <w:sz w:val="20"/>
+          <w:szCs w:val="20"/>
+        </w:rPr>
+        <w:t xml:space="preserve"/>
+      </w:r>
+      <w:r>
+        <w:rPr>
+          <w:rFonts w:ascii="Palatino Linotype" w:hAnsi="Palatino Linotype"/>
+          <w:sz w:val="20"/>
+          <w:szCs w:val="20"/>
+        </w:rPr>
+        <w:t xml:space="preserve"/>
+        <w:br/>
+        <w:t xml:space="preserve"/>
+      </w:r>
+    </w:p>
+    <w:p>
+      <w:pPr>
+        <w:jc w:val="both"/>
+        <w:rPr>
+          <w:rFonts w:ascii="Palatino Linotype" w:hAnsi="Palatino Linotype"/>
+          <w:sz w:val="20"/>
+          <w:szCs w:val="20"/>
+        </w:rPr>
+      </w:pPr>
+      <w:r>
+        <w:rPr>
+          <w:rFonts w:ascii="Palatino Linotype" w:hAnsi="Palatino Linotype"/>
+          <w:b/>
+          <w:bCs/>
+          <w:sz w:val="20"/>
+          <w:szCs w:val="20"/>
+        </w:rPr>
+        <w:t xml:space="preserve">Community Service.  </w:t>
+      </w:r>
+      <w:r>
+        <w:rPr>
+          <w:rFonts w:ascii="Palatino Linotype" w:hAnsi="Palatino Linotype"/>
+          <w:sz w:val="20"/>
+          <w:szCs w:val="20"/>
+        </w:rPr>
+        <w:t xml:space="preserve">Defendant </w:t>
+      </w:r>
+      <w:r>
+        <w:rPr>
+          <w:rFonts w:ascii="Palatino Linotype" w:hAnsi="Palatino Linotype"/>
+          <w:sz w:val="20"/>
+          <w:szCs w:val="20"/>
+        </w:rPr>
+        <w:t xml:space="preserve">shall </w:t>
+      </w:r>
+      <w:r>
+        <w:rPr>
+          <w:rFonts w:ascii="Palatino Linotype" w:hAnsi="Palatino Linotype"/>
+          <w:sz w:val="20"/>
+          <w:szCs w:val="20"/>
+        </w:rPr>
+        <w:t xml:space="preserve">complete </w:t>
+      </w:r>
+      <w:proofErr w:type="gramStart"/>
+      <w:r>
+        <w:rPr>
+          <w:rFonts w:ascii="Palatino Linotype" w:hAnsi="Palatino Linotype"/>
+          <w:sz w:val="20"/>
+          <w:szCs w:val="20"/>
+        </w:rPr>
+        <w:t xml:space="preserve">25</w:t>
+      </w:r>
+      <w:r>
+        <w:rPr>
+          <w:rFonts w:ascii="Palatino Linotype" w:hAnsi="Palatino Linotype"/>
+          <w:sz w:val="20"/>
+          <w:szCs w:val="20"/>
+        </w:rPr>
+        <w:t xml:space="preserve"> hours of community service within </w:t>
+      </w:r>
+      <w:r>
+        <w:rPr>
+          <w:rFonts w:ascii="Palatino Linotype" w:hAnsi="Palatino Linotype"/>
+          <w:sz w:val="20"/>
+          <w:szCs w:val="20"/>
+        </w:rPr>
+        <w:t xml:space="preserve">30</w:t>
+      </w:r>
+      <w:r>
+        <w:rPr>
+          <w:rFonts w:ascii="Palatino Linotype" w:hAnsi="Palatino Linotype"/>
+          <w:sz w:val="20"/>
+          <w:szCs w:val="20"/>
+        </w:rPr>
+        <w:t xml:space="preserve"> days. Defendant shall show proof of completion of all completed hours to the Office of Community Control on or before </w:t>
+      </w:r>
+      <w:proofErr w:type="gramStart"/>
+      <w:r>
+        <w:rPr>
+          <w:rFonts w:ascii="Palatino Linotype" w:hAnsi="Palatino Linotype"/>
+          <w:sz w:val="20"/>
+          <w:szCs w:val="20"/>
+        </w:rPr>
+        <w:t xml:space="preserve">March 13, 2022</w:t>
+      </w:r>
+      <w:r>
+        <w:rPr>
+          <w:rFonts w:ascii="Palatino Linotype" w:hAnsi="Palatino Linotype"/>
+          <w:sz w:val="20"/>
+          <w:szCs w:val="20"/>
+        </w:rPr>
+        <w:t xml:space="preserve">.  </w:t>
+      </w:r>
+      <w:r>
+        <w:rPr>
+          <w:rFonts w:ascii="Palatino Linotype" w:hAnsi="Palatino Linotype"/>
+          <w:sz w:val="20"/>
+          <w:szCs w:val="20"/>
+        </w:rPr>
+        <w:t xml:space="preserve"/>
+      </w:r>
+      <w:r>
+        <w:rPr>
+          <w:rFonts w:ascii="Palatino Linotype" w:hAnsi="Palatino Linotype"/>
+          <w:sz w:val="20"/>
+          <w:szCs w:val="20"/>
+        </w:rPr>
+        <w:t xml:space="preserve"/>
+      </w:r>
+      <w:r>
+        <w:rPr>
+          <w:rFonts w:ascii="Palatino Linotype" w:hAnsi="Palatino Linotype"/>
+          <w:sz w:val="20"/>
+          <w:szCs w:val="20"/>
+        </w:rPr>
+        <w:t xml:space="preserve"/>
+      </w:r>
+      <w:r>
+        <w:rPr>
+          <w:rFonts w:ascii="Palatino Linotype" w:hAnsi="Palatino Linotype"/>
+          <w:sz w:val="20"/>
+          <w:szCs w:val="20"/>
+        </w:rPr>
+        <w:t xml:space="preserve"/>
+      </w:r>
+      <w:r>
+        <w:rPr>
+          <w:rFonts w:ascii="Palatino Linotype" w:hAnsi="Palatino Linotype"/>
+          <w:sz w:val="20"/>
+          <w:szCs w:val="20"/>
+        </w:rPr>
+        <w:t xml:space="preserve"/>
+      </w:r>
+      <w:r>
+        <w:rPr>
+          <w:rFonts w:ascii="Palatino Linotype" w:hAnsi="Palatino Linotype"/>
+          <w:sz w:val="20"/>
+          <w:szCs w:val="20"/>
+        </w:rPr>
+        <w:t xml:space="preserve"/>
+      </w:r>
+      <w:r>
+        <w:rPr>
+          <w:rFonts w:ascii="Palatino Linotype" w:hAnsi="Palatino Linotype"/>
+          <w:sz w:val="20"/>
+          <w:szCs w:val="20"/>
+        </w:rPr>
+        <w:t xml:space="preserve"/>
+      </w:r>
+      <w:r>
+        <w:rPr>
+          <w:rFonts w:ascii="Palatino Linotype" w:hAnsi="Palatino Linotype"/>
+          <w:sz w:val="20"/>
+          <w:szCs w:val="20"/>
+        </w:rPr>
+        <w:t xml:space="preserve"/>
+      </w:r>
+      <w:r>
+        <w:rPr>
+          <w:rFonts w:ascii="Palatino Linotype" w:hAnsi="Palatino Linotype"/>
+          <w:sz w:val="20"/>
+          <w:szCs w:val="20"/>
+        </w:rPr>
+        <w:t xml:space="preserve"/>
+        <w:br/>
+        <w:t xml:space="preserve"/>
+      </w:r>
+    </w:p>
+    <w:p>
+      <w:pPr>
+        <w:jc w:val="both"/>
+        <w:rPr>
+          <w:rFonts w:ascii="Palatino Linotype" w:hAnsi="Palatino Linotype"/>
+          <w:sz w:val="20"/>
+          <w:szCs w:val="20"/>
+        </w:rPr>
+      </w:pPr>
+      <w:r>
+        <w:rPr>
+          <w:rFonts w:ascii="Palatino Linotype" w:hAnsi="Palatino Linotype"/>
+          <w:b/>
+          <w:sz w:val="20"/>
+          <w:szCs w:val="20"/>
+        </w:rPr>
+        <w:t xml:space="preserve">Jail </w:t>
+      </w:r>
+      <w:r>
+        <w:rPr>
+          <w:rFonts w:ascii="Palatino Linotype" w:hAnsi="Palatino Linotype"/>
+          <w:b/>
+          <w:sz w:val="20"/>
+          <w:szCs w:val="20"/>
+        </w:rPr>
+        <w:t xml:space="preserve">Reporting</w:t>
+      </w:r>
+      <w:r>
+        <w:rPr>
+          <w:rFonts w:ascii="Palatino Linotype" w:hAnsi="Palatino Linotype"/>
+          <w:b/>
+          <w:sz w:val="20"/>
+          <w:szCs w:val="20"/>
+        </w:rPr>
+        <w:t xml:space="preserve"> Terms.</w:t>
+      </w:r>
+      <w:r>
+        <w:rPr>
+          <w:rFonts w:ascii="Palatino Linotype" w:hAnsi="Palatino Linotype"/>
+          <w:b/>
+          <w:sz w:val="20"/>
+          <w:szCs w:val="20"/>
+        </w:rPr>
+        <w:t xml:space="preserve">  </w:t>
+      </w:r>
+      <w:r>
+        <w:rPr>
+          <w:rFonts w:ascii="Palatino Linotype" w:hAnsi="Palatino Linotype"/>
+          <w:sz w:val="20"/>
+          <w:szCs w:val="20"/>
+        </w:rPr>
+        <w:t xml:space="preserve"/>
+      </w:r>
+      <w:r>
+        <w:rPr>
+          <w:rFonts w:ascii="Palatino Linotype" w:hAnsi="Palatino Linotype"/>
+          <w:sz w:val="20"/>
+          <w:szCs w:val="20"/>
+        </w:rPr>
+        <w:t xml:space="preserve">Defendant’s report date is </w:t>
+      </w:r>
+      <w:r>
+        <w:rPr>
+          <w:rFonts w:ascii="Palatino Linotype" w:hAnsi="Palatino Linotype"/>
+          <w:b/>
+          <w:sz w:val="20"/>
+          <w:szCs w:val="20"/>
+        </w:rPr>
+        <w:t xml:space="preserve">March 13, 2022</w:t>
+      </w:r>
+      <w:r>
+        <w:rPr>
+          <w:rFonts w:ascii="Palatino Linotype" w:hAnsi="Palatino Linotype"/>
+          <w:b/>
+          <w:sz w:val="20"/>
+          <w:szCs w:val="20"/>
+        </w:rPr>
+        <w:t xml:space="preserve">,</w:t>
+      </w:r>
+      <w:r>
+        <w:rPr>
+          <w:rFonts w:ascii="Palatino Linotype" w:hAnsi="Palatino Linotype"/>
+          <w:b/>
+          <w:sz w:val="20"/>
+          <w:szCs w:val="20"/>
+        </w:rPr>
+        <w:t xml:space="preserve"> at 08:30 AM</w:t>
+      </w:r>
+      <w:r>
+        <w:rPr>
+          <w:rFonts w:ascii="Palatino Linotype" w:hAnsi="Palatino Linotype"/>
+          <w:sz w:val="20"/>
+          <w:szCs w:val="20"/>
+        </w:rPr>
+        <w:t xml:space="preserve">.</w:t>
+      </w:r>
+      <w:r>
+        <w:rPr>
+          <w:rFonts w:ascii="Palatino Linotype" w:hAnsi="Palatino Linotype"/>
+          <w:sz w:val="20"/>
+          <w:szCs w:val="20"/>
+        </w:rPr>
+        <w:t xml:space="preserve"/>
+      </w:r>
+    </w:p>
+    <w:p>
+      <w:pPr>
+        <w:pStyle w:val="ListParagraph"/>
+        <w:numPr>
+          <w:ilvl w:val="0"/>
+          <w:numId w:val="3"/>
+        </w:numPr>
+        <w:jc w:val="both"/>
+        <w:rPr>
+          <w:rFonts w:ascii="Palatino Linotype" w:hAnsi="Palatino Linotype"/>
+          <w:sz w:val="20"/>
+          <w:szCs w:val="20"/>
+        </w:rPr>
+      </w:pPr>
+      <w:r>
+        <w:rPr>
+          <w:rFonts w:ascii="Palatino Linotype" w:hAnsi="Palatino Linotype"/>
+          <w:sz w:val="20"/>
+          <w:szCs w:val="20"/>
+        </w:rPr>
+        <w:t>Defendant shall report to jail time</w:t>
+      </w:r>
+      <w:r>
+        <w:rPr>
+          <w:rFonts w:ascii="Palatino Linotype" w:hAnsi="Palatino Linotype"/>
+          <w:sz w:val="20"/>
+          <w:szCs w:val="20"/>
+        </w:rPr>
+        <w:t>l</w:t>
+      </w:r>
+      <w:r>
+        <w:rPr>
+          <w:rFonts w:ascii="Palatino Linotype" w:hAnsi="Palatino Linotype"/>
+          <w:sz w:val="20"/>
+          <w:szCs w:val="20"/>
+        </w:rPr>
+        <w:t>y and sober.</w:t>
+      </w:r>
+    </w:p>
+    <w:p>
+      <w:pPr>
+        <w:pStyle w:val="ListParagraph"/>
+        <w:numPr>
+          <w:ilvl w:val="0"/>
+          <w:numId w:val="3"/>
+        </w:numPr>
+        <w:jc w:val="both"/>
+        <w:rPr>
+          <w:rFonts w:ascii="Palatino Linotype" w:hAnsi="Palatino Linotype"/>
+          <w:sz w:val="20"/>
+          <w:szCs w:val="20"/>
+        </w:rPr>
+      </w:pPr>
+      <w:r>
+        <w:rPr>
+          <w:rFonts w:ascii="Palatino Linotype" w:hAnsi="Palatino Linotype"/>
+          <w:sz w:val="20"/>
+          <w:szCs w:val="20"/>
+        </w:rPr>
+        <w:t xml:space="preserve">The jail days imposed shall be served</w:t>
+      </w:r>
+      <w:r>
+        <w:rPr>
+          <w:rFonts w:ascii="Palatino Linotype" w:hAnsi="Palatino Linotype"/>
+          <w:sz w:val="20"/>
+          <w:szCs w:val="20"/>
+        </w:rPr>
+        <w:t xml:space="preserve"> as</w:t>
+      </w:r>
+      <w:r>
+        <w:rPr>
+          <w:rFonts w:ascii="Palatino Linotype" w:hAnsi="Palatino Linotype"/>
+          <w:sz w:val="20"/>
+          <w:szCs w:val="20"/>
+        </w:rPr>
+        <w:t xml:space="preserve"> </w:t>
+      </w:r>
+      <w:proofErr w:type="gramStart"/>
+      <w:r>
+        <w:rPr>
+          <w:rFonts w:ascii="Palatino Linotype" w:hAnsi="Palatino Linotype"/>
+          <w:sz w:val="20"/>
+          <w:szCs w:val="20"/>
+        </w:rPr>
+        <w:t xml:space="preserve">consecutive days. </w:t>
+      </w:r>
+      <w:r>
+        <w:rPr>
+          <w:rFonts w:ascii="Palatino Linotype" w:hAnsi="Palatino Linotype"/>
+          <w:sz w:val="20"/>
+          <w:szCs w:val="20"/>
+        </w:rPr>
+        <w:t xml:space="preserve"/>
+      </w:r>
+      <w:r>
+        <w:rPr>
+          <w:rFonts w:ascii="Palatino Linotype" w:hAnsi="Palatino Linotype"/>
+          <w:sz w:val="20"/>
+          <w:szCs w:val="20"/>
+        </w:rPr>
+        <w:t xml:space="preserve"/>
+      </w:r>
+      <w:r>
+        <w:rPr>
+          <w:rFonts w:ascii="Palatino Linotype" w:hAnsi="Palatino Linotype"/>
+          <w:sz w:val="20"/>
+          <w:szCs w:val="20"/>
+        </w:rPr>
+        <w:t xml:space="preserve"/>
+      </w:r>
+      <w:r>
+        <w:rPr>
+          <w:rFonts w:ascii="Palatino Linotype" w:hAnsi="Palatino Linotype"/>
+          <w:sz w:val="20"/>
+          <w:szCs w:val="20"/>
+        </w:rPr>
+        <w:t xml:space="preserve"/>
+      </w:r>
+    </w:p>
+    <w:p>
+      <w:pPr>
+        <w:pStyle w:val="ListParagraph"/>
+        <w:numPr>
+          <w:ilvl w:val="0"/>
+          <w:numId w:val="3"/>
+        </w:numPr>
+        <w:jc w:val="both"/>
+        <w:rPr>
+          <w:rFonts w:ascii="Palatino Linotype" w:hAnsi="Palatino Linotype"/>
+          <w:sz w:val="20"/>
+          <w:szCs w:val="20"/>
+        </w:rPr>
+      </w:pPr>
+      <w:r>
+        <w:rPr>
+          <w:rFonts w:ascii="Palatino Linotype" w:hAnsi="Palatino Linotype"/>
+          <w:sz w:val="20"/>
+          <w:szCs w:val="20"/>
+        </w:rPr>
+        <w:t>Defendant shall timely pay</w:t>
+      </w:r>
+      <w:r>
+        <w:rPr>
+          <w:rFonts w:ascii="Palatino Linotype" w:hAnsi="Palatino Linotype"/>
+          <w:sz w:val="20"/>
+          <w:szCs w:val="20"/>
+        </w:rPr>
+        <w:t>,</w:t>
+      </w:r>
+      <w:r>
+        <w:rPr>
+          <w:rFonts w:ascii="Palatino Linotype" w:hAnsi="Palatino Linotype"/>
+          <w:sz w:val="20"/>
+          <w:szCs w:val="20"/>
+        </w:rPr>
+        <w:t xml:space="preserve"> or dispute</w:t>
+      </w:r>
+      <w:r>
+        <w:rPr>
+          <w:rFonts w:ascii="Palatino Linotype" w:hAnsi="Palatino Linotype"/>
+          <w:sz w:val="20"/>
+          <w:szCs w:val="20"/>
+        </w:rPr>
+        <w:t>,</w:t>
+      </w:r>
+      <w:r>
+        <w:rPr>
+          <w:rFonts w:ascii="Palatino Linotype" w:hAnsi="Palatino Linotype"/>
+          <w:sz w:val="20"/>
+          <w:szCs w:val="20"/>
+        </w:rPr>
+        <w:t xml:space="preserve"> confinement costs billed pursuant to R.C. 2929.37 or be subject to certificate of judgment by the </w:t>
+      </w:r>
+      <w:proofErr w:type="gramStart"/>
+      <w:r>
+        <w:rPr>
+          <w:rFonts w:ascii="Palatino Linotype" w:hAnsi="Palatino Linotype"/>
+          <w:sz w:val="20"/>
+          <w:szCs w:val="20"/>
+        </w:rPr>
+        <w:t>Clerk.</w:t>
       </w:r>
       <w:r>
         <w:rPr>
@@ -1774,7 +2492,7 @@
           <w:sz w:val="20"/>
           <w:szCs w:val="20"/>
         </w:rPr>
-        <w:t>____________________________________</w:t>
+        <w:t xml:space="preserve">____________________________________</w:t>
       </w:r>
     </w:p>
     <w:p>
@@ -1807,6 +2525,7 @@
         </w:rPr>
         <w:tab/>
       </w:r>
+      <w:proofErr w:type="gramStart"/>
       <w:r>
         <w:rPr>
           <w:rFonts w:ascii="Palatino Linotype" w:hAnsi="Palatino Linotype"/>
@@ -1904,7 +2623,39 @@
           <w:sz w:val="16"/>
           <w:szCs w:val="16"/>
         </w:rPr>
-        <w:t>Copies served by Dep. Clerk ___________________________ on the following date ____________________ to:</w:t>
+        <w:t>Copies served by Dep. Clerk ___________</w:t>
+      </w:r>
+      <w:r>
+        <w:rPr>
+          <w:rFonts w:ascii="Palatino Linotype" w:hAnsi="Palatino Linotype"/>
+          <w:sz w:val="16"/>
+          <w:szCs w:val="16"/>
+        </w:rPr>
+        <w:t>________________</w:t>
+      </w:r>
+      <w:r>
+        <w:rPr>
+          <w:rFonts w:ascii="Palatino Linotype" w:hAnsi="Palatino Linotype"/>
+          <w:sz w:val="16"/>
+          <w:szCs w:val="16"/>
+        </w:rPr>
+        <w:t xml:space="preserve"> on the following date ___________</w:t>
+      </w:r>
+      <w:r>
+        <w:rPr>
+          <w:rFonts w:ascii="Palatino Linotype" w:hAnsi="Palatino Linotype"/>
+          <w:sz w:val="16"/>
+          <w:szCs w:val="16"/>
+        </w:rPr>
+        <w:t xml:space="preserve">_________</w:t>
+      </w:r>
+      <w:r>
+        <w:rPr>
+          <w:rFonts w:ascii="Palatino Linotype" w:hAnsi="Palatino Linotype"/>
+          <w:sz w:val="16"/>
+          <w:szCs w:val="16"/>
+        </w:rPr>
+        <w:t xml:space="preserve"> to:</w:t>
       </w:r>
     </w:p>
     <w:p>
@@ -1933,7 +2684,24 @@
           <w:sz w:val="16"/>
           <w:szCs w:val="16"/>
         </w:rPr>
-        <w:t xml:space="preserve">Prosecutor’s Office: PS    OM     EM; Defendant’s Attorney: PS     OM     EM; Dennis Congdon: PS     OM     EM;</w:t>
+        <w:t xml:space="preserve">Prosecutor’s Office: PS    </w:t>
+      </w:r>
+      <w:r>
+        <w:rPr>
+          <w:rFonts w:ascii="Palatino Linotype" w:hAnsi="Palatino Linotype"/>
+          <w:sz w:val="16"/>
+          <w:szCs w:val="16"/>
+        </w:rPr>
+        <w:t xml:space="preserve">OM     EM; Defendant’s Attorney: PS     OM     EM; </w:t>
+      </w:r>
+      <w:proofErr w:type="gramStart"/>
+      <w:r>
+        <w:rPr>
+          <w:rFonts w:ascii="Palatino Linotype" w:hAnsi="Palatino Linotype"/>
+          <w:sz w:val="16"/>
+          <w:szCs w:val="16"/>
+        </w:rPr>
+        <w:t xml:space="preserve">Dennis Congdon: PS     OM     EM;</w:t>
       </w:r>
     </w:p>
     <w:p>
@@ -1963,6 +2731,14 @@
           <w:szCs w:val="16"/>
         </w:rPr>
         <w:t xml:space="preserve"/>
+      </w:r>
+      <w:r>
+        <w:rPr>
+          <w:rFonts w:ascii="Palatino Linotype" w:hAnsi="Palatino Linotype"/>
+          <w:sz w:val="16"/>
+          <w:szCs w:val="16"/>
+        </w:rPr>
+        <w:t xml:space="preserve">County Jail: PS   EM;</w:t>
       </w:r>
     </w:p>
     <w:p>
@@ -2036,7 +2812,12 @@
 <w:ftr xmlns:wpc="http://schemas.microsoft.com/office/word/2010/wordprocessingCanvas" xmlns:cx="http://schemas.microsoft.com/office/drawing/2014/chartex" xmlns:cx1="http://schemas.microsoft.com/office/drawing/2015/9/8/chartex" xmlns:cx2="http://schemas.microsoft.com/office/drawing/2015/10/21/chartex" xmlns:cx3="http://schemas.microsoft.com/office/drawing/2016/5/9/chartex" xmlns:cx4="http://schemas.microsoft.com/office/drawing/2016/5/10/chartex" xmlns:cx5="http://schemas.microsoft.com/office/drawing/2016/5/11/chartex" xmlns:cx6="http://schemas.microsoft.com/office/drawing/2016/5/12/chartex" xmlns:cx7="http://schemas.microsoft.com/office/drawing/2016/5/13/chartex" xmlns:cx8="http://schemas.microsoft.com/office/drawing/2016/5/14/chartex" xmlns:mc="http://schemas.openxmlformats.org/markup-compatibility/2006" xmlns:aink="http://schemas.microsoft.com/office/drawing/2016/ink" xmlns:am3d="http://schemas.microsoft.com/office/drawing/2017/model3d" xmlns:o="urn:schemas-microsoft-com:office:office" xmlns:r="http://schemas.openxmlformats.org/officeDocument/2006/relationships" xmlns:m="http://schemas.openxmlformats.org/officeDocument/2006/math" xmlns:v="urn:schemas-microsoft-com:vml" xmlns:wp14="http://schemas.microsoft.com/office/word/2010/wordprocessingDrawing" xmlns:wp="http://schemas.openxmlformats.org/drawingml/2006/wordprocessingDrawing" xmlns:w10="urn:schemas-microsoft-com:office:word" xmlns:w="http://schemas.openxmlformats.org/wordprocessingml/2006/main" xmlns:w14="http://schemas.microsoft.com/office/word/2010/wordml" xmlns:w15="http://schemas.microsoft.com/office/word/2012/wordml" xmlns:w16cex="http://schemas.microsoft.com/office/word/2018/wordml/cex" xmlns:w16cid="http://schemas.microsoft.com/office/word/2016/wordml/cid" xmlns:w16="http://schemas.microsoft.com/office/word/2018/wordml" xmlns:w16sdtdh="http://schemas.microsoft.com/office/word/2020/wordml/sdtdatahash" xmlns:w16se="http://schemas.microsoft.com/office/word/2015/wordml/symex" xmlns:wpg="http://schemas.microsoft.com/office/word/2010/wordprocessingGroup" xmlns:wpi="http://schemas.microsoft.com/office/word/2010/wordprocessingInk" xmlns:wne="http://schemas.microsoft.com/office/word/2006/wordml" xmlns:wps="http://schemas.microsoft.com/office/word/2010/wordprocessingShape" mc:Ignorable="w14 w15 w16se w16cid w16 w16cex w16sdtdh wp14">
   <w:sdt>
     <w:sdtPr>
-      <w:id w:val="-1309706245"/>
+      <w:rPr>
+        <w:rFonts w:ascii="Palatino Linotype" w:hAnsi="Palatino Linotype"/>
+        <w:sz w:val="20"/>
+        <w:szCs w:val="20"/>
+      </w:rPr>
+      <w:id w:val="-2099861789"/>
       <w:docPartObj>
         <w:docPartGallery w:val="Page Numbers (Bottom of Page)"/>
         <w:docPartUnique/>
@@ -2051,19 +2832,13 @@
             <w:sz w:val="20"/>
             <w:szCs w:val="20"/>
           </w:rPr>
-          <w:id w:val="98381352"/>
+          <w:id w:val="860082579"/>
           <w:docPartObj>
             <w:docPartGallery w:val="Page Numbers (Top of Page)"/>
             <w:docPartUnique/>
           </w:docPartObj>
         </w:sdtPr>
-        <w:sdtEndPr>
-          <w:rPr>
-            <w:rFonts w:ascii="Times New Roman" w:hAnsi="Times New Roman"/>
-            <w:sz w:val="24"/>
-            <w:szCs w:val="24"/>
-          </w:rPr>
-        </w:sdtEndPr>
+        <w:sdtEndPr/>
         <w:sdtContent>
           <w:p>
             <w:pPr>
@@ -2192,7 +2967,7 @@
                 <w:sz w:val="20"/>
                 <w:szCs w:val="20"/>
               </w:rPr>
-              <w:t>3</w:t>
+              <w:t>5</w:t>
             </w:r>
             <w:r>
               <w:rPr>
@@ -2222,39 +2997,11 @@
               </w:rPr>
               <w:t xml:space="preserve">Final Judgment Entry 21CRB01291</w:t>
             </w:r>
-          </w:p>
-          <w:p>
-            <w:pPr>
-              <w:pStyle w:val="Footer"/>
-              <w:jc w:val="right"/>
-            </w:pPr>
           </w:p>
         </w:sdtContent>
       </w:sdt>
     </w:sdtContent>
   </w:sdt>
-  <w:p>
-    <w:pPr>
-      <w:tabs>
-        <w:tab w:val="left" w:pos="-1080"/>
-        <w:tab w:val="left" w:pos="-720"/>
-        <w:tab w:val="left" w:pos="0"/>
-        <w:tab w:val="left" w:pos="720"/>
-        <w:tab w:val="left" w:pos="1440"/>
-        <w:tab w:val="left" w:pos="2160"/>
-        <w:tab w:val="left" w:pos="2880"/>
-        <w:tab w:val="left" w:pos="3600"/>
-        <w:tab w:val="left" w:pos="4320"/>
-        <w:tab w:val="left" w:pos="4680"/>
-      </w:tabs>
-      <w:jc w:val="right"/>
-      <w:rPr>
-        <w:rFonts w:ascii="Palatino Linotype" w:hAnsi="Palatino Linotype"/>
-        <w:sz w:val="20"/>
-        <w:szCs w:val="20"/>
-      </w:rPr>
-    </w:pPr>
-  </w:p>
 </w:ftr>
 </file>
 
@@ -2446,8 +3193,240 @@
       </w:rPr>
     </w:lvl>
   </w:abstractNum>
+  <w:abstractNum w:abstractNumId="1" w15:restartNumberingAfterBreak="0">
+    <w:nsid w:val="279660C9"/>
+    <w:multiLevelType w:val="hybridMultilevel"/>
+    <w:tmpl w:val="672ECC5E"/>
+    <w:lvl w:ilvl="0" w:tplc="04090001">
+      <w:start w:val="1"/>
+      <w:numFmt w:val="bullet"/>
+      <w:lvlText w:val=""/>
+      <w:lvlJc w:val="left"/>
+      <w:pPr>
+        <w:ind w:left="720" w:hanging="360"/>
+      </w:pPr>
+      <w:rPr>
+        <w:rFonts w:ascii="Symbol" w:hAnsi="Symbol" w:hint="default"/>
+      </w:rPr>
+    </w:lvl>
+    <w:lvl w:ilvl="1" w:tplc="04090003" w:tentative="1">
+      <w:start w:val="1"/>
+      <w:numFmt w:val="bullet"/>
+      <w:lvlText w:val="o"/>
+      <w:lvlJc w:val="left"/>
+      <w:pPr>
+        <w:ind w:left="1440" w:hanging="360"/>
+      </w:pPr>
+      <w:rPr>
+        <w:rFonts w:ascii="Courier New" w:hAnsi="Courier New" w:cs="Courier New" w:hint="default"/>
+      </w:rPr>
+    </w:lvl>
+    <w:lvl w:ilvl="2" w:tplc="04090005" w:tentative="1">
+      <w:start w:val="1"/>
+      <w:numFmt w:val="bullet"/>
+      <w:lvlText w:val=""/>
+      <w:lvlJc w:val="left"/>
+      <w:pPr>
+        <w:ind w:left="2160" w:hanging="360"/>
+      </w:pPr>
+      <w:rPr>
+        <w:rFonts w:ascii="Wingdings" w:hAnsi="Wingdings" w:hint="default"/>
+      </w:rPr>
+    </w:lvl>
+    <w:lvl w:ilvl="3" w:tplc="04090001" w:tentative="1">
+      <w:start w:val="1"/>
+      <w:numFmt w:val="bullet"/>
+      <w:lvlText w:val=""/>
+      <w:lvlJc w:val="left"/>
+      <w:pPr>
+        <w:ind w:left="2880" w:hanging="360"/>
+      </w:pPr>
+      <w:rPr>
+        <w:rFonts w:ascii="Symbol" w:hAnsi="Symbol" w:hint="default"/>
+      </w:rPr>
+    </w:lvl>
+    <w:lvl w:ilvl="4" w:tplc="04090003" w:tentative="1">
+      <w:start w:val="1"/>
+      <w:numFmt w:val="bullet"/>
+      <w:lvlText w:val="o"/>
+      <w:lvlJc w:val="left"/>
+      <w:pPr>
+        <w:ind w:left="3600" w:hanging="360"/>
+      </w:pPr>
+      <w:rPr>
+        <w:rFonts w:ascii="Courier New" w:hAnsi="Courier New" w:cs="Courier New" w:hint="default"/>
+      </w:rPr>
+    </w:lvl>
+    <w:lvl w:ilvl="5" w:tplc="04090005" w:tentative="1">
+      <w:start w:val="1"/>
+      <w:numFmt w:val="bullet"/>
+      <w:lvlText w:val=""/>
+      <w:lvlJc w:val="left"/>
+      <w:pPr>
+        <w:ind w:left="4320" w:hanging="360"/>
+      </w:pPr>
+      <w:rPr>
+        <w:rFonts w:ascii="Wingdings" w:hAnsi="Wingdings" w:hint="default"/>
+      </w:rPr>
+    </w:lvl>
+    <w:lvl w:ilvl="6" w:tplc="04090001" w:tentative="1">
+      <w:start w:val="1"/>
+      <w:numFmt w:val="bullet"/>
+      <w:lvlText w:val=""/>
+      <w:lvlJc w:val="left"/>
+      <w:pPr>
+        <w:ind w:left="5040" w:hanging="360"/>
+      </w:pPr>
+      <w:rPr>
+        <w:rFonts w:ascii="Symbol" w:hAnsi="Symbol" w:hint="default"/>
+      </w:rPr>
+    </w:lvl>
+    <w:lvl w:ilvl="7" w:tplc="04090003" w:tentative="1">
+      <w:start w:val="1"/>
+      <w:numFmt w:val="bullet"/>
+      <w:lvlText w:val="o"/>
+      <w:lvlJc w:val="left"/>
+      <w:pPr>
+        <w:ind w:left="5760" w:hanging="360"/>
+      </w:pPr>
+      <w:rPr>
+        <w:rFonts w:ascii="Courier New" w:hAnsi="Courier New" w:cs="Courier New" w:hint="default"/>
+      </w:rPr>
+    </w:lvl>
+    <w:lvl w:ilvl="8" w:tplc="04090005" w:tentative="1">
+      <w:start w:val="1"/>
+      <w:numFmt w:val="bullet"/>
+      <w:lvlText w:val=""/>
+      <w:lvlJc w:val="left"/>
+      <w:pPr>
+        <w:ind w:left="6480" w:hanging="360"/>
+      </w:pPr>
+      <w:rPr>
+        <w:rFonts w:ascii="Wingdings" w:hAnsi="Wingdings" w:hint="default"/>
+      </w:rPr>
+    </w:lvl>
+  </w:abstractNum>
+  <w:abstractNum w:abstractNumId="2" w15:restartNumberingAfterBreak="0">
+    <w:nsid w:val="2E17566E"/>
+    <w:multiLevelType w:val="hybridMultilevel"/>
+    <w:tmpl w:val="00866CE6"/>
+    <w:lvl w:ilvl="0" w:tplc="04090001">
+      <w:start w:val="1"/>
+      <w:numFmt w:val="bullet"/>
+      <w:lvlText w:val=""/>
+      <w:lvlJc w:val="left"/>
+      <w:pPr>
+        <w:ind w:left="779" w:hanging="360"/>
+      </w:pPr>
+      <w:rPr>
+        <w:rFonts w:ascii="Symbol" w:hAnsi="Symbol" w:hint="default"/>
+      </w:rPr>
+    </w:lvl>
+    <w:lvl w:ilvl="1" w:tplc="04090003">
+      <w:start w:val="1"/>
+      <w:numFmt w:val="bullet"/>
+      <w:lvlText w:val="o"/>
+      <w:lvlJc w:val="left"/>
+      <w:pPr>
+        <w:ind w:left="1499" w:hanging="360"/>
+      </w:pPr>
+      <w:rPr>
+        <w:rFonts w:ascii="Courier New" w:hAnsi="Courier New" w:cs="Courier New" w:hint="default"/>
+      </w:rPr>
+    </w:lvl>
+    <w:lvl w:ilvl="2" w:tplc="04090005" w:tentative="1">
+      <w:start w:val="1"/>
+      <w:numFmt w:val="bullet"/>
+      <w:lvlText w:val=""/>
+      <w:lvlJc w:val="left"/>
+      <w:pPr>
+        <w:ind w:left="2219" w:hanging="360"/>
+      </w:pPr>
+      <w:rPr>
+        <w:rFonts w:ascii="Wingdings" w:hAnsi="Wingdings" w:hint="default"/>
+      </w:rPr>
+    </w:lvl>
+    <w:lvl w:ilvl="3" w:tplc="04090001" w:tentative="1">
+      <w:start w:val="1"/>
+      <w:numFmt w:val="bullet"/>
+      <w:lvlText w:val=""/>
+      <w:lvlJc w:val="left"/>
+      <w:pPr>
+        <w:ind w:left="2939" w:hanging="360"/>
+      </w:pPr>
+      <w:rPr>
+        <w:rFonts w:ascii="Symbol" w:hAnsi="Symbol" w:hint="default"/>
+      </w:rPr>
+    </w:lvl>
+    <w:lvl w:ilvl="4" w:tplc="04090003" w:tentative="1">
+      <w:start w:val="1"/>
+      <w:numFmt w:val="bullet"/>
+      <w:lvlText w:val="o"/>
+      <w:lvlJc w:val="left"/>
+      <w:pPr>
+        <w:ind w:left="3659" w:hanging="360"/>
+      </w:pPr>
+      <w:rPr>
+        <w:rFonts w:ascii="Courier New" w:hAnsi="Courier New" w:cs="Courier New" w:hint="default"/>
+      </w:rPr>
+    </w:lvl>
+    <w:lvl w:ilvl="5" w:tplc="04090005" w:tentative="1">
+      <w:start w:val="1"/>
+      <w:numFmt w:val="bullet"/>
+      <w:lvlText w:val=""/>
+      <w:lvlJc w:val="left"/>
+      <w:pPr>
+        <w:ind w:left="4379" w:hanging="360"/>
+      </w:pPr>
+      <w:rPr>
+        <w:rFonts w:ascii="Wingdings" w:hAnsi="Wingdings" w:hint="default"/>
+      </w:rPr>
+    </w:lvl>
+    <w:lvl w:ilvl="6" w:tplc="04090001" w:tentative="1">
+      <w:start w:val="1"/>
+      <w:numFmt w:val="bullet"/>
+      <w:lvlText w:val=""/>
+      <w:lvlJc w:val="left"/>
+      <w:pPr>
+        <w:ind w:left="5099" w:hanging="360"/>
+      </w:pPr>
+      <w:rPr>
+        <w:rFonts w:ascii="Symbol" w:hAnsi="Symbol" w:hint="default"/>
+      </w:rPr>
+    </w:lvl>
+    <w:lvl w:ilvl="7" w:tplc="04090003" w:tentative="1">
+      <w:start w:val="1"/>
+      <w:numFmt w:val="bullet"/>
+      <w:lvlText w:val="o"/>
+      <w:lvlJc w:val="left"/>
+      <w:pPr>
+        <w:ind w:left="5819" w:hanging="360"/>
+      </w:pPr>
+      <w:rPr>
+        <w:rFonts w:ascii="Courier New" w:hAnsi="Courier New" w:cs="Courier New" w:hint="default"/>
+      </w:rPr>
+    </w:lvl>
+    <w:lvl w:ilvl="8" w:tplc="04090005" w:tentative="1">
+      <w:start w:val="1"/>
+      <w:numFmt w:val="bullet"/>
+      <w:lvlText w:val=""/>
+      <w:lvlJc w:val="left"/>
+      <w:pPr>
+        <w:ind w:left="6539" w:hanging="360"/>
+      </w:pPr>
+      <w:rPr>
+        <w:rFonts w:ascii="Wingdings" w:hAnsi="Wingdings" w:hint="default"/>
+      </w:rPr>
+    </w:lvl>
+  </w:abstractNum>
   <w:num w:numId="1">
     <w:abstractNumId w:val="0"/>
+  </w:num>
+  <w:num w:numId="2">
+    <w:abstractNumId w:val="2"/>
+  </w:num>
+  <w:num w:numId="3">
+    <w:abstractNumId w:val="1"/>
   </w:num>
 </w:numbering>
 </file>
@@ -3004,6 +3983,49 @@
       <w:contextualSpacing/>
     </w:pPr>
   </w:style>
+  <w:style w:type="character" w:styleId="CommentReference">
+    <w:name w:val="annotation reference"/>
+    <w:basedOn w:val="DefaultParagraphFont"/>
+    <w:uiPriority w:val="99"/>
+    <w:semiHidden/>
+    <w:unhideWhenUsed/>
+    <w:rsid w:val="00A53114"/>
+    <w:rPr>
+      <w:sz w:val="16"/>
+      <w:szCs w:val="16"/>
+    </w:rPr>
+  </w:style>
+  <w:style w:type="paragraph" w:styleId="CommentText">
+    <w:name w:val="annotation text"/>
+    <w:basedOn w:val="Normal"/>
+    <w:link w:val="CommentTextChar"/>
+    <w:uiPriority w:val="99"/>
+    <w:unhideWhenUsed/>
+    <w:rsid w:val="00A53114"/>
+    <w:pPr>
+      <w:widowControl/>
+      <w:autoSpaceDE/>
+      <w:autoSpaceDN/>
+      <w:adjustRightInd/>
+    </w:pPr>
+    <w:rPr>
+      <w:rFonts w:asciiTheme="minorHAnsi" w:eastAsiaTheme="minorHAnsi" w:hAnsiTheme="minorHAnsi" w:cstheme="minorBidi"/>
+      <w:sz w:val="20"/>
+      <w:szCs w:val="20"/>
+    </w:rPr>
+  </w:style>
+  <w:style w:type="character" w:customStyle="1" w:styleId="CommentTextChar">
+    <w:name w:val="Comment Text Char"/>
+    <w:basedOn w:val="DefaultParagraphFont"/>
+    <w:link w:val="CommentText"/>
+    <w:uiPriority w:val="99"/>
+    <w:rsid w:val="00A53114"/>
+    <w:rPr>
+      <w:rFonts w:eastAsiaTheme="minorHAnsi"/>
+      <w:sz w:val="20"/>
+      <w:szCs w:val="20"/>
+    </w:rPr>
+  </w:style>
 </w:styles>
 </file>
 

</xml_diff>

<commit_message>
Removed Hunting and CCW from Admin License / added ALS to Fines version.
</commit_message>
<xml_diff>
--- a/resources/Saved/21CRB01291_Crim_Traffic Judgment Entry.docx
+++ b/resources/Saved/21CRB01291_Crim_Traffic Judgment Entry.docx
@@ -239,7 +239,7 @@
           <w:sz w:val="20"/>
           <w:szCs w:val="20"/>
         </w:rPr>
-        <w:t xml:space="preserve">o</w:t>
+        <w:t>o</w:t>
       </w:r>
       <w:r>
         <w:rPr>
@@ -249,7 +249,6 @@
         </w:rPr>
         <w:t xml:space="preserve">.  </w:t>
       </w:r>
-      <w:proofErr w:type="gramStart"/>
       <w:r>
         <w:rPr>
           <w:rFonts w:ascii="Palatino Linotype" w:hAnsi="Palatino Linotype"/>
@@ -329,7 +328,6 @@
           <w:szCs w:val="20"/>
         </w:rPr>
       </w:pPr>
-      <w:proofErr w:type="gramStart"/>
       <w:r>
         <w:rPr>
           <w:rFonts w:ascii="Palatino Linotype" w:hAnsi="Palatino Linotype"/>
@@ -521,14 +519,6 @@
         </w:rPr>
         <w:t xml:space="preserve"/>
       </w:r>
-      <w:r>
-        <w:rPr>
-          <w:rFonts w:ascii="Palatino Linotype" w:hAnsi="Palatino Linotype"/>
-          <w:sz w:val="20"/>
-          <w:szCs w:val="20"/>
-        </w:rPr>
-        <w:tab/>
-      </w:r>
     </w:p>
     <w:p>
       <w:pPr>
@@ -584,7 +574,7 @@
           <w:szCs w:val="20"/>
           <w:lang w:val="en-CA"/>
         </w:rPr>
-        <w:t xml:space="preserve">Defendant appeared in Court</w:t>
+        <w:t>Defendant appeared in Court</w:t>
       </w:r>
       <w:r>
         <w:rPr>
@@ -600,7 +590,7 @@
           <w:sz w:val="20"/>
           <w:szCs w:val="20"/>
         </w:rPr>
-        <w:t xml:space="preserve">change of plea</w:t>
+        <w:t xml:space="preserve">arraignment</w:t>
       </w:r>
       <w:r>
         <w:rPr>
@@ -625,9 +615,8 @@
           <w:sz w:val="20"/>
           <w:szCs w:val="20"/>
         </w:rPr>
-        <w:t xml:space="preserve">Defendant</w:t>
-      </w:r>
-      <w:proofErr w:type="gramEnd"/>
+        <w:t xml:space="preserve">Defendant was represented by  </w:t>
+      </w:r>
       <w:r>
         <w:rPr>
           <w:rFonts w:ascii="Palatino Linotype" w:hAnsi="Palatino Linotype"/>
@@ -635,7 +624,34 @@
           <w:sz w:val="20"/>
           <w:szCs w:val="20"/>
         </w:rPr>
-        <w:t xml:space="preserve"> waived right to counsel. </w:t>
+        <w:t xml:space="preserve">,</w:t>
+      </w:r>
+      <w:r>
+        <w:rPr>
+          <w:rFonts w:ascii="Palatino Linotype" w:hAnsi="Palatino Linotype"/>
+          <w:bCs/>
+          <w:sz w:val="20"/>
+          <w:szCs w:val="20"/>
+        </w:rPr>
+        <w:t xml:space="preserve"> Private Counsel.</w:t>
+      </w:r>
+      <w:r>
+        <w:rPr>
+          <w:rFonts w:ascii="Palatino Linotype" w:hAnsi="Palatino Linotype"/>
+          <w:bCs/>
+          <w:sz w:val="20"/>
+          <w:szCs w:val="20"/>
+        </w:rPr>
+        <w:t xml:space="preserve"> </w:t>
+      </w:r>
+      <w:r>
+        <w:rPr>
+          <w:rFonts w:ascii="Palatino Linotype" w:hAnsi="Palatino Linotype"/>
+          <w:bCs/>
+          <w:sz w:val="20"/>
+          <w:szCs w:val="20"/>
+        </w:rPr>
+        <w:t xml:space="preserve"/>
       </w:r>
       <w:r>
         <w:rPr>
@@ -760,7 +776,15 @@
           <w:sz w:val="20"/>
           <w:szCs w:val="20"/>
         </w:rPr>
-        <w:t xml:space="preserve">R.C. 2943.031. </w:t>
+        <w:t>R.C. 2943.031.</w:t>
+      </w:r>
+      <w:r>
+        <w:rPr>
+          <w:rFonts w:ascii="Palatino Linotype" w:hAnsi="Palatino Linotype"/>
+          <w:sz w:val="20"/>
+          <w:szCs w:val="20"/>
+        </w:rPr>
+        <w:t xml:space="preserve"> </w:t>
       </w:r>
       <w:r>
         <w:rPr>
@@ -795,16 +819,7 @@
           <w:sz w:val="20"/>
           <w:szCs w:val="20"/>
         </w:rPr>
-        <w:t xml:space="preserve">The Court, finding that the Defendant entered the plea knowingly, intelligently, and voluntarily, accepted the plea and entered the following </w:t>
-      </w:r>
-      <w:proofErr w:type="gramStart"/>
-      <w:r>
-        <w:rPr>
-          <w:rFonts w:ascii="Palatino Linotype" w:hAnsi="Palatino Linotype"/>
-          <w:sz w:val="20"/>
-          <w:szCs w:val="20"/>
-        </w:rPr>
-        <w:t>sentence:</w:t>
+        <w:t>The Court, finding that the Defendant entered the plea knowingly, intelligently, and voluntarily, accepted the plea and entered the following sentence:</w:t>
       </w:r>
       <w:r>
         <w:rPr>
@@ -817,7 +832,6 @@
     </w:p>
     <w:p>
       <w:pPr>
-        <w:jc w:val="both"/>
         <w:rPr>
           <w:rFonts w:ascii="Palatino Linotype" w:hAnsi="Palatino Linotype"/>
           <w:sz w:val="20"/>
@@ -833,7 +847,7 @@
         <w:tblLook w:val="04A0" w:firstRow="1" w:lastRow="0" w:firstColumn="1" w:lastColumn="0" w:noHBand="0" w:noVBand="1"/>
       </w:tblPr>
       <w:tblGrid>
-        <w:gridCol w:w="4642"/>
+        <w:gridCol w:w="4261"/>
         <w:gridCol w:w="4019"/>
       </w:tblGrid>
       <w:tr>
@@ -842,7 +856,7 @@
         </w:trPr>
         <w:tc>
           <w:tcPr>
-            <w:tcW w:w="2182" w:type="dxa"/>
+            <w:tcW w:w="1801" w:type="dxa"/>
           </w:tcPr>
           <w:p>
             <w:pPr>
@@ -874,7 +888,7 @@
                 <w:sz w:val="20"/>
                 <w:szCs w:val="20"/>
               </w:rPr>
-              <w:t>Offense</w:t>
+              <w:t xml:space="preserve">Offense</w:t>
             </w:r>
           </w:p>
         </w:tc>
@@ -904,7 +918,6 @@
                 <w:szCs w:val="20"/>
               </w:rPr>
             </w:pPr>
-            <w:proofErr w:type="gramStart"/>
             <w:r>
               <w:rPr>
                 <w:rFonts w:ascii="Palatino Linotype" w:hAnsi="Palatino Linotype"/>
@@ -913,6 +926,7 @@
                 <w:sz w:val="20"/>
                 <w:szCs w:val="20"/>
               </w:rPr>
+              <w:lastRenderedPageBreak/>
               <w:t xml:space="preserve">Permission Req'd To Use Licensed Dock</w:t>
             </w:r>
           </w:p>
@@ -924,7 +938,7 @@
         </w:trPr>
         <w:tc>
           <w:tcPr>
-            <w:tcW w:w="2182" w:type="dxa"/>
+            <w:tcW w:w="1801" w:type="dxa"/>
           </w:tcPr>
           <w:p>
             <w:pPr>
@@ -956,7 +970,6 @@
                 <w:sz w:val="20"/>
                 <w:szCs w:val="20"/>
               </w:rPr>
-              <w:lastRenderedPageBreak/>
               <w:t>Statute/Ord.</w:t>
             </w:r>
           </w:p>
@@ -987,7 +1000,6 @@
                 <w:szCs w:val="20"/>
               </w:rPr>
             </w:pPr>
-            <w:proofErr w:type="gramStart"/>
             <w:r>
               <w:rPr>
                 <w:rFonts w:ascii="Palatino Linotype" w:hAnsi="Palatino Linotype"/>
@@ -1007,7 +1019,7 @@
         </w:trPr>
         <w:tc>
           <w:tcPr>
-            <w:tcW w:w="2182" w:type="dxa"/>
+            <w:tcW w:w="1801" w:type="dxa"/>
           </w:tcPr>
           <w:p>
             <w:pPr>
@@ -1069,7 +1081,6 @@
                 <w:szCs w:val="20"/>
               </w:rPr>
             </w:pPr>
-            <w:proofErr w:type="gramStart"/>
             <w:r>
               <w:rPr>
                 <w:rFonts w:ascii="Palatino Linotype" w:hAnsi="Palatino Linotype"/>
@@ -1089,7 +1100,7 @@
         </w:trPr>
         <w:tc>
           <w:tcPr>
-            <w:tcW w:w="2182" w:type="dxa"/>
+            <w:tcW w:w="1801" w:type="dxa"/>
           </w:tcPr>
           <w:p>
             <w:pPr>
@@ -1151,7 +1162,6 @@
                 <w:szCs w:val="20"/>
               </w:rPr>
             </w:pPr>
-            <w:proofErr w:type="gramStart"/>
             <w:r>
               <w:rPr>
                 <w:rFonts w:ascii="Palatino Linotype" w:hAnsi="Palatino Linotype"/>
@@ -1160,7 +1170,7 @@
                 <w:sz w:val="20"/>
                 <w:szCs w:val="20"/>
               </w:rPr>
-              <w:t xml:space="preserve">Guilty</w:t>
+              <w:t xml:space="preserve">No Contest</w:t>
             </w:r>
           </w:p>
         </w:tc>
@@ -1171,7 +1181,7 @@
         </w:trPr>
         <w:tc>
           <w:tcPr>
-            <w:tcW w:w="2182" w:type="dxa"/>
+            <w:tcW w:w="1801" w:type="dxa"/>
           </w:tcPr>
           <w:p>
             <w:pPr>
@@ -1233,7 +1243,6 @@
                 <w:szCs w:val="20"/>
               </w:rPr>
             </w:pPr>
-            <w:proofErr w:type="gramStart"/>
             <w:r>
               <w:rPr>
                 <w:rFonts w:ascii="Palatino Linotype" w:hAnsi="Palatino Linotype"/>
@@ -1253,7 +1262,7 @@
         </w:trPr>
         <w:tc>
           <w:tcPr>
-            <w:tcW w:w="2182" w:type="dxa"/>
+            <w:tcW w:w="1801" w:type="dxa"/>
           </w:tcPr>
           <w:p>
             <w:pPr>
@@ -1315,7 +1324,6 @@
                 <w:szCs w:val="20"/>
               </w:rPr>
             </w:pPr>
-            <w:proofErr w:type="gramStart"/>
             <w:r>
               <w:rPr>
                 <w:rFonts w:ascii="Palatino Linotype" w:hAnsi="Palatino Linotype"/>
@@ -1335,7 +1343,7 @@
         </w:trPr>
         <w:tc>
           <w:tcPr>
-            <w:tcW w:w="2182" w:type="dxa"/>
+            <w:tcW w:w="1801" w:type="dxa"/>
           </w:tcPr>
           <w:p>
             <w:pPr>
@@ -1417,7 +1425,6 @@
                 <w:szCs w:val="20"/>
               </w:rPr>
             </w:pPr>
-            <w:proofErr w:type="gramStart"/>
             <w:r>
               <w:rPr>
                 <w:rFonts w:ascii="Palatino Linotype" w:hAnsi="Palatino Linotype"/>
@@ -1427,190 +1434,6 @@
                 <w:szCs w:val="20"/>
               </w:rPr>
               <w:t xml:space="preserve">$ 0</w:t>
-            </w:r>
-          </w:p>
-        </w:tc>
-      </w:tr>
-      <w:tr>
-        <w:trPr>
-          <w:jc w:val="center"/>
-        </w:trPr>
-        <w:tc>
-          <w:tcPr>
-            <w:tcW w:w="2182" w:type="dxa"/>
-          </w:tcPr>
-          <w:p>
-            <w:pPr>
-              <w:tabs>
-                <w:tab w:val="left" w:pos="-1080"/>
-                <w:tab w:val="left" w:pos="-720"/>
-                <w:tab w:val="left" w:pos="0"/>
-                <w:tab w:val="left" w:pos="720"/>
-                <w:tab w:val="left" w:pos="1440"/>
-                <w:tab w:val="left" w:pos="2160"/>
-                <w:tab w:val="left" w:pos="2880"/>
-                <w:tab w:val="left" w:pos="3600"/>
-                <w:tab w:val="left" w:pos="4320"/>
-                <w:tab w:val="left" w:pos="4680"/>
-              </w:tabs>
-              <w:rPr>
-                <w:rFonts w:ascii="Palatino Linotype" w:hAnsi="Palatino Linotype"/>
-                <w:b/>
-                <w:bCs/>
-                <w:sz w:val="20"/>
-                <w:szCs w:val="20"/>
-              </w:rPr>
-            </w:pPr>
-            <w:r>
-              <w:rPr>
-                <w:rFonts w:ascii="Palatino Linotype" w:hAnsi="Palatino Linotype"/>
-                <w:b/>
-                <w:bCs/>
-                <w:sz w:val="20"/>
-                <w:szCs w:val="20"/>
-              </w:rPr>
-              <w:t>Jail Days</w:t>
-            </w:r>
-          </w:p>
-        </w:tc>
-        <w:tc>
-          <w:tcPr>
-            <w:tcW w:w="3289" w:type="dxa"/>
-          </w:tcPr>
-          <w:p>
-            <w:pPr>
-              <w:tabs>
-                <w:tab w:val="left" w:pos="-1080"/>
-                <w:tab w:val="left" w:pos="-720"/>
-                <w:tab w:val="left" w:pos="0"/>
-                <w:tab w:val="left" w:pos="720"/>
-                <w:tab w:val="left" w:pos="1440"/>
-                <w:tab w:val="left" w:pos="2160"/>
-                <w:tab w:val="left" w:pos="2880"/>
-                <w:tab w:val="left" w:pos="3600"/>
-                <w:tab w:val="left" w:pos="4320"/>
-                <w:tab w:val="left" w:pos="4680"/>
-              </w:tabs>
-              <w:rPr>
-                <w:rFonts w:ascii="Palatino Linotype" w:hAnsi="Palatino Linotype"/>
-                <w:b/>
-                <w:bCs/>
-                <w:sz w:val="20"/>
-                <w:szCs w:val="20"/>
-              </w:rPr>
-            </w:pPr>
-            <w:proofErr w:type="gramStart"/>
-            <w:r>
-              <w:rPr>
-                <w:rFonts w:ascii="Palatino Linotype" w:hAnsi="Palatino Linotype"/>
-                <w:b/>
-                <w:bCs/>
-                <w:sz w:val="20"/>
-                <w:szCs w:val="20"/>
-              </w:rPr>
-              <w:t xml:space="preserve">None</w:t>
-            </w:r>
-          </w:p>
-        </w:tc>
-      </w:tr>
-      <w:tr>
-        <w:trPr>
-          <w:jc w:val="center"/>
-        </w:trPr>
-        <w:tc>
-          <w:tcPr>
-            <w:tcW w:w="2182" w:type="dxa"/>
-          </w:tcPr>
-          <w:p>
-            <w:pPr>
-              <w:tabs>
-                <w:tab w:val="left" w:pos="-1080"/>
-                <w:tab w:val="left" w:pos="-720"/>
-                <w:tab w:val="left" w:pos="0"/>
-                <w:tab w:val="left" w:pos="720"/>
-                <w:tab w:val="left" w:pos="1440"/>
-                <w:tab w:val="left" w:pos="2160"/>
-                <w:tab w:val="left" w:pos="2880"/>
-                <w:tab w:val="left" w:pos="3600"/>
-                <w:tab w:val="left" w:pos="4320"/>
-                <w:tab w:val="left" w:pos="4680"/>
-              </w:tabs>
-              <w:rPr>
-                <w:rFonts w:ascii="Palatino Linotype" w:hAnsi="Palatino Linotype"/>
-                <w:b/>
-                <w:bCs/>
-                <w:sz w:val="20"/>
-                <w:szCs w:val="20"/>
-              </w:rPr>
-            </w:pPr>
-            <w:r>
-              <w:rPr>
-                <w:rFonts w:ascii="Palatino Linotype" w:hAnsi="Palatino Linotype"/>
-                <w:b/>
-                <w:bCs/>
-                <w:sz w:val="20"/>
-                <w:szCs w:val="20"/>
-              </w:rPr>
-              <w:t>Jail Days</w:t>
-            </w:r>
-            <w:r>
-              <w:rPr>
-                <w:rFonts w:ascii="Palatino Linotype" w:hAnsi="Palatino Linotype"/>
-                <w:b/>
-                <w:bCs/>
-                <w:sz w:val="20"/>
-                <w:szCs w:val="20"/>
-              </w:rPr>
-              <w:t xml:space="preserve"> </w:t>
-            </w:r>
-            <w:r>
-              <w:rPr>
-                <w:rFonts w:ascii="Palatino Linotype" w:hAnsi="Palatino Linotype"/>
-                <w:b/>
-                <w:bCs/>
-                <w:sz w:val="20"/>
-                <w:szCs w:val="20"/>
-              </w:rPr>
-              <w:t>Suspended</w:t>
-            </w:r>
-          </w:p>
-        </w:tc>
-        <w:tc>
-          <w:tcPr>
-            <w:tcW w:w="3289" w:type="dxa"/>
-          </w:tcPr>
-          <w:p>
-            <w:pPr>
-              <w:tabs>
-                <w:tab w:val="left" w:pos="-1080"/>
-                <w:tab w:val="left" w:pos="-720"/>
-                <w:tab w:val="left" w:pos="0"/>
-                <w:tab w:val="left" w:pos="720"/>
-                <w:tab w:val="left" w:pos="1440"/>
-                <w:tab w:val="left" w:pos="2160"/>
-                <w:tab w:val="left" w:pos="2880"/>
-                <w:tab w:val="left" w:pos="3600"/>
-                <w:tab w:val="left" w:pos="4320"/>
-                <w:tab w:val="left" w:pos="4680"/>
-              </w:tabs>
-              <w:rPr>
-                <w:rFonts w:ascii="Palatino Linotype" w:hAnsi="Palatino Linotype"/>
-                <w:b/>
-                <w:bCs/>
-                <w:sz w:val="20"/>
-                <w:szCs w:val="20"/>
-              </w:rPr>
-            </w:pPr>
-            <w:proofErr w:type="gramStart"/>
-            <w:r>
-              <w:rPr>
-                <w:rFonts w:ascii="Palatino Linotype" w:hAnsi="Palatino Linotype"/>
-                <w:b/>
-                <w:bCs/>
-                <w:sz w:val="20"/>
-                <w:szCs w:val="20"/>
-              </w:rPr>
-              <w:t xml:space="preserve">None</w:t>
             </w:r>
           </w:p>
         </w:tc>
@@ -1666,7 +1489,7 @@
           <w:szCs w:val="20"/>
           <w:u w:val="single"/>
         </w:rPr>
-        <w:t xml:space="preserve">Court costs are assessed for the highest degree charge in this</w:t>
+        <w:t>Court costs are assessed for the highest degree charge in this</w:t>
       </w:r>
       <w:r>
         <w:rPr>
@@ -1686,31 +1509,6 @@
           <w:szCs w:val="20"/>
         </w:rPr>
         <w:t xml:space="preserve">. </w:t>
-      </w:r>
-      <w:r>
-        <w:rPr>
-          <w:rFonts w:ascii="Palatino Linotype" w:hAnsi="Palatino Linotype"/>
-          <w:sz w:val="20"/>
-          <w:szCs w:val="20"/>
-        </w:rPr>
-        <w:t xml:space="preserve"/>
-      </w:r>
-      <w:r>
-        <w:rPr>
-          <w:rFonts w:ascii="Palatino Linotype" w:hAnsi="Palatino Linotype"/>
-          <w:bCs/>
-          <w:sz w:val="20"/>
-          <w:szCs w:val="20"/>
-        </w:rPr>
-        <w:t xml:space="preserve"/>
-      </w:r>
-      <w:r>
-        <w:rPr>
-          <w:rFonts w:ascii="Palatino Linotype" w:hAnsi="Palatino Linotype"/>
-          <w:sz w:val="20"/>
-          <w:szCs w:val="20"/>
-        </w:rPr>
-        <w:t xml:space="preserve"/>
       </w:r>
       <w:r>
         <w:rPr>
@@ -1848,11 +1646,81 @@
           <w:sz w:val="20"/>
           <w:szCs w:val="20"/>
         </w:rPr>
-        <w:t xml:space="preserve">.</w:t>
-      </w:r>
-      <w:r>
-        <w:rPr>
-          <w:rFonts w:ascii="Palatino Linotype" w:hAnsi="Palatino Linotype"/>
+        <w:t xml:space="preserve">. </w:t>
+      </w:r>
+      <w:r>
+        <w:rPr>
+          <w:rFonts w:ascii="Palatino Linotype" w:hAnsi="Palatino Linotype"/>
+          <w:sz w:val="20"/>
+          <w:szCs w:val="20"/>
+        </w:rPr>
+        <w:t xml:space="preserve"/>
+      </w:r>
+      <w:r>
+        <w:rPr>
+          <w:rFonts w:ascii="Palatino Linotype" w:hAnsi="Palatino Linotype"/>
+          <w:sz w:val="20"/>
+          <w:szCs w:val="20"/>
+        </w:rPr>
+        <w:t xml:space="preserve"/>
+      </w:r>
+      <w:r>
+        <w:rPr>
+          <w:rFonts w:ascii="Palatino Linotype" w:hAnsi="Palatino Linotype"/>
+          <w:sz w:val="20"/>
+          <w:szCs w:val="20"/>
+        </w:rPr>
+        <w:t xml:space="preserve"/>
+      </w:r>
+      <w:r>
+        <w:rPr>
+          <w:rFonts w:ascii="Palatino Linotype" w:hAnsi="Palatino Linotype"/>
+          <w:sz w:val="20"/>
+          <w:szCs w:val="20"/>
+        </w:rPr>
+        <w:t xml:space="preserve"/>
+      </w:r>
+      <w:r>
+        <w:rPr>
+          <w:rFonts w:ascii="Palatino Linotype" w:hAnsi="Palatino Linotype"/>
+          <w:sz w:val="20"/>
+          <w:szCs w:val="20"/>
+        </w:rPr>
+        <w:t xml:space="preserve"/>
+      </w:r>
+      <w:r>
+        <w:rPr>
+          <w:rFonts w:ascii="Palatino Linotype" w:hAnsi="Palatino Linotype"/>
+          <w:sz w:val="20"/>
+          <w:szCs w:val="20"/>
+        </w:rPr>
+        <w:t xml:space="preserve"/>
+        <w:br/>
+        <w:t xml:space="preserve"/>
+      </w:r>
+    </w:p>
+    <w:p>
+      <w:pPr>
+        <w:jc w:val="both"/>
+        <w:rPr>
+          <w:rFonts w:ascii="Palatino Linotype" w:hAnsi="Palatino Linotype"/>
+          <w:sz w:val="20"/>
+          <w:szCs w:val="20"/>
+        </w:rPr>
+      </w:pPr>
+      <w:r>
+        <w:rPr>
+          <w:rFonts w:ascii="Palatino Linotype" w:hAnsi="Palatino Linotype"/>
+          <w:b/>
+          <w:sz w:val="20"/>
+          <w:szCs w:val="20"/>
+        </w:rPr>
+        <w:t xml:space="preserve">License Suspension.</w:t>
+      </w:r>
+      <w:r>
+        <w:rPr>
+          <w:rFonts w:ascii="Palatino Linotype" w:hAnsi="Palatino Linotype"/>
+          <w:b/>
           <w:sz w:val="20"/>
           <w:szCs w:val="20"/>
         </w:rPr>
@@ -1861,98 +1729,35 @@
       <w:r>
         <w:rPr>
           <w:rFonts w:ascii="Palatino Linotype" w:hAnsi="Palatino Linotype"/>
-          <w:sz w:val="20"/>
-          <w:szCs w:val="20"/>
-        </w:rPr>
-        <w:t xml:space="preserve"/>
-      </w:r>
-      <w:r>
-        <w:rPr>
-          <w:rFonts w:ascii="Palatino Linotype" w:hAnsi="Palatino Linotype"/>
-          <w:sz w:val="20"/>
-          <w:szCs w:val="20"/>
-        </w:rPr>
-        <w:t xml:space="preserve"/>
-      </w:r>
-      <w:r>
-        <w:rPr>
-          <w:rFonts w:ascii="Palatino Linotype" w:hAnsi="Palatino Linotype"/>
-          <w:sz w:val="20"/>
-          <w:szCs w:val="20"/>
-        </w:rPr>
-        <w:t xml:space="preserve"/>
-      </w:r>
-      <w:r>
-        <w:rPr>
-          <w:rFonts w:ascii="Palatino Linotype" w:hAnsi="Palatino Linotype"/>
-          <w:sz w:val="20"/>
-          <w:szCs w:val="20"/>
-        </w:rPr>
-        <w:t xml:space="preserve"/>
-      </w:r>
-      <w:r>
-        <w:rPr>
-          <w:rFonts w:ascii="Palatino Linotype" w:hAnsi="Palatino Linotype"/>
-          <w:sz w:val="20"/>
-          <w:szCs w:val="20"/>
-        </w:rPr>
-        <w:t xml:space="preserve"/>
-      </w:r>
-      <w:r>
-        <w:rPr>
-          <w:rFonts w:ascii="Palatino Linotype" w:hAnsi="Palatino Linotype"/>
-          <w:sz w:val="20"/>
-          <w:szCs w:val="20"/>
-        </w:rPr>
-        <w:t xml:space="preserve"/>
-      </w:r>
-      <w:r>
-        <w:rPr>
-          <w:rFonts w:ascii="Palatino Linotype" w:hAnsi="Palatino Linotype"/>
-          <w:sz w:val="20"/>
-          <w:szCs w:val="20"/>
-        </w:rPr>
-        <w:t xml:space="preserve"/>
-      </w:r>
-      <w:r>
-        <w:rPr>
-          <w:rFonts w:ascii="Palatino Linotype" w:hAnsi="Palatino Linotype"/>
-          <w:sz w:val="20"/>
-          <w:szCs w:val="20"/>
-        </w:rPr>
-        <w:t xml:space="preserve"/>
-      </w:r>
-      <w:r>
-        <w:rPr>
-          <w:rFonts w:ascii="Palatino Linotype" w:hAnsi="Palatino Linotype"/>
-          <w:sz w:val="20"/>
-          <w:szCs w:val="20"/>
-        </w:rPr>
-        <w:t xml:space="preserve"/>
-      </w:r>
-      <w:r>
-        <w:rPr>
-          <w:rFonts w:ascii="Palatino Linotype" w:hAnsi="Palatino Linotype"/>
-          <w:sz w:val="20"/>
-          <w:szCs w:val="20"/>
-        </w:rPr>
-        <w:t xml:space="preserve"/>
-      </w:r>
-      <w:r>
-        <w:rPr>
-          <w:rFonts w:ascii="Palatino Linotype" w:hAnsi="Palatino Linotype"/>
-          <w:sz w:val="20"/>
-          <w:szCs w:val="20"/>
-        </w:rPr>
-        <w:t xml:space="preserve"/>
-      </w:r>
-      <w:r>
-        <w:rPr>
-          <w:rFonts w:ascii="Palatino Linotype" w:hAnsi="Palatino Linotype"/>
-          <w:sz w:val="20"/>
-          <w:szCs w:val="20"/>
-        </w:rPr>
-        <w:t xml:space="preserve"/>
+          <w:b/>
+          <w:sz w:val="20"/>
+          <w:szCs w:val="20"/>
+        </w:rPr>
+        <w:t xml:space="preserve"> </w:t>
+      </w:r>
+      <w:r>
+        <w:rPr>
+          <w:rFonts w:ascii="Palatino Linotype" w:hAnsi="Palatino Linotype"/>
+          <w:sz w:val="20"/>
+          <w:szCs w:val="20"/>
+        </w:rPr>
+        <w:t xml:space="preserve">Defendant’s </w:t>
+      </w:r>
+      <w:r>
+        <w:rPr>
+          <w:rFonts w:ascii="Palatino Linotype" w:hAnsi="Palatino Linotype"/>
+          <w:sz w:val="20"/>
+          <w:szCs w:val="20"/>
+        </w:rPr>
+        <w:t xml:space="preserve">hunting</w:t>
+      </w:r>
+      <w:r>
+        <w:rPr>
+          <w:rFonts w:ascii="Palatino Linotype" w:hAnsi="Palatino Linotype"/>
+          <w:sz w:val="20"/>
+          <w:szCs w:val="20"/>
+        </w:rPr>
+        <w:t xml:space="preserve"> license is suspended from March 02, 2023 for a term of 6 months. </w:t>
       </w:r>
       <w:r>
         <w:rPr>
@@ -2074,7 +1879,7 @@
           <w:sz w:val="20"/>
           <w:szCs w:val="20"/>
         </w:rPr>
-        <w:t xml:space="preserve">____________________________________</w:t>
+        <w:t>____________________________________</w:t>
       </w:r>
     </w:p>
     <w:p>
@@ -2107,7 +1912,6 @@
         </w:rPr>
         <w:tab/>
       </w:r>
-      <w:proofErr w:type="gramStart"/>
       <w:r>
         <w:rPr>
           <w:rFonts w:ascii="Palatino Linotype" w:hAnsi="Palatino Linotype"/>
@@ -2205,39 +2009,7 @@
           <w:sz w:val="16"/>
           <w:szCs w:val="16"/>
         </w:rPr>
-        <w:t>Copies served by Dep. Clerk ___________</w:t>
-      </w:r>
-      <w:r>
-        <w:rPr>
-          <w:rFonts w:ascii="Palatino Linotype" w:hAnsi="Palatino Linotype"/>
-          <w:sz w:val="16"/>
-          <w:szCs w:val="16"/>
-        </w:rPr>
-        <w:t>________________</w:t>
-      </w:r>
-      <w:r>
-        <w:rPr>
-          <w:rFonts w:ascii="Palatino Linotype" w:hAnsi="Palatino Linotype"/>
-          <w:sz w:val="16"/>
-          <w:szCs w:val="16"/>
-        </w:rPr>
-        <w:t xml:space="preserve"> on the following date ___________</w:t>
-      </w:r>
-      <w:r>
-        <w:rPr>
-          <w:rFonts w:ascii="Palatino Linotype" w:hAnsi="Palatino Linotype"/>
-          <w:sz w:val="16"/>
-          <w:szCs w:val="16"/>
-        </w:rPr>
-        <w:t xml:space="preserve">_________</w:t>
-      </w:r>
-      <w:r>
-        <w:rPr>
-          <w:rFonts w:ascii="Palatino Linotype" w:hAnsi="Palatino Linotype"/>
-          <w:sz w:val="16"/>
-          <w:szCs w:val="16"/>
-        </w:rPr>
-        <w:t xml:space="preserve"> to:</w:t>
+        <w:t>Copies served by Dep. Clerk ___________________________ on the following date ____________________ to:</w:t>
       </w:r>
     </w:p>
     <w:p>
@@ -2266,24 +2038,7 @@
           <w:sz w:val="16"/>
           <w:szCs w:val="16"/>
         </w:rPr>
-        <w:t xml:space="preserve">Prosecutor’s Office: PS    </w:t>
-      </w:r>
-      <w:r>
-        <w:rPr>
-          <w:rFonts w:ascii="Palatino Linotype" w:hAnsi="Palatino Linotype"/>
-          <w:sz w:val="16"/>
-          <w:szCs w:val="16"/>
-        </w:rPr>
-        <w:t xml:space="preserve">OM     EM; Defendant’s Attorney: PS     OM     EM; </w:t>
-      </w:r>
-      <w:proofErr w:type="gramStart"/>
-      <w:r>
-        <w:rPr>
-          <w:rFonts w:ascii="Palatino Linotype" w:hAnsi="Palatino Linotype"/>
-          <w:sz w:val="16"/>
-          <w:szCs w:val="16"/>
-        </w:rPr>
-        <w:t xml:space="preserve">Dennis Congdon: PS     OM     EM;</w:t>
+        <w:t xml:space="preserve">Prosecutor’s Office: PS    OM     EM; Defendant’s Attorney: PS     OM     EM; Dennis Congdon: PS     OM     EM;</w:t>
       </w:r>
     </w:p>
     <w:p>
@@ -2306,14 +2061,6 @@
           <w:szCs w:val="16"/>
         </w:rPr>
       </w:pPr>
-      <w:r>
-        <w:rPr>
-          <w:rFonts w:ascii="Palatino Linotype" w:hAnsi="Palatino Linotype"/>
-          <w:sz w:val="16"/>
-          <w:szCs w:val="16"/>
-        </w:rPr>
-        <w:t xml:space="preserve"/>
-      </w:r>
       <w:r>
         <w:rPr>
           <w:rFonts w:ascii="Palatino Linotype" w:hAnsi="Palatino Linotype"/>
@@ -2394,12 +2141,7 @@
 <w:ftr xmlns:wpc="http://schemas.microsoft.com/office/word/2010/wordprocessingCanvas" xmlns:cx="http://schemas.microsoft.com/office/drawing/2014/chartex" xmlns:cx1="http://schemas.microsoft.com/office/drawing/2015/9/8/chartex" xmlns:cx2="http://schemas.microsoft.com/office/drawing/2015/10/21/chartex" xmlns:cx3="http://schemas.microsoft.com/office/drawing/2016/5/9/chartex" xmlns:cx4="http://schemas.microsoft.com/office/drawing/2016/5/10/chartex" xmlns:cx5="http://schemas.microsoft.com/office/drawing/2016/5/11/chartex" xmlns:cx6="http://schemas.microsoft.com/office/drawing/2016/5/12/chartex" xmlns:cx7="http://schemas.microsoft.com/office/drawing/2016/5/13/chartex" xmlns:cx8="http://schemas.microsoft.com/office/drawing/2016/5/14/chartex" xmlns:mc="http://schemas.openxmlformats.org/markup-compatibility/2006" xmlns:aink="http://schemas.microsoft.com/office/drawing/2016/ink" xmlns:am3d="http://schemas.microsoft.com/office/drawing/2017/model3d" xmlns:o="urn:schemas-microsoft-com:office:office" xmlns:r="http://schemas.openxmlformats.org/officeDocument/2006/relationships" xmlns:m="http://schemas.openxmlformats.org/officeDocument/2006/math" xmlns:v="urn:schemas-microsoft-com:vml" xmlns:wp14="http://schemas.microsoft.com/office/word/2010/wordprocessingDrawing" xmlns:wp="http://schemas.openxmlformats.org/drawingml/2006/wordprocessingDrawing" xmlns:w10="urn:schemas-microsoft-com:office:word" xmlns:w="http://schemas.openxmlformats.org/wordprocessingml/2006/main" xmlns:w14="http://schemas.microsoft.com/office/word/2010/wordml" xmlns:w15="http://schemas.microsoft.com/office/word/2012/wordml" xmlns:w16cex="http://schemas.microsoft.com/office/word/2018/wordml/cex" xmlns:w16cid="http://schemas.microsoft.com/office/word/2016/wordml/cid" xmlns:w16="http://schemas.microsoft.com/office/word/2018/wordml" xmlns:w16sdtdh="http://schemas.microsoft.com/office/word/2020/wordml/sdtdatahash" xmlns:w16se="http://schemas.microsoft.com/office/word/2015/wordml/symex" xmlns:wpg="http://schemas.microsoft.com/office/word/2010/wordprocessingGroup" xmlns:wpi="http://schemas.microsoft.com/office/word/2010/wordprocessingInk" xmlns:wne="http://schemas.microsoft.com/office/word/2006/wordml" xmlns:wps="http://schemas.microsoft.com/office/word/2010/wordprocessingShape" mc:Ignorable="w14 w15 w16se w16cid w16 w16cex w16sdtdh wp14">
   <w:sdt>
     <w:sdtPr>
-      <w:rPr>
-        <w:rFonts w:ascii="Palatino Linotype" w:hAnsi="Palatino Linotype"/>
-        <w:sz w:val="20"/>
-        <w:szCs w:val="20"/>
-      </w:rPr>
-      <w:id w:val="-2099861789"/>
+      <w:id w:val="-1309706245"/>
       <w:docPartObj>
         <w:docPartGallery w:val="Page Numbers (Bottom of Page)"/>
         <w:docPartUnique/>
@@ -2414,13 +2156,19 @@
             <w:sz w:val="20"/>
             <w:szCs w:val="20"/>
           </w:rPr>
-          <w:id w:val="860082579"/>
+          <w:id w:val="98381352"/>
           <w:docPartObj>
             <w:docPartGallery w:val="Page Numbers (Top of Page)"/>
             <w:docPartUnique/>
           </w:docPartObj>
         </w:sdtPr>
-        <w:sdtEndPr/>
+        <w:sdtEndPr>
+          <w:rPr>
+            <w:rFonts w:ascii="Times New Roman" w:hAnsi="Times New Roman"/>
+            <w:sz w:val="24"/>
+            <w:szCs w:val="24"/>
+          </w:rPr>
+        </w:sdtEndPr>
         <w:sdtContent>
           <w:p>
             <w:pPr>
@@ -2549,7 +2297,7 @@
                 <w:sz w:val="20"/>
                 <w:szCs w:val="20"/>
               </w:rPr>
-              <w:t>5</w:t>
+              <w:t>3</w:t>
             </w:r>
             <w:r>
               <w:rPr>
@@ -2579,11 +2327,39 @@
               </w:rPr>
               <w:t xml:space="preserve">Final Judgment Entry 21CRB01291</w:t>
             </w:r>
+          </w:p>
+          <w:p>
+            <w:pPr>
+              <w:pStyle w:val="Footer"/>
+              <w:jc w:val="right"/>
+            </w:pPr>
           </w:p>
         </w:sdtContent>
       </w:sdt>
     </w:sdtContent>
   </w:sdt>
+  <w:p>
+    <w:pPr>
+      <w:tabs>
+        <w:tab w:val="left" w:pos="-1080"/>
+        <w:tab w:val="left" w:pos="-720"/>
+        <w:tab w:val="left" w:pos="0"/>
+        <w:tab w:val="left" w:pos="720"/>
+        <w:tab w:val="left" w:pos="1440"/>
+        <w:tab w:val="left" w:pos="2160"/>
+        <w:tab w:val="left" w:pos="2880"/>
+        <w:tab w:val="left" w:pos="3600"/>
+        <w:tab w:val="left" w:pos="4320"/>
+        <w:tab w:val="left" w:pos="4680"/>
+      </w:tabs>
+      <w:jc w:val="right"/>
+      <w:rPr>
+        <w:rFonts w:ascii="Palatino Linotype" w:hAnsi="Palatino Linotype"/>
+        <w:sz w:val="20"/>
+        <w:szCs w:val="20"/>
+      </w:rPr>
+    </w:pPr>
+  </w:p>
 </w:ftr>
 </file>
 
@@ -2775,240 +2551,8 @@
       </w:rPr>
     </w:lvl>
   </w:abstractNum>
-  <w:abstractNum w:abstractNumId="1" w15:restartNumberingAfterBreak="0">
-    <w:nsid w:val="279660C9"/>
-    <w:multiLevelType w:val="hybridMultilevel"/>
-    <w:tmpl w:val="672ECC5E"/>
-    <w:lvl w:ilvl="0" w:tplc="04090001">
-      <w:start w:val="1"/>
-      <w:numFmt w:val="bullet"/>
-      <w:lvlText w:val=""/>
-      <w:lvlJc w:val="left"/>
-      <w:pPr>
-        <w:ind w:left="720" w:hanging="360"/>
-      </w:pPr>
-      <w:rPr>
-        <w:rFonts w:ascii="Symbol" w:hAnsi="Symbol" w:hint="default"/>
-      </w:rPr>
-    </w:lvl>
-    <w:lvl w:ilvl="1" w:tplc="04090003" w:tentative="1">
-      <w:start w:val="1"/>
-      <w:numFmt w:val="bullet"/>
-      <w:lvlText w:val="o"/>
-      <w:lvlJc w:val="left"/>
-      <w:pPr>
-        <w:ind w:left="1440" w:hanging="360"/>
-      </w:pPr>
-      <w:rPr>
-        <w:rFonts w:ascii="Courier New" w:hAnsi="Courier New" w:cs="Courier New" w:hint="default"/>
-      </w:rPr>
-    </w:lvl>
-    <w:lvl w:ilvl="2" w:tplc="04090005" w:tentative="1">
-      <w:start w:val="1"/>
-      <w:numFmt w:val="bullet"/>
-      <w:lvlText w:val=""/>
-      <w:lvlJc w:val="left"/>
-      <w:pPr>
-        <w:ind w:left="2160" w:hanging="360"/>
-      </w:pPr>
-      <w:rPr>
-        <w:rFonts w:ascii="Wingdings" w:hAnsi="Wingdings" w:hint="default"/>
-      </w:rPr>
-    </w:lvl>
-    <w:lvl w:ilvl="3" w:tplc="04090001" w:tentative="1">
-      <w:start w:val="1"/>
-      <w:numFmt w:val="bullet"/>
-      <w:lvlText w:val=""/>
-      <w:lvlJc w:val="left"/>
-      <w:pPr>
-        <w:ind w:left="2880" w:hanging="360"/>
-      </w:pPr>
-      <w:rPr>
-        <w:rFonts w:ascii="Symbol" w:hAnsi="Symbol" w:hint="default"/>
-      </w:rPr>
-    </w:lvl>
-    <w:lvl w:ilvl="4" w:tplc="04090003" w:tentative="1">
-      <w:start w:val="1"/>
-      <w:numFmt w:val="bullet"/>
-      <w:lvlText w:val="o"/>
-      <w:lvlJc w:val="left"/>
-      <w:pPr>
-        <w:ind w:left="3600" w:hanging="360"/>
-      </w:pPr>
-      <w:rPr>
-        <w:rFonts w:ascii="Courier New" w:hAnsi="Courier New" w:cs="Courier New" w:hint="default"/>
-      </w:rPr>
-    </w:lvl>
-    <w:lvl w:ilvl="5" w:tplc="04090005" w:tentative="1">
-      <w:start w:val="1"/>
-      <w:numFmt w:val="bullet"/>
-      <w:lvlText w:val=""/>
-      <w:lvlJc w:val="left"/>
-      <w:pPr>
-        <w:ind w:left="4320" w:hanging="360"/>
-      </w:pPr>
-      <w:rPr>
-        <w:rFonts w:ascii="Wingdings" w:hAnsi="Wingdings" w:hint="default"/>
-      </w:rPr>
-    </w:lvl>
-    <w:lvl w:ilvl="6" w:tplc="04090001" w:tentative="1">
-      <w:start w:val="1"/>
-      <w:numFmt w:val="bullet"/>
-      <w:lvlText w:val=""/>
-      <w:lvlJc w:val="left"/>
-      <w:pPr>
-        <w:ind w:left="5040" w:hanging="360"/>
-      </w:pPr>
-      <w:rPr>
-        <w:rFonts w:ascii="Symbol" w:hAnsi="Symbol" w:hint="default"/>
-      </w:rPr>
-    </w:lvl>
-    <w:lvl w:ilvl="7" w:tplc="04090003" w:tentative="1">
-      <w:start w:val="1"/>
-      <w:numFmt w:val="bullet"/>
-      <w:lvlText w:val="o"/>
-      <w:lvlJc w:val="left"/>
-      <w:pPr>
-        <w:ind w:left="5760" w:hanging="360"/>
-      </w:pPr>
-      <w:rPr>
-        <w:rFonts w:ascii="Courier New" w:hAnsi="Courier New" w:cs="Courier New" w:hint="default"/>
-      </w:rPr>
-    </w:lvl>
-    <w:lvl w:ilvl="8" w:tplc="04090005" w:tentative="1">
-      <w:start w:val="1"/>
-      <w:numFmt w:val="bullet"/>
-      <w:lvlText w:val=""/>
-      <w:lvlJc w:val="left"/>
-      <w:pPr>
-        <w:ind w:left="6480" w:hanging="360"/>
-      </w:pPr>
-      <w:rPr>
-        <w:rFonts w:ascii="Wingdings" w:hAnsi="Wingdings" w:hint="default"/>
-      </w:rPr>
-    </w:lvl>
-  </w:abstractNum>
-  <w:abstractNum w:abstractNumId="2" w15:restartNumberingAfterBreak="0">
-    <w:nsid w:val="2E17566E"/>
-    <w:multiLevelType w:val="hybridMultilevel"/>
-    <w:tmpl w:val="00866CE6"/>
-    <w:lvl w:ilvl="0" w:tplc="04090001">
-      <w:start w:val="1"/>
-      <w:numFmt w:val="bullet"/>
-      <w:lvlText w:val=""/>
-      <w:lvlJc w:val="left"/>
-      <w:pPr>
-        <w:ind w:left="779" w:hanging="360"/>
-      </w:pPr>
-      <w:rPr>
-        <w:rFonts w:ascii="Symbol" w:hAnsi="Symbol" w:hint="default"/>
-      </w:rPr>
-    </w:lvl>
-    <w:lvl w:ilvl="1" w:tplc="04090003">
-      <w:start w:val="1"/>
-      <w:numFmt w:val="bullet"/>
-      <w:lvlText w:val="o"/>
-      <w:lvlJc w:val="left"/>
-      <w:pPr>
-        <w:ind w:left="1499" w:hanging="360"/>
-      </w:pPr>
-      <w:rPr>
-        <w:rFonts w:ascii="Courier New" w:hAnsi="Courier New" w:cs="Courier New" w:hint="default"/>
-      </w:rPr>
-    </w:lvl>
-    <w:lvl w:ilvl="2" w:tplc="04090005" w:tentative="1">
-      <w:start w:val="1"/>
-      <w:numFmt w:val="bullet"/>
-      <w:lvlText w:val=""/>
-      <w:lvlJc w:val="left"/>
-      <w:pPr>
-        <w:ind w:left="2219" w:hanging="360"/>
-      </w:pPr>
-      <w:rPr>
-        <w:rFonts w:ascii="Wingdings" w:hAnsi="Wingdings" w:hint="default"/>
-      </w:rPr>
-    </w:lvl>
-    <w:lvl w:ilvl="3" w:tplc="04090001" w:tentative="1">
-      <w:start w:val="1"/>
-      <w:numFmt w:val="bullet"/>
-      <w:lvlText w:val=""/>
-      <w:lvlJc w:val="left"/>
-      <w:pPr>
-        <w:ind w:left="2939" w:hanging="360"/>
-      </w:pPr>
-      <w:rPr>
-        <w:rFonts w:ascii="Symbol" w:hAnsi="Symbol" w:hint="default"/>
-      </w:rPr>
-    </w:lvl>
-    <w:lvl w:ilvl="4" w:tplc="04090003" w:tentative="1">
-      <w:start w:val="1"/>
-      <w:numFmt w:val="bullet"/>
-      <w:lvlText w:val="o"/>
-      <w:lvlJc w:val="left"/>
-      <w:pPr>
-        <w:ind w:left="3659" w:hanging="360"/>
-      </w:pPr>
-      <w:rPr>
-        <w:rFonts w:ascii="Courier New" w:hAnsi="Courier New" w:cs="Courier New" w:hint="default"/>
-      </w:rPr>
-    </w:lvl>
-    <w:lvl w:ilvl="5" w:tplc="04090005" w:tentative="1">
-      <w:start w:val="1"/>
-      <w:numFmt w:val="bullet"/>
-      <w:lvlText w:val=""/>
-      <w:lvlJc w:val="left"/>
-      <w:pPr>
-        <w:ind w:left="4379" w:hanging="360"/>
-      </w:pPr>
-      <w:rPr>
-        <w:rFonts w:ascii="Wingdings" w:hAnsi="Wingdings" w:hint="default"/>
-      </w:rPr>
-    </w:lvl>
-    <w:lvl w:ilvl="6" w:tplc="04090001" w:tentative="1">
-      <w:start w:val="1"/>
-      <w:numFmt w:val="bullet"/>
-      <w:lvlText w:val=""/>
-      <w:lvlJc w:val="left"/>
-      <w:pPr>
-        <w:ind w:left="5099" w:hanging="360"/>
-      </w:pPr>
-      <w:rPr>
-        <w:rFonts w:ascii="Symbol" w:hAnsi="Symbol" w:hint="default"/>
-      </w:rPr>
-    </w:lvl>
-    <w:lvl w:ilvl="7" w:tplc="04090003" w:tentative="1">
-      <w:start w:val="1"/>
-      <w:numFmt w:val="bullet"/>
-      <w:lvlText w:val="o"/>
-      <w:lvlJc w:val="left"/>
-      <w:pPr>
-        <w:ind w:left="5819" w:hanging="360"/>
-      </w:pPr>
-      <w:rPr>
-        <w:rFonts w:ascii="Courier New" w:hAnsi="Courier New" w:cs="Courier New" w:hint="default"/>
-      </w:rPr>
-    </w:lvl>
-    <w:lvl w:ilvl="8" w:tplc="04090005" w:tentative="1">
-      <w:start w:val="1"/>
-      <w:numFmt w:val="bullet"/>
-      <w:lvlText w:val=""/>
-      <w:lvlJc w:val="left"/>
-      <w:pPr>
-        <w:ind w:left="6539" w:hanging="360"/>
-      </w:pPr>
-      <w:rPr>
-        <w:rFonts w:ascii="Wingdings" w:hAnsi="Wingdings" w:hint="default"/>
-      </w:rPr>
-    </w:lvl>
-  </w:abstractNum>
   <w:num w:numId="1">
     <w:abstractNumId w:val="0"/>
-  </w:num>
-  <w:num w:numId="2">
-    <w:abstractNumId w:val="2"/>
-  </w:num>
-  <w:num w:numId="3">
-    <w:abstractNumId w:val="1"/>
   </w:num>
 </w:numbering>
 </file>
@@ -3565,49 +3109,6 @@
       <w:contextualSpacing/>
     </w:pPr>
   </w:style>
-  <w:style w:type="character" w:styleId="CommentReference">
-    <w:name w:val="annotation reference"/>
-    <w:basedOn w:val="DefaultParagraphFont"/>
-    <w:uiPriority w:val="99"/>
-    <w:semiHidden/>
-    <w:unhideWhenUsed/>
-    <w:rsid w:val="00A53114"/>
-    <w:rPr>
-      <w:sz w:val="16"/>
-      <w:szCs w:val="16"/>
-    </w:rPr>
-  </w:style>
-  <w:style w:type="paragraph" w:styleId="CommentText">
-    <w:name w:val="annotation text"/>
-    <w:basedOn w:val="Normal"/>
-    <w:link w:val="CommentTextChar"/>
-    <w:uiPriority w:val="99"/>
-    <w:unhideWhenUsed/>
-    <w:rsid w:val="00A53114"/>
-    <w:pPr>
-      <w:widowControl/>
-      <w:autoSpaceDE/>
-      <w:autoSpaceDN/>
-      <w:adjustRightInd/>
-    </w:pPr>
-    <w:rPr>
-      <w:rFonts w:asciiTheme="minorHAnsi" w:eastAsiaTheme="minorHAnsi" w:hAnsiTheme="minorHAnsi" w:cstheme="minorBidi"/>
-      <w:sz w:val="20"/>
-      <w:szCs w:val="20"/>
-    </w:rPr>
-  </w:style>
-  <w:style w:type="character" w:customStyle="1" w:styleId="CommentTextChar">
-    <w:name w:val="Comment Text Char"/>
-    <w:basedOn w:val="DefaultParagraphFont"/>
-    <w:link w:val="CommentText"/>
-    <w:uiPriority w:val="99"/>
-    <w:rsid w:val="00A53114"/>
-    <w:rPr>
-      <w:rFonts w:eastAsiaTheme="minorHAnsi"/>
-      <w:sz w:val="20"/>
-      <w:szCs w:val="20"/>
-    </w:rPr>
-  </w:style>
 </w:styles>
 </file>
 

</xml_diff>

<commit_message>
Firearm notification (tied to victim notifications) working correctly.
</commit_message>
<xml_diff>
--- a/resources/Saved/21CRB01291_Crim_Traffic Judgment Entry.docx
+++ b/resources/Saved/21CRB01291_Crim_Traffic Judgment Entry.docx
@@ -239,7 +239,7 @@
           <w:sz w:val="20"/>
           <w:szCs w:val="20"/>
         </w:rPr>
-        <w:t>o</w:t>
+        <w:t xml:space="preserve">o</w:t>
       </w:r>
       <w:r>
         <w:rPr>
@@ -582,7 +582,7 @@
           <w:szCs w:val="20"/>
           <w:lang w:val="en-CA"/>
         </w:rPr>
-        <w:t>Defendant appeared in Court</w:t>
+        <w:t xml:space="preserve">Defendant appeared in Court</w:t>
       </w:r>
       <w:r>
         <w:rPr>
@@ -792,6 +792,10 @@
           <w:szCs w:val="20"/>
         </w:rPr>
         <w:t xml:space="preserve"/>
+        <w:br/>
+        <w:t xml:space="preserve"/>
+        <w:br/>
+        <w:t xml:space="preserve">The Court informed the Defendant that 18 U.S.C § 922(g)(9) prohibits the Defendant from shipping, transporting, purchasing, possessing or owning a firearm or ammunition.</w:t>
       </w:r>
     </w:p>
     <w:p>
@@ -853,7 +857,7 @@
                 <w:sz w:val="20"/>
                 <w:szCs w:val="20"/>
               </w:rPr>
-              <w:t xml:space="preserve">Offense</w:t>
+              <w:t>Offense</w:t>
             </w:r>
           </w:p>
         </w:tc>
@@ -1855,7 +1859,7 @@
           <w:sz w:val="20"/>
           <w:szCs w:val="20"/>
         </w:rPr>
-        <w:t>.</w:t>
+        <w:t xml:space="preserve">.</w:t>
       </w:r>
       <w:r>
         <w:rPr>
@@ -2078,7 +2082,7 @@
           <w:sz w:val="20"/>
           <w:szCs w:val="20"/>
         </w:rPr>
-        <w:t>____________________________________</w:t>
+        <w:t xml:space="preserve">____________________________________</w:t>
       </w:r>
     </w:p>
     <w:p>
@@ -2232,7 +2236,7 @@
           <w:sz w:val="16"/>
           <w:szCs w:val="16"/>
         </w:rPr>
-        <w:t>_________</w:t>
+        <w:t xml:space="preserve">_________</w:t>
       </w:r>
       <w:r>
         <w:rPr>

</xml_diff>

<commit_message>
Starting to refactor info checkers.
</commit_message>
<xml_diff>
--- a/resources/Saved/21CRB01291_Crim_Traffic Judgment Entry.docx
+++ b/resources/Saved/21CRB01291_Crim_Traffic Judgment Entry.docx
@@ -239,7 +239,7 @@
           <w:sz w:val="20"/>
           <w:szCs w:val="20"/>
         </w:rPr>
-        <w:t xml:space="preserve">o</w:t>
+        <w:t>o</w:t>
       </w:r>
       <w:r>
         <w:rPr>
@@ -519,14 +519,6 @@
         </w:rPr>
         <w:t xml:space="preserve"/>
       </w:r>
-      <w:r>
-        <w:rPr>
-          <w:rFonts w:ascii="Palatino Linotype" w:hAnsi="Palatino Linotype"/>
-          <w:sz w:val="20"/>
-          <w:szCs w:val="20"/>
-        </w:rPr>
-        <w:tab/>
-      </w:r>
     </w:p>
     <w:p>
       <w:pPr>
@@ -582,7 +574,7 @@
           <w:szCs w:val="20"/>
           <w:lang w:val="en-CA"/>
         </w:rPr>
-        <w:t xml:space="preserve">Defendant appeared in Court</w:t>
+        <w:t>Defendant appeared in Court</w:t>
       </w:r>
       <w:r>
         <w:rPr>
@@ -623,7 +615,43 @@
           <w:sz w:val="20"/>
           <w:szCs w:val="20"/>
         </w:rPr>
-        <w:t xml:space="preserve">Defendant waived right to counsel. </w:t>
+        <w:t xml:space="preserve">Defendant was represented by  </w:t>
+      </w:r>
+      <w:r>
+        <w:rPr>
+          <w:rFonts w:ascii="Palatino Linotype" w:hAnsi="Palatino Linotype"/>
+          <w:bCs/>
+          <w:sz w:val="20"/>
+          <w:szCs w:val="20"/>
+        </w:rPr>
+        <w:t xml:space="preserve">,</w:t>
+      </w:r>
+      <w:r>
+        <w:rPr>
+          <w:rFonts w:ascii="Palatino Linotype" w:hAnsi="Palatino Linotype"/>
+          <w:bCs/>
+          <w:sz w:val="20"/>
+          <w:szCs w:val="20"/>
+        </w:rPr>
+        <w:t xml:space="preserve"> Private Counsel.</w:t>
+      </w:r>
+      <w:r>
+        <w:rPr>
+          <w:rFonts w:ascii="Palatino Linotype" w:hAnsi="Palatino Linotype"/>
+          <w:bCs/>
+          <w:sz w:val="20"/>
+          <w:szCs w:val="20"/>
+        </w:rPr>
+        <w:t xml:space="preserve"> </w:t>
+      </w:r>
+      <w:r>
+        <w:rPr>
+          <w:rFonts w:ascii="Palatino Linotype" w:hAnsi="Palatino Linotype"/>
+          <w:bCs/>
+          <w:sz w:val="20"/>
+          <w:szCs w:val="20"/>
+        </w:rPr>
+        <w:t xml:space="preserve"/>
       </w:r>
       <w:r>
         <w:rPr>
@@ -785,22 +813,9 @@
         </w:rPr>
         <w:t xml:space="preserve"/>
       </w:r>
-      <w:r>
-        <w:rPr>
-          <w:rFonts w:ascii="Palatino Linotype" w:hAnsi="Palatino Linotype"/>
-          <w:sz w:val="20"/>
-          <w:szCs w:val="20"/>
-        </w:rPr>
-        <w:t xml:space="preserve"/>
-        <w:br/>
-        <w:t xml:space="preserve"/>
-        <w:br/>
-        <w:t xml:space="preserve">The Court informed the Defendant that 18 U.S.C § 922(g)(9) prohibits the Defendant from shipping, transporting, purchasing, possessing or owning a firearm or ammunition.</w:t>
-      </w:r>
     </w:p>
     <w:p>
       <w:pPr>
-        <w:jc w:val="both"/>
         <w:rPr>
           <w:rFonts w:ascii="Palatino Linotype" w:hAnsi="Palatino Linotype"/>
           <w:sz w:val="20"/>
@@ -816,7 +831,7 @@
         <w:tblLook w:val="04A0" w:firstRow="1" w:lastRow="0" w:firstColumn="1" w:lastColumn="0" w:noHBand="0" w:noVBand="1"/>
       </w:tblPr>
       <w:tblGrid>
-        <w:gridCol w:w="4642"/>
+        <w:gridCol w:w="4261"/>
         <w:gridCol w:w="4019"/>
       </w:tblGrid>
       <w:tr>
@@ -825,7 +840,7 @@
         </w:trPr>
         <w:tc>
           <w:tcPr>
-            <w:tcW w:w="2182" w:type="dxa"/>
+            <w:tcW w:w="1801" w:type="dxa"/>
           </w:tcPr>
           <w:p>
             <w:pPr>
@@ -857,7 +872,7 @@
                 <w:sz w:val="20"/>
                 <w:szCs w:val="20"/>
               </w:rPr>
-              <w:t>Offense</w:t>
+              <w:t xml:space="preserve">Offense</w:t>
             </w:r>
           </w:p>
         </w:tc>
@@ -907,7 +922,7 @@
         </w:trPr>
         <w:tc>
           <w:tcPr>
-            <w:tcW w:w="2182" w:type="dxa"/>
+            <w:tcW w:w="1801" w:type="dxa"/>
           </w:tcPr>
           <w:p>
             <w:pPr>
@@ -988,7 +1003,7 @@
         </w:trPr>
         <w:tc>
           <w:tcPr>
-            <w:tcW w:w="2182" w:type="dxa"/>
+            <w:tcW w:w="1801" w:type="dxa"/>
           </w:tcPr>
           <w:p>
             <w:pPr>
@@ -1069,7 +1084,7 @@
         </w:trPr>
         <w:tc>
           <w:tcPr>
-            <w:tcW w:w="2182" w:type="dxa"/>
+            <w:tcW w:w="1801" w:type="dxa"/>
           </w:tcPr>
           <w:p>
             <w:pPr>
@@ -1150,7 +1165,7 @@
         </w:trPr>
         <w:tc>
           <w:tcPr>
-            <w:tcW w:w="2182" w:type="dxa"/>
+            <w:tcW w:w="1801" w:type="dxa"/>
           </w:tcPr>
           <w:p>
             <w:pPr>
@@ -1231,7 +1246,7 @@
         </w:trPr>
         <w:tc>
           <w:tcPr>
-            <w:tcW w:w="2182" w:type="dxa"/>
+            <w:tcW w:w="1801" w:type="dxa"/>
           </w:tcPr>
           <w:p>
             <w:pPr>
@@ -1312,7 +1327,7 @@
         </w:trPr>
         <w:tc>
           <w:tcPr>
-            <w:tcW w:w="2182" w:type="dxa"/>
+            <w:tcW w:w="1801" w:type="dxa"/>
           </w:tcPr>
           <w:p>
             <w:pPr>
@@ -1407,238 +1422,19 @@
           </w:p>
         </w:tc>
       </w:tr>
-      <w:tr>
-        <w:trPr>
-          <w:jc w:val="center"/>
-        </w:trPr>
-        <w:tc>
-          <w:tcPr>
-            <w:tcW w:w="2182" w:type="dxa"/>
-          </w:tcPr>
-          <w:p>
-            <w:pPr>
-              <w:tabs>
-                <w:tab w:val="left" w:pos="-1080"/>
-                <w:tab w:val="left" w:pos="-720"/>
-                <w:tab w:val="left" w:pos="0"/>
-                <w:tab w:val="left" w:pos="720"/>
-                <w:tab w:val="left" w:pos="1440"/>
-                <w:tab w:val="left" w:pos="2160"/>
-                <w:tab w:val="left" w:pos="2880"/>
-                <w:tab w:val="left" w:pos="3600"/>
-                <w:tab w:val="left" w:pos="4320"/>
-                <w:tab w:val="left" w:pos="4680"/>
-              </w:tabs>
-              <w:rPr>
-                <w:rFonts w:ascii="Palatino Linotype" w:hAnsi="Palatino Linotype"/>
-                <w:b/>
-                <w:bCs/>
-                <w:sz w:val="20"/>
-                <w:szCs w:val="20"/>
-              </w:rPr>
-            </w:pPr>
-            <w:r>
-              <w:rPr>
-                <w:rFonts w:ascii="Palatino Linotype" w:hAnsi="Palatino Linotype"/>
-                <w:b/>
-                <w:bCs/>
-                <w:sz w:val="20"/>
-                <w:szCs w:val="20"/>
-              </w:rPr>
-              <w:t>Jail Days</w:t>
-            </w:r>
-          </w:p>
-        </w:tc>
-        <w:tc>
-          <w:tcPr>
-            <w:tcW w:w="3289" w:type="dxa"/>
-          </w:tcPr>
-          <w:p>
-            <w:pPr>
-              <w:tabs>
-                <w:tab w:val="left" w:pos="-1080"/>
-                <w:tab w:val="left" w:pos="-720"/>
-                <w:tab w:val="left" w:pos="0"/>
-                <w:tab w:val="left" w:pos="720"/>
-                <w:tab w:val="left" w:pos="1440"/>
-                <w:tab w:val="left" w:pos="2160"/>
-                <w:tab w:val="left" w:pos="2880"/>
-                <w:tab w:val="left" w:pos="3600"/>
-                <w:tab w:val="left" w:pos="4320"/>
-                <w:tab w:val="left" w:pos="4680"/>
-              </w:tabs>
-              <w:rPr>
-                <w:rFonts w:ascii="Palatino Linotype" w:hAnsi="Palatino Linotype"/>
-                <w:b/>
-                <w:bCs/>
-                <w:sz w:val="20"/>
-                <w:szCs w:val="20"/>
-              </w:rPr>
-            </w:pPr>
-            <w:r>
-              <w:rPr>
-                <w:rFonts w:ascii="Palatino Linotype" w:hAnsi="Palatino Linotype"/>
-                <w:b/>
-                <w:bCs/>
-                <w:sz w:val="20"/>
-                <w:szCs w:val="20"/>
-              </w:rPr>
-              <w:t xml:space="preserve">None</w:t>
-            </w:r>
-          </w:p>
-        </w:tc>
-      </w:tr>
-      <w:tr>
-        <w:trPr>
-          <w:jc w:val="center"/>
-        </w:trPr>
-        <w:tc>
-          <w:tcPr>
-            <w:tcW w:w="2182" w:type="dxa"/>
-          </w:tcPr>
-          <w:p>
-            <w:pPr>
-              <w:tabs>
-                <w:tab w:val="left" w:pos="-1080"/>
-                <w:tab w:val="left" w:pos="-720"/>
-                <w:tab w:val="left" w:pos="0"/>
-                <w:tab w:val="left" w:pos="720"/>
-                <w:tab w:val="left" w:pos="1440"/>
-                <w:tab w:val="left" w:pos="2160"/>
-                <w:tab w:val="left" w:pos="2880"/>
-                <w:tab w:val="left" w:pos="3600"/>
-                <w:tab w:val="left" w:pos="4320"/>
-                <w:tab w:val="left" w:pos="4680"/>
-              </w:tabs>
-              <w:rPr>
-                <w:rFonts w:ascii="Palatino Linotype" w:hAnsi="Palatino Linotype"/>
-                <w:b/>
-                <w:bCs/>
-                <w:sz w:val="20"/>
-                <w:szCs w:val="20"/>
-              </w:rPr>
-            </w:pPr>
-            <w:r>
-              <w:rPr>
-                <w:rFonts w:ascii="Palatino Linotype" w:hAnsi="Palatino Linotype"/>
-                <w:b/>
-                <w:bCs/>
-                <w:sz w:val="20"/>
-                <w:szCs w:val="20"/>
-              </w:rPr>
-              <w:t>Jail Days</w:t>
-            </w:r>
-            <w:r>
-              <w:rPr>
-                <w:rFonts w:ascii="Palatino Linotype" w:hAnsi="Palatino Linotype"/>
-                <w:b/>
-                <w:bCs/>
-                <w:sz w:val="20"/>
-                <w:szCs w:val="20"/>
-              </w:rPr>
-              <w:t xml:space="preserve"> </w:t>
-            </w:r>
-            <w:r>
-              <w:rPr>
-                <w:rFonts w:ascii="Palatino Linotype" w:hAnsi="Palatino Linotype"/>
-                <w:b/>
-                <w:bCs/>
-                <w:sz w:val="20"/>
-                <w:szCs w:val="20"/>
-              </w:rPr>
-              <w:t>Suspended</w:t>
-            </w:r>
-          </w:p>
-        </w:tc>
-        <w:tc>
-          <w:tcPr>
-            <w:tcW w:w="3289" w:type="dxa"/>
-          </w:tcPr>
-          <w:p>
-            <w:pPr>
-              <w:tabs>
-                <w:tab w:val="left" w:pos="-1080"/>
-                <w:tab w:val="left" w:pos="-720"/>
-                <w:tab w:val="left" w:pos="0"/>
-                <w:tab w:val="left" w:pos="720"/>
-                <w:tab w:val="left" w:pos="1440"/>
-                <w:tab w:val="left" w:pos="2160"/>
-                <w:tab w:val="left" w:pos="2880"/>
-                <w:tab w:val="left" w:pos="3600"/>
-                <w:tab w:val="left" w:pos="4320"/>
-                <w:tab w:val="left" w:pos="4680"/>
-              </w:tabs>
-              <w:rPr>
-                <w:rFonts w:ascii="Palatino Linotype" w:hAnsi="Palatino Linotype"/>
-                <w:b/>
-                <w:bCs/>
-                <w:sz w:val="20"/>
-                <w:szCs w:val="20"/>
-              </w:rPr>
-            </w:pPr>
-            <w:r>
-              <w:rPr>
-                <w:rFonts w:ascii="Palatino Linotype" w:hAnsi="Palatino Linotype"/>
-                <w:b/>
-                <w:bCs/>
-                <w:sz w:val="20"/>
-                <w:szCs w:val="20"/>
-              </w:rPr>
-              <w:t xml:space="preserve">None</w:t>
-            </w:r>
-          </w:p>
-        </w:tc>
-      </w:tr>
     </w:tbl>
     <w:p>
       <w:pPr>
+        <w:spacing w:line="276" w:lineRule="auto"/>
         <w:jc w:val="both"/>
         <w:rPr>
           <w:rFonts w:ascii="Palatino Linotype" w:hAnsi="Palatino Linotype"/>
+          <w:b/>
+          <w:bCs/>
           <w:sz w:val="20"/>
           <w:szCs w:val="20"/>
         </w:rPr>
       </w:pPr>
-      <w:r>
-        <w:rPr>
-          <w:rFonts w:ascii="Palatino Linotype" w:hAnsi="Palatino Linotype"/>
-          <w:sz w:val="20"/>
-          <w:szCs w:val="20"/>
-        </w:rPr>
-        <w:t xml:space="preserve"/>
-      </w:r>
-      <w:r>
-        <w:rPr>
-          <w:rFonts w:ascii="Palatino Linotype" w:hAnsi="Palatino Linotype"/>
-          <w:sz w:val="20"/>
-          <w:szCs w:val="20"/>
-        </w:rPr>
-        <w:t xml:space="preserve"/>
-      </w:r>
-      <w:r>
-        <w:rPr>
-          <w:rFonts w:ascii="Palatino Linotype" w:hAnsi="Palatino Linotype"/>
-          <w:sz w:val="20"/>
-          <w:szCs w:val="20"/>
-        </w:rPr>
-        <w:t xml:space="preserve"/>
-      </w:r>
-      <w:r>
-        <w:rPr>
-          <w:rFonts w:ascii="Palatino Linotype" w:hAnsi="Palatino Linotype"/>
-          <w:sz w:val="20"/>
-          <w:szCs w:val="20"/>
-        </w:rPr>
-        <w:t xml:space="preserve"/>
-      </w:r>
-      <w:r>
-        <w:rPr>
-          <w:rFonts w:ascii="Palatino Linotype" w:hAnsi="Palatino Linotype"/>
-          <w:sz w:val="20"/>
-          <w:szCs w:val="20"/>
-        </w:rPr>
-        <w:t xml:space="preserve"/>
-      </w:r>
     </w:p>
     <w:p>
       <w:pPr>
@@ -1677,7 +1473,7 @@
           <w:szCs w:val="20"/>
           <w:u w:val="single"/>
         </w:rPr>
-        <w:t xml:space="preserve">Court costs are assessed for the highest degree charge in this</w:t>
+        <w:t>Court costs are assessed for the highest degree charge in this</w:t>
       </w:r>
       <w:r>
         <w:rPr>
@@ -1697,31 +1493,6 @@
           <w:szCs w:val="20"/>
         </w:rPr>
         <w:t xml:space="preserve">. </w:t>
-      </w:r>
-      <w:r>
-        <w:rPr>
-          <w:rFonts w:ascii="Palatino Linotype" w:hAnsi="Palatino Linotype"/>
-          <w:sz w:val="20"/>
-          <w:szCs w:val="20"/>
-        </w:rPr>
-        <w:t xml:space="preserve"/>
-      </w:r>
-      <w:r>
-        <w:rPr>
-          <w:rFonts w:ascii="Palatino Linotype" w:hAnsi="Palatino Linotype"/>
-          <w:bCs/>
-          <w:sz w:val="20"/>
-          <w:szCs w:val="20"/>
-        </w:rPr>
-        <w:t xml:space="preserve"/>
-      </w:r>
-      <w:r>
-        <w:rPr>
-          <w:rFonts w:ascii="Palatino Linotype" w:hAnsi="Palatino Linotype"/>
-          <w:sz w:val="20"/>
-          <w:szCs w:val="20"/>
-        </w:rPr>
-        <w:t xml:space="preserve"/>
       </w:r>
       <w:r>
         <w:rPr>
@@ -1859,15 +1630,7 @@
           <w:sz w:val="20"/>
           <w:szCs w:val="20"/>
         </w:rPr>
-        <w:t xml:space="preserve">.</w:t>
-      </w:r>
-      <w:r>
-        <w:rPr>
-          <w:rFonts w:ascii="Palatino Linotype" w:hAnsi="Palatino Linotype"/>
-          <w:sz w:val="20"/>
-          <w:szCs w:val="20"/>
-        </w:rPr>
-        <w:t xml:space="preserve"> </w:t>
+        <w:t xml:space="preserve">. </w:t>
       </w:r>
       <w:r>
         <w:rPr>
@@ -1876,75 +1639,6 @@
           <w:szCs w:val="20"/>
         </w:rPr>
         <w:t xml:space="preserve"/>
-      </w:r>
-      <w:r>
-        <w:rPr>
-          <w:rFonts w:ascii="Palatino Linotype" w:hAnsi="Palatino Linotype"/>
-          <w:sz w:val="20"/>
-          <w:szCs w:val="20"/>
-        </w:rPr>
-        <w:t xml:space="preserve"/>
-      </w:r>
-      <w:r>
-        <w:rPr>
-          <w:rFonts w:ascii="Palatino Linotype" w:hAnsi="Palatino Linotype"/>
-          <w:sz w:val="20"/>
-          <w:szCs w:val="20"/>
-        </w:rPr>
-        <w:t xml:space="preserve"/>
-      </w:r>
-      <w:r>
-        <w:rPr>
-          <w:rFonts w:ascii="Palatino Linotype" w:hAnsi="Palatino Linotype"/>
-          <w:sz w:val="20"/>
-          <w:szCs w:val="20"/>
-        </w:rPr>
-        <w:t xml:space="preserve"/>
-      </w:r>
-      <w:r>
-        <w:rPr>
-          <w:rFonts w:ascii="Palatino Linotype" w:hAnsi="Palatino Linotype"/>
-          <w:sz w:val="20"/>
-          <w:szCs w:val="20"/>
-        </w:rPr>
-        <w:t xml:space="preserve"/>
-      </w:r>
-      <w:r>
-        <w:rPr>
-          <w:rFonts w:ascii="Palatino Linotype" w:hAnsi="Palatino Linotype"/>
-          <w:sz w:val="20"/>
-          <w:szCs w:val="20"/>
-        </w:rPr>
-        <w:t xml:space="preserve"/>
-        <w:br/>
-        <w:t xml:space="preserve"/>
-      </w:r>
-    </w:p>
-    <w:p>
-      <w:pPr>
-        <w:jc w:val="both"/>
-        <w:rPr>
-          <w:rFonts w:ascii="Palatino Linotype" w:hAnsi="Palatino Linotype"/>
-          <w:sz w:val="20"/>
-          <w:szCs w:val="20"/>
-        </w:rPr>
-      </w:pPr>
-      <w:r>
-        <w:rPr>
-          <w:rFonts w:ascii="Palatino Linotype" w:hAnsi="Palatino Linotype"/>
-          <w:b/>
-          <w:sz w:val="20"/>
-          <w:szCs w:val="20"/>
-        </w:rPr>
-        <w:t xml:space="preserve">Victim Notification.</w:t>
-      </w:r>
-      <w:r>
-        <w:rPr>
-          <w:rFonts w:ascii="Palatino Linotype" w:hAnsi="Palatino Linotype"/>
-          <w:sz w:val="20"/>
-          <w:szCs w:val="20"/>
-        </w:rPr>
-        <w:t xml:space="preserve"> The Clerk shall serve notice on the victim of the right to apply for reparation pursuant to R.C. 2743.51-72. </w:t>
       </w:r>
       <w:r>
         <w:rPr>
@@ -2082,7 +1776,7 @@
           <w:sz w:val="20"/>
           <w:szCs w:val="20"/>
         </w:rPr>
-        <w:t xml:space="preserve">____________________________________</w:t>
+        <w:t>____________________________________</w:t>
       </w:r>
     </w:p>
     <w:p>
@@ -2212,39 +1906,7 @@
           <w:sz w:val="16"/>
           <w:szCs w:val="16"/>
         </w:rPr>
-        <w:t>Copies served by Dep. Clerk ___________</w:t>
-      </w:r>
-      <w:r>
-        <w:rPr>
-          <w:rFonts w:ascii="Palatino Linotype" w:hAnsi="Palatino Linotype"/>
-          <w:sz w:val="16"/>
-          <w:szCs w:val="16"/>
-        </w:rPr>
-        <w:t>________________</w:t>
-      </w:r>
-      <w:r>
-        <w:rPr>
-          <w:rFonts w:ascii="Palatino Linotype" w:hAnsi="Palatino Linotype"/>
-          <w:sz w:val="16"/>
-          <w:szCs w:val="16"/>
-        </w:rPr>
-        <w:t xml:space="preserve"> on the following date ___________</w:t>
-      </w:r>
-      <w:r>
-        <w:rPr>
-          <w:rFonts w:ascii="Palatino Linotype" w:hAnsi="Palatino Linotype"/>
-          <w:sz w:val="16"/>
-          <w:szCs w:val="16"/>
-        </w:rPr>
-        <w:t xml:space="preserve">_________</w:t>
-      </w:r>
-      <w:r>
-        <w:rPr>
-          <w:rFonts w:ascii="Palatino Linotype" w:hAnsi="Palatino Linotype"/>
-          <w:sz w:val="16"/>
-          <w:szCs w:val="16"/>
-        </w:rPr>
-        <w:t xml:space="preserve"> to:</w:t>
+        <w:t>Copies served by Dep. Clerk ___________________________ on the following date ____________________ to:</w:t>
       </w:r>
     </w:p>
     <w:p>
@@ -2273,15 +1935,7 @@
           <w:sz w:val="16"/>
           <w:szCs w:val="16"/>
         </w:rPr>
-        <w:t xml:space="preserve">Prosecutor’s Office: PS    </w:t>
-      </w:r>
-      <w:r>
-        <w:rPr>
-          <w:rFonts w:ascii="Palatino Linotype" w:hAnsi="Palatino Linotype"/>
-          <w:sz w:val="16"/>
-          <w:szCs w:val="16"/>
-        </w:rPr>
-        <w:t xml:space="preserve">OM     EM; Defendant’s Attorney: PS     OM     EM; Dennis Congdon: PS     OM     EM;</w:t>
+        <w:t xml:space="preserve">Prosecutor’s Office: PS    OM     EM; Defendant’s Attorney: PS     OM     EM; Dennis Congdon: PS     OM     EM;</w:t>
       </w:r>
     </w:p>
     <w:p>
@@ -2304,14 +1958,6 @@
           <w:szCs w:val="16"/>
         </w:rPr>
       </w:pPr>
-      <w:r>
-        <w:rPr>
-          <w:rFonts w:ascii="Palatino Linotype" w:hAnsi="Palatino Linotype"/>
-          <w:sz w:val="16"/>
-          <w:szCs w:val="16"/>
-        </w:rPr>
-        <w:t xml:space="preserve"/>
-      </w:r>
       <w:r>
         <w:rPr>
           <w:rFonts w:ascii="Palatino Linotype" w:hAnsi="Palatino Linotype"/>
@@ -2392,12 +2038,7 @@
 <w:ftr xmlns:wpc="http://schemas.microsoft.com/office/word/2010/wordprocessingCanvas" xmlns:cx="http://schemas.microsoft.com/office/drawing/2014/chartex" xmlns:cx1="http://schemas.microsoft.com/office/drawing/2015/9/8/chartex" xmlns:cx2="http://schemas.microsoft.com/office/drawing/2015/10/21/chartex" xmlns:cx3="http://schemas.microsoft.com/office/drawing/2016/5/9/chartex" xmlns:cx4="http://schemas.microsoft.com/office/drawing/2016/5/10/chartex" xmlns:cx5="http://schemas.microsoft.com/office/drawing/2016/5/11/chartex" xmlns:cx6="http://schemas.microsoft.com/office/drawing/2016/5/12/chartex" xmlns:cx7="http://schemas.microsoft.com/office/drawing/2016/5/13/chartex" xmlns:cx8="http://schemas.microsoft.com/office/drawing/2016/5/14/chartex" xmlns:mc="http://schemas.openxmlformats.org/markup-compatibility/2006" xmlns:aink="http://schemas.microsoft.com/office/drawing/2016/ink" xmlns:am3d="http://schemas.microsoft.com/office/drawing/2017/model3d" xmlns:o="urn:schemas-microsoft-com:office:office" xmlns:r="http://schemas.openxmlformats.org/officeDocument/2006/relationships" xmlns:m="http://schemas.openxmlformats.org/officeDocument/2006/math" xmlns:v="urn:schemas-microsoft-com:vml" xmlns:wp14="http://schemas.microsoft.com/office/word/2010/wordprocessingDrawing" xmlns:wp="http://schemas.openxmlformats.org/drawingml/2006/wordprocessingDrawing" xmlns:w10="urn:schemas-microsoft-com:office:word" xmlns:w="http://schemas.openxmlformats.org/wordprocessingml/2006/main" xmlns:w14="http://schemas.microsoft.com/office/word/2010/wordml" xmlns:w15="http://schemas.microsoft.com/office/word/2012/wordml" xmlns:w16cex="http://schemas.microsoft.com/office/word/2018/wordml/cex" xmlns:w16cid="http://schemas.microsoft.com/office/word/2016/wordml/cid" xmlns:w16="http://schemas.microsoft.com/office/word/2018/wordml" xmlns:w16sdtdh="http://schemas.microsoft.com/office/word/2020/wordml/sdtdatahash" xmlns:w16se="http://schemas.microsoft.com/office/word/2015/wordml/symex" xmlns:wpg="http://schemas.microsoft.com/office/word/2010/wordprocessingGroup" xmlns:wpi="http://schemas.microsoft.com/office/word/2010/wordprocessingInk" xmlns:wne="http://schemas.microsoft.com/office/word/2006/wordml" xmlns:wps="http://schemas.microsoft.com/office/word/2010/wordprocessingShape" mc:Ignorable="w14 w15 w16se w16cid w16 w16cex w16sdtdh wp14">
   <w:sdt>
     <w:sdtPr>
-      <w:rPr>
-        <w:rFonts w:ascii="Palatino Linotype" w:hAnsi="Palatino Linotype"/>
-        <w:sz w:val="20"/>
-        <w:szCs w:val="20"/>
-      </w:rPr>
-      <w:id w:val="-2099861789"/>
+      <w:id w:val="-1309706245"/>
       <w:docPartObj>
         <w:docPartGallery w:val="Page Numbers (Bottom of Page)"/>
         <w:docPartUnique/>
@@ -2412,13 +2053,19 @@
             <w:sz w:val="20"/>
             <w:szCs w:val="20"/>
           </w:rPr>
-          <w:id w:val="860082579"/>
+          <w:id w:val="98381352"/>
           <w:docPartObj>
             <w:docPartGallery w:val="Page Numbers (Top of Page)"/>
             <w:docPartUnique/>
           </w:docPartObj>
         </w:sdtPr>
-        <w:sdtEndPr/>
+        <w:sdtEndPr>
+          <w:rPr>
+            <w:rFonts w:ascii="Times New Roman" w:hAnsi="Times New Roman"/>
+            <w:sz w:val="24"/>
+            <w:szCs w:val="24"/>
+          </w:rPr>
+        </w:sdtEndPr>
         <w:sdtContent>
           <w:p>
             <w:pPr>
@@ -2547,7 +2194,7 @@
                 <w:sz w:val="20"/>
                 <w:szCs w:val="20"/>
               </w:rPr>
-              <w:t>5</w:t>
+              <w:t>3</w:t>
             </w:r>
             <w:r>
               <w:rPr>
@@ -2577,11 +2224,39 @@
               </w:rPr>
               <w:t xml:space="preserve">Final Judgment Entry 21CRB01291</w:t>
             </w:r>
+          </w:p>
+          <w:p>
+            <w:pPr>
+              <w:pStyle w:val="Footer"/>
+              <w:jc w:val="right"/>
+            </w:pPr>
           </w:p>
         </w:sdtContent>
       </w:sdt>
     </w:sdtContent>
   </w:sdt>
+  <w:p>
+    <w:pPr>
+      <w:tabs>
+        <w:tab w:val="left" w:pos="-1080"/>
+        <w:tab w:val="left" w:pos="-720"/>
+        <w:tab w:val="left" w:pos="0"/>
+        <w:tab w:val="left" w:pos="720"/>
+        <w:tab w:val="left" w:pos="1440"/>
+        <w:tab w:val="left" w:pos="2160"/>
+        <w:tab w:val="left" w:pos="2880"/>
+        <w:tab w:val="left" w:pos="3600"/>
+        <w:tab w:val="left" w:pos="4320"/>
+        <w:tab w:val="left" w:pos="4680"/>
+      </w:tabs>
+      <w:jc w:val="right"/>
+      <w:rPr>
+        <w:rFonts w:ascii="Palatino Linotype" w:hAnsi="Palatino Linotype"/>
+        <w:sz w:val="20"/>
+        <w:szCs w:val="20"/>
+      </w:rPr>
+    </w:pPr>
+  </w:p>
 </w:ftr>
 </file>
 
@@ -2773,240 +2448,8 @@
       </w:rPr>
     </w:lvl>
   </w:abstractNum>
-  <w:abstractNum w:abstractNumId="1" w15:restartNumberingAfterBreak="0">
-    <w:nsid w:val="279660C9"/>
-    <w:multiLevelType w:val="hybridMultilevel"/>
-    <w:tmpl w:val="05247724"/>
-    <w:lvl w:ilvl="0" w:tplc="04090001">
-      <w:start w:val="1"/>
-      <w:numFmt w:val="bullet"/>
-      <w:lvlText w:val=""/>
-      <w:lvlJc w:val="left"/>
-      <w:pPr>
-        <w:ind w:left="720" w:hanging="360"/>
-      </w:pPr>
-      <w:rPr>
-        <w:rFonts w:ascii="Symbol" w:hAnsi="Symbol" w:hint="default"/>
-      </w:rPr>
-    </w:lvl>
-    <w:lvl w:ilvl="1" w:tplc="04090003" w:tentative="1">
-      <w:start w:val="1"/>
-      <w:numFmt w:val="bullet"/>
-      <w:lvlText w:val="o"/>
-      <w:lvlJc w:val="left"/>
-      <w:pPr>
-        <w:ind w:left="1440" w:hanging="360"/>
-      </w:pPr>
-      <w:rPr>
-        <w:rFonts w:ascii="Courier New" w:hAnsi="Courier New" w:cs="Courier New" w:hint="default"/>
-      </w:rPr>
-    </w:lvl>
-    <w:lvl w:ilvl="2" w:tplc="04090005" w:tentative="1">
-      <w:start w:val="1"/>
-      <w:numFmt w:val="bullet"/>
-      <w:lvlText w:val=""/>
-      <w:lvlJc w:val="left"/>
-      <w:pPr>
-        <w:ind w:left="2160" w:hanging="360"/>
-      </w:pPr>
-      <w:rPr>
-        <w:rFonts w:ascii="Wingdings" w:hAnsi="Wingdings" w:hint="default"/>
-      </w:rPr>
-    </w:lvl>
-    <w:lvl w:ilvl="3" w:tplc="04090001" w:tentative="1">
-      <w:start w:val="1"/>
-      <w:numFmt w:val="bullet"/>
-      <w:lvlText w:val=""/>
-      <w:lvlJc w:val="left"/>
-      <w:pPr>
-        <w:ind w:left="2880" w:hanging="360"/>
-      </w:pPr>
-      <w:rPr>
-        <w:rFonts w:ascii="Symbol" w:hAnsi="Symbol" w:hint="default"/>
-      </w:rPr>
-    </w:lvl>
-    <w:lvl w:ilvl="4" w:tplc="04090003" w:tentative="1">
-      <w:start w:val="1"/>
-      <w:numFmt w:val="bullet"/>
-      <w:lvlText w:val="o"/>
-      <w:lvlJc w:val="left"/>
-      <w:pPr>
-        <w:ind w:left="3600" w:hanging="360"/>
-      </w:pPr>
-      <w:rPr>
-        <w:rFonts w:ascii="Courier New" w:hAnsi="Courier New" w:cs="Courier New" w:hint="default"/>
-      </w:rPr>
-    </w:lvl>
-    <w:lvl w:ilvl="5" w:tplc="04090005" w:tentative="1">
-      <w:start w:val="1"/>
-      <w:numFmt w:val="bullet"/>
-      <w:lvlText w:val=""/>
-      <w:lvlJc w:val="left"/>
-      <w:pPr>
-        <w:ind w:left="4320" w:hanging="360"/>
-      </w:pPr>
-      <w:rPr>
-        <w:rFonts w:ascii="Wingdings" w:hAnsi="Wingdings" w:hint="default"/>
-      </w:rPr>
-    </w:lvl>
-    <w:lvl w:ilvl="6" w:tplc="04090001" w:tentative="1">
-      <w:start w:val="1"/>
-      <w:numFmt w:val="bullet"/>
-      <w:lvlText w:val=""/>
-      <w:lvlJc w:val="left"/>
-      <w:pPr>
-        <w:ind w:left="5040" w:hanging="360"/>
-      </w:pPr>
-      <w:rPr>
-        <w:rFonts w:ascii="Symbol" w:hAnsi="Symbol" w:hint="default"/>
-      </w:rPr>
-    </w:lvl>
-    <w:lvl w:ilvl="7" w:tplc="04090003" w:tentative="1">
-      <w:start w:val="1"/>
-      <w:numFmt w:val="bullet"/>
-      <w:lvlText w:val="o"/>
-      <w:lvlJc w:val="left"/>
-      <w:pPr>
-        <w:ind w:left="5760" w:hanging="360"/>
-      </w:pPr>
-      <w:rPr>
-        <w:rFonts w:ascii="Courier New" w:hAnsi="Courier New" w:cs="Courier New" w:hint="default"/>
-      </w:rPr>
-    </w:lvl>
-    <w:lvl w:ilvl="8" w:tplc="04090005" w:tentative="1">
-      <w:start w:val="1"/>
-      <w:numFmt w:val="bullet"/>
-      <w:lvlText w:val=""/>
-      <w:lvlJc w:val="left"/>
-      <w:pPr>
-        <w:ind w:left="6480" w:hanging="360"/>
-      </w:pPr>
-      <w:rPr>
-        <w:rFonts w:ascii="Wingdings" w:hAnsi="Wingdings" w:hint="default"/>
-      </w:rPr>
-    </w:lvl>
-  </w:abstractNum>
-  <w:abstractNum w:abstractNumId="2" w15:restartNumberingAfterBreak="0">
-    <w:nsid w:val="2E17566E"/>
-    <w:multiLevelType w:val="hybridMultilevel"/>
-    <w:tmpl w:val="00866CE6"/>
-    <w:lvl w:ilvl="0" w:tplc="04090001">
-      <w:start w:val="1"/>
-      <w:numFmt w:val="bullet"/>
-      <w:lvlText w:val=""/>
-      <w:lvlJc w:val="left"/>
-      <w:pPr>
-        <w:ind w:left="779" w:hanging="360"/>
-      </w:pPr>
-      <w:rPr>
-        <w:rFonts w:ascii="Symbol" w:hAnsi="Symbol" w:hint="default"/>
-      </w:rPr>
-    </w:lvl>
-    <w:lvl w:ilvl="1" w:tplc="04090003">
-      <w:start w:val="1"/>
-      <w:numFmt w:val="bullet"/>
-      <w:lvlText w:val="o"/>
-      <w:lvlJc w:val="left"/>
-      <w:pPr>
-        <w:ind w:left="1499" w:hanging="360"/>
-      </w:pPr>
-      <w:rPr>
-        <w:rFonts w:ascii="Courier New" w:hAnsi="Courier New" w:cs="Courier New" w:hint="default"/>
-      </w:rPr>
-    </w:lvl>
-    <w:lvl w:ilvl="2" w:tplc="04090005" w:tentative="1">
-      <w:start w:val="1"/>
-      <w:numFmt w:val="bullet"/>
-      <w:lvlText w:val=""/>
-      <w:lvlJc w:val="left"/>
-      <w:pPr>
-        <w:ind w:left="2219" w:hanging="360"/>
-      </w:pPr>
-      <w:rPr>
-        <w:rFonts w:ascii="Wingdings" w:hAnsi="Wingdings" w:hint="default"/>
-      </w:rPr>
-    </w:lvl>
-    <w:lvl w:ilvl="3" w:tplc="04090001" w:tentative="1">
-      <w:start w:val="1"/>
-      <w:numFmt w:val="bullet"/>
-      <w:lvlText w:val=""/>
-      <w:lvlJc w:val="left"/>
-      <w:pPr>
-        <w:ind w:left="2939" w:hanging="360"/>
-      </w:pPr>
-      <w:rPr>
-        <w:rFonts w:ascii="Symbol" w:hAnsi="Symbol" w:hint="default"/>
-      </w:rPr>
-    </w:lvl>
-    <w:lvl w:ilvl="4" w:tplc="04090003" w:tentative="1">
-      <w:start w:val="1"/>
-      <w:numFmt w:val="bullet"/>
-      <w:lvlText w:val="o"/>
-      <w:lvlJc w:val="left"/>
-      <w:pPr>
-        <w:ind w:left="3659" w:hanging="360"/>
-      </w:pPr>
-      <w:rPr>
-        <w:rFonts w:ascii="Courier New" w:hAnsi="Courier New" w:cs="Courier New" w:hint="default"/>
-      </w:rPr>
-    </w:lvl>
-    <w:lvl w:ilvl="5" w:tplc="04090005" w:tentative="1">
-      <w:start w:val="1"/>
-      <w:numFmt w:val="bullet"/>
-      <w:lvlText w:val=""/>
-      <w:lvlJc w:val="left"/>
-      <w:pPr>
-        <w:ind w:left="4379" w:hanging="360"/>
-      </w:pPr>
-      <w:rPr>
-        <w:rFonts w:ascii="Wingdings" w:hAnsi="Wingdings" w:hint="default"/>
-      </w:rPr>
-    </w:lvl>
-    <w:lvl w:ilvl="6" w:tplc="04090001" w:tentative="1">
-      <w:start w:val="1"/>
-      <w:numFmt w:val="bullet"/>
-      <w:lvlText w:val=""/>
-      <w:lvlJc w:val="left"/>
-      <w:pPr>
-        <w:ind w:left="5099" w:hanging="360"/>
-      </w:pPr>
-      <w:rPr>
-        <w:rFonts w:ascii="Symbol" w:hAnsi="Symbol" w:hint="default"/>
-      </w:rPr>
-    </w:lvl>
-    <w:lvl w:ilvl="7" w:tplc="04090003" w:tentative="1">
-      <w:start w:val="1"/>
-      <w:numFmt w:val="bullet"/>
-      <w:lvlText w:val="o"/>
-      <w:lvlJc w:val="left"/>
-      <w:pPr>
-        <w:ind w:left="5819" w:hanging="360"/>
-      </w:pPr>
-      <w:rPr>
-        <w:rFonts w:ascii="Courier New" w:hAnsi="Courier New" w:cs="Courier New" w:hint="default"/>
-      </w:rPr>
-    </w:lvl>
-    <w:lvl w:ilvl="8" w:tplc="04090005" w:tentative="1">
-      <w:start w:val="1"/>
-      <w:numFmt w:val="bullet"/>
-      <w:lvlText w:val=""/>
-      <w:lvlJc w:val="left"/>
-      <w:pPr>
-        <w:ind w:left="6539" w:hanging="360"/>
-      </w:pPr>
-      <w:rPr>
-        <w:rFonts w:ascii="Wingdings" w:hAnsi="Wingdings" w:hint="default"/>
-      </w:rPr>
-    </w:lvl>
-  </w:abstractNum>
   <w:num w:numId="1">
     <w:abstractNumId w:val="0"/>
-  </w:num>
-  <w:num w:numId="2">
-    <w:abstractNumId w:val="2"/>
-  </w:num>
-  <w:num w:numId="3">
-    <w:abstractNumId w:val="1"/>
   </w:num>
 </w:numbering>
 </file>
@@ -3563,49 +3006,6 @@
       <w:contextualSpacing/>
     </w:pPr>
   </w:style>
-  <w:style w:type="character" w:styleId="CommentReference">
-    <w:name w:val="annotation reference"/>
-    <w:basedOn w:val="DefaultParagraphFont"/>
-    <w:uiPriority w:val="99"/>
-    <w:semiHidden/>
-    <w:unhideWhenUsed/>
-    <w:rsid w:val="00A53114"/>
-    <w:rPr>
-      <w:sz w:val="16"/>
-      <w:szCs w:val="16"/>
-    </w:rPr>
-  </w:style>
-  <w:style w:type="paragraph" w:styleId="CommentText">
-    <w:name w:val="annotation text"/>
-    <w:basedOn w:val="Normal"/>
-    <w:link w:val="CommentTextChar"/>
-    <w:uiPriority w:val="99"/>
-    <w:unhideWhenUsed/>
-    <w:rsid w:val="00A53114"/>
-    <w:pPr>
-      <w:widowControl/>
-      <w:autoSpaceDE/>
-      <w:autoSpaceDN/>
-      <w:adjustRightInd/>
-    </w:pPr>
-    <w:rPr>
-      <w:rFonts w:asciiTheme="minorHAnsi" w:eastAsiaTheme="minorHAnsi" w:hAnsiTheme="minorHAnsi" w:cstheme="minorBidi"/>
-      <w:sz w:val="20"/>
-      <w:szCs w:val="20"/>
-    </w:rPr>
-  </w:style>
-  <w:style w:type="character" w:customStyle="1" w:styleId="CommentTextChar">
-    <w:name w:val="Comment Text Char"/>
-    <w:basedOn w:val="DefaultParagraphFont"/>
-    <w:link w:val="CommentText"/>
-    <w:uiPriority w:val="99"/>
-    <w:rsid w:val="00A53114"/>
-    <w:rPr>
-      <w:rFonts w:eastAsiaTheme="minorHAnsi"/>
-      <w:sz w:val="20"/>
-      <w:szCs w:val="20"/>
-    </w:rPr>
-  </w:style>
 </w:styles>
 </file>
 

</xml_diff>

<commit_message>
Defense counsel check working for pass and fail.
</commit_message>
<xml_diff>
--- a/resources/Saved/21CRB01291_Crim_Traffic Judgment Entry.docx
+++ b/resources/Saved/21CRB01291_Crim_Traffic Judgment Entry.docx
@@ -484,6 +484,7 @@
         <w:jc w:val="center"/>
         <w:rPr>
           <w:rFonts w:ascii="Palatino Linotype" w:hAnsi="Palatino Linotype"/>
+          <w:bCs/>
           <w:sz w:val="20"/>
           <w:szCs w:val="20"/>
         </w:rPr>
@@ -497,7 +498,40 @@
           <w:szCs w:val="20"/>
           <w:u w:val="single"/>
         </w:rPr>
-        <w:t>FINAL JUDGMENT ENTRY</w:t>
+        <w:t>MAGISTRATE</w:t>
+      </w:r>
+      <w:r>
+        <w:rPr>
+          <w:rFonts w:ascii="Palatino Linotype" w:hAnsi="Palatino Linotype"/>
+          <w:b/>
+          <w:bCs/>
+          <w:sz w:val="20"/>
+          <w:szCs w:val="20"/>
+          <w:u w:val="single"/>
+        </w:rPr>
+        <w:t>’S</w:t>
+      </w:r>
+      <w:r>
+        <w:rPr>
+          <w:rFonts w:ascii="Palatino Linotype" w:hAnsi="Palatino Linotype"/>
+          <w:b/>
+          <w:bCs/>
+          <w:sz w:val="20"/>
+          <w:szCs w:val="20"/>
+          <w:u w:val="single"/>
+        </w:rPr>
+        <w:t xml:space="preserve"> </w:t>
+      </w:r>
+      <w:r>
+        <w:rPr>
+          <w:rFonts w:ascii="Palatino Linotype" w:hAnsi="Palatino Linotype"/>
+          <w:b/>
+          <w:bCs/>
+          <w:sz w:val="20"/>
+          <w:szCs w:val="20"/>
+          <w:u w:val="single"/>
+        </w:rPr>
+        <w:t>DECISION</w:t>
       </w:r>
     </w:p>
     <w:p>
@@ -1815,7 +1849,7 @@
           <w:sz w:val="20"/>
           <w:szCs w:val="20"/>
         </w:rPr>
-        <w:t xml:space="preserve">Judge</w:t>
+        <w:t xml:space="preserve">Magistrate</w:t>
       </w:r>
       <w:r>
         <w:rPr>
@@ -1831,7 +1865,7 @@
           <w:sz w:val="20"/>
           <w:szCs w:val="20"/>
         </w:rPr>
-        <w:t xml:space="preserve">Marianne</w:t>
+        <w:t xml:space="preserve">Amanda</w:t>
       </w:r>
       <w:r>
         <w:rPr>
@@ -1847,7 +1881,7 @@
           <w:sz w:val="20"/>
           <w:szCs w:val="20"/>
         </w:rPr>
-        <w:t xml:space="preserve">Hemmeter</w:t>
+        <w:t xml:space="preserve">Bunner</w:t>
       </w:r>
     </w:p>
     <w:p>
@@ -1867,6 +1901,106 @@
         <w:rPr>
           <w:rFonts w:ascii="Palatino Linotype" w:hAnsi="Palatino Linotype"/>
           <w:bCs/>
+          <w:sz w:val="20"/>
+          <w:szCs w:val="20"/>
+        </w:rPr>
+      </w:pPr>
+      <w:r>
+        <w:rPr>
+          <w:rFonts w:ascii="Palatino Linotype" w:hAnsi="Palatino Linotype"/>
+          <w:sz w:val="20"/>
+          <w:szCs w:val="20"/>
+        </w:rPr>
+        <w:t xml:space="preserve"/>
+      </w:r>
+    </w:p>
+    <w:p>
+      <w:pPr>
+        <w:tabs>
+          <w:tab w:val="center" w:pos="4680"/>
+        </w:tabs>
+        <w:jc w:val="both"/>
+        <w:rPr>
+          <w:rFonts w:ascii="Palatino Linotype" w:hAnsi="Palatino Linotype"/>
+          <w:b/>
+          <w:bCs/>
+          <w:i/>
+          <w:sz w:val="19"/>
+          <w:szCs w:val="19"/>
+        </w:rPr>
+      </w:pPr>
+      <w:r>
+        <w:rPr>
+          <w:rFonts w:ascii="Palatino Linotype" w:hAnsi="Palatino Linotype"/>
+          <w:b/>
+          <w:bCs/>
+          <w:i/>
+          <w:sz w:val="19"/>
+          <w:szCs w:val="19"/>
+        </w:rPr>
+        <w:t xml:space="preserve">Pursuant to Criminal Rule 19(D) and Traffic Rule 14, written objections to this magistrate’s decision must be filed within </w:t>
+      </w:r>
+      <w:r>
+        <w:rPr>
+          <w:rFonts w:ascii="Palatino Linotype" w:hAnsi="Palatino Linotype"/>
+          <w:b/>
+          <w:bCs/>
+          <w:i/>
+          <w:sz w:val="19"/>
+          <w:szCs w:val="19"/>
+        </w:rPr>
+        <w:t>14</w:t>
+      </w:r>
+      <w:r>
+        <w:rPr>
+          <w:rFonts w:ascii="Palatino Linotype" w:hAnsi="Palatino Linotype"/>
+          <w:b/>
+          <w:bCs/>
+          <w:i/>
+          <w:sz w:val="19"/>
+          <w:szCs w:val="19"/>
+        </w:rPr>
+        <w:t xml:space="preserve"> days of the filing of this decision. Any objections must state with specificity the grounds of the objections. </w:t>
+      </w:r>
+      <w:r>
+        <w:rPr>
+          <w:rFonts w:ascii="Palatino Linotype" w:hAnsi="Palatino Linotype"/>
+          <w:b/>
+          <w:bCs/>
+          <w:i/>
+          <w:sz w:val="19"/>
+          <w:szCs w:val="19"/>
+        </w:rPr>
+        <w:t xml:space="preserve">A party shall not assign as error on appeal the court’s adoption of this decision unless the party timely </w:t>
+      </w:r>
+      <w:r>
+        <w:rPr>
+          <w:rFonts w:ascii="Palatino Linotype" w:hAnsi="Palatino Linotype"/>
+          <w:b/>
+          <w:bCs/>
+          <w:i/>
+          <w:sz w:val="19"/>
+          <w:szCs w:val="19"/>
+        </w:rPr>
+        <w:t>files objections.</w:t>
+      </w:r>
+    </w:p>
+    <w:p>
+      <w:pPr>
+        <w:tabs>
+          <w:tab w:val="left" w:pos="-1080"/>
+          <w:tab w:val="left" w:pos="-720"/>
+          <w:tab w:val="left" w:pos="0"/>
+          <w:tab w:val="left" w:pos="720"/>
+          <w:tab w:val="left" w:pos="1440"/>
+          <w:tab w:val="left" w:pos="2160"/>
+          <w:tab w:val="left" w:pos="2880"/>
+          <w:tab w:val="left" w:pos="3600"/>
+          <w:tab w:val="left" w:pos="4320"/>
+          <w:tab w:val="left" w:pos="4680"/>
+        </w:tabs>
+        <w:rPr>
+          <w:rFonts w:ascii="Palatino Linotype" w:hAnsi="Palatino Linotype"/>
           <w:sz w:val="20"/>
           <w:szCs w:val="20"/>
         </w:rPr>
@@ -2222,7 +2356,15 @@
                 <w:sz w:val="20"/>
                 <w:szCs w:val="20"/>
               </w:rPr>
-              <w:t xml:space="preserve">Final Judgment Entry 21CRB01291</w:t>
+              <w:t xml:space="preserve">Magistrate Decision</w:t>
+            </w:r>
+            <w:r>
+              <w:rPr>
+                <w:rFonts w:ascii="Palatino Linotype" w:hAnsi="Palatino Linotype"/>
+                <w:sz w:val="20"/>
+                <w:szCs w:val="20"/>
+              </w:rPr>
+              <w:t xml:space="preserve"> 21CRB01291</w:t>
             </w:r>
           </w:p>
           <w:p>

</xml_diff>

<commit_message>
Refactored check plea and findings from class to self.
</commit_message>
<xml_diff>
--- a/resources/Saved/21CRB01291_Crim_Traffic Judgment Entry.docx
+++ b/resources/Saved/21CRB01291_Crim_Traffic Judgment Entry.docx
@@ -484,7 +484,6 @@
         <w:jc w:val="center"/>
         <w:rPr>
           <w:rFonts w:ascii="Palatino Linotype" w:hAnsi="Palatino Linotype"/>
-          <w:bCs/>
           <w:sz w:val="20"/>
           <w:szCs w:val="20"/>
         </w:rPr>
@@ -498,40 +497,7 @@
           <w:szCs w:val="20"/>
           <w:u w:val="single"/>
         </w:rPr>
-        <w:t>MAGISTRATE</w:t>
-      </w:r>
-      <w:r>
-        <w:rPr>
-          <w:rFonts w:ascii="Palatino Linotype" w:hAnsi="Palatino Linotype"/>
-          <w:b/>
-          <w:bCs/>
-          <w:sz w:val="20"/>
-          <w:szCs w:val="20"/>
-          <w:u w:val="single"/>
-        </w:rPr>
-        <w:t>’S</w:t>
-      </w:r>
-      <w:r>
-        <w:rPr>
-          <w:rFonts w:ascii="Palatino Linotype" w:hAnsi="Palatino Linotype"/>
-          <w:b/>
-          <w:bCs/>
-          <w:sz w:val="20"/>
-          <w:szCs w:val="20"/>
-          <w:u w:val="single"/>
-        </w:rPr>
-        <w:t xml:space="preserve"> </w:t>
-      </w:r>
-      <w:r>
-        <w:rPr>
-          <w:rFonts w:ascii="Palatino Linotype" w:hAnsi="Palatino Linotype"/>
-          <w:b/>
-          <w:bCs/>
-          <w:sz w:val="20"/>
-          <w:szCs w:val="20"/>
-          <w:u w:val="single"/>
-        </w:rPr>
-        <w:t>DECISION</w:t>
+        <w:t>FINAL JUDGMENT ENTRY</w:t>
       </w:r>
     </w:p>
     <w:p>
@@ -649,25 +615,7 @@
           <w:sz w:val="20"/>
           <w:szCs w:val="20"/>
         </w:rPr>
-        <w:t xml:space="preserve">Defendant was represented by  </w:t>
-      </w:r>
-      <w:r>
-        <w:rPr>
-          <w:rFonts w:ascii="Palatino Linotype" w:hAnsi="Palatino Linotype"/>
-          <w:bCs/>
-          <w:sz w:val="20"/>
-          <w:szCs w:val="20"/>
-        </w:rPr>
-        <w:t xml:space="preserve">,</w:t>
-      </w:r>
-      <w:r>
-        <w:rPr>
-          <w:rFonts w:ascii="Palatino Linotype" w:hAnsi="Palatino Linotype"/>
-          <w:bCs/>
-          <w:sz w:val="20"/>
-          <w:szCs w:val="20"/>
-        </w:rPr>
-        <w:t xml:space="preserve"> Private Counsel.</w:t>
+        <w:t xml:space="preserve">Defendant waived right to counsel.</w:t>
       </w:r>
       <w:r>
         <w:rPr>
@@ -1188,87 +1136,6 @@
                 <w:sz w:val="20"/>
                 <w:szCs w:val="20"/>
               </w:rPr>
-              <w:t xml:space="preserve">No Contest</w:t>
-            </w:r>
-          </w:p>
-        </w:tc>
-      </w:tr>
-      <w:tr>
-        <w:trPr>
-          <w:jc w:val="center"/>
-        </w:trPr>
-        <w:tc>
-          <w:tcPr>
-            <w:tcW w:w="1801" w:type="dxa"/>
-          </w:tcPr>
-          <w:p>
-            <w:pPr>
-              <w:tabs>
-                <w:tab w:val="left" w:pos="-1080"/>
-                <w:tab w:val="left" w:pos="-720"/>
-                <w:tab w:val="left" w:pos="0"/>
-                <w:tab w:val="left" w:pos="720"/>
-                <w:tab w:val="left" w:pos="1440"/>
-                <w:tab w:val="left" w:pos="2160"/>
-                <w:tab w:val="left" w:pos="2880"/>
-                <w:tab w:val="left" w:pos="3600"/>
-                <w:tab w:val="left" w:pos="4320"/>
-                <w:tab w:val="left" w:pos="4680"/>
-              </w:tabs>
-              <w:rPr>
-                <w:rFonts w:ascii="Palatino Linotype" w:hAnsi="Palatino Linotype"/>
-                <w:b/>
-                <w:bCs/>
-                <w:sz w:val="20"/>
-                <w:szCs w:val="20"/>
-              </w:rPr>
-            </w:pPr>
-            <w:r>
-              <w:rPr>
-                <w:rFonts w:ascii="Palatino Linotype" w:hAnsi="Palatino Linotype"/>
-                <w:b/>
-                <w:bCs/>
-                <w:sz w:val="20"/>
-                <w:szCs w:val="20"/>
-              </w:rPr>
-              <w:t>Finding</w:t>
-            </w:r>
-          </w:p>
-        </w:tc>
-        <w:tc>
-          <w:tcPr>
-            <w:tcW w:w="3289" w:type="dxa"/>
-          </w:tcPr>
-          <w:p>
-            <w:pPr>
-              <w:tabs>
-                <w:tab w:val="left" w:pos="-1080"/>
-                <w:tab w:val="left" w:pos="-720"/>
-                <w:tab w:val="left" w:pos="0"/>
-                <w:tab w:val="left" w:pos="720"/>
-                <w:tab w:val="left" w:pos="1440"/>
-                <w:tab w:val="left" w:pos="2160"/>
-                <w:tab w:val="left" w:pos="2880"/>
-                <w:tab w:val="left" w:pos="3600"/>
-                <w:tab w:val="left" w:pos="4320"/>
-                <w:tab w:val="left" w:pos="4680"/>
-              </w:tabs>
-              <w:rPr>
-                <w:rFonts w:ascii="Palatino Linotype" w:hAnsi="Palatino Linotype"/>
-                <w:b/>
-                <w:bCs/>
-                <w:sz w:val="20"/>
-                <w:szCs w:val="20"/>
-              </w:rPr>
-            </w:pPr>
-            <w:r>
-              <w:rPr>
-                <w:rFonts w:ascii="Palatino Linotype" w:hAnsi="Palatino Linotype"/>
-                <w:b/>
-                <w:bCs/>
-                <w:sz w:val="20"/>
-                <w:szCs w:val="20"/>
-              </w:rPr>
               <w:t xml:space="preserve">Guilty</w:t>
             </w:r>
           </w:p>
@@ -1312,6 +1179,87 @@
                 <w:sz w:val="20"/>
                 <w:szCs w:val="20"/>
               </w:rPr>
+              <w:t>Finding</w:t>
+            </w:r>
+          </w:p>
+        </w:tc>
+        <w:tc>
+          <w:tcPr>
+            <w:tcW w:w="3289" w:type="dxa"/>
+          </w:tcPr>
+          <w:p>
+            <w:pPr>
+              <w:tabs>
+                <w:tab w:val="left" w:pos="-1080"/>
+                <w:tab w:val="left" w:pos="-720"/>
+                <w:tab w:val="left" w:pos="0"/>
+                <w:tab w:val="left" w:pos="720"/>
+                <w:tab w:val="left" w:pos="1440"/>
+                <w:tab w:val="left" w:pos="2160"/>
+                <w:tab w:val="left" w:pos="2880"/>
+                <w:tab w:val="left" w:pos="3600"/>
+                <w:tab w:val="left" w:pos="4320"/>
+                <w:tab w:val="left" w:pos="4680"/>
+              </w:tabs>
+              <w:rPr>
+                <w:rFonts w:ascii="Palatino Linotype" w:hAnsi="Palatino Linotype"/>
+                <w:b/>
+                <w:bCs/>
+                <w:sz w:val="20"/>
+                <w:szCs w:val="20"/>
+              </w:rPr>
+            </w:pPr>
+            <w:r>
+              <w:rPr>
+                <w:rFonts w:ascii="Palatino Linotype" w:hAnsi="Palatino Linotype"/>
+                <w:b/>
+                <w:bCs/>
+                <w:sz w:val="20"/>
+                <w:szCs w:val="20"/>
+              </w:rPr>
+              <w:t xml:space="preserve">Guilty</w:t>
+            </w:r>
+          </w:p>
+        </w:tc>
+      </w:tr>
+      <w:tr>
+        <w:trPr>
+          <w:jc w:val="center"/>
+        </w:trPr>
+        <w:tc>
+          <w:tcPr>
+            <w:tcW w:w="1801" w:type="dxa"/>
+          </w:tcPr>
+          <w:p>
+            <w:pPr>
+              <w:tabs>
+                <w:tab w:val="left" w:pos="-1080"/>
+                <w:tab w:val="left" w:pos="-720"/>
+                <w:tab w:val="left" w:pos="0"/>
+                <w:tab w:val="left" w:pos="720"/>
+                <w:tab w:val="left" w:pos="1440"/>
+                <w:tab w:val="left" w:pos="2160"/>
+                <w:tab w:val="left" w:pos="2880"/>
+                <w:tab w:val="left" w:pos="3600"/>
+                <w:tab w:val="left" w:pos="4320"/>
+                <w:tab w:val="left" w:pos="4680"/>
+              </w:tabs>
+              <w:rPr>
+                <w:rFonts w:ascii="Palatino Linotype" w:hAnsi="Palatino Linotype"/>
+                <w:b/>
+                <w:bCs/>
+                <w:sz w:val="20"/>
+                <w:szCs w:val="20"/>
+              </w:rPr>
+            </w:pPr>
+            <w:r>
+              <w:rPr>
+                <w:rFonts w:ascii="Palatino Linotype" w:hAnsi="Palatino Linotype"/>
+                <w:b/>
+                <w:bCs/>
+                <w:sz w:val="20"/>
+                <w:szCs w:val="20"/>
+              </w:rPr>
               <w:t>Fine Amount</w:t>
             </w:r>
           </w:p>
@@ -1849,7 +1797,7 @@
           <w:sz w:val="20"/>
           <w:szCs w:val="20"/>
         </w:rPr>
-        <w:t xml:space="preserve">Magistrate</w:t>
+        <w:t xml:space="preserve">Judge</w:t>
       </w:r>
       <w:r>
         <w:rPr>
@@ -1865,7 +1813,7 @@
           <w:sz w:val="20"/>
           <w:szCs w:val="20"/>
         </w:rPr>
-        <w:t xml:space="preserve">Amanda</w:t>
+        <w:t xml:space="preserve">Marianne</w:t>
       </w:r>
       <w:r>
         <w:rPr>
@@ -1881,7 +1829,7 @@
           <w:sz w:val="20"/>
           <w:szCs w:val="20"/>
         </w:rPr>
-        <w:t xml:space="preserve">Bunner</w:t>
+        <w:t xml:space="preserve">Hemmeter</w:t>
       </w:r>
     </w:p>
     <w:p>
@@ -1901,106 +1849,6 @@
         <w:rPr>
           <w:rFonts w:ascii="Palatino Linotype" w:hAnsi="Palatino Linotype"/>
           <w:bCs/>
-          <w:sz w:val="20"/>
-          <w:szCs w:val="20"/>
-        </w:rPr>
-      </w:pPr>
-      <w:r>
-        <w:rPr>
-          <w:rFonts w:ascii="Palatino Linotype" w:hAnsi="Palatino Linotype"/>
-          <w:sz w:val="20"/>
-          <w:szCs w:val="20"/>
-        </w:rPr>
-        <w:t xml:space="preserve"/>
-      </w:r>
-    </w:p>
-    <w:p>
-      <w:pPr>
-        <w:tabs>
-          <w:tab w:val="center" w:pos="4680"/>
-        </w:tabs>
-        <w:jc w:val="both"/>
-        <w:rPr>
-          <w:rFonts w:ascii="Palatino Linotype" w:hAnsi="Palatino Linotype"/>
-          <w:b/>
-          <w:bCs/>
-          <w:i/>
-          <w:sz w:val="19"/>
-          <w:szCs w:val="19"/>
-        </w:rPr>
-      </w:pPr>
-      <w:r>
-        <w:rPr>
-          <w:rFonts w:ascii="Palatino Linotype" w:hAnsi="Palatino Linotype"/>
-          <w:b/>
-          <w:bCs/>
-          <w:i/>
-          <w:sz w:val="19"/>
-          <w:szCs w:val="19"/>
-        </w:rPr>
-        <w:t xml:space="preserve">Pursuant to Criminal Rule 19(D) and Traffic Rule 14, written objections to this magistrate’s decision must be filed within </w:t>
-      </w:r>
-      <w:r>
-        <w:rPr>
-          <w:rFonts w:ascii="Palatino Linotype" w:hAnsi="Palatino Linotype"/>
-          <w:b/>
-          <w:bCs/>
-          <w:i/>
-          <w:sz w:val="19"/>
-          <w:szCs w:val="19"/>
-        </w:rPr>
-        <w:t>14</w:t>
-      </w:r>
-      <w:r>
-        <w:rPr>
-          <w:rFonts w:ascii="Palatino Linotype" w:hAnsi="Palatino Linotype"/>
-          <w:b/>
-          <w:bCs/>
-          <w:i/>
-          <w:sz w:val="19"/>
-          <w:szCs w:val="19"/>
-        </w:rPr>
-        <w:t xml:space="preserve"> days of the filing of this decision. Any objections must state with specificity the grounds of the objections. </w:t>
-      </w:r>
-      <w:r>
-        <w:rPr>
-          <w:rFonts w:ascii="Palatino Linotype" w:hAnsi="Palatino Linotype"/>
-          <w:b/>
-          <w:bCs/>
-          <w:i/>
-          <w:sz w:val="19"/>
-          <w:szCs w:val="19"/>
-        </w:rPr>
-        <w:t xml:space="preserve">A party shall not assign as error on appeal the court’s adoption of this decision unless the party timely </w:t>
-      </w:r>
-      <w:r>
-        <w:rPr>
-          <w:rFonts w:ascii="Palatino Linotype" w:hAnsi="Palatino Linotype"/>
-          <w:b/>
-          <w:bCs/>
-          <w:i/>
-          <w:sz w:val="19"/>
-          <w:szCs w:val="19"/>
-        </w:rPr>
-        <w:t>files objections.</w:t>
-      </w:r>
-    </w:p>
-    <w:p>
-      <w:pPr>
-        <w:tabs>
-          <w:tab w:val="left" w:pos="-1080"/>
-          <w:tab w:val="left" w:pos="-720"/>
-          <w:tab w:val="left" w:pos="0"/>
-          <w:tab w:val="left" w:pos="720"/>
-          <w:tab w:val="left" w:pos="1440"/>
-          <w:tab w:val="left" w:pos="2160"/>
-          <w:tab w:val="left" w:pos="2880"/>
-          <w:tab w:val="left" w:pos="3600"/>
-          <w:tab w:val="left" w:pos="4320"/>
-          <w:tab w:val="left" w:pos="4680"/>
-        </w:tabs>
-        <w:rPr>
-          <w:rFonts w:ascii="Palatino Linotype" w:hAnsi="Palatino Linotype"/>
           <w:sz w:val="20"/>
           <w:szCs w:val="20"/>
         </w:rPr>
@@ -2356,15 +2204,7 @@
                 <w:sz w:val="20"/>
                 <w:szCs w:val="20"/>
               </w:rPr>
-              <w:t xml:space="preserve">Magistrate Decision</w:t>
-            </w:r>
-            <w:r>
-              <w:rPr>
-                <w:rFonts w:ascii="Palatino Linotype" w:hAnsi="Palatino Linotype"/>
-                <w:sz w:val="20"/>
-                <w:szCs w:val="20"/>
-              </w:rPr>
-              <w:t xml:space="preserve"> 21CRB01291</w:t>
+              <w:t xml:space="preserve">Final Judgment Entry 21CRB01291</w:t>
             </w:r>
           </w:p>
           <w:p>

</xml_diff>

<commit_message>
Updated Jail Template spacing.
</commit_message>
<xml_diff>
--- a/resources/Saved/21CRB01291_Crim_Traffic Judgment Entry.docx
+++ b/resources/Saved/21CRB01291_Crim_Traffic Judgment Entry.docx
@@ -249,6 +249,7 @@
         </w:rPr>
         <w:t xml:space="preserve">.  </w:t>
       </w:r>
+      <w:proofErr w:type="gramStart"/>
       <w:r>
         <w:rPr>
           <w:rFonts w:ascii="Palatino Linotype" w:hAnsi="Palatino Linotype"/>
@@ -328,6 +329,7 @@
           <w:szCs w:val="20"/>
         </w:rPr>
       </w:pPr>
+      <w:proofErr w:type="gramStart"/>
       <w:r>
         <w:rPr>
           <w:rFonts w:ascii="Palatino Linotype" w:hAnsi="Palatino Linotype"/>
@@ -519,6 +521,14 @@
         </w:rPr>
         <w:t xml:space="preserve"/>
       </w:r>
+      <w:r>
+        <w:rPr>
+          <w:rFonts w:ascii="Palatino Linotype" w:hAnsi="Palatino Linotype"/>
+          <w:sz w:val="20"/>
+          <w:szCs w:val="20"/>
+        </w:rPr>
+        <w:tab/>
+      </w:r>
     </w:p>
     <w:p>
       <w:pPr>
@@ -590,7 +600,7 @@
           <w:sz w:val="20"/>
           <w:szCs w:val="20"/>
         </w:rPr>
-        <w:t xml:space="preserve">arraignment</w:t>
+        <w:t xml:space="preserve">change of plea</w:t>
       </w:r>
       <w:r>
         <w:rPr>
@@ -615,8 +625,9 @@
           <w:sz w:val="20"/>
           <w:szCs w:val="20"/>
         </w:rPr>
-        <w:t xml:space="preserve">Defendant waived right to counsel.</w:t>
-      </w:r>
+        <w:t xml:space="preserve">Defendant</w:t>
+      </w:r>
+      <w:proofErr w:type="gramEnd"/>
       <w:r>
         <w:rPr>
           <w:rFonts w:ascii="Palatino Linotype" w:hAnsi="Palatino Linotype"/>
@@ -624,16 +635,7 @@
           <w:sz w:val="20"/>
           <w:szCs w:val="20"/>
         </w:rPr>
-        <w:t xml:space="preserve"> </w:t>
-      </w:r>
-      <w:r>
-        <w:rPr>
-          <w:rFonts w:ascii="Palatino Linotype" w:hAnsi="Palatino Linotype"/>
-          <w:bCs/>
-          <w:sz w:val="20"/>
-          <w:szCs w:val="20"/>
-        </w:rPr>
-        <w:t xml:space="preserve"/>
+        <w:t xml:space="preserve"> waived right to counsel. </w:t>
       </w:r>
       <w:r>
         <w:rPr>
@@ -785,7 +787,24 @@
           <w:sz w:val="20"/>
           <w:szCs w:val="20"/>
         </w:rPr>
-        <w:t>The Court, finding that the Defendant entered the plea knowingly, intelligently, and voluntarily, accepted the plea and entered the following sentence:</w:t>
+        <w:t xml:space="preserve">The Court, finding that the Defendant entered the plea knowingly, intelligently, and voluntarily, accepted the plea and entered the following </w:t>
+      </w:r>
+      <w:proofErr w:type="gramStart"/>
+      <w:r>
+        <w:rPr>
+          <w:rFonts w:ascii="Palatino Linotype" w:hAnsi="Palatino Linotype"/>
+          <w:sz w:val="20"/>
+          <w:szCs w:val="20"/>
+        </w:rPr>
+        <w:t>sentence:</w:t>
+      </w:r>
+      <w:r>
+        <w:rPr>
+          <w:rFonts w:ascii="Palatino Linotype" w:hAnsi="Palatino Linotype"/>
+          <w:sz w:val="20"/>
+          <w:szCs w:val="20"/>
+        </w:rPr>
+        <w:t xml:space="preserve"/>
       </w:r>
       <w:r>
         <w:rPr>
@@ -798,6 +817,7 @@
     </w:p>
     <w:p>
       <w:pPr>
+        <w:jc w:val="both"/>
         <w:rPr>
           <w:rFonts w:ascii="Palatino Linotype" w:hAnsi="Palatino Linotype"/>
           <w:sz w:val="20"/>
@@ -813,7 +833,7 @@
         <w:tblLook w:val="04A0" w:firstRow="1" w:lastRow="0" w:firstColumn="1" w:lastColumn="0" w:noHBand="0" w:noVBand="1"/>
       </w:tblPr>
       <w:tblGrid>
-        <w:gridCol w:w="4261"/>
+        <w:gridCol w:w="4642"/>
         <w:gridCol w:w="4019"/>
       </w:tblGrid>
       <w:tr>
@@ -822,7 +842,7 @@
         </w:trPr>
         <w:tc>
           <w:tcPr>
-            <w:tcW w:w="1801" w:type="dxa"/>
+            <w:tcW w:w="2182" w:type="dxa"/>
           </w:tcPr>
           <w:p>
             <w:pPr>
@@ -884,6 +904,7 @@
                 <w:szCs w:val="20"/>
               </w:rPr>
             </w:pPr>
+            <w:proofErr w:type="gramStart"/>
             <w:r>
               <w:rPr>
                 <w:rFonts w:ascii="Palatino Linotype" w:hAnsi="Palatino Linotype"/>
@@ -904,7 +925,7 @@
         </w:trPr>
         <w:tc>
           <w:tcPr>
-            <w:tcW w:w="1801" w:type="dxa"/>
+            <w:tcW w:w="2182" w:type="dxa"/>
           </w:tcPr>
           <w:p>
             <w:pPr>
@@ -966,6 +987,7 @@
                 <w:szCs w:val="20"/>
               </w:rPr>
             </w:pPr>
+            <w:proofErr w:type="gramStart"/>
             <w:r>
               <w:rPr>
                 <w:rFonts w:ascii="Palatino Linotype" w:hAnsi="Palatino Linotype"/>
@@ -985,7 +1007,7 @@
         </w:trPr>
         <w:tc>
           <w:tcPr>
-            <w:tcW w:w="1801" w:type="dxa"/>
+            <w:tcW w:w="2182" w:type="dxa"/>
           </w:tcPr>
           <w:p>
             <w:pPr>
@@ -1047,6 +1069,7 @@
                 <w:szCs w:val="20"/>
               </w:rPr>
             </w:pPr>
+            <w:proofErr w:type="gramStart"/>
             <w:r>
               <w:rPr>
                 <w:rFonts w:ascii="Palatino Linotype" w:hAnsi="Palatino Linotype"/>
@@ -1066,7 +1089,7 @@
         </w:trPr>
         <w:tc>
           <w:tcPr>
-            <w:tcW w:w="1801" w:type="dxa"/>
+            <w:tcW w:w="2182" w:type="dxa"/>
           </w:tcPr>
           <w:p>
             <w:pPr>
@@ -1128,6 +1151,7 @@
                 <w:szCs w:val="20"/>
               </w:rPr>
             </w:pPr>
+            <w:proofErr w:type="gramStart"/>
             <w:r>
               <w:rPr>
                 <w:rFonts w:ascii="Palatino Linotype" w:hAnsi="Palatino Linotype"/>
@@ -1136,7 +1160,7 @@
                 <w:sz w:val="20"/>
                 <w:szCs w:val="20"/>
               </w:rPr>
-              <w:t xml:space="preserve">Guilty</w:t>
+              <w:t xml:space="preserve">No Contest</w:t>
             </w:r>
           </w:p>
         </w:tc>
@@ -1147,7 +1171,7 @@
         </w:trPr>
         <w:tc>
           <w:tcPr>
-            <w:tcW w:w="1801" w:type="dxa"/>
+            <w:tcW w:w="2182" w:type="dxa"/>
           </w:tcPr>
           <w:p>
             <w:pPr>
@@ -1209,6 +1233,7 @@
                 <w:szCs w:val="20"/>
               </w:rPr>
             </w:pPr>
+            <w:proofErr w:type="gramStart"/>
             <w:r>
               <w:rPr>
                 <w:rFonts w:ascii="Palatino Linotype" w:hAnsi="Palatino Linotype"/>
@@ -1228,7 +1253,7 @@
         </w:trPr>
         <w:tc>
           <w:tcPr>
-            <w:tcW w:w="1801" w:type="dxa"/>
+            <w:tcW w:w="2182" w:type="dxa"/>
           </w:tcPr>
           <w:p>
             <w:pPr>
@@ -1290,6 +1315,7 @@
                 <w:szCs w:val="20"/>
               </w:rPr>
             </w:pPr>
+            <w:proofErr w:type="gramStart"/>
             <w:r>
               <w:rPr>
                 <w:rFonts w:ascii="Palatino Linotype" w:hAnsi="Palatino Linotype"/>
@@ -1309,7 +1335,7 @@
         </w:trPr>
         <w:tc>
           <w:tcPr>
-            <w:tcW w:w="1801" w:type="dxa"/>
+            <w:tcW w:w="2182" w:type="dxa"/>
           </w:tcPr>
           <w:p>
             <w:pPr>
@@ -1391,6 +1417,7 @@
                 <w:szCs w:val="20"/>
               </w:rPr>
             </w:pPr>
+            <w:proofErr w:type="gramStart"/>
             <w:r>
               <w:rPr>
                 <w:rFonts w:ascii="Palatino Linotype" w:hAnsi="Palatino Linotype"/>
@@ -1400,6 +1427,190 @@
                 <w:szCs w:val="20"/>
               </w:rPr>
               <w:t xml:space="preserve">$ 0</w:t>
+            </w:r>
+          </w:p>
+        </w:tc>
+      </w:tr>
+      <w:tr>
+        <w:trPr>
+          <w:jc w:val="center"/>
+        </w:trPr>
+        <w:tc>
+          <w:tcPr>
+            <w:tcW w:w="2182" w:type="dxa"/>
+          </w:tcPr>
+          <w:p>
+            <w:pPr>
+              <w:tabs>
+                <w:tab w:val="left" w:pos="-1080"/>
+                <w:tab w:val="left" w:pos="-720"/>
+                <w:tab w:val="left" w:pos="0"/>
+                <w:tab w:val="left" w:pos="720"/>
+                <w:tab w:val="left" w:pos="1440"/>
+                <w:tab w:val="left" w:pos="2160"/>
+                <w:tab w:val="left" w:pos="2880"/>
+                <w:tab w:val="left" w:pos="3600"/>
+                <w:tab w:val="left" w:pos="4320"/>
+                <w:tab w:val="left" w:pos="4680"/>
+              </w:tabs>
+              <w:rPr>
+                <w:rFonts w:ascii="Palatino Linotype" w:hAnsi="Palatino Linotype"/>
+                <w:b/>
+                <w:bCs/>
+                <w:sz w:val="20"/>
+                <w:szCs w:val="20"/>
+              </w:rPr>
+            </w:pPr>
+            <w:r>
+              <w:rPr>
+                <w:rFonts w:ascii="Palatino Linotype" w:hAnsi="Palatino Linotype"/>
+                <w:b/>
+                <w:bCs/>
+                <w:sz w:val="20"/>
+                <w:szCs w:val="20"/>
+              </w:rPr>
+              <w:t>Jail Days</w:t>
+            </w:r>
+          </w:p>
+        </w:tc>
+        <w:tc>
+          <w:tcPr>
+            <w:tcW w:w="3289" w:type="dxa"/>
+          </w:tcPr>
+          <w:p>
+            <w:pPr>
+              <w:tabs>
+                <w:tab w:val="left" w:pos="-1080"/>
+                <w:tab w:val="left" w:pos="-720"/>
+                <w:tab w:val="left" w:pos="0"/>
+                <w:tab w:val="left" w:pos="720"/>
+                <w:tab w:val="left" w:pos="1440"/>
+                <w:tab w:val="left" w:pos="2160"/>
+                <w:tab w:val="left" w:pos="2880"/>
+                <w:tab w:val="left" w:pos="3600"/>
+                <w:tab w:val="left" w:pos="4320"/>
+                <w:tab w:val="left" w:pos="4680"/>
+              </w:tabs>
+              <w:rPr>
+                <w:rFonts w:ascii="Palatino Linotype" w:hAnsi="Palatino Linotype"/>
+                <w:b/>
+                <w:bCs/>
+                <w:sz w:val="20"/>
+                <w:szCs w:val="20"/>
+              </w:rPr>
+            </w:pPr>
+            <w:proofErr w:type="gramStart"/>
+            <w:r>
+              <w:rPr>
+                <w:rFonts w:ascii="Palatino Linotype" w:hAnsi="Palatino Linotype"/>
+                <w:b/>
+                <w:bCs/>
+                <w:sz w:val="20"/>
+                <w:szCs w:val="20"/>
+              </w:rPr>
+              <w:t xml:space="preserve">None</w:t>
+            </w:r>
+          </w:p>
+        </w:tc>
+      </w:tr>
+      <w:tr>
+        <w:trPr>
+          <w:jc w:val="center"/>
+        </w:trPr>
+        <w:tc>
+          <w:tcPr>
+            <w:tcW w:w="2182" w:type="dxa"/>
+          </w:tcPr>
+          <w:p>
+            <w:pPr>
+              <w:tabs>
+                <w:tab w:val="left" w:pos="-1080"/>
+                <w:tab w:val="left" w:pos="-720"/>
+                <w:tab w:val="left" w:pos="0"/>
+                <w:tab w:val="left" w:pos="720"/>
+                <w:tab w:val="left" w:pos="1440"/>
+                <w:tab w:val="left" w:pos="2160"/>
+                <w:tab w:val="left" w:pos="2880"/>
+                <w:tab w:val="left" w:pos="3600"/>
+                <w:tab w:val="left" w:pos="4320"/>
+                <w:tab w:val="left" w:pos="4680"/>
+              </w:tabs>
+              <w:rPr>
+                <w:rFonts w:ascii="Palatino Linotype" w:hAnsi="Palatino Linotype"/>
+                <w:b/>
+                <w:bCs/>
+                <w:sz w:val="20"/>
+                <w:szCs w:val="20"/>
+              </w:rPr>
+            </w:pPr>
+            <w:r>
+              <w:rPr>
+                <w:rFonts w:ascii="Palatino Linotype" w:hAnsi="Palatino Linotype"/>
+                <w:b/>
+                <w:bCs/>
+                <w:sz w:val="20"/>
+                <w:szCs w:val="20"/>
+              </w:rPr>
+              <w:t>Jail Days</w:t>
+            </w:r>
+            <w:r>
+              <w:rPr>
+                <w:rFonts w:ascii="Palatino Linotype" w:hAnsi="Palatino Linotype"/>
+                <w:b/>
+                <w:bCs/>
+                <w:sz w:val="20"/>
+                <w:szCs w:val="20"/>
+              </w:rPr>
+              <w:t xml:space="preserve"> </w:t>
+            </w:r>
+            <w:r>
+              <w:rPr>
+                <w:rFonts w:ascii="Palatino Linotype" w:hAnsi="Palatino Linotype"/>
+                <w:b/>
+                <w:bCs/>
+                <w:sz w:val="20"/>
+                <w:szCs w:val="20"/>
+              </w:rPr>
+              <w:t>Suspended</w:t>
+            </w:r>
+          </w:p>
+        </w:tc>
+        <w:tc>
+          <w:tcPr>
+            <w:tcW w:w="3289" w:type="dxa"/>
+          </w:tcPr>
+          <w:p>
+            <w:pPr>
+              <w:tabs>
+                <w:tab w:val="left" w:pos="-1080"/>
+                <w:tab w:val="left" w:pos="-720"/>
+                <w:tab w:val="left" w:pos="0"/>
+                <w:tab w:val="left" w:pos="720"/>
+                <w:tab w:val="left" w:pos="1440"/>
+                <w:tab w:val="left" w:pos="2160"/>
+                <w:tab w:val="left" w:pos="2880"/>
+                <w:tab w:val="left" w:pos="3600"/>
+                <w:tab w:val="left" w:pos="4320"/>
+                <w:tab w:val="left" w:pos="4680"/>
+              </w:tabs>
+              <w:rPr>
+                <w:rFonts w:ascii="Palatino Linotype" w:hAnsi="Palatino Linotype"/>
+                <w:b/>
+                <w:bCs/>
+                <w:sz w:val="20"/>
+                <w:szCs w:val="20"/>
+              </w:rPr>
+            </w:pPr>
+            <w:proofErr w:type="gramStart"/>
+            <w:r>
+              <w:rPr>
+                <w:rFonts w:ascii="Palatino Linotype" w:hAnsi="Palatino Linotype"/>
+                <w:b/>
+                <w:bCs/>
+                <w:sz w:val="20"/>
+                <w:szCs w:val="20"/>
+              </w:rPr>
+              <w:t xml:space="preserve">None</w:t>
             </w:r>
           </w:p>
         </w:tc>
@@ -1407,8 +1618,242 @@
     </w:tbl>
     <w:p>
       <w:pPr>
-        <w:spacing w:line="276" w:lineRule="auto"/>
         <w:jc w:val="both"/>
+        <w:rPr>
+          <w:rFonts w:ascii="Palatino Linotype" w:hAnsi="Palatino Linotype"/>
+          <w:sz w:val="20"/>
+          <w:szCs w:val="20"/>
+        </w:rPr>
+      </w:pPr>
+      <w:r>
+        <w:rPr>
+          <w:rFonts w:ascii="Palatino Linotype" w:hAnsi="Palatino Linotype"/>
+          <w:sz w:val="20"/>
+          <w:szCs w:val="20"/>
+        </w:rPr>
+        <w:t xml:space="preserve"/>
+      </w:r>
+      <w:r>
+        <w:rPr>
+          <w:rFonts w:ascii="Palatino Linotype" w:hAnsi="Palatino Linotype"/>
+          <w:sz w:val="20"/>
+          <w:szCs w:val="20"/>
+        </w:rPr>
+        <w:t xml:space="preserve"/>
+        <w:br/>
+        <w:t xml:space="preserve"/>
+      </w:r>
+      <w:r>
+        <w:rPr>
+          <w:rFonts w:ascii="Palatino Linotype" w:hAnsi="Palatino Linotype"/>
+          <w:b/>
+          <w:sz w:val="20"/>
+          <w:szCs w:val="20"/>
+        </w:rPr>
+        <w:t xml:space="preserve">Jail Continued Commitment Terms.</w:t>
+      </w:r>
+      <w:r>
+        <w:rPr>
+          <w:rFonts w:ascii="Palatino Linotype" w:hAnsi="Palatino Linotype"/>
+          <w:sz w:val="20"/>
+          <w:szCs w:val="20"/>
+        </w:rPr>
+        <w:t xml:space="preserve"> The Defendant is currently in jail and shall serve the remainder of the jail days imposed by this order. </w:t>
+      </w:r>
+      <w:r>
+        <w:rPr>
+          <w:rFonts w:ascii="Palatino Linotype" w:hAnsi="Palatino Linotype"/>
+          <w:sz w:val="20"/>
+          <w:szCs w:val="20"/>
+        </w:rPr>
+        <w:t xml:space="preserve"/>
+        <w:br/>
+        <w:t xml:space="preserve"/>
+      </w:r>
+      <w:r>
+        <w:rPr>
+          <w:rFonts w:ascii="Palatino Linotype" w:hAnsi="Palatino Linotype"/>
+          <w:sz w:val="20"/>
+          <w:szCs w:val="20"/>
+        </w:rPr>
+        <w:t xml:space="preserve"/>
+      </w:r>
+      <w:r>
+        <w:rPr>
+          <w:rFonts w:ascii="Palatino Linotype" w:hAnsi="Palatino Linotype"/>
+          <w:sz w:val="20"/>
+          <w:szCs w:val="20"/>
+        </w:rPr>
+        <w:t xml:space="preserve"/>
+      </w:r>
+      <w:r>
+        <w:rPr>
+          <w:rFonts w:ascii="Palatino Linotype" w:hAnsi="Palatino Linotype"/>
+          <w:sz w:val="20"/>
+          <w:szCs w:val="20"/>
+        </w:rPr>
+        <w:t xml:space="preserve"/>
+      </w:r>
+    </w:p>
+    <w:p>
+      <w:pPr>
+        <w:jc w:val="both"/>
+        <w:rPr>
+          <w:rFonts w:ascii="Palatino Linotype" w:hAnsi="Palatino Linotype"/>
+          <w:sz w:val="20"/>
+          <w:szCs w:val="20"/>
+        </w:rPr>
+      </w:pPr>
+      <w:r>
+        <w:rPr>
+          <w:rFonts w:ascii="Palatino Linotype" w:hAnsi="Palatino Linotype"/>
+          <w:b/>
+          <w:sz w:val="20"/>
+          <w:szCs w:val="20"/>
+        </w:rPr>
+        <w:t>Jail Credit for Costs and Fines.</w:t>
+      </w:r>
+      <w:r>
+        <w:rPr>
+          <w:rFonts w:ascii="Palatino Linotype" w:hAnsi="Palatino Linotype"/>
+          <w:sz w:val="20"/>
+          <w:szCs w:val="20"/>
+        </w:rPr>
+        <w:t xml:space="preserve"> </w:t>
+      </w:r>
+      <w:r>
+        <w:rPr>
+          <w:rFonts w:ascii="Palatino Linotype" w:hAnsi="Palatino Linotype"/>
+          <w:sz w:val="20"/>
+          <w:szCs w:val="20"/>
+        </w:rPr>
+        <w:t xml:space="preserve">Defendant is granted </w:t>
+      </w:r>
+      <w:r>
+        <w:rPr>
+          <w:rFonts w:ascii="Palatino Linotype" w:hAnsi="Palatino Linotype"/>
+          <w:b/>
+          <w:sz w:val="20"/>
+          <w:szCs w:val="20"/>
+        </w:rPr>
+        <w:t>credit</w:t>
+      </w:r>
+      <w:r>
+        <w:rPr>
+          <w:rFonts w:ascii="Palatino Linotype" w:hAnsi="Palatino Linotype"/>
+          <w:b/>
+          <w:sz w:val="20"/>
+          <w:szCs w:val="20"/>
+        </w:rPr>
+        <w:t xml:space="preserve"> towards costs and fines at $50/day</w:t>
+      </w:r>
+      <w:r>
+        <w:rPr>
+          <w:rFonts w:ascii="Palatino Linotype" w:hAnsi="Palatino Linotype"/>
+          <w:b/>
+          <w:sz w:val="20"/>
+          <w:szCs w:val="20"/>
+        </w:rPr>
+        <w:t xml:space="preserve"> for </w:t>
+      </w:r>
+      <w:proofErr w:type="gramStart"/>
+      <w:r>
+        <w:rPr>
+          <w:rFonts w:ascii="Palatino Linotype" w:hAnsi="Palatino Linotype"/>
+          <w:b/>
+          <w:sz w:val="20"/>
+          <w:szCs w:val="20"/>
+        </w:rPr>
+        <w:t xml:space="preserve">4 day</w:t>
+      </w:r>
+      <w:r>
+        <w:rPr>
+          <w:rFonts w:ascii="Palatino Linotype" w:hAnsi="Palatino Linotype"/>
+          <w:b/>
+          <w:sz w:val="20"/>
+          <w:szCs w:val="20"/>
+        </w:rPr>
+        <w:t>(</w:t>
+      </w:r>
+      <w:r>
+        <w:rPr>
+          <w:rFonts w:ascii="Palatino Linotype" w:hAnsi="Palatino Linotype"/>
+          <w:b/>
+          <w:sz w:val="20"/>
+          <w:szCs w:val="20"/>
+        </w:rPr>
+        <w:t>s</w:t>
+      </w:r>
+      <w:r>
+        <w:rPr>
+          <w:rFonts w:ascii="Palatino Linotype" w:hAnsi="Palatino Linotype"/>
+          <w:b/>
+          <w:sz w:val="20"/>
+          <w:szCs w:val="20"/>
+        </w:rPr>
+        <w:t>)</w:t>
+      </w:r>
+      <w:r>
+        <w:rPr>
+          <w:rFonts w:ascii="Palatino Linotype" w:hAnsi="Palatino Linotype"/>
+          <w:sz w:val="20"/>
+          <w:szCs w:val="20"/>
+        </w:rPr>
+        <w:t xml:space="preserve"> already served in jail.</w:t>
+      </w:r>
+      <w:r>
+        <w:rPr>
+          <w:rFonts w:ascii="Palatino Linotype" w:hAnsi="Palatino Linotype"/>
+          <w:sz w:val="20"/>
+          <w:szCs w:val="20"/>
+        </w:rPr>
+        <w:t xml:space="preserve"> </w:t>
+      </w:r>
+      <w:r>
+        <w:rPr>
+          <w:rFonts w:ascii="Palatino Linotype" w:hAnsi="Palatino Linotype"/>
+          <w:sz w:val="20"/>
+          <w:szCs w:val="20"/>
+        </w:rPr>
+        <w:t xml:space="preserve"/>
+        <w:br/>
+        <w:t xml:space="preserve"/>
+      </w:r>
+      <w:r>
+        <w:rPr>
+          <w:rFonts w:ascii="Palatino Linotype" w:hAnsi="Palatino Linotype"/>
+          <w:sz w:val="20"/>
+          <w:szCs w:val="20"/>
+        </w:rPr>
+        <w:t xml:space="preserve"/>
+      </w:r>
+      <w:r>
+        <w:rPr>
+          <w:rFonts w:ascii="Palatino Linotype" w:hAnsi="Palatino Linotype"/>
+          <w:sz w:val="20"/>
+          <w:szCs w:val="20"/>
+        </w:rPr>
+        <w:t xml:space="preserve"/>
+      </w:r>
+      <w:r>
+        <w:rPr>
+          <w:rFonts w:ascii="Palatino Linotype" w:hAnsi="Palatino Linotype"/>
+          <w:sz w:val="20"/>
+          <w:szCs w:val="20"/>
+        </w:rPr>
+        <w:t xml:space="preserve"/>
+      </w:r>
+    </w:p>
+    <w:p>
+      <w:pPr>
+        <w:jc w:val="both"/>
+        <w:rPr>
+          <w:rFonts w:ascii="Palatino Linotype" w:hAnsi="Palatino Linotype"/>
+          <w:sz w:val="20"/>
+          <w:szCs w:val="20"/>
+        </w:rPr>
+      </w:pPr>
+      <w:r>
         <w:rPr>
           <w:rFonts w:ascii="Palatino Linotype" w:hAnsi="Palatino Linotype"/>
           <w:b/>
@@ -1416,17 +1861,8 @@
           <w:sz w:val="20"/>
           <w:szCs w:val="20"/>
         </w:rPr>
-      </w:pPr>
-    </w:p>
-    <w:p>
-      <w:pPr>
-        <w:jc w:val="both"/>
-        <w:rPr>
-          <w:rFonts w:ascii="Palatino Linotype" w:hAnsi="Palatino Linotype"/>
-          <w:sz w:val="20"/>
-          <w:szCs w:val="20"/>
-        </w:rPr>
-      </w:pPr>
+        <w:t xml:space="preserve">Fines and Costs.  </w:t>
+      </w:r>
       <w:r>
         <w:rPr>
           <w:rFonts w:ascii="Palatino Linotype" w:hAnsi="Palatino Linotype"/>
@@ -1435,7 +1871,77 @@
           <w:sz w:val="20"/>
           <w:szCs w:val="20"/>
         </w:rPr>
-        <w:t xml:space="preserve">Fines and Costs.  </w:t>
+        <w:t xml:space="preserve"/>
+      </w:r>
+      <w:r>
+        <w:rPr>
+          <w:rFonts w:ascii="Palatino Linotype" w:hAnsi="Palatino Linotype"/>
+          <w:bCs/>
+          <w:sz w:val="20"/>
+          <w:szCs w:val="20"/>
+          <w:u w:val="single"/>
+        </w:rPr>
+        <w:t xml:space="preserve">Court costs are assessed for the highest degree charge in this</w:t>
+      </w:r>
+      <w:r>
+        <w:rPr>
+          <w:rFonts w:ascii="Palatino Linotype" w:hAnsi="Palatino Linotype"/>
+          <w:bCs/>
+          <w:sz w:val="20"/>
+          <w:szCs w:val="20"/>
+          <w:u w:val="single"/>
+        </w:rPr>
+        <w:t xml:space="preserve"> case</w:t>
+      </w:r>
+      <w:r>
+        <w:rPr>
+          <w:rFonts w:ascii="Palatino Linotype" w:hAnsi="Palatino Linotype"/>
+          <w:bCs/>
+          <w:sz w:val="20"/>
+          <w:szCs w:val="20"/>
+        </w:rPr>
+        <w:t xml:space="preserve">. </w:t>
+      </w:r>
+      <w:r>
+        <w:rPr>
+          <w:rFonts w:ascii="Palatino Linotype" w:hAnsi="Palatino Linotype"/>
+          <w:sz w:val="20"/>
+          <w:szCs w:val="20"/>
+        </w:rPr>
+        <w:t xml:space="preserve"/>
+      </w:r>
+      <w:r>
+        <w:rPr>
+          <w:rFonts w:ascii="Palatino Linotype" w:hAnsi="Palatino Linotype"/>
+          <w:bCs/>
+          <w:sz w:val="20"/>
+          <w:szCs w:val="20"/>
+        </w:rPr>
+        <w:t xml:space="preserve"/>
+      </w:r>
+      <w:r>
+        <w:rPr>
+          <w:rFonts w:ascii="Palatino Linotype" w:hAnsi="Palatino Linotype"/>
+          <w:sz w:val="20"/>
+          <w:szCs w:val="20"/>
+        </w:rPr>
+        <w:t xml:space="preserve"/>
+      </w:r>
+      <w:r>
+        <w:rPr>
+          <w:rFonts w:ascii="Palatino Linotype" w:hAnsi="Palatino Linotype"/>
+          <w:sz w:val="20"/>
+          <w:szCs w:val="20"/>
+        </w:rPr>
+        <w:t xml:space="preserve">Having</w:t>
+      </w:r>
+      <w:r>
+        <w:rPr>
+          <w:rFonts w:ascii="Palatino Linotype" w:hAnsi="Palatino Linotype"/>
+          <w:sz w:val="20"/>
+          <w:szCs w:val="20"/>
+        </w:rPr>
+        <w:t xml:space="preserve"> been informed of the fines </w:t>
       </w:r>
       <w:r>
         <w:rPr>
@@ -1450,47 +1956,26 @@
       <w:r>
         <w:rPr>
           <w:rFonts w:ascii="Palatino Linotype" w:hAnsi="Palatino Linotype"/>
-          <w:bCs/>
-          <w:sz w:val="20"/>
-          <w:szCs w:val="20"/>
-          <w:u w:val="single"/>
-        </w:rPr>
-        <w:t>Court costs are assessed for the highest degree charge in this</w:t>
-      </w:r>
-      <w:r>
-        <w:rPr>
-          <w:rFonts w:ascii="Palatino Linotype" w:hAnsi="Palatino Linotype"/>
-          <w:bCs/>
-          <w:sz w:val="20"/>
-          <w:szCs w:val="20"/>
-          <w:u w:val="single"/>
-        </w:rPr>
-        <w:t xml:space="preserve"> case</w:t>
-      </w:r>
-      <w:r>
-        <w:rPr>
-          <w:rFonts w:ascii="Palatino Linotype" w:hAnsi="Palatino Linotype"/>
-          <w:bCs/>
-          <w:sz w:val="20"/>
-          <w:szCs w:val="20"/>
-        </w:rPr>
-        <w:t xml:space="preserve">. </w:t>
-      </w:r>
-      <w:r>
-        <w:rPr>
-          <w:rFonts w:ascii="Palatino Linotype" w:hAnsi="Palatino Linotype"/>
-          <w:sz w:val="20"/>
-          <w:szCs w:val="20"/>
-        </w:rPr>
-        <w:t xml:space="preserve">Having</w:t>
-      </w:r>
-      <w:r>
-        <w:rPr>
-          <w:rFonts w:ascii="Palatino Linotype" w:hAnsi="Palatino Linotype"/>
-          <w:sz w:val="20"/>
-          <w:szCs w:val="20"/>
-        </w:rPr>
-        <w:t xml:space="preserve"> been informed of the fines </w:t>
+          <w:sz w:val="20"/>
+          <w:szCs w:val="20"/>
+        </w:rPr>
+        <w:t xml:space="preserve">and costs</w:t>
+      </w:r>
+      <w:r>
+        <w:rPr>
+          <w:rFonts w:ascii="Palatino Linotype" w:hAnsi="Palatino Linotype"/>
+          <w:sz w:val="20"/>
+          <w:szCs w:val="20"/>
+        </w:rPr>
+        <w:t xml:space="preserve"> </w:t>
+      </w:r>
+      <w:r>
+        <w:rPr>
+          <w:rFonts w:ascii="Palatino Linotype" w:hAnsi="Palatino Linotype"/>
+          <w:sz w:val="20"/>
+          <w:szCs w:val="20"/>
+        </w:rPr>
+        <w:t xml:space="preserve">owed, Defendant expressed an ability to pay </w:t>
       </w:r>
       <w:r>
         <w:rPr>
@@ -1500,31 +1985,32 @@
           <w:sz w:val="20"/>
           <w:szCs w:val="20"/>
         </w:rPr>
-        <w:t xml:space="preserve"/>
-      </w:r>
-      <w:r>
-        <w:rPr>
-          <w:rFonts w:ascii="Palatino Linotype" w:hAnsi="Palatino Linotype"/>
-          <w:sz w:val="20"/>
-          <w:szCs w:val="20"/>
-        </w:rPr>
-        <w:t xml:space="preserve">and costs</w:t>
-      </w:r>
-      <w:r>
-        <w:rPr>
-          <w:rFonts w:ascii="Palatino Linotype" w:hAnsi="Palatino Linotype"/>
-          <w:sz w:val="20"/>
-          <w:szCs w:val="20"/>
-        </w:rPr>
-        <w:t xml:space="preserve"> </w:t>
-      </w:r>
-      <w:r>
-        <w:rPr>
-          <w:rFonts w:ascii="Palatino Linotype" w:hAnsi="Palatino Linotype"/>
-          <w:sz w:val="20"/>
-          <w:szCs w:val="20"/>
-        </w:rPr>
-        <w:t xml:space="preserve">owed, Defendant expressed an ability to pay </w:t>
+        <w:t xml:space="preserve">forthwith</w:t>
+      </w:r>
+      <w:r>
+        <w:rPr>
+          <w:rFonts w:ascii="Palatino Linotype" w:hAnsi="Palatino Linotype"/>
+          <w:sz w:val="20"/>
+          <w:szCs w:val="20"/>
+        </w:rPr>
+        <w:t xml:space="preserve">. </w:t>
+      </w:r>
+      <w:bookmarkStart w:id="0" w:name="_Hlk94196527"/>
+      <w:r>
+        <w:rPr>
+          <w:rFonts w:ascii="Palatino Linotype" w:hAnsi="Palatino Linotype"/>
+          <w:sz w:val="20"/>
+          <w:szCs w:val="20"/>
+        </w:rPr>
+        <w:t xml:space="preserve">Absent further order, the Court finds Defendant is able and shall pay</w:t>
+      </w:r>
+      <w:r>
+        <w:rPr>
+          <w:rFonts w:ascii="Palatino Linotype" w:hAnsi="Palatino Linotype"/>
+          <w:sz w:val="20"/>
+          <w:szCs w:val="20"/>
+        </w:rPr>
+        <w:t xml:space="preserve"> the fines </w:t>
       </w:r>
       <w:r>
         <w:rPr>
@@ -1534,33 +2020,33 @@
           <w:sz w:val="20"/>
           <w:szCs w:val="20"/>
         </w:rPr>
-        <w:t xml:space="preserve">forthwith</w:t>
-      </w:r>
-      <w:r>
-        <w:rPr>
-          <w:rFonts w:ascii="Palatino Linotype" w:hAnsi="Palatino Linotype"/>
-          <w:sz w:val="20"/>
-          <w:szCs w:val="20"/>
-        </w:rPr>
-        <w:t xml:space="preserve">. </w:t>
-      </w:r>
-      <w:bookmarkStart w:id="0" w:name="_Hlk94196527"/>
-      <w:r>
-        <w:rPr>
-          <w:rFonts w:ascii="Palatino Linotype" w:hAnsi="Palatino Linotype"/>
-          <w:sz w:val="20"/>
-          <w:szCs w:val="20"/>
-        </w:rPr>
-        <w:t xml:space="preserve">Absent further order, the Court finds Defendant is able and shall pay</w:t>
-      </w:r>
-      <w:r>
-        <w:rPr>
-          <w:rFonts w:ascii="Palatino Linotype" w:hAnsi="Palatino Linotype"/>
-          <w:sz w:val="20"/>
-          <w:szCs w:val="20"/>
-        </w:rPr>
-        <w:t xml:space="preserve"> the fines </w:t>
-      </w:r>
+        <w:t xml:space="preserve"/>
+      </w:r>
+      <w:r>
+        <w:rPr>
+          <w:rFonts w:ascii="Palatino Linotype" w:hAnsi="Palatino Linotype"/>
+          <w:sz w:val="20"/>
+          <w:szCs w:val="20"/>
+        </w:rPr>
+        <w:t xml:space="preserve">and costs</w:t>
+      </w:r>
+      <w:r>
+        <w:rPr>
+          <w:rFonts w:ascii="Palatino Linotype" w:hAnsi="Palatino Linotype"/>
+          <w:sz w:val="20"/>
+          <w:szCs w:val="20"/>
+        </w:rPr>
+        <w:t xml:space="preserve"> </w:t>
+      </w:r>
+      <w:r>
+        <w:rPr>
+          <w:rFonts w:ascii="Palatino Linotype" w:hAnsi="Palatino Linotype"/>
+          <w:sz w:val="20"/>
+          <w:szCs w:val="20"/>
+        </w:rPr>
+        <w:t xml:space="preserve">in full by </w:t>
+      </w:r>
+      <w:bookmarkEnd w:id="0"/>
       <w:r>
         <w:rPr>
           <w:rFonts w:ascii="Palatino Linotype" w:hAnsi="Palatino Linotype"/>
@@ -1569,6 +2055,30 @@
           <w:sz w:val="20"/>
           <w:szCs w:val="20"/>
         </w:rPr>
+        <w:t xml:space="preserve">March 16, 2022</w:t>
+      </w:r>
+      <w:r>
+        <w:rPr>
+          <w:rFonts w:ascii="Palatino Linotype" w:hAnsi="Palatino Linotype"/>
+          <w:sz w:val="20"/>
+          <w:szCs w:val="20"/>
+        </w:rPr>
+        <w:t>.</w:t>
+      </w:r>
+      <w:r>
+        <w:rPr>
+          <w:rFonts w:ascii="Palatino Linotype" w:hAnsi="Palatino Linotype"/>
+          <w:sz w:val="20"/>
+          <w:szCs w:val="20"/>
+        </w:rPr>
+        <w:t xml:space="preserve"> </w:t>
+      </w:r>
+      <w:r>
+        <w:rPr>
+          <w:rFonts w:ascii="Palatino Linotype" w:hAnsi="Palatino Linotype"/>
+          <w:sz w:val="20"/>
+          <w:szCs w:val="20"/>
+        </w:rPr>
         <w:t xml:space="preserve"/>
       </w:r>
       <w:r>
@@ -1577,42 +2087,15 @@
           <w:sz w:val="20"/>
           <w:szCs w:val="20"/>
         </w:rPr>
-        <w:t xml:space="preserve">and costs</w:t>
-      </w:r>
-      <w:r>
-        <w:rPr>
-          <w:rFonts w:ascii="Palatino Linotype" w:hAnsi="Palatino Linotype"/>
-          <w:sz w:val="20"/>
-          <w:szCs w:val="20"/>
-        </w:rPr>
-        <w:t xml:space="preserve"> </w:t>
-      </w:r>
-      <w:r>
-        <w:rPr>
-          <w:rFonts w:ascii="Palatino Linotype" w:hAnsi="Palatino Linotype"/>
-          <w:sz w:val="20"/>
-          <w:szCs w:val="20"/>
-        </w:rPr>
-        <w:t xml:space="preserve">in full by </w:t>
-      </w:r>
-      <w:bookmarkEnd w:id="0"/>
-      <w:r>
-        <w:rPr>
-          <w:rFonts w:ascii="Palatino Linotype" w:hAnsi="Palatino Linotype"/>
-          <w:b/>
-          <w:bCs/>
-          <w:sz w:val="20"/>
-          <w:szCs w:val="20"/>
-        </w:rPr>
-        <w:t xml:space="preserve">March 16, 2022</w:t>
-      </w:r>
-      <w:r>
-        <w:rPr>
-          <w:rFonts w:ascii="Palatino Linotype" w:hAnsi="Palatino Linotype"/>
-          <w:sz w:val="20"/>
-          <w:szCs w:val="20"/>
-        </w:rPr>
-        <w:t xml:space="preserve">. </w:t>
+        <w:t xml:space="preserve"/>
+      </w:r>
+      <w:r>
+        <w:rPr>
+          <w:rFonts w:ascii="Palatino Linotype" w:hAnsi="Palatino Linotype"/>
+          <w:sz w:val="20"/>
+          <w:szCs w:val="20"/>
+        </w:rPr>
+        <w:t xml:space="preserve"/>
       </w:r>
       <w:r>
         <w:rPr>
@@ -1791,6 +2274,7 @@
         </w:rPr>
         <w:tab/>
       </w:r>
+      <w:proofErr w:type="gramStart"/>
       <w:r>
         <w:rPr>
           <w:rFonts w:ascii="Palatino Linotype" w:hAnsi="Palatino Linotype"/>
@@ -1888,7 +2372,39 @@
           <w:sz w:val="16"/>
           <w:szCs w:val="16"/>
         </w:rPr>
-        <w:t>Copies served by Dep. Clerk ___________________________ on the following date ____________________ to:</w:t>
+        <w:t>Copies served by Dep. Clerk ___________</w:t>
+      </w:r>
+      <w:r>
+        <w:rPr>
+          <w:rFonts w:ascii="Palatino Linotype" w:hAnsi="Palatino Linotype"/>
+          <w:sz w:val="16"/>
+          <w:szCs w:val="16"/>
+        </w:rPr>
+        <w:t>________________</w:t>
+      </w:r>
+      <w:r>
+        <w:rPr>
+          <w:rFonts w:ascii="Palatino Linotype" w:hAnsi="Palatino Linotype"/>
+          <w:sz w:val="16"/>
+          <w:szCs w:val="16"/>
+        </w:rPr>
+        <w:t xml:space="preserve"> on the following date ___________</w:t>
+      </w:r>
+      <w:r>
+        <w:rPr>
+          <w:rFonts w:ascii="Palatino Linotype" w:hAnsi="Palatino Linotype"/>
+          <w:sz w:val="16"/>
+          <w:szCs w:val="16"/>
+        </w:rPr>
+        <w:t>_________</w:t>
+      </w:r>
+      <w:r>
+        <w:rPr>
+          <w:rFonts w:ascii="Palatino Linotype" w:hAnsi="Palatino Linotype"/>
+          <w:sz w:val="16"/>
+          <w:szCs w:val="16"/>
+        </w:rPr>
+        <w:t xml:space="preserve"> to:</w:t>
       </w:r>
     </w:p>
     <w:p>
@@ -1917,7 +2433,24 @@
           <w:sz w:val="16"/>
           <w:szCs w:val="16"/>
         </w:rPr>
-        <w:t xml:space="preserve">Prosecutor’s Office: PS    OM     EM; Defendant’s Attorney: PS     OM     EM; Dennis Congdon: PS     OM     EM;</w:t>
+        <w:t xml:space="preserve">Prosecutor’s Office: PS    </w:t>
+      </w:r>
+      <w:r>
+        <w:rPr>
+          <w:rFonts w:ascii="Palatino Linotype" w:hAnsi="Palatino Linotype"/>
+          <w:sz w:val="16"/>
+          <w:szCs w:val="16"/>
+        </w:rPr>
+        <w:t xml:space="preserve">OM     EM; Defendant’s Attorney: PS     OM     EM; </w:t>
+      </w:r>
+      <w:proofErr w:type="gramStart"/>
+      <w:r>
+        <w:rPr>
+          <w:rFonts w:ascii="Palatino Linotype" w:hAnsi="Palatino Linotype"/>
+          <w:sz w:val="16"/>
+          <w:szCs w:val="16"/>
+        </w:rPr>
+        <w:t xml:space="preserve">Dennis Congdon: PS     OM     EM;</w:t>
       </w:r>
     </w:p>
     <w:p>
@@ -1940,6 +2473,14 @@
           <w:szCs w:val="16"/>
         </w:rPr>
       </w:pPr>
+      <w:r>
+        <w:rPr>
+          <w:rFonts w:ascii="Palatino Linotype" w:hAnsi="Palatino Linotype"/>
+          <w:sz w:val="16"/>
+          <w:szCs w:val="16"/>
+        </w:rPr>
+        <w:t xml:space="preserve"/>
+      </w:r>
       <w:r>
         <w:rPr>
           <w:rFonts w:ascii="Palatino Linotype" w:hAnsi="Palatino Linotype"/>
@@ -2020,7 +2561,12 @@
 <w:ftr xmlns:wpc="http://schemas.microsoft.com/office/word/2010/wordprocessingCanvas" xmlns:cx="http://schemas.microsoft.com/office/drawing/2014/chartex" xmlns:cx1="http://schemas.microsoft.com/office/drawing/2015/9/8/chartex" xmlns:cx2="http://schemas.microsoft.com/office/drawing/2015/10/21/chartex" xmlns:cx3="http://schemas.microsoft.com/office/drawing/2016/5/9/chartex" xmlns:cx4="http://schemas.microsoft.com/office/drawing/2016/5/10/chartex" xmlns:cx5="http://schemas.microsoft.com/office/drawing/2016/5/11/chartex" xmlns:cx6="http://schemas.microsoft.com/office/drawing/2016/5/12/chartex" xmlns:cx7="http://schemas.microsoft.com/office/drawing/2016/5/13/chartex" xmlns:cx8="http://schemas.microsoft.com/office/drawing/2016/5/14/chartex" xmlns:mc="http://schemas.openxmlformats.org/markup-compatibility/2006" xmlns:aink="http://schemas.microsoft.com/office/drawing/2016/ink" xmlns:am3d="http://schemas.microsoft.com/office/drawing/2017/model3d" xmlns:o="urn:schemas-microsoft-com:office:office" xmlns:r="http://schemas.openxmlformats.org/officeDocument/2006/relationships" xmlns:m="http://schemas.openxmlformats.org/officeDocument/2006/math" xmlns:v="urn:schemas-microsoft-com:vml" xmlns:wp14="http://schemas.microsoft.com/office/word/2010/wordprocessingDrawing" xmlns:wp="http://schemas.openxmlformats.org/drawingml/2006/wordprocessingDrawing" xmlns:w10="urn:schemas-microsoft-com:office:word" xmlns:w="http://schemas.openxmlformats.org/wordprocessingml/2006/main" xmlns:w14="http://schemas.microsoft.com/office/word/2010/wordml" xmlns:w15="http://schemas.microsoft.com/office/word/2012/wordml" xmlns:w16cex="http://schemas.microsoft.com/office/word/2018/wordml/cex" xmlns:w16cid="http://schemas.microsoft.com/office/word/2016/wordml/cid" xmlns:w16="http://schemas.microsoft.com/office/word/2018/wordml" xmlns:w16sdtdh="http://schemas.microsoft.com/office/word/2020/wordml/sdtdatahash" xmlns:w16se="http://schemas.microsoft.com/office/word/2015/wordml/symex" xmlns:wpg="http://schemas.microsoft.com/office/word/2010/wordprocessingGroup" xmlns:wpi="http://schemas.microsoft.com/office/word/2010/wordprocessingInk" xmlns:wne="http://schemas.microsoft.com/office/word/2006/wordml" xmlns:wps="http://schemas.microsoft.com/office/word/2010/wordprocessingShape" mc:Ignorable="w14 w15 w16se w16cid w16 w16cex w16sdtdh wp14">
   <w:sdt>
     <w:sdtPr>
-      <w:id w:val="-1309706245"/>
+      <w:rPr>
+        <w:rFonts w:ascii="Palatino Linotype" w:hAnsi="Palatino Linotype"/>
+        <w:sz w:val="20"/>
+        <w:szCs w:val="20"/>
+      </w:rPr>
+      <w:id w:val="-2099861789"/>
       <w:docPartObj>
         <w:docPartGallery w:val="Page Numbers (Bottom of Page)"/>
         <w:docPartUnique/>
@@ -2035,19 +2581,13 @@
             <w:sz w:val="20"/>
             <w:szCs w:val="20"/>
           </w:rPr>
-          <w:id w:val="98381352"/>
+          <w:id w:val="860082579"/>
           <w:docPartObj>
             <w:docPartGallery w:val="Page Numbers (Top of Page)"/>
             <w:docPartUnique/>
           </w:docPartObj>
         </w:sdtPr>
-        <w:sdtEndPr>
-          <w:rPr>
-            <w:rFonts w:ascii="Times New Roman" w:hAnsi="Times New Roman"/>
-            <w:sz w:val="24"/>
-            <w:szCs w:val="24"/>
-          </w:rPr>
-        </w:sdtEndPr>
+        <w:sdtEndPr/>
         <w:sdtContent>
           <w:p>
             <w:pPr>
@@ -2176,7 +2716,7 @@
                 <w:sz w:val="20"/>
                 <w:szCs w:val="20"/>
               </w:rPr>
-              <w:t>3</w:t>
+              <w:t>5</w:t>
             </w:r>
             <w:r>
               <w:rPr>
@@ -2206,39 +2746,11 @@
               </w:rPr>
               <w:t xml:space="preserve">Final Judgment Entry 21CRB01291</w:t>
             </w:r>
-          </w:p>
-          <w:p>
-            <w:pPr>
-              <w:pStyle w:val="Footer"/>
-              <w:jc w:val="right"/>
-            </w:pPr>
           </w:p>
         </w:sdtContent>
       </w:sdt>
     </w:sdtContent>
   </w:sdt>
-  <w:p>
-    <w:pPr>
-      <w:tabs>
-        <w:tab w:val="left" w:pos="-1080"/>
-        <w:tab w:val="left" w:pos="-720"/>
-        <w:tab w:val="left" w:pos="0"/>
-        <w:tab w:val="left" w:pos="720"/>
-        <w:tab w:val="left" w:pos="1440"/>
-        <w:tab w:val="left" w:pos="2160"/>
-        <w:tab w:val="left" w:pos="2880"/>
-        <w:tab w:val="left" w:pos="3600"/>
-        <w:tab w:val="left" w:pos="4320"/>
-        <w:tab w:val="left" w:pos="4680"/>
-      </w:tabs>
-      <w:jc w:val="right"/>
-      <w:rPr>
-        <w:rFonts w:ascii="Palatino Linotype" w:hAnsi="Palatino Linotype"/>
-        <w:sz w:val="20"/>
-        <w:szCs w:val="20"/>
-      </w:rPr>
-    </w:pPr>
-  </w:p>
 </w:ftr>
 </file>
 
@@ -2430,8 +2942,240 @@
       </w:rPr>
     </w:lvl>
   </w:abstractNum>
+  <w:abstractNum w:abstractNumId="1" w15:restartNumberingAfterBreak="0">
+    <w:nsid w:val="279660C9"/>
+    <w:multiLevelType w:val="hybridMultilevel"/>
+    <w:tmpl w:val="05247724"/>
+    <w:lvl w:ilvl="0" w:tplc="04090001">
+      <w:start w:val="1"/>
+      <w:numFmt w:val="bullet"/>
+      <w:lvlText w:val=""/>
+      <w:lvlJc w:val="left"/>
+      <w:pPr>
+        <w:ind w:left="720" w:hanging="360"/>
+      </w:pPr>
+      <w:rPr>
+        <w:rFonts w:ascii="Symbol" w:hAnsi="Symbol" w:hint="default"/>
+      </w:rPr>
+    </w:lvl>
+    <w:lvl w:ilvl="1" w:tplc="04090003" w:tentative="1">
+      <w:start w:val="1"/>
+      <w:numFmt w:val="bullet"/>
+      <w:lvlText w:val="o"/>
+      <w:lvlJc w:val="left"/>
+      <w:pPr>
+        <w:ind w:left="1440" w:hanging="360"/>
+      </w:pPr>
+      <w:rPr>
+        <w:rFonts w:ascii="Courier New" w:hAnsi="Courier New" w:cs="Courier New" w:hint="default"/>
+      </w:rPr>
+    </w:lvl>
+    <w:lvl w:ilvl="2" w:tplc="04090005" w:tentative="1">
+      <w:start w:val="1"/>
+      <w:numFmt w:val="bullet"/>
+      <w:lvlText w:val=""/>
+      <w:lvlJc w:val="left"/>
+      <w:pPr>
+        <w:ind w:left="2160" w:hanging="360"/>
+      </w:pPr>
+      <w:rPr>
+        <w:rFonts w:ascii="Wingdings" w:hAnsi="Wingdings" w:hint="default"/>
+      </w:rPr>
+    </w:lvl>
+    <w:lvl w:ilvl="3" w:tplc="04090001" w:tentative="1">
+      <w:start w:val="1"/>
+      <w:numFmt w:val="bullet"/>
+      <w:lvlText w:val=""/>
+      <w:lvlJc w:val="left"/>
+      <w:pPr>
+        <w:ind w:left="2880" w:hanging="360"/>
+      </w:pPr>
+      <w:rPr>
+        <w:rFonts w:ascii="Symbol" w:hAnsi="Symbol" w:hint="default"/>
+      </w:rPr>
+    </w:lvl>
+    <w:lvl w:ilvl="4" w:tplc="04090003" w:tentative="1">
+      <w:start w:val="1"/>
+      <w:numFmt w:val="bullet"/>
+      <w:lvlText w:val="o"/>
+      <w:lvlJc w:val="left"/>
+      <w:pPr>
+        <w:ind w:left="3600" w:hanging="360"/>
+      </w:pPr>
+      <w:rPr>
+        <w:rFonts w:ascii="Courier New" w:hAnsi="Courier New" w:cs="Courier New" w:hint="default"/>
+      </w:rPr>
+    </w:lvl>
+    <w:lvl w:ilvl="5" w:tplc="04090005" w:tentative="1">
+      <w:start w:val="1"/>
+      <w:numFmt w:val="bullet"/>
+      <w:lvlText w:val=""/>
+      <w:lvlJc w:val="left"/>
+      <w:pPr>
+        <w:ind w:left="4320" w:hanging="360"/>
+      </w:pPr>
+      <w:rPr>
+        <w:rFonts w:ascii="Wingdings" w:hAnsi="Wingdings" w:hint="default"/>
+      </w:rPr>
+    </w:lvl>
+    <w:lvl w:ilvl="6" w:tplc="04090001" w:tentative="1">
+      <w:start w:val="1"/>
+      <w:numFmt w:val="bullet"/>
+      <w:lvlText w:val=""/>
+      <w:lvlJc w:val="left"/>
+      <w:pPr>
+        <w:ind w:left="5040" w:hanging="360"/>
+      </w:pPr>
+      <w:rPr>
+        <w:rFonts w:ascii="Symbol" w:hAnsi="Symbol" w:hint="default"/>
+      </w:rPr>
+    </w:lvl>
+    <w:lvl w:ilvl="7" w:tplc="04090003" w:tentative="1">
+      <w:start w:val="1"/>
+      <w:numFmt w:val="bullet"/>
+      <w:lvlText w:val="o"/>
+      <w:lvlJc w:val="left"/>
+      <w:pPr>
+        <w:ind w:left="5760" w:hanging="360"/>
+      </w:pPr>
+      <w:rPr>
+        <w:rFonts w:ascii="Courier New" w:hAnsi="Courier New" w:cs="Courier New" w:hint="default"/>
+      </w:rPr>
+    </w:lvl>
+    <w:lvl w:ilvl="8" w:tplc="04090005" w:tentative="1">
+      <w:start w:val="1"/>
+      <w:numFmt w:val="bullet"/>
+      <w:lvlText w:val=""/>
+      <w:lvlJc w:val="left"/>
+      <w:pPr>
+        <w:ind w:left="6480" w:hanging="360"/>
+      </w:pPr>
+      <w:rPr>
+        <w:rFonts w:ascii="Wingdings" w:hAnsi="Wingdings" w:hint="default"/>
+      </w:rPr>
+    </w:lvl>
+  </w:abstractNum>
+  <w:abstractNum w:abstractNumId="2" w15:restartNumberingAfterBreak="0">
+    <w:nsid w:val="2E17566E"/>
+    <w:multiLevelType w:val="hybridMultilevel"/>
+    <w:tmpl w:val="00866CE6"/>
+    <w:lvl w:ilvl="0" w:tplc="04090001">
+      <w:start w:val="1"/>
+      <w:numFmt w:val="bullet"/>
+      <w:lvlText w:val=""/>
+      <w:lvlJc w:val="left"/>
+      <w:pPr>
+        <w:ind w:left="779" w:hanging="360"/>
+      </w:pPr>
+      <w:rPr>
+        <w:rFonts w:ascii="Symbol" w:hAnsi="Symbol" w:hint="default"/>
+      </w:rPr>
+    </w:lvl>
+    <w:lvl w:ilvl="1" w:tplc="04090003">
+      <w:start w:val="1"/>
+      <w:numFmt w:val="bullet"/>
+      <w:lvlText w:val="o"/>
+      <w:lvlJc w:val="left"/>
+      <w:pPr>
+        <w:ind w:left="1499" w:hanging="360"/>
+      </w:pPr>
+      <w:rPr>
+        <w:rFonts w:ascii="Courier New" w:hAnsi="Courier New" w:cs="Courier New" w:hint="default"/>
+      </w:rPr>
+    </w:lvl>
+    <w:lvl w:ilvl="2" w:tplc="04090005" w:tentative="1">
+      <w:start w:val="1"/>
+      <w:numFmt w:val="bullet"/>
+      <w:lvlText w:val=""/>
+      <w:lvlJc w:val="left"/>
+      <w:pPr>
+        <w:ind w:left="2219" w:hanging="360"/>
+      </w:pPr>
+      <w:rPr>
+        <w:rFonts w:ascii="Wingdings" w:hAnsi="Wingdings" w:hint="default"/>
+      </w:rPr>
+    </w:lvl>
+    <w:lvl w:ilvl="3" w:tplc="04090001" w:tentative="1">
+      <w:start w:val="1"/>
+      <w:numFmt w:val="bullet"/>
+      <w:lvlText w:val=""/>
+      <w:lvlJc w:val="left"/>
+      <w:pPr>
+        <w:ind w:left="2939" w:hanging="360"/>
+      </w:pPr>
+      <w:rPr>
+        <w:rFonts w:ascii="Symbol" w:hAnsi="Symbol" w:hint="default"/>
+      </w:rPr>
+    </w:lvl>
+    <w:lvl w:ilvl="4" w:tplc="04090003" w:tentative="1">
+      <w:start w:val="1"/>
+      <w:numFmt w:val="bullet"/>
+      <w:lvlText w:val="o"/>
+      <w:lvlJc w:val="left"/>
+      <w:pPr>
+        <w:ind w:left="3659" w:hanging="360"/>
+      </w:pPr>
+      <w:rPr>
+        <w:rFonts w:ascii="Courier New" w:hAnsi="Courier New" w:cs="Courier New" w:hint="default"/>
+      </w:rPr>
+    </w:lvl>
+    <w:lvl w:ilvl="5" w:tplc="04090005" w:tentative="1">
+      <w:start w:val="1"/>
+      <w:numFmt w:val="bullet"/>
+      <w:lvlText w:val=""/>
+      <w:lvlJc w:val="left"/>
+      <w:pPr>
+        <w:ind w:left="4379" w:hanging="360"/>
+      </w:pPr>
+      <w:rPr>
+        <w:rFonts w:ascii="Wingdings" w:hAnsi="Wingdings" w:hint="default"/>
+      </w:rPr>
+    </w:lvl>
+    <w:lvl w:ilvl="6" w:tplc="04090001" w:tentative="1">
+      <w:start w:val="1"/>
+      <w:numFmt w:val="bullet"/>
+      <w:lvlText w:val=""/>
+      <w:lvlJc w:val="left"/>
+      <w:pPr>
+        <w:ind w:left="5099" w:hanging="360"/>
+      </w:pPr>
+      <w:rPr>
+        <w:rFonts w:ascii="Symbol" w:hAnsi="Symbol" w:hint="default"/>
+      </w:rPr>
+    </w:lvl>
+    <w:lvl w:ilvl="7" w:tplc="04090003" w:tentative="1">
+      <w:start w:val="1"/>
+      <w:numFmt w:val="bullet"/>
+      <w:lvlText w:val="o"/>
+      <w:lvlJc w:val="left"/>
+      <w:pPr>
+        <w:ind w:left="5819" w:hanging="360"/>
+      </w:pPr>
+      <w:rPr>
+        <w:rFonts w:ascii="Courier New" w:hAnsi="Courier New" w:cs="Courier New" w:hint="default"/>
+      </w:rPr>
+    </w:lvl>
+    <w:lvl w:ilvl="8" w:tplc="04090005" w:tentative="1">
+      <w:start w:val="1"/>
+      <w:numFmt w:val="bullet"/>
+      <w:lvlText w:val=""/>
+      <w:lvlJc w:val="left"/>
+      <w:pPr>
+        <w:ind w:left="6539" w:hanging="360"/>
+      </w:pPr>
+      <w:rPr>
+        <w:rFonts w:ascii="Wingdings" w:hAnsi="Wingdings" w:hint="default"/>
+      </w:rPr>
+    </w:lvl>
+  </w:abstractNum>
   <w:num w:numId="1">
     <w:abstractNumId w:val="0"/>
+  </w:num>
+  <w:num w:numId="2">
+    <w:abstractNumId w:val="2"/>
+  </w:num>
+  <w:num w:numId="3">
+    <w:abstractNumId w:val="1"/>
   </w:num>
 </w:numbering>
 </file>
@@ -2988,6 +3732,49 @@
       <w:contextualSpacing/>
     </w:pPr>
   </w:style>
+  <w:style w:type="character" w:styleId="CommentReference">
+    <w:name w:val="annotation reference"/>
+    <w:basedOn w:val="DefaultParagraphFont"/>
+    <w:uiPriority w:val="99"/>
+    <w:semiHidden/>
+    <w:unhideWhenUsed/>
+    <w:rsid w:val="00A53114"/>
+    <w:rPr>
+      <w:sz w:val="16"/>
+      <w:szCs w:val="16"/>
+    </w:rPr>
+  </w:style>
+  <w:style w:type="paragraph" w:styleId="CommentText">
+    <w:name w:val="annotation text"/>
+    <w:basedOn w:val="Normal"/>
+    <w:link w:val="CommentTextChar"/>
+    <w:uiPriority w:val="99"/>
+    <w:unhideWhenUsed/>
+    <w:rsid w:val="00A53114"/>
+    <w:pPr>
+      <w:widowControl/>
+      <w:autoSpaceDE/>
+      <w:autoSpaceDN/>
+      <w:adjustRightInd/>
+    </w:pPr>
+    <w:rPr>
+      <w:rFonts w:asciiTheme="minorHAnsi" w:eastAsiaTheme="minorHAnsi" w:hAnsiTheme="minorHAnsi" w:cstheme="minorBidi"/>
+      <w:sz w:val="20"/>
+      <w:szCs w:val="20"/>
+    </w:rPr>
+  </w:style>
+  <w:style w:type="character" w:customStyle="1" w:styleId="CommentTextChar">
+    <w:name w:val="Comment Text Char"/>
+    <w:basedOn w:val="DefaultParagraphFont"/>
+    <w:link w:val="CommentText"/>
+    <w:uiPriority w:val="99"/>
+    <w:rsid w:val="00A53114"/>
+    <w:rPr>
+      <w:rFonts w:eastAsiaTheme="minorHAnsi"/>
+      <w:sz w:val="20"/>
+      <w:szCs w:val="20"/>
+    </w:rPr>
+  </w:style>
 </w:styles>
 </file>
 

</xml_diff>

<commit_message>
Cleaning up JailCCInfoCheckers - also fixed space on Jail Template.
</commit_message>
<xml_diff>
--- a/resources/Saved/21CRB01291_Crim_Traffic Judgment Entry.docx
+++ b/resources/Saved/21CRB01291_Crim_Traffic Judgment Entry.docx
@@ -239,7 +239,7 @@
           <w:sz w:val="20"/>
           <w:szCs w:val="20"/>
         </w:rPr>
-        <w:t xml:space="preserve">o</w:t>
+        <w:t>o</w:t>
       </w:r>
       <w:r>
         <w:rPr>
@@ -582,7 +582,7 @@
           <w:szCs w:val="20"/>
           <w:lang w:val="en-CA"/>
         </w:rPr>
-        <w:t xml:space="preserve">Defendant appeared in Court</w:t>
+        <w:t>Defendant appeared in Court</w:t>
       </w:r>
       <w:r>
         <w:rPr>
@@ -606,7 +606,7 @@
           <w:sz w:val="20"/>
           <w:szCs w:val="20"/>
         </w:rPr>
-        <w:t xml:space="preserve"> on March 15, 2022.</w:t>
+        <w:t xml:space="preserve"> on March 17, 2022.</w:t>
       </w:r>
       <w:r>
         <w:rPr>
@@ -792,10 +792,6 @@
           <w:szCs w:val="20"/>
         </w:rPr>
         <w:t xml:space="preserve"/>
-        <w:br/>
-        <w:t xml:space="preserve"/>
-        <w:br/>
-        <w:t xml:space="preserve">The Court informed the Defendant that 18 U.S.C § 922(g)(9) prohibits the Defendant from shipping, transporting, purchasing, possessing or owning a firearm or ammunition.</w:t>
       </w:r>
     </w:p>
     <w:p>
@@ -857,7 +853,7 @@
                 <w:sz w:val="20"/>
                 <w:szCs w:val="20"/>
               </w:rPr>
-              <w:t>Offense</w:t>
+              <w:t xml:space="preserve">Offense</w:t>
             </w:r>
           </w:p>
         </w:tc>
@@ -1483,7 +1479,7 @@
                 <w:sz w:val="20"/>
                 <w:szCs w:val="20"/>
               </w:rPr>
-              <w:t xml:space="preserve">None</w:t>
+              <w:t xml:space="preserve">5</w:t>
             </w:r>
           </w:p>
         </w:tc>
@@ -1630,13 +1626,7 @@
           <w:szCs w:val="20"/>
         </w:rPr>
         <w:t xml:space="preserve"/>
-      </w:r>
-      <w:r>
-        <w:rPr>
-          <w:rFonts w:ascii="Palatino Linotype" w:hAnsi="Palatino Linotype"/>
-          <w:sz w:val="20"/>
-          <w:szCs w:val="20"/>
-        </w:rPr>
+        <w:br/>
         <w:t xml:space="preserve"/>
       </w:r>
     </w:p>
@@ -1657,8 +1647,34 @@
           <w:sz w:val="20"/>
           <w:szCs w:val="20"/>
         </w:rPr>
-        <w:t xml:space="preserve">Fines and Costs.  </w:t>
-      </w:r>
+        <w:t xml:space="preserve">Jail.</w:t>
+      </w:r>
+      <w:r>
+        <w:rPr>
+          <w:rFonts w:ascii="Palatino Linotype" w:hAnsi="Palatino Linotype"/>
+          <w:sz w:val="20"/>
+          <w:szCs w:val="20"/>
+        </w:rPr>
+        <w:t xml:space="preserve"> The 3-day jail sentence imposed in this case is suspended upon condition that Defendant complete the Driver Intervention Program within 90 days. See terms of Community Control. </w:t>
+      </w:r>
+      <w:r>
+        <w:rPr>
+          <w:rFonts w:ascii="Palatino Linotype" w:hAnsi="Palatino Linotype"/>
+          <w:sz w:val="20"/>
+          <w:szCs w:val="20"/>
+        </w:rPr>
+        <w:t xml:space="preserve"/>
+      </w:r>
+    </w:p>
+    <w:p>
+      <w:pPr>
+        <w:jc w:val="both"/>
+        <w:rPr>
+          <w:rFonts w:ascii="Palatino Linotype" w:hAnsi="Palatino Linotype"/>
+          <w:sz w:val="20"/>
+          <w:szCs w:val="20"/>
+        </w:rPr>
+      </w:pPr>
       <w:r>
         <w:rPr>
           <w:rFonts w:ascii="Palatino Linotype" w:hAnsi="Palatino Linotype"/>
@@ -1667,77 +1683,7 @@
           <w:sz w:val="20"/>
           <w:szCs w:val="20"/>
         </w:rPr>
-        <w:t xml:space="preserve"/>
-      </w:r>
-      <w:r>
-        <w:rPr>
-          <w:rFonts w:ascii="Palatino Linotype" w:hAnsi="Palatino Linotype"/>
-          <w:bCs/>
-          <w:sz w:val="20"/>
-          <w:szCs w:val="20"/>
-          <w:u w:val="single"/>
-        </w:rPr>
-        <w:t xml:space="preserve">Court costs are assessed for the highest degree charge in this</w:t>
-      </w:r>
-      <w:r>
-        <w:rPr>
-          <w:rFonts w:ascii="Palatino Linotype" w:hAnsi="Palatino Linotype"/>
-          <w:bCs/>
-          <w:sz w:val="20"/>
-          <w:szCs w:val="20"/>
-          <w:u w:val="single"/>
-        </w:rPr>
-        <w:t xml:space="preserve"> case</w:t>
-      </w:r>
-      <w:r>
-        <w:rPr>
-          <w:rFonts w:ascii="Palatino Linotype" w:hAnsi="Palatino Linotype"/>
-          <w:bCs/>
-          <w:sz w:val="20"/>
-          <w:szCs w:val="20"/>
-        </w:rPr>
-        <w:t xml:space="preserve">. </w:t>
-      </w:r>
-      <w:r>
-        <w:rPr>
-          <w:rFonts w:ascii="Palatino Linotype" w:hAnsi="Palatino Linotype"/>
-          <w:sz w:val="20"/>
-          <w:szCs w:val="20"/>
-        </w:rPr>
-        <w:t xml:space="preserve"/>
-      </w:r>
-      <w:r>
-        <w:rPr>
-          <w:rFonts w:ascii="Palatino Linotype" w:hAnsi="Palatino Linotype"/>
-          <w:bCs/>
-          <w:sz w:val="20"/>
-          <w:szCs w:val="20"/>
-        </w:rPr>
-        <w:t xml:space="preserve"/>
-      </w:r>
-      <w:r>
-        <w:rPr>
-          <w:rFonts w:ascii="Palatino Linotype" w:hAnsi="Palatino Linotype"/>
-          <w:sz w:val="20"/>
-          <w:szCs w:val="20"/>
-        </w:rPr>
-        <w:t xml:space="preserve"/>
-      </w:r>
-      <w:r>
-        <w:rPr>
-          <w:rFonts w:ascii="Palatino Linotype" w:hAnsi="Palatino Linotype"/>
-          <w:sz w:val="20"/>
-          <w:szCs w:val="20"/>
-        </w:rPr>
-        <w:t xml:space="preserve">Having</w:t>
-      </w:r>
-      <w:r>
-        <w:rPr>
-          <w:rFonts w:ascii="Palatino Linotype" w:hAnsi="Palatino Linotype"/>
-          <w:sz w:val="20"/>
-          <w:szCs w:val="20"/>
-        </w:rPr>
-        <w:t xml:space="preserve"> been informed of the fines </w:t>
+        <w:t xml:space="preserve">Fines and Costs.  </w:t>
       </w:r>
       <w:r>
         <w:rPr>
@@ -1752,26 +1698,72 @@
       <w:r>
         <w:rPr>
           <w:rFonts w:ascii="Palatino Linotype" w:hAnsi="Palatino Linotype"/>
-          <w:sz w:val="20"/>
-          <w:szCs w:val="20"/>
-        </w:rPr>
-        <w:t xml:space="preserve">and costs</w:t>
-      </w:r>
-      <w:r>
-        <w:rPr>
-          <w:rFonts w:ascii="Palatino Linotype" w:hAnsi="Palatino Linotype"/>
-          <w:sz w:val="20"/>
-          <w:szCs w:val="20"/>
-        </w:rPr>
-        <w:t xml:space="preserve"> </w:t>
-      </w:r>
-      <w:r>
-        <w:rPr>
-          <w:rFonts w:ascii="Palatino Linotype" w:hAnsi="Palatino Linotype"/>
-          <w:sz w:val="20"/>
-          <w:szCs w:val="20"/>
-        </w:rPr>
-        <w:t xml:space="preserve">owed, Defendant expressed an ability to pay </w:t>
+          <w:bCs/>
+          <w:sz w:val="20"/>
+          <w:szCs w:val="20"/>
+          <w:u w:val="single"/>
+        </w:rPr>
+        <w:t xml:space="preserve">Court costs are assessed for the highest degree charge in this</w:t>
+      </w:r>
+      <w:r>
+        <w:rPr>
+          <w:rFonts w:ascii="Palatino Linotype" w:hAnsi="Palatino Linotype"/>
+          <w:bCs/>
+          <w:sz w:val="20"/>
+          <w:szCs w:val="20"/>
+          <w:u w:val="single"/>
+        </w:rPr>
+        <w:t xml:space="preserve"> case</w:t>
+      </w:r>
+      <w:r>
+        <w:rPr>
+          <w:rFonts w:ascii="Palatino Linotype" w:hAnsi="Palatino Linotype"/>
+          <w:bCs/>
+          <w:sz w:val="20"/>
+          <w:szCs w:val="20"/>
+        </w:rPr>
+        <w:t xml:space="preserve">. </w:t>
+      </w:r>
+      <w:r>
+        <w:rPr>
+          <w:rFonts w:ascii="Palatino Linotype" w:hAnsi="Palatino Linotype"/>
+          <w:sz w:val="20"/>
+          <w:szCs w:val="20"/>
+        </w:rPr>
+        <w:t xml:space="preserve"/>
+      </w:r>
+      <w:r>
+        <w:rPr>
+          <w:rFonts w:ascii="Palatino Linotype" w:hAnsi="Palatino Linotype"/>
+          <w:bCs/>
+          <w:sz w:val="20"/>
+          <w:szCs w:val="20"/>
+        </w:rPr>
+        <w:t xml:space="preserve"/>
+      </w:r>
+      <w:r>
+        <w:rPr>
+          <w:rFonts w:ascii="Palatino Linotype" w:hAnsi="Palatino Linotype"/>
+          <w:sz w:val="20"/>
+          <w:szCs w:val="20"/>
+        </w:rPr>
+        <w:t xml:space="preserve"/>
+      </w:r>
+      <w:r>
+        <w:rPr>
+          <w:rFonts w:ascii="Palatino Linotype" w:hAnsi="Palatino Linotype"/>
+          <w:sz w:val="20"/>
+          <w:szCs w:val="20"/>
+        </w:rPr>
+        <w:t xml:space="preserve">Having</w:t>
+      </w:r>
+      <w:r>
+        <w:rPr>
+          <w:rFonts w:ascii="Palatino Linotype" w:hAnsi="Palatino Linotype"/>
+          <w:sz w:val="20"/>
+          <w:szCs w:val="20"/>
+        </w:rPr>
+        <w:t xml:space="preserve"> been informed of the fines </w:t>
       </w:r>
       <w:r>
         <w:rPr>
@@ -1781,32 +1773,31 @@
           <w:sz w:val="20"/>
           <w:szCs w:val="20"/>
         </w:rPr>
-        <w:t xml:space="preserve">forthwith</w:t>
-      </w:r>
-      <w:r>
-        <w:rPr>
-          <w:rFonts w:ascii="Palatino Linotype" w:hAnsi="Palatino Linotype"/>
-          <w:sz w:val="20"/>
-          <w:szCs w:val="20"/>
-        </w:rPr>
-        <w:t xml:space="preserve">. </w:t>
-      </w:r>
-      <w:bookmarkStart w:id="0" w:name="_Hlk94196527"/>
-      <w:r>
-        <w:rPr>
-          <w:rFonts w:ascii="Palatino Linotype" w:hAnsi="Palatino Linotype"/>
-          <w:sz w:val="20"/>
-          <w:szCs w:val="20"/>
-        </w:rPr>
-        <w:t xml:space="preserve">Absent further order, the Court finds Defendant is able and shall pay</w:t>
-      </w:r>
-      <w:r>
-        <w:rPr>
-          <w:rFonts w:ascii="Palatino Linotype" w:hAnsi="Palatino Linotype"/>
-          <w:sz w:val="20"/>
-          <w:szCs w:val="20"/>
-        </w:rPr>
-        <w:t xml:space="preserve"> the fines </w:t>
+        <w:t xml:space="preserve"/>
+      </w:r>
+      <w:r>
+        <w:rPr>
+          <w:rFonts w:ascii="Palatino Linotype" w:hAnsi="Palatino Linotype"/>
+          <w:sz w:val="20"/>
+          <w:szCs w:val="20"/>
+        </w:rPr>
+        <w:t xml:space="preserve">and costs</w:t>
+      </w:r>
+      <w:r>
+        <w:rPr>
+          <w:rFonts w:ascii="Palatino Linotype" w:hAnsi="Palatino Linotype"/>
+          <w:sz w:val="20"/>
+          <w:szCs w:val="20"/>
+        </w:rPr>
+        <w:t xml:space="preserve"> </w:t>
+      </w:r>
+      <w:r>
+        <w:rPr>
+          <w:rFonts w:ascii="Palatino Linotype" w:hAnsi="Palatino Linotype"/>
+          <w:sz w:val="20"/>
+          <w:szCs w:val="20"/>
+        </w:rPr>
+        <w:t xml:space="preserve">owed, Defendant expressed an ability to pay </w:t>
       </w:r>
       <w:r>
         <w:rPr>
@@ -1816,33 +1807,33 @@
           <w:sz w:val="20"/>
           <w:szCs w:val="20"/>
         </w:rPr>
-        <w:t xml:space="preserve"/>
-      </w:r>
-      <w:r>
-        <w:rPr>
-          <w:rFonts w:ascii="Palatino Linotype" w:hAnsi="Palatino Linotype"/>
-          <w:sz w:val="20"/>
-          <w:szCs w:val="20"/>
-        </w:rPr>
-        <w:t xml:space="preserve">and costs</w:t>
-      </w:r>
-      <w:r>
-        <w:rPr>
-          <w:rFonts w:ascii="Palatino Linotype" w:hAnsi="Palatino Linotype"/>
-          <w:sz w:val="20"/>
-          <w:szCs w:val="20"/>
-        </w:rPr>
-        <w:t xml:space="preserve"> </w:t>
-      </w:r>
-      <w:r>
-        <w:rPr>
-          <w:rFonts w:ascii="Palatino Linotype" w:hAnsi="Palatino Linotype"/>
-          <w:sz w:val="20"/>
-          <w:szCs w:val="20"/>
-        </w:rPr>
-        <w:t xml:space="preserve">in full by </w:t>
-      </w:r>
-      <w:bookmarkEnd w:id="0"/>
+        <w:t xml:space="preserve">forthwith</w:t>
+      </w:r>
+      <w:r>
+        <w:rPr>
+          <w:rFonts w:ascii="Palatino Linotype" w:hAnsi="Palatino Linotype"/>
+          <w:sz w:val="20"/>
+          <w:szCs w:val="20"/>
+        </w:rPr>
+        <w:t xml:space="preserve">. </w:t>
+      </w:r>
+      <w:bookmarkStart w:id="0" w:name="_Hlk94196527"/>
+      <w:r>
+        <w:rPr>
+          <w:rFonts w:ascii="Palatino Linotype" w:hAnsi="Palatino Linotype"/>
+          <w:sz w:val="20"/>
+          <w:szCs w:val="20"/>
+        </w:rPr>
+        <w:t xml:space="preserve">Absent further order, the Court finds Defendant is able and shall pay</w:t>
+      </w:r>
+      <w:r>
+        <w:rPr>
+          <w:rFonts w:ascii="Palatino Linotype" w:hAnsi="Palatino Linotype"/>
+          <w:sz w:val="20"/>
+          <w:szCs w:val="20"/>
+        </w:rPr>
+        <w:t xml:space="preserve"> the fines </w:t>
+      </w:r>
       <w:r>
         <w:rPr>
           <w:rFonts w:ascii="Palatino Linotype" w:hAnsi="Palatino Linotype"/>
@@ -1851,15 +1842,15 @@
           <w:sz w:val="20"/>
           <w:szCs w:val="20"/>
         </w:rPr>
-        <w:t xml:space="preserve">March 15, 2022</w:t>
-      </w:r>
-      <w:r>
-        <w:rPr>
-          <w:rFonts w:ascii="Palatino Linotype" w:hAnsi="Palatino Linotype"/>
-          <w:sz w:val="20"/>
-          <w:szCs w:val="20"/>
-        </w:rPr>
-        <w:t xml:space="preserve">.</w:t>
+        <w:t xml:space="preserve"/>
+      </w:r>
+      <w:r>
+        <w:rPr>
+          <w:rFonts w:ascii="Palatino Linotype" w:hAnsi="Palatino Linotype"/>
+          <w:sz w:val="20"/>
+          <w:szCs w:val="20"/>
+        </w:rPr>
+        <w:t xml:space="preserve">and costs</w:t>
       </w:r>
       <w:r>
         <w:rPr>
@@ -1868,6 +1859,65 @@
           <w:szCs w:val="20"/>
         </w:rPr>
         <w:t xml:space="preserve"> </w:t>
+      </w:r>
+      <w:r>
+        <w:rPr>
+          <w:rFonts w:ascii="Palatino Linotype" w:hAnsi="Palatino Linotype"/>
+          <w:sz w:val="20"/>
+          <w:szCs w:val="20"/>
+        </w:rPr>
+        <w:t xml:space="preserve">in full by </w:t>
+      </w:r>
+      <w:bookmarkEnd w:id="0"/>
+      <w:r>
+        <w:rPr>
+          <w:rFonts w:ascii="Palatino Linotype" w:hAnsi="Palatino Linotype"/>
+          <w:b/>
+          <w:bCs/>
+          <w:sz w:val="20"/>
+          <w:szCs w:val="20"/>
+        </w:rPr>
+        <w:t xml:space="preserve">March 17, 2022</w:t>
+      </w:r>
+      <w:r>
+        <w:rPr>
+          <w:rFonts w:ascii="Palatino Linotype" w:hAnsi="Palatino Linotype"/>
+          <w:sz w:val="20"/>
+          <w:szCs w:val="20"/>
+        </w:rPr>
+        <w:t>.</w:t>
+      </w:r>
+      <w:r>
+        <w:rPr>
+          <w:rFonts w:ascii="Palatino Linotype" w:hAnsi="Palatino Linotype"/>
+          <w:sz w:val="20"/>
+          <w:szCs w:val="20"/>
+        </w:rPr>
+        <w:t xml:space="preserve"> </w:t>
+      </w:r>
+      <w:r>
+        <w:rPr>
+          <w:rFonts w:ascii="Palatino Linotype" w:hAnsi="Palatino Linotype"/>
+          <w:sz w:val="20"/>
+          <w:szCs w:val="20"/>
+        </w:rPr>
+        <w:t xml:space="preserve"/>
+      </w:r>
+      <w:r>
+        <w:rPr>
+          <w:rFonts w:ascii="Palatino Linotype" w:hAnsi="Palatino Linotype"/>
+          <w:sz w:val="20"/>
+          <w:szCs w:val="20"/>
+        </w:rPr>
+        <w:t xml:space="preserve"/>
+      </w:r>
+      <w:r>
+        <w:rPr>
+          <w:rFonts w:ascii="Palatino Linotype" w:hAnsi="Palatino Linotype"/>
+          <w:sz w:val="20"/>
+          <w:szCs w:val="20"/>
+        </w:rPr>
+        <w:t xml:space="preserve"/>
       </w:r>
       <w:r>
         <w:rPr>
@@ -1925,26 +1975,624 @@
         <w:jc w:val="both"/>
         <w:rPr>
           <w:rFonts w:ascii="Palatino Linotype" w:hAnsi="Palatino Linotype"/>
-          <w:sz w:val="20"/>
-          <w:szCs w:val="20"/>
-        </w:rPr>
-      </w:pPr>
-      <w:r>
-        <w:rPr>
-          <w:rFonts w:ascii="Palatino Linotype" w:hAnsi="Palatino Linotype"/>
           <w:b/>
           <w:sz w:val="20"/>
           <w:szCs w:val="20"/>
         </w:rPr>
-        <w:t xml:space="preserve">Victim Notification.</w:t>
-      </w:r>
-      <w:r>
-        <w:rPr>
-          <w:rFonts w:ascii="Palatino Linotype" w:hAnsi="Palatino Linotype"/>
-          <w:sz w:val="20"/>
-          <w:szCs w:val="20"/>
-        </w:rPr>
-        <w:t xml:space="preserve"> The Clerk shall serve notice on the victim of the right to apply for reparation pursuant to R.C. 2743.51-72. </w:t>
+      </w:pPr>
+      <w:r>
+        <w:rPr>
+          <w:rFonts w:ascii="Palatino Linotype" w:hAnsi="Palatino Linotype"/>
+          <w:b/>
+          <w:sz w:val="20"/>
+          <w:szCs w:val="20"/>
+        </w:rPr>
+        <w:t>Community Control</w:t>
+      </w:r>
+      <w:r>
+        <w:rPr>
+          <w:rFonts w:ascii="Palatino Linotype" w:hAnsi="Palatino Linotype"/>
+          <w:b/>
+          <w:sz w:val="20"/>
+          <w:szCs w:val="20"/>
+        </w:rPr>
+        <w:t>.</w:t>
+      </w:r>
+      <w:r>
+        <w:rPr>
+          <w:rFonts w:ascii="Palatino Linotype" w:hAnsi="Palatino Linotype"/>
+          <w:b/>
+          <w:sz w:val="20"/>
+          <w:szCs w:val="20"/>
+        </w:rPr>
+        <w:t xml:space="preserve">  </w:t>
+      </w:r>
+      <w:r>
+        <w:rPr>
+          <w:rFonts w:ascii="Palatino Linotype" w:hAnsi="Palatino Linotype"/>
+          <w:sz w:val="20"/>
+          <w:szCs w:val="20"/>
+        </w:rPr>
+        <w:t xml:space="preserve">For a period of </w:t>
+      </w:r>
+      <w:r>
+        <w:rPr>
+          <w:rFonts w:ascii="Palatino Linotype" w:hAnsi="Palatino Linotype"/>
+          <w:b/>
+          <w:sz w:val="20"/>
+          <w:szCs w:val="20"/>
+          <w:u w:val="single"/>
+        </w:rPr>
+        <w:t xml:space="preserve">1 year</w:t>
+      </w:r>
+      <w:r>
+        <w:rPr>
+          <w:rFonts w:ascii="Palatino Linotype" w:hAnsi="Palatino Linotype"/>
+          <w:sz w:val="20"/>
+          <w:szCs w:val="20"/>
+        </w:rPr>
+        <w:t xml:space="preserve">, Defendant shall be under </w:t>
+      </w:r>
+      <w:r>
+        <w:rPr>
+          <w:rFonts w:ascii="Palatino Linotype" w:hAnsi="Palatino Linotype"/>
+          <w:b/>
+          <w:sz w:val="20"/>
+          <w:szCs w:val="20"/>
+          <w:u w:val="single"/>
+        </w:rPr>
+        <w:t xml:space="preserve">basic</w:t>
+      </w:r>
+      <w:r>
+        <w:rPr>
+          <w:rFonts w:ascii="Palatino Linotype" w:hAnsi="Palatino Linotype"/>
+          <w:b/>
+          <w:sz w:val="20"/>
+          <w:szCs w:val="20"/>
+          <w:u w:val="single"/>
+        </w:rPr>
+        <w:t xml:space="preserve"> </w:t>
+      </w:r>
+      <w:r>
+        <w:rPr>
+          <w:rFonts w:ascii="Palatino Linotype" w:hAnsi="Palatino Linotype"/>
+          <w:b/>
+          <w:sz w:val="20"/>
+          <w:szCs w:val="20"/>
+          <w:u w:val="single"/>
+        </w:rPr>
+        <w:t>supervision</w:t>
+      </w:r>
+      <w:r>
+        <w:rPr>
+          <w:rFonts w:ascii="Palatino Linotype" w:hAnsi="Palatino Linotype"/>
+          <w:sz w:val="20"/>
+          <w:szCs w:val="20"/>
+        </w:rPr>
+        <w:t xml:space="preserve"> </w:t>
+      </w:r>
+      <w:r>
+        <w:rPr>
+          <w:rFonts w:ascii="Palatino Linotype" w:hAnsi="Palatino Linotype"/>
+          <w:sz w:val="20"/>
+          <w:szCs w:val="20"/>
+        </w:rPr>
+        <w:t>with the Office of Community Control.  The Court advised Defendant that as a result of any failure to comply with the terms of community control, the Court may impose a longer term of community control up to a total of 5 years; impose a definite jail term to include any days stayed or otherwise authorized by law; and/or otherwise modify the terms of community control set forth below.</w:t>
+      </w:r>
+    </w:p>
+    <w:p>
+      <w:pPr>
+        <w:spacing w:line="276" w:lineRule="auto"/>
+        <w:jc w:val="both"/>
+        <w:rPr>
+          <w:rFonts w:ascii="Palatino Linotype" w:hAnsi="Palatino Linotype"/>
+          <w:b/>
+          <w:sz w:val="20"/>
+          <w:szCs w:val="20"/>
+        </w:rPr>
+      </w:pPr>
+    </w:p>
+    <w:p>
+      <w:pPr>
+        <w:jc w:val="both"/>
+        <w:rPr>
+          <w:rFonts w:ascii="Palatino Linotype" w:hAnsi="Palatino Linotype"/>
+          <w:sz w:val="20"/>
+          <w:szCs w:val="20"/>
+        </w:rPr>
+      </w:pPr>
+      <w:r>
+        <w:rPr>
+          <w:rFonts w:ascii="Palatino Linotype" w:hAnsi="Palatino Linotype"/>
+          <w:sz w:val="20"/>
+          <w:szCs w:val="20"/>
+        </w:rPr>
+        <w:t xml:space="preserve">While subject to </w:t>
+      </w:r>
+      <w:r>
+        <w:rPr>
+          <w:rFonts w:ascii="Palatino Linotype" w:hAnsi="Palatino Linotype"/>
+          <w:sz w:val="20"/>
+          <w:szCs w:val="20"/>
+        </w:rPr>
+        <w:t xml:space="preserve">community control, Defendant shall: </w:t>
+      </w:r>
+    </w:p>
+    <w:p>
+      <w:pPr>
+        <w:jc w:val="both"/>
+        <w:rPr>
+          <w:rFonts w:ascii="Palatino Linotype" w:hAnsi="Palatino Linotype"/>
+          <w:sz w:val="20"/>
+          <w:szCs w:val="20"/>
+        </w:rPr>
+      </w:pPr>
+    </w:p>
+    <w:p>
+      <w:pPr>
+        <w:ind w:firstLine="419"/>
+        <w:jc w:val="both"/>
+        <w:rPr>
+          <w:rFonts w:ascii="Palatino Linotype" w:hAnsi="Palatino Linotype"/>
+          <w:sz w:val="20"/>
+          <w:szCs w:val="20"/>
+          <w:u w:val="single"/>
+        </w:rPr>
+      </w:pPr>
+      <w:r>
+        <w:rPr>
+          <w:rFonts w:ascii="Palatino Linotype" w:hAnsi="Palatino Linotype"/>
+          <w:sz w:val="20"/>
+          <w:szCs w:val="20"/>
+          <w:u w:val="single"/>
+        </w:rPr>
+        <w:t>General Terms</w:t>
+      </w:r>
+    </w:p>
+    <w:p>
+      <w:pPr>
+        <w:pStyle w:val="ListParagraph"/>
+        <w:widowControl/>
+        <w:numPr>
+          <w:ilvl w:val="0"/>
+          <w:numId w:val="2"/>
+        </w:numPr>
+        <w:autoSpaceDE/>
+        <w:autoSpaceDN/>
+        <w:adjustRightInd/>
+        <w:jc w:val="both"/>
+        <w:rPr>
+          <w:rFonts w:ascii="Palatino Linotype" w:hAnsi="Palatino Linotype"/>
+          <w:sz w:val="20"/>
+          <w:szCs w:val="20"/>
+        </w:rPr>
+      </w:pPr>
+      <w:r>
+        <w:rPr>
+          <w:rFonts w:ascii="Palatino Linotype" w:hAnsi="Palatino Linotype"/>
+          <w:sz w:val="20"/>
+          <w:szCs w:val="20"/>
+        </w:rPr>
+        <w:t>Report forthwith to the Office of Community Control.</w:t>
+      </w:r>
+    </w:p>
+    <w:p>
+      <w:pPr>
+        <w:pStyle w:val="ListParagraph"/>
+        <w:widowControl/>
+        <w:numPr>
+          <w:ilvl w:val="0"/>
+          <w:numId w:val="2"/>
+        </w:numPr>
+        <w:autoSpaceDE/>
+        <w:autoSpaceDN/>
+        <w:adjustRightInd/>
+        <w:jc w:val="both"/>
+        <w:rPr>
+          <w:rFonts w:ascii="Palatino Linotype" w:hAnsi="Palatino Linotype"/>
+          <w:sz w:val="20"/>
+          <w:szCs w:val="20"/>
+        </w:rPr>
+      </w:pPr>
+      <w:r>
+        <w:rPr>
+          <w:rFonts w:ascii="Palatino Linotype" w:hAnsi="Palatino Linotype"/>
+          <w:sz w:val="20"/>
+          <w:szCs w:val="20"/>
+        </w:rPr>
+        <w:t>Abide by the law, comply with the community control</w:t>
+      </w:r>
+      <w:r>
+        <w:rPr>
+          <w:rFonts w:ascii="Palatino Linotype" w:hAnsi="Palatino Linotype"/>
+          <w:sz w:val="20"/>
+          <w:szCs w:val="20"/>
+        </w:rPr>
+        <w:t xml:space="preserve"> terms set by the Office of Community Control</w:t>
+      </w:r>
+      <w:r>
+        <w:rPr>
+          <w:rFonts w:ascii="Palatino Linotype" w:hAnsi="Palatino Linotype"/>
+          <w:sz w:val="20"/>
+          <w:szCs w:val="20"/>
+        </w:rPr>
+        <w:t xml:space="preserve">, and not leave the state without the permission of the Court and/or </w:t>
+      </w:r>
+      <w:r>
+        <w:rPr>
+          <w:rFonts w:ascii="Palatino Linotype" w:hAnsi="Palatino Linotype"/>
+          <w:sz w:val="20"/>
+          <w:szCs w:val="20"/>
+        </w:rPr>
+        <w:t>the Office of Community Control</w:t>
+      </w:r>
+      <w:r>
+        <w:rPr>
+          <w:rFonts w:ascii="Palatino Linotype" w:hAnsi="Palatino Linotype"/>
+          <w:sz w:val="20"/>
+          <w:szCs w:val="20"/>
+        </w:rPr>
+        <w:t>.</w:t>
+      </w:r>
+    </w:p>
+    <w:p>
+      <w:pPr>
+        <w:pStyle w:val="ListParagraph"/>
+        <w:widowControl/>
+        <w:numPr>
+          <w:ilvl w:val="0"/>
+          <w:numId w:val="2"/>
+        </w:numPr>
+        <w:autoSpaceDE/>
+        <w:autoSpaceDN/>
+        <w:adjustRightInd/>
+        <w:jc w:val="both"/>
+        <w:rPr>
+          <w:rFonts w:ascii="Palatino Linotype" w:hAnsi="Palatino Linotype"/>
+          <w:sz w:val="20"/>
+          <w:szCs w:val="20"/>
+        </w:rPr>
+      </w:pPr>
+      <w:r>
+        <w:rPr>
+          <w:rFonts w:ascii="Palatino Linotype" w:hAnsi="Palatino Linotype"/>
+          <w:sz w:val="20"/>
+          <w:szCs w:val="20"/>
+        </w:rPr>
+        <w:t xml:space="preserve">Pay probation fees monthly.  </w:t>
+      </w:r>
+    </w:p>
+    <w:p>
+      <w:pPr>
+        <w:pStyle w:val="ListParagraph"/>
+        <w:widowControl/>
+        <w:numPr>
+          <w:ilvl w:val="0"/>
+          <w:numId w:val="2"/>
+        </w:numPr>
+        <w:autoSpaceDE/>
+        <w:autoSpaceDN/>
+        <w:adjustRightInd/>
+        <w:jc w:val="both"/>
+        <w:rPr>
+          <w:rFonts w:ascii="Palatino Linotype" w:hAnsi="Palatino Linotype"/>
+          <w:b/>
+          <w:bCs/>
+          <w:sz w:val="20"/>
+          <w:szCs w:val="20"/>
+        </w:rPr>
+      </w:pPr>
+      <w:r>
+        <w:rPr>
+          <w:rFonts w:ascii="Palatino Linotype" w:hAnsi="Palatino Linotype"/>
+          <w:sz w:val="20"/>
+          <w:szCs w:val="20"/>
+        </w:rPr>
+        <w:t>Make all reasonable effort to obtain and maintain employment.  Defendant shall report any change in employment status immediately.</w:t>
+      </w:r>
+      <w:r>
+        <w:rPr>
+          <w:rFonts w:ascii="Palatino Linotype" w:hAnsi="Palatino Linotype"/>
+          <w:sz w:val="20"/>
+          <w:szCs w:val="20"/>
+        </w:rPr>
+        <w:t xml:space="preserve"> </w:t>
+      </w:r>
+    </w:p>
+    <w:p>
+      <w:pPr>
+        <w:pStyle w:val="ListParagraph"/>
+        <w:widowControl/>
+        <w:numPr>
+          <w:ilvl w:val="0"/>
+          <w:numId w:val="2"/>
+        </w:numPr>
+        <w:autoSpaceDE/>
+        <w:autoSpaceDN/>
+        <w:adjustRightInd/>
+        <w:jc w:val="both"/>
+        <w:rPr>
+          <w:rFonts w:ascii="Palatino Linotype" w:hAnsi="Palatino Linotype"/>
+          <w:b/>
+          <w:bCs/>
+          <w:sz w:val="20"/>
+          <w:szCs w:val="20"/>
+        </w:rPr>
+      </w:pPr>
+      <w:r>
+        <w:rPr>
+          <w:rFonts w:ascii="Palatino Linotype" w:hAnsi="Palatino Linotype"/>
+          <w:sz w:val="20"/>
+          <w:szCs w:val="20"/>
+        </w:rPr>
+        <w:t>Submit to alcohol/drug testing at the request of community control or any other law enforcement officer.</w:t>
+      </w:r>
+    </w:p>
+    <w:p>
+      <w:pPr>
+        <w:pStyle w:val="ListParagraph"/>
+        <w:widowControl/>
+        <w:numPr>
+          <w:ilvl w:val="0"/>
+          <w:numId w:val="2"/>
+        </w:numPr>
+        <w:autoSpaceDE/>
+        <w:autoSpaceDN/>
+        <w:adjustRightInd/>
+        <w:jc w:val="both"/>
+        <w:rPr>
+          <w:rFonts w:ascii="Palatino Linotype" w:hAnsi="Palatino Linotype"/>
+          <w:b/>
+          <w:bCs/>
+          <w:sz w:val="20"/>
+          <w:szCs w:val="20"/>
+        </w:rPr>
+      </w:pPr>
+      <w:r>
+        <w:rPr>
+          <w:rFonts w:ascii="Palatino Linotype" w:hAnsi="Palatino Linotype"/>
+          <w:sz w:val="20"/>
+          <w:szCs w:val="20"/>
+        </w:rPr>
+        <w:t>Not possess/consume/purchase any alcoholic beverages or drugs of abuse.</w:t>
+      </w:r>
+    </w:p>
+    <w:p>
+      <w:pPr>
+        <w:widowControl/>
+        <w:autoSpaceDE/>
+        <w:autoSpaceDN/>
+        <w:adjustRightInd/>
+        <w:ind w:left="419"/>
+        <w:jc w:val="both"/>
+        <w:rPr>
+          <w:rFonts w:ascii="Palatino Linotype" w:hAnsi="Palatino Linotype"/>
+          <w:b/>
+          <w:bCs/>
+          <w:sz w:val="20"/>
+          <w:szCs w:val="20"/>
+        </w:rPr>
+      </w:pPr>
+    </w:p>
+    <w:p>
+      <w:pPr>
+        <w:widowControl/>
+        <w:autoSpaceDE/>
+        <w:autoSpaceDN/>
+        <w:adjustRightInd/>
+        <w:ind w:left="419"/>
+        <w:jc w:val="both"/>
+        <w:rPr>
+          <w:rFonts w:ascii="Palatino Linotype" w:hAnsi="Palatino Linotype"/>
+          <w:bCs/>
+          <w:sz w:val="20"/>
+          <w:szCs w:val="20"/>
+          <w:u w:val="single"/>
+        </w:rPr>
+      </w:pPr>
+      <w:r>
+        <w:rPr>
+          <w:rFonts w:ascii="Palatino Linotype" w:hAnsi="Palatino Linotype"/>
+          <w:bCs/>
+          <w:sz w:val="20"/>
+          <w:szCs w:val="20"/>
+          <w:u w:val="single"/>
+        </w:rPr>
+        <w:t>Additional Terms</w:t>
+      </w:r>
+      <w:r>
+        <w:rPr>
+          <w:rFonts w:ascii="Palatino Linotype" w:hAnsi="Palatino Linotype"/>
+          <w:sz w:val="20"/>
+          <w:szCs w:val="20"/>
+        </w:rPr>
+        <w:t xml:space="preserve"/>
+      </w:r>
+      <w:r>
+        <w:rPr>
+          <w:rFonts w:ascii="Palatino Linotype" w:hAnsi="Palatino Linotype"/>
+          <w:sz w:val="20"/>
+          <w:szCs w:val="20"/>
+        </w:rPr>
+        <w:t xml:space="preserve"/>
+      </w:r>
+      <w:r>
+        <w:rPr>
+          <w:rFonts w:ascii="Palatino Linotype" w:hAnsi="Palatino Linotype"/>
+          <w:sz w:val="20"/>
+          <w:szCs w:val="20"/>
+        </w:rPr>
+        <w:t xml:space="preserve">  </w:t>
+      </w:r>
+    </w:p>
+    <w:p>
+      <w:pPr>
+        <w:pStyle w:val="ListParagraph"/>
+        <w:widowControl/>
+        <w:numPr>
+          <w:ilvl w:val="0"/>
+          <w:numId w:val="2"/>
+        </w:numPr>
+        <w:autoSpaceDE/>
+        <w:autoSpaceDN/>
+        <w:adjustRightInd/>
+        <w:jc w:val="both"/>
+        <w:rPr>
+          <w:rFonts w:ascii="Palatino Linotype" w:hAnsi="Palatino Linotype"/>
+          <w:sz w:val="20"/>
+          <w:szCs w:val="20"/>
+        </w:rPr>
+      </w:pPr>
+      <w:r>
+        <w:rPr>
+          <w:rFonts w:ascii="Palatino Linotype" w:hAnsi="Palatino Linotype"/>
+          <w:bCs/>
+          <w:sz w:val="20"/>
+          <w:szCs w:val="20"/>
+        </w:rPr>
+        <w:t>Within 90 days provide proof of completion of</w:t>
+      </w:r>
+      <w:r>
+        <w:rPr>
+          <w:rFonts w:ascii="Palatino Linotype" w:hAnsi="Palatino Linotype"/>
+          <w:sz w:val="20"/>
+          <w:szCs w:val="20"/>
+        </w:rPr>
+        <w:t xml:space="preserve"> </w:t>
+      </w:r>
+      <w:r>
+        <w:rPr>
+          <w:rFonts w:ascii="Palatino Linotype" w:hAnsi="Palatino Linotype"/>
+          <w:bCs/>
+          <w:sz w:val="20"/>
+          <w:szCs w:val="20"/>
+        </w:rPr>
+        <w:t>a</w:t>
+      </w:r>
+      <w:r>
+        <w:rPr>
+          <w:rFonts w:ascii="Palatino Linotype" w:hAnsi="Palatino Linotype"/>
+          <w:bCs/>
+          <w:sz w:val="20"/>
+          <w:szCs w:val="20"/>
+        </w:rPr>
+        <w:t>n approved</w:t>
+      </w:r>
+      <w:r>
+        <w:rPr>
+          <w:rFonts w:ascii="Palatino Linotype" w:hAnsi="Palatino Linotype"/>
+          <w:bCs/>
+          <w:sz w:val="20"/>
+          <w:szCs w:val="20"/>
+        </w:rPr>
+        <w:t xml:space="preserve"> driver intervention program</w:t>
+      </w:r>
+      <w:r>
+        <w:rPr>
+          <w:rFonts w:ascii="Palatino Linotype" w:hAnsi="Palatino Linotype"/>
+          <w:bCs/>
+          <w:sz w:val="20"/>
+          <w:szCs w:val="20"/>
+        </w:rPr>
+        <w:t xml:space="preserve"> or serve 3 days in the Delaware County Jail</w:t>
+      </w:r>
+      <w:r>
+        <w:rPr>
+          <w:rFonts w:ascii="Palatino Linotype" w:hAnsi="Palatino Linotype"/>
+          <w:bCs/>
+          <w:sz w:val="20"/>
+          <w:szCs w:val="20"/>
+        </w:rPr>
+        <w:t xml:space="preserve">.</w:t>
+      </w:r>
+      <w:r>
+        <w:rPr>
+          <w:rFonts w:ascii="Palatino Linotype" w:hAnsi="Palatino Linotype"/>
+          <w:bCs/>
+          <w:sz w:val="20"/>
+          <w:szCs w:val="20"/>
+        </w:rPr>
+        <w:t xml:space="preserve"> </w:t>
+      </w:r>
+      <w:r>
+        <w:rPr>
+          <w:rFonts w:ascii="Palatino Linotype" w:hAnsi="Palatino Linotype"/>
+          <w:sz w:val="20"/>
+          <w:szCs w:val="20"/>
+        </w:rPr>
+        <w:t xml:space="preserve"/>
+      </w:r>
+      <w:r>
+        <w:rPr>
+          <w:rFonts w:ascii="Palatino Linotype" w:hAnsi="Palatino Linotype"/>
+          <w:sz w:val="20"/>
+          <w:szCs w:val="20"/>
+        </w:rPr>
+        <w:t xml:space="preserve"/>
+      </w:r>
+      <w:r>
+        <w:rPr>
+          <w:rFonts w:ascii="Palatino Linotype" w:hAnsi="Palatino Linotype"/>
+          <w:sz w:val="20"/>
+          <w:szCs w:val="20"/>
+        </w:rPr>
+        <w:t xml:space="preserve"/>
+      </w:r>
+      <w:r>
+        <w:rPr>
+          <w:rFonts w:ascii="Palatino Linotype" w:hAnsi="Palatino Linotype"/>
+          <w:sz w:val="20"/>
+          <w:szCs w:val="20"/>
+        </w:rPr>
+        <w:t xml:space="preserve"/>
+      </w:r>
+      <w:r>
+        <w:rPr>
+          <w:rFonts w:ascii="Palatino Linotype" w:hAnsi="Palatino Linotype"/>
+          <w:sz w:val="20"/>
+          <w:szCs w:val="20"/>
+        </w:rPr>
+        <w:t xml:space="preserve"/>
+      </w:r>
+      <w:r>
+        <w:rPr>
+          <w:rFonts w:ascii="Palatino Linotype" w:hAnsi="Palatino Linotype"/>
+          <w:sz w:val="20"/>
+          <w:szCs w:val="20"/>
+        </w:rPr>
+        <w:t xml:space="preserve"/>
+      </w:r>
+      <w:r>
+        <w:rPr>
+          <w:rFonts w:ascii="Palatino Linotype" w:hAnsi="Palatino Linotype"/>
+          <w:sz w:val="20"/>
+          <w:szCs w:val="20"/>
+        </w:rPr>
+        <w:t xml:space="preserve"/>
+      </w:r>
+      <w:r>
+        <w:rPr>
+          <w:rFonts w:ascii="Palatino Linotype" w:hAnsi="Palatino Linotype"/>
+          <w:sz w:val="20"/>
+          <w:szCs w:val="20"/>
+        </w:rPr>
+        <w:t xml:space="preserve"/>
+      </w:r>
+      <w:r>
+        <w:rPr>
+          <w:rFonts w:ascii="Palatino Linotype" w:hAnsi="Palatino Linotype"/>
+          <w:sz w:val="20"/>
+          <w:szCs w:val="20"/>
+        </w:rPr>
+        <w:t xml:space="preserve"/>
+      </w:r>
+      <w:r>
+        <w:rPr>
+          <w:rFonts w:ascii="Palatino Linotype" w:hAnsi="Palatino Linotype"/>
+          <w:sz w:val="20"/>
+          <w:szCs w:val="20"/>
+        </w:rPr>
+        <w:t xml:space="preserve"/>
       </w:r>
       <w:r>
         <w:rPr>
@@ -2082,7 +2730,7 @@
           <w:sz w:val="20"/>
           <w:szCs w:val="20"/>
         </w:rPr>
-        <w:t xml:space="preserve">____________________________________</w:t>
+        <w:t>____________________________________</w:t>
       </w:r>
     </w:p>
     <w:p>
@@ -2236,7 +2884,7 @@
           <w:sz w:val="16"/>
           <w:szCs w:val="16"/>
         </w:rPr>
-        <w:t xml:space="preserve">_________</w:t>
+        <w:t>_________</w:t>
       </w:r>
       <w:r>
         <w:rPr>
@@ -2304,6 +2952,30 @@
           <w:szCs w:val="16"/>
         </w:rPr>
       </w:pPr>
+      <w:r>
+        <w:rPr>
+          <w:rFonts w:ascii="Palatino Linotype" w:hAnsi="Palatino Linotype"/>
+          <w:sz w:val="16"/>
+          <w:szCs w:val="16"/>
+        </w:rPr>
+        <w:t xml:space="preserve">Community Control: PS    </w:t>
+      </w:r>
+      <w:r>
+        <w:rPr>
+          <w:rFonts w:ascii="Palatino Linotype" w:hAnsi="Palatino Linotype"/>
+          <w:sz w:val="16"/>
+          <w:szCs w:val="16"/>
+        </w:rPr>
+        <w:t>EM;</w:t>
+      </w:r>
+      <w:r>
+        <w:rPr>
+          <w:rFonts w:ascii="Palatino Linotype" w:hAnsi="Palatino Linotype"/>
+          <w:sz w:val="16"/>
+          <w:szCs w:val="16"/>
+        </w:rPr>
+        <w:t xml:space="preserve"> </w:t>
+      </w:r>
       <w:r>
         <w:rPr>
           <w:rFonts w:ascii="Palatino Linotype" w:hAnsi="Palatino Linotype"/>

</xml_diff>

<commit_message>
Refactored more functions into methods in JailCCInfoChecker.
</commit_message>
<xml_diff>
--- a/resources/Saved/21CRB01291_Crim_Traffic Judgment Entry.docx
+++ b/resources/Saved/21CRB01291_Crim_Traffic Judgment Entry.docx
@@ -598,7 +598,7 @@
           <w:sz w:val="20"/>
           <w:szCs w:val="20"/>
         </w:rPr>
-        <w:t xml:space="preserve">arraignment</w:t>
+        <w:t xml:space="preserve">change of plea</w:t>
       </w:r>
       <w:r>
         <w:rPr>
@@ -1479,7 +1479,7 @@
                 <w:sz w:val="20"/>
                 <w:szCs w:val="20"/>
               </w:rPr>
-              <w:t xml:space="preserve">5</w:t>
+              <w:t xml:space="preserve">None</w:t>
             </w:r>
           </w:p>
         </w:tc>
@@ -1610,14 +1610,62 @@
           <w:szCs w:val="20"/>
         </w:rPr>
         <w:t xml:space="preserve"/>
-      </w:r>
-      <w:r>
-        <w:rPr>
-          <w:rFonts w:ascii="Palatino Linotype" w:hAnsi="Palatino Linotype"/>
-          <w:sz w:val="20"/>
-          <w:szCs w:val="20"/>
-        </w:rPr>
+        <w:br/>
         <w:t xml:space="preserve"/>
+      </w:r>
+      <w:r>
+        <w:rPr>
+          <w:rFonts w:ascii="Palatino Linotype" w:hAnsi="Palatino Linotype"/>
+          <w:b/>
+          <w:sz w:val="20"/>
+          <w:szCs w:val="20"/>
+        </w:rPr>
+        <w:t xml:space="preserve">Jail Continued Commitment Terms.</w:t>
+      </w:r>
+      <w:r>
+        <w:rPr>
+          <w:rFonts w:ascii="Palatino Linotype" w:hAnsi="Palatino Linotype"/>
+          <w:sz w:val="20"/>
+          <w:szCs w:val="20"/>
+        </w:rPr>
+        <w:t xml:space="preserve"> The Defendant is currently in jail and shall serve the remainder of the jail days imposed by this order. Defendant shall receive credit for </w:t>
+      </w:r>
+      <w:r>
+        <w:rPr>
+          <w:rFonts w:ascii="Palatino Linotype" w:hAnsi="Palatino Linotype"/>
+          <w:b/>
+          <w:bCs/>
+          <w:sz w:val="20"/>
+          <w:szCs w:val="20"/>
+        </w:rPr>
+        <w:t xml:space="preserve">4 </w:t>
+      </w:r>
+      <w:r>
+        <w:rPr>
+          <w:rFonts w:ascii="Palatino Linotype" w:hAnsi="Palatino Linotype"/>
+          <w:b/>
+          <w:bCs/>
+          <w:sz w:val="20"/>
+          <w:szCs w:val="20"/>
+        </w:rPr>
+        <w:t>days</w:t>
+      </w:r>
+      <w:r>
+        <w:rPr>
+          <w:rFonts w:ascii="Palatino Linotype" w:hAnsi="Palatino Linotype"/>
+          <w:bCs/>
+          <w:sz w:val="20"/>
+          <w:szCs w:val="20"/>
+        </w:rPr>
+        <w:t xml:space="preserve"> already served in jail</w:t>
+      </w:r>
+      <w:r>
+        <w:rPr>
+          <w:rFonts w:ascii="Palatino Linotype" w:hAnsi="Palatino Linotype"/>
+          <w:sz w:val="20"/>
+          <w:szCs w:val="20"/>
+        </w:rPr>
+        <w:t xml:space="preserve">. </w:t>
       </w:r>
       <w:r>
         <w:rPr>
@@ -1629,6 +1677,46 @@
         <w:br/>
         <w:t xml:space="preserve"/>
       </w:r>
+      <w:r>
+        <w:rPr>
+          <w:rFonts w:ascii="Palatino Linotype" w:hAnsi="Palatino Linotype"/>
+          <w:sz w:val="20"/>
+          <w:szCs w:val="20"/>
+        </w:rPr>
+        <w:t xml:space="preserve"/>
+      </w:r>
+      <w:r>
+        <w:rPr>
+          <w:rFonts w:ascii="Palatino Linotype" w:hAnsi="Palatino Linotype"/>
+          <w:sz w:val="20"/>
+          <w:szCs w:val="20"/>
+        </w:rPr>
+        <w:t xml:space="preserve"/>
+      </w:r>
+      <w:r>
+        <w:rPr>
+          <w:rFonts w:ascii="Palatino Linotype" w:hAnsi="Palatino Linotype"/>
+          <w:sz w:val="20"/>
+          <w:szCs w:val="20"/>
+        </w:rPr>
+        <w:t xml:space="preserve"/>
+      </w:r>
+      <w:r>
+        <w:rPr>
+          <w:rFonts w:ascii="Palatino Linotype" w:hAnsi="Palatino Linotype"/>
+          <w:sz w:val="20"/>
+          <w:szCs w:val="20"/>
+        </w:rPr>
+        <w:t xml:space="preserve"/>
+      </w:r>
+      <w:r>
+        <w:rPr>
+          <w:rFonts w:ascii="Palatino Linotype" w:hAnsi="Palatino Linotype"/>
+          <w:sz w:val="20"/>
+          <w:szCs w:val="20"/>
+        </w:rPr>
+        <w:t xml:space="preserve"/>
+      </w:r>
     </w:p>
     <w:p>
       <w:pPr>
@@ -1647,34 +1735,8 @@
           <w:sz w:val="20"/>
           <w:szCs w:val="20"/>
         </w:rPr>
-        <w:t xml:space="preserve">Jail.</w:t>
-      </w:r>
-      <w:r>
-        <w:rPr>
-          <w:rFonts w:ascii="Palatino Linotype" w:hAnsi="Palatino Linotype"/>
-          <w:sz w:val="20"/>
-          <w:szCs w:val="20"/>
-        </w:rPr>
-        <w:t xml:space="preserve"> The 3-day jail sentence imposed in this case is suspended upon condition that Defendant complete the Driver Intervention Program within 90 days. See terms of Community Control. </w:t>
-      </w:r>
-      <w:r>
-        <w:rPr>
-          <w:rFonts w:ascii="Palatino Linotype" w:hAnsi="Palatino Linotype"/>
-          <w:sz w:val="20"/>
-          <w:szCs w:val="20"/>
-        </w:rPr>
-        <w:t xml:space="preserve"/>
-      </w:r>
-    </w:p>
-    <w:p>
-      <w:pPr>
-        <w:jc w:val="both"/>
-        <w:rPr>
-          <w:rFonts w:ascii="Palatino Linotype" w:hAnsi="Palatino Linotype"/>
-          <w:sz w:val="20"/>
-          <w:szCs w:val="20"/>
-        </w:rPr>
-      </w:pPr>
+        <w:t xml:space="preserve">Fines and Costs.  </w:t>
+      </w:r>
       <w:r>
         <w:rPr>
           <w:rFonts w:ascii="Palatino Linotype" w:hAnsi="Palatino Linotype"/>
@@ -1683,7 +1745,77 @@
           <w:sz w:val="20"/>
           <w:szCs w:val="20"/>
         </w:rPr>
-        <w:t xml:space="preserve">Fines and Costs.  </w:t>
+        <w:t xml:space="preserve"/>
+      </w:r>
+      <w:r>
+        <w:rPr>
+          <w:rFonts w:ascii="Palatino Linotype" w:hAnsi="Palatino Linotype"/>
+          <w:bCs/>
+          <w:sz w:val="20"/>
+          <w:szCs w:val="20"/>
+          <w:u w:val="single"/>
+        </w:rPr>
+        <w:t xml:space="preserve">Court costs are assessed for the highest degree charge in this</w:t>
+      </w:r>
+      <w:r>
+        <w:rPr>
+          <w:rFonts w:ascii="Palatino Linotype" w:hAnsi="Palatino Linotype"/>
+          <w:bCs/>
+          <w:sz w:val="20"/>
+          <w:szCs w:val="20"/>
+          <w:u w:val="single"/>
+        </w:rPr>
+        <w:t xml:space="preserve"> case</w:t>
+      </w:r>
+      <w:r>
+        <w:rPr>
+          <w:rFonts w:ascii="Palatino Linotype" w:hAnsi="Palatino Linotype"/>
+          <w:bCs/>
+          <w:sz w:val="20"/>
+          <w:szCs w:val="20"/>
+        </w:rPr>
+        <w:t xml:space="preserve">. </w:t>
+      </w:r>
+      <w:r>
+        <w:rPr>
+          <w:rFonts w:ascii="Palatino Linotype" w:hAnsi="Palatino Linotype"/>
+          <w:sz w:val="20"/>
+          <w:szCs w:val="20"/>
+        </w:rPr>
+        <w:t xml:space="preserve"/>
+      </w:r>
+      <w:r>
+        <w:rPr>
+          <w:rFonts w:ascii="Palatino Linotype" w:hAnsi="Palatino Linotype"/>
+          <w:bCs/>
+          <w:sz w:val="20"/>
+          <w:szCs w:val="20"/>
+        </w:rPr>
+        <w:t xml:space="preserve"/>
+      </w:r>
+      <w:r>
+        <w:rPr>
+          <w:rFonts w:ascii="Palatino Linotype" w:hAnsi="Palatino Linotype"/>
+          <w:sz w:val="20"/>
+          <w:szCs w:val="20"/>
+        </w:rPr>
+        <w:t xml:space="preserve"/>
+      </w:r>
+      <w:r>
+        <w:rPr>
+          <w:rFonts w:ascii="Palatino Linotype" w:hAnsi="Palatino Linotype"/>
+          <w:sz w:val="20"/>
+          <w:szCs w:val="20"/>
+        </w:rPr>
+        <w:t xml:space="preserve">Having</w:t>
+      </w:r>
+      <w:r>
+        <w:rPr>
+          <w:rFonts w:ascii="Palatino Linotype" w:hAnsi="Palatino Linotype"/>
+          <w:sz w:val="20"/>
+          <w:szCs w:val="20"/>
+        </w:rPr>
+        <w:t xml:space="preserve"> been informed of the fines </w:t>
       </w:r>
       <w:r>
         <w:rPr>
@@ -1698,72 +1830,26 @@
       <w:r>
         <w:rPr>
           <w:rFonts w:ascii="Palatino Linotype" w:hAnsi="Palatino Linotype"/>
-          <w:bCs/>
-          <w:sz w:val="20"/>
-          <w:szCs w:val="20"/>
-          <w:u w:val="single"/>
-        </w:rPr>
-        <w:t xml:space="preserve">Court costs are assessed for the highest degree charge in this</w:t>
-      </w:r>
-      <w:r>
-        <w:rPr>
-          <w:rFonts w:ascii="Palatino Linotype" w:hAnsi="Palatino Linotype"/>
-          <w:bCs/>
-          <w:sz w:val="20"/>
-          <w:szCs w:val="20"/>
-          <w:u w:val="single"/>
-        </w:rPr>
-        <w:t xml:space="preserve"> case</w:t>
-      </w:r>
-      <w:r>
-        <w:rPr>
-          <w:rFonts w:ascii="Palatino Linotype" w:hAnsi="Palatino Linotype"/>
-          <w:bCs/>
-          <w:sz w:val="20"/>
-          <w:szCs w:val="20"/>
-        </w:rPr>
-        <w:t xml:space="preserve">. </w:t>
-      </w:r>
-      <w:r>
-        <w:rPr>
-          <w:rFonts w:ascii="Palatino Linotype" w:hAnsi="Palatino Linotype"/>
-          <w:sz w:val="20"/>
-          <w:szCs w:val="20"/>
-        </w:rPr>
-        <w:t xml:space="preserve"/>
-      </w:r>
-      <w:r>
-        <w:rPr>
-          <w:rFonts w:ascii="Palatino Linotype" w:hAnsi="Palatino Linotype"/>
-          <w:bCs/>
-          <w:sz w:val="20"/>
-          <w:szCs w:val="20"/>
-        </w:rPr>
-        <w:t xml:space="preserve"/>
-      </w:r>
-      <w:r>
-        <w:rPr>
-          <w:rFonts w:ascii="Palatino Linotype" w:hAnsi="Palatino Linotype"/>
-          <w:sz w:val="20"/>
-          <w:szCs w:val="20"/>
-        </w:rPr>
-        <w:t xml:space="preserve"/>
-      </w:r>
-      <w:r>
-        <w:rPr>
-          <w:rFonts w:ascii="Palatino Linotype" w:hAnsi="Palatino Linotype"/>
-          <w:sz w:val="20"/>
-          <w:szCs w:val="20"/>
-        </w:rPr>
-        <w:t xml:space="preserve">Having</w:t>
-      </w:r>
-      <w:r>
-        <w:rPr>
-          <w:rFonts w:ascii="Palatino Linotype" w:hAnsi="Palatino Linotype"/>
-          <w:sz w:val="20"/>
-          <w:szCs w:val="20"/>
-        </w:rPr>
-        <w:t xml:space="preserve"> been informed of the fines </w:t>
+          <w:sz w:val="20"/>
+          <w:szCs w:val="20"/>
+        </w:rPr>
+        <w:t xml:space="preserve">and costs</w:t>
+      </w:r>
+      <w:r>
+        <w:rPr>
+          <w:rFonts w:ascii="Palatino Linotype" w:hAnsi="Palatino Linotype"/>
+          <w:sz w:val="20"/>
+          <w:szCs w:val="20"/>
+        </w:rPr>
+        <w:t xml:space="preserve"> </w:t>
+      </w:r>
+      <w:r>
+        <w:rPr>
+          <w:rFonts w:ascii="Palatino Linotype" w:hAnsi="Palatino Linotype"/>
+          <w:sz w:val="20"/>
+          <w:szCs w:val="20"/>
+        </w:rPr>
+        <w:t xml:space="preserve">owed, Defendant expressed an ability to pay </w:t>
       </w:r>
       <w:r>
         <w:rPr>
@@ -1773,31 +1859,32 @@
           <w:sz w:val="20"/>
           <w:szCs w:val="20"/>
         </w:rPr>
-        <w:t xml:space="preserve"/>
-      </w:r>
-      <w:r>
-        <w:rPr>
-          <w:rFonts w:ascii="Palatino Linotype" w:hAnsi="Palatino Linotype"/>
-          <w:sz w:val="20"/>
-          <w:szCs w:val="20"/>
-        </w:rPr>
-        <w:t xml:space="preserve">and costs</w:t>
-      </w:r>
-      <w:r>
-        <w:rPr>
-          <w:rFonts w:ascii="Palatino Linotype" w:hAnsi="Palatino Linotype"/>
-          <w:sz w:val="20"/>
-          <w:szCs w:val="20"/>
-        </w:rPr>
-        <w:t xml:space="preserve"> </w:t>
-      </w:r>
-      <w:r>
-        <w:rPr>
-          <w:rFonts w:ascii="Palatino Linotype" w:hAnsi="Palatino Linotype"/>
-          <w:sz w:val="20"/>
-          <w:szCs w:val="20"/>
-        </w:rPr>
-        <w:t xml:space="preserve">owed, Defendant expressed an ability to pay </w:t>
+        <w:t xml:space="preserve">forthwith</w:t>
+      </w:r>
+      <w:r>
+        <w:rPr>
+          <w:rFonts w:ascii="Palatino Linotype" w:hAnsi="Palatino Linotype"/>
+          <w:sz w:val="20"/>
+          <w:szCs w:val="20"/>
+        </w:rPr>
+        <w:t xml:space="preserve">. </w:t>
+      </w:r>
+      <w:bookmarkStart w:id="0" w:name="_Hlk94196527"/>
+      <w:r>
+        <w:rPr>
+          <w:rFonts w:ascii="Palatino Linotype" w:hAnsi="Palatino Linotype"/>
+          <w:sz w:val="20"/>
+          <w:szCs w:val="20"/>
+        </w:rPr>
+        <w:t xml:space="preserve">Absent further order, the Court finds Defendant is able and shall pay</w:t>
+      </w:r>
+      <w:r>
+        <w:rPr>
+          <w:rFonts w:ascii="Palatino Linotype" w:hAnsi="Palatino Linotype"/>
+          <w:sz w:val="20"/>
+          <w:szCs w:val="20"/>
+        </w:rPr>
+        <w:t xml:space="preserve"> the fines </w:t>
       </w:r>
       <w:r>
         <w:rPr>
@@ -1807,33 +1894,33 @@
           <w:sz w:val="20"/>
           <w:szCs w:val="20"/>
         </w:rPr>
-        <w:t xml:space="preserve">forthwith</w:t>
-      </w:r>
-      <w:r>
-        <w:rPr>
-          <w:rFonts w:ascii="Palatino Linotype" w:hAnsi="Palatino Linotype"/>
-          <w:sz w:val="20"/>
-          <w:szCs w:val="20"/>
-        </w:rPr>
-        <w:t xml:space="preserve">. </w:t>
-      </w:r>
-      <w:bookmarkStart w:id="0" w:name="_Hlk94196527"/>
-      <w:r>
-        <w:rPr>
-          <w:rFonts w:ascii="Palatino Linotype" w:hAnsi="Palatino Linotype"/>
-          <w:sz w:val="20"/>
-          <w:szCs w:val="20"/>
-        </w:rPr>
-        <w:t xml:space="preserve">Absent further order, the Court finds Defendant is able and shall pay</w:t>
-      </w:r>
-      <w:r>
-        <w:rPr>
-          <w:rFonts w:ascii="Palatino Linotype" w:hAnsi="Palatino Linotype"/>
-          <w:sz w:val="20"/>
-          <w:szCs w:val="20"/>
-        </w:rPr>
-        <w:t xml:space="preserve"> the fines </w:t>
-      </w:r>
+        <w:t xml:space="preserve"/>
+      </w:r>
+      <w:r>
+        <w:rPr>
+          <w:rFonts w:ascii="Palatino Linotype" w:hAnsi="Palatino Linotype"/>
+          <w:sz w:val="20"/>
+          <w:szCs w:val="20"/>
+        </w:rPr>
+        <w:t xml:space="preserve">and costs</w:t>
+      </w:r>
+      <w:r>
+        <w:rPr>
+          <w:rFonts w:ascii="Palatino Linotype" w:hAnsi="Palatino Linotype"/>
+          <w:sz w:val="20"/>
+          <w:szCs w:val="20"/>
+        </w:rPr>
+        <w:t xml:space="preserve"> </w:t>
+      </w:r>
+      <w:r>
+        <w:rPr>
+          <w:rFonts w:ascii="Palatino Linotype" w:hAnsi="Palatino Linotype"/>
+          <w:sz w:val="20"/>
+          <w:szCs w:val="20"/>
+        </w:rPr>
+        <w:t xml:space="preserve">in full by </w:t>
+      </w:r>
+      <w:bookmarkEnd w:id="0"/>
       <w:r>
         <w:rPr>
           <w:rFonts w:ascii="Palatino Linotype" w:hAnsi="Palatino Linotype"/>
@@ -1842,15 +1929,15 @@
           <w:sz w:val="20"/>
           <w:szCs w:val="20"/>
         </w:rPr>
-        <w:t xml:space="preserve"/>
-      </w:r>
-      <w:r>
-        <w:rPr>
-          <w:rFonts w:ascii="Palatino Linotype" w:hAnsi="Palatino Linotype"/>
-          <w:sz w:val="20"/>
-          <w:szCs w:val="20"/>
-        </w:rPr>
-        <w:t xml:space="preserve">and costs</w:t>
+        <w:t xml:space="preserve">March 17, 2022</w:t>
+      </w:r>
+      <w:r>
+        <w:rPr>
+          <w:rFonts w:ascii="Palatino Linotype" w:hAnsi="Palatino Linotype"/>
+          <w:sz w:val="20"/>
+          <w:szCs w:val="20"/>
+        </w:rPr>
+        <w:t>.</w:t>
       </w:r>
       <w:r>
         <w:rPr>
@@ -1859,708 +1946,6 @@
           <w:szCs w:val="20"/>
         </w:rPr>
         <w:t xml:space="preserve"> </w:t>
-      </w:r>
-      <w:r>
-        <w:rPr>
-          <w:rFonts w:ascii="Palatino Linotype" w:hAnsi="Palatino Linotype"/>
-          <w:sz w:val="20"/>
-          <w:szCs w:val="20"/>
-        </w:rPr>
-        <w:t xml:space="preserve">in full by </w:t>
-      </w:r>
-      <w:bookmarkEnd w:id="0"/>
-      <w:r>
-        <w:rPr>
-          <w:rFonts w:ascii="Palatino Linotype" w:hAnsi="Palatino Linotype"/>
-          <w:b/>
-          <w:bCs/>
-          <w:sz w:val="20"/>
-          <w:szCs w:val="20"/>
-        </w:rPr>
-        <w:t xml:space="preserve">March 17, 2022</w:t>
-      </w:r>
-      <w:r>
-        <w:rPr>
-          <w:rFonts w:ascii="Palatino Linotype" w:hAnsi="Palatino Linotype"/>
-          <w:sz w:val="20"/>
-          <w:szCs w:val="20"/>
-        </w:rPr>
-        <w:t>.</w:t>
-      </w:r>
-      <w:r>
-        <w:rPr>
-          <w:rFonts w:ascii="Palatino Linotype" w:hAnsi="Palatino Linotype"/>
-          <w:sz w:val="20"/>
-          <w:szCs w:val="20"/>
-        </w:rPr>
-        <w:t xml:space="preserve"> </w:t>
-      </w:r>
-      <w:r>
-        <w:rPr>
-          <w:rFonts w:ascii="Palatino Linotype" w:hAnsi="Palatino Linotype"/>
-          <w:sz w:val="20"/>
-          <w:szCs w:val="20"/>
-        </w:rPr>
-        <w:t xml:space="preserve"/>
-      </w:r>
-      <w:r>
-        <w:rPr>
-          <w:rFonts w:ascii="Palatino Linotype" w:hAnsi="Palatino Linotype"/>
-          <w:sz w:val="20"/>
-          <w:szCs w:val="20"/>
-        </w:rPr>
-        <w:t xml:space="preserve"/>
-      </w:r>
-      <w:r>
-        <w:rPr>
-          <w:rFonts w:ascii="Palatino Linotype" w:hAnsi="Palatino Linotype"/>
-          <w:sz w:val="20"/>
-          <w:szCs w:val="20"/>
-        </w:rPr>
-        <w:t xml:space="preserve"/>
-      </w:r>
-      <w:r>
-        <w:rPr>
-          <w:rFonts w:ascii="Palatino Linotype" w:hAnsi="Palatino Linotype"/>
-          <w:sz w:val="20"/>
-          <w:szCs w:val="20"/>
-        </w:rPr>
-        <w:t xml:space="preserve"/>
-      </w:r>
-      <w:r>
-        <w:rPr>
-          <w:rFonts w:ascii="Palatino Linotype" w:hAnsi="Palatino Linotype"/>
-          <w:sz w:val="20"/>
-          <w:szCs w:val="20"/>
-        </w:rPr>
-        <w:t xml:space="preserve"/>
-      </w:r>
-      <w:r>
-        <w:rPr>
-          <w:rFonts w:ascii="Palatino Linotype" w:hAnsi="Palatino Linotype"/>
-          <w:sz w:val="20"/>
-          <w:szCs w:val="20"/>
-        </w:rPr>
-        <w:t xml:space="preserve"/>
-      </w:r>
-      <w:r>
-        <w:rPr>
-          <w:rFonts w:ascii="Palatino Linotype" w:hAnsi="Palatino Linotype"/>
-          <w:sz w:val="20"/>
-          <w:szCs w:val="20"/>
-        </w:rPr>
-        <w:t xml:space="preserve"/>
-      </w:r>
-      <w:r>
-        <w:rPr>
-          <w:rFonts w:ascii="Palatino Linotype" w:hAnsi="Palatino Linotype"/>
-          <w:sz w:val="20"/>
-          <w:szCs w:val="20"/>
-        </w:rPr>
-        <w:t xml:space="preserve"/>
-      </w:r>
-      <w:r>
-        <w:rPr>
-          <w:rFonts w:ascii="Palatino Linotype" w:hAnsi="Palatino Linotype"/>
-          <w:sz w:val="20"/>
-          <w:szCs w:val="20"/>
-        </w:rPr>
-        <w:t xml:space="preserve"/>
-        <w:br/>
-        <w:t xml:space="preserve"/>
-      </w:r>
-    </w:p>
-    <w:p>
-      <w:pPr>
-        <w:jc w:val="both"/>
-        <w:rPr>
-          <w:rFonts w:ascii="Palatino Linotype" w:hAnsi="Palatino Linotype"/>
-          <w:b/>
-          <w:sz w:val="20"/>
-          <w:szCs w:val="20"/>
-        </w:rPr>
-      </w:pPr>
-      <w:r>
-        <w:rPr>
-          <w:rFonts w:ascii="Palatino Linotype" w:hAnsi="Palatino Linotype"/>
-          <w:b/>
-          <w:sz w:val="20"/>
-          <w:szCs w:val="20"/>
-        </w:rPr>
-        <w:t>Community Control</w:t>
-      </w:r>
-      <w:r>
-        <w:rPr>
-          <w:rFonts w:ascii="Palatino Linotype" w:hAnsi="Palatino Linotype"/>
-          <w:b/>
-          <w:sz w:val="20"/>
-          <w:szCs w:val="20"/>
-        </w:rPr>
-        <w:t>.</w:t>
-      </w:r>
-      <w:r>
-        <w:rPr>
-          <w:rFonts w:ascii="Palatino Linotype" w:hAnsi="Palatino Linotype"/>
-          <w:b/>
-          <w:sz w:val="20"/>
-          <w:szCs w:val="20"/>
-        </w:rPr>
-        <w:t xml:space="preserve">  </w:t>
-      </w:r>
-      <w:r>
-        <w:rPr>
-          <w:rFonts w:ascii="Palatino Linotype" w:hAnsi="Palatino Linotype"/>
-          <w:sz w:val="20"/>
-          <w:szCs w:val="20"/>
-        </w:rPr>
-        <w:t xml:space="preserve">For a period of </w:t>
-      </w:r>
-      <w:r>
-        <w:rPr>
-          <w:rFonts w:ascii="Palatino Linotype" w:hAnsi="Palatino Linotype"/>
-          <w:b/>
-          <w:sz w:val="20"/>
-          <w:szCs w:val="20"/>
-          <w:u w:val="single"/>
-        </w:rPr>
-        <w:t xml:space="preserve">1 year</w:t>
-      </w:r>
-      <w:r>
-        <w:rPr>
-          <w:rFonts w:ascii="Palatino Linotype" w:hAnsi="Palatino Linotype"/>
-          <w:sz w:val="20"/>
-          <w:szCs w:val="20"/>
-        </w:rPr>
-        <w:t xml:space="preserve">, Defendant shall be under </w:t>
-      </w:r>
-      <w:r>
-        <w:rPr>
-          <w:rFonts w:ascii="Palatino Linotype" w:hAnsi="Palatino Linotype"/>
-          <w:b/>
-          <w:sz w:val="20"/>
-          <w:szCs w:val="20"/>
-          <w:u w:val="single"/>
-        </w:rPr>
-        <w:t xml:space="preserve">basic</w:t>
-      </w:r>
-      <w:r>
-        <w:rPr>
-          <w:rFonts w:ascii="Palatino Linotype" w:hAnsi="Palatino Linotype"/>
-          <w:b/>
-          <w:sz w:val="20"/>
-          <w:szCs w:val="20"/>
-          <w:u w:val="single"/>
-        </w:rPr>
-        <w:t xml:space="preserve"> </w:t>
-      </w:r>
-      <w:r>
-        <w:rPr>
-          <w:rFonts w:ascii="Palatino Linotype" w:hAnsi="Palatino Linotype"/>
-          <w:b/>
-          <w:sz w:val="20"/>
-          <w:szCs w:val="20"/>
-          <w:u w:val="single"/>
-        </w:rPr>
-        <w:t>supervision</w:t>
-      </w:r>
-      <w:r>
-        <w:rPr>
-          <w:rFonts w:ascii="Palatino Linotype" w:hAnsi="Palatino Linotype"/>
-          <w:sz w:val="20"/>
-          <w:szCs w:val="20"/>
-        </w:rPr>
-        <w:t xml:space="preserve"> </w:t>
-      </w:r>
-      <w:r>
-        <w:rPr>
-          <w:rFonts w:ascii="Palatino Linotype" w:hAnsi="Palatino Linotype"/>
-          <w:sz w:val="20"/>
-          <w:szCs w:val="20"/>
-        </w:rPr>
-        <w:t>with the Office of Community Control.  The Court advised Defendant that as a result of any failure to comply with the terms of community control, the Court may impose a longer term of community control up to a total of 5 years; impose a definite jail term to include any days stayed or otherwise authorized by law; and/or otherwise modify the terms of community control set forth below.</w:t>
-      </w:r>
-    </w:p>
-    <w:p>
-      <w:pPr>
-        <w:spacing w:line="276" w:lineRule="auto"/>
-        <w:jc w:val="both"/>
-        <w:rPr>
-          <w:rFonts w:ascii="Palatino Linotype" w:hAnsi="Palatino Linotype"/>
-          <w:b/>
-          <w:sz w:val="20"/>
-          <w:szCs w:val="20"/>
-        </w:rPr>
-      </w:pPr>
-    </w:p>
-    <w:p>
-      <w:pPr>
-        <w:jc w:val="both"/>
-        <w:rPr>
-          <w:rFonts w:ascii="Palatino Linotype" w:hAnsi="Palatino Linotype"/>
-          <w:sz w:val="20"/>
-          <w:szCs w:val="20"/>
-        </w:rPr>
-      </w:pPr>
-      <w:r>
-        <w:rPr>
-          <w:rFonts w:ascii="Palatino Linotype" w:hAnsi="Palatino Linotype"/>
-          <w:sz w:val="20"/>
-          <w:szCs w:val="20"/>
-        </w:rPr>
-        <w:t xml:space="preserve">While subject to </w:t>
-      </w:r>
-      <w:r>
-        <w:rPr>
-          <w:rFonts w:ascii="Palatino Linotype" w:hAnsi="Palatino Linotype"/>
-          <w:sz w:val="20"/>
-          <w:szCs w:val="20"/>
-        </w:rPr>
-        <w:t xml:space="preserve">community control, Defendant shall: </w:t>
-      </w:r>
-    </w:p>
-    <w:p>
-      <w:pPr>
-        <w:jc w:val="both"/>
-        <w:rPr>
-          <w:rFonts w:ascii="Palatino Linotype" w:hAnsi="Palatino Linotype"/>
-          <w:sz w:val="20"/>
-          <w:szCs w:val="20"/>
-        </w:rPr>
-      </w:pPr>
-    </w:p>
-    <w:p>
-      <w:pPr>
-        <w:ind w:firstLine="419"/>
-        <w:jc w:val="both"/>
-        <w:rPr>
-          <w:rFonts w:ascii="Palatino Linotype" w:hAnsi="Palatino Linotype"/>
-          <w:sz w:val="20"/>
-          <w:szCs w:val="20"/>
-          <w:u w:val="single"/>
-        </w:rPr>
-      </w:pPr>
-      <w:r>
-        <w:rPr>
-          <w:rFonts w:ascii="Palatino Linotype" w:hAnsi="Palatino Linotype"/>
-          <w:sz w:val="20"/>
-          <w:szCs w:val="20"/>
-          <w:u w:val="single"/>
-        </w:rPr>
-        <w:t>General Terms</w:t>
-      </w:r>
-    </w:p>
-    <w:p>
-      <w:pPr>
-        <w:pStyle w:val="ListParagraph"/>
-        <w:widowControl/>
-        <w:numPr>
-          <w:ilvl w:val="0"/>
-          <w:numId w:val="2"/>
-        </w:numPr>
-        <w:autoSpaceDE/>
-        <w:autoSpaceDN/>
-        <w:adjustRightInd/>
-        <w:jc w:val="both"/>
-        <w:rPr>
-          <w:rFonts w:ascii="Palatino Linotype" w:hAnsi="Palatino Linotype"/>
-          <w:sz w:val="20"/>
-          <w:szCs w:val="20"/>
-        </w:rPr>
-      </w:pPr>
-      <w:r>
-        <w:rPr>
-          <w:rFonts w:ascii="Palatino Linotype" w:hAnsi="Palatino Linotype"/>
-          <w:sz w:val="20"/>
-          <w:szCs w:val="20"/>
-        </w:rPr>
-        <w:t>Report forthwith to the Office of Community Control.</w:t>
-      </w:r>
-    </w:p>
-    <w:p>
-      <w:pPr>
-        <w:pStyle w:val="ListParagraph"/>
-        <w:widowControl/>
-        <w:numPr>
-          <w:ilvl w:val="0"/>
-          <w:numId w:val="2"/>
-        </w:numPr>
-        <w:autoSpaceDE/>
-        <w:autoSpaceDN/>
-        <w:adjustRightInd/>
-        <w:jc w:val="both"/>
-        <w:rPr>
-          <w:rFonts w:ascii="Palatino Linotype" w:hAnsi="Palatino Linotype"/>
-          <w:sz w:val="20"/>
-          <w:szCs w:val="20"/>
-        </w:rPr>
-      </w:pPr>
-      <w:r>
-        <w:rPr>
-          <w:rFonts w:ascii="Palatino Linotype" w:hAnsi="Palatino Linotype"/>
-          <w:sz w:val="20"/>
-          <w:szCs w:val="20"/>
-        </w:rPr>
-        <w:t>Abide by the law, comply with the community control</w:t>
-      </w:r>
-      <w:r>
-        <w:rPr>
-          <w:rFonts w:ascii="Palatino Linotype" w:hAnsi="Palatino Linotype"/>
-          <w:sz w:val="20"/>
-          <w:szCs w:val="20"/>
-        </w:rPr>
-        <w:t xml:space="preserve"> terms set by the Office of Community Control</w:t>
-      </w:r>
-      <w:r>
-        <w:rPr>
-          <w:rFonts w:ascii="Palatino Linotype" w:hAnsi="Palatino Linotype"/>
-          <w:sz w:val="20"/>
-          <w:szCs w:val="20"/>
-        </w:rPr>
-        <w:t xml:space="preserve">, and not leave the state without the permission of the Court and/or </w:t>
-      </w:r>
-      <w:r>
-        <w:rPr>
-          <w:rFonts w:ascii="Palatino Linotype" w:hAnsi="Palatino Linotype"/>
-          <w:sz w:val="20"/>
-          <w:szCs w:val="20"/>
-        </w:rPr>
-        <w:t>the Office of Community Control</w:t>
-      </w:r>
-      <w:r>
-        <w:rPr>
-          <w:rFonts w:ascii="Palatino Linotype" w:hAnsi="Palatino Linotype"/>
-          <w:sz w:val="20"/>
-          <w:szCs w:val="20"/>
-        </w:rPr>
-        <w:t>.</w:t>
-      </w:r>
-    </w:p>
-    <w:p>
-      <w:pPr>
-        <w:pStyle w:val="ListParagraph"/>
-        <w:widowControl/>
-        <w:numPr>
-          <w:ilvl w:val="0"/>
-          <w:numId w:val="2"/>
-        </w:numPr>
-        <w:autoSpaceDE/>
-        <w:autoSpaceDN/>
-        <w:adjustRightInd/>
-        <w:jc w:val="both"/>
-        <w:rPr>
-          <w:rFonts w:ascii="Palatino Linotype" w:hAnsi="Palatino Linotype"/>
-          <w:sz w:val="20"/>
-          <w:szCs w:val="20"/>
-        </w:rPr>
-      </w:pPr>
-      <w:r>
-        <w:rPr>
-          <w:rFonts w:ascii="Palatino Linotype" w:hAnsi="Palatino Linotype"/>
-          <w:sz w:val="20"/>
-          <w:szCs w:val="20"/>
-        </w:rPr>
-        <w:t xml:space="preserve">Pay probation fees monthly.  </w:t>
-      </w:r>
-    </w:p>
-    <w:p>
-      <w:pPr>
-        <w:pStyle w:val="ListParagraph"/>
-        <w:widowControl/>
-        <w:numPr>
-          <w:ilvl w:val="0"/>
-          <w:numId w:val="2"/>
-        </w:numPr>
-        <w:autoSpaceDE/>
-        <w:autoSpaceDN/>
-        <w:adjustRightInd/>
-        <w:jc w:val="both"/>
-        <w:rPr>
-          <w:rFonts w:ascii="Palatino Linotype" w:hAnsi="Palatino Linotype"/>
-          <w:b/>
-          <w:bCs/>
-          <w:sz w:val="20"/>
-          <w:szCs w:val="20"/>
-        </w:rPr>
-      </w:pPr>
-      <w:r>
-        <w:rPr>
-          <w:rFonts w:ascii="Palatino Linotype" w:hAnsi="Palatino Linotype"/>
-          <w:sz w:val="20"/>
-          <w:szCs w:val="20"/>
-        </w:rPr>
-        <w:t>Make all reasonable effort to obtain and maintain employment.  Defendant shall report any change in employment status immediately.</w:t>
-      </w:r>
-      <w:r>
-        <w:rPr>
-          <w:rFonts w:ascii="Palatino Linotype" w:hAnsi="Palatino Linotype"/>
-          <w:sz w:val="20"/>
-          <w:szCs w:val="20"/>
-        </w:rPr>
-        <w:t xml:space="preserve"> </w:t>
-      </w:r>
-    </w:p>
-    <w:p>
-      <w:pPr>
-        <w:pStyle w:val="ListParagraph"/>
-        <w:widowControl/>
-        <w:numPr>
-          <w:ilvl w:val="0"/>
-          <w:numId w:val="2"/>
-        </w:numPr>
-        <w:autoSpaceDE/>
-        <w:autoSpaceDN/>
-        <w:adjustRightInd/>
-        <w:jc w:val="both"/>
-        <w:rPr>
-          <w:rFonts w:ascii="Palatino Linotype" w:hAnsi="Palatino Linotype"/>
-          <w:b/>
-          <w:bCs/>
-          <w:sz w:val="20"/>
-          <w:szCs w:val="20"/>
-        </w:rPr>
-      </w:pPr>
-      <w:r>
-        <w:rPr>
-          <w:rFonts w:ascii="Palatino Linotype" w:hAnsi="Palatino Linotype"/>
-          <w:sz w:val="20"/>
-          <w:szCs w:val="20"/>
-        </w:rPr>
-        <w:t>Submit to alcohol/drug testing at the request of community control or any other law enforcement officer.</w:t>
-      </w:r>
-    </w:p>
-    <w:p>
-      <w:pPr>
-        <w:pStyle w:val="ListParagraph"/>
-        <w:widowControl/>
-        <w:numPr>
-          <w:ilvl w:val="0"/>
-          <w:numId w:val="2"/>
-        </w:numPr>
-        <w:autoSpaceDE/>
-        <w:autoSpaceDN/>
-        <w:adjustRightInd/>
-        <w:jc w:val="both"/>
-        <w:rPr>
-          <w:rFonts w:ascii="Palatino Linotype" w:hAnsi="Palatino Linotype"/>
-          <w:b/>
-          <w:bCs/>
-          <w:sz w:val="20"/>
-          <w:szCs w:val="20"/>
-        </w:rPr>
-      </w:pPr>
-      <w:r>
-        <w:rPr>
-          <w:rFonts w:ascii="Palatino Linotype" w:hAnsi="Palatino Linotype"/>
-          <w:sz w:val="20"/>
-          <w:szCs w:val="20"/>
-        </w:rPr>
-        <w:t>Not possess/consume/purchase any alcoholic beverages or drugs of abuse.</w:t>
-      </w:r>
-    </w:p>
-    <w:p>
-      <w:pPr>
-        <w:widowControl/>
-        <w:autoSpaceDE/>
-        <w:autoSpaceDN/>
-        <w:adjustRightInd/>
-        <w:ind w:left="419"/>
-        <w:jc w:val="both"/>
-        <w:rPr>
-          <w:rFonts w:ascii="Palatino Linotype" w:hAnsi="Palatino Linotype"/>
-          <w:b/>
-          <w:bCs/>
-          <w:sz w:val="20"/>
-          <w:szCs w:val="20"/>
-        </w:rPr>
-      </w:pPr>
-    </w:p>
-    <w:p>
-      <w:pPr>
-        <w:widowControl/>
-        <w:autoSpaceDE/>
-        <w:autoSpaceDN/>
-        <w:adjustRightInd/>
-        <w:ind w:left="419"/>
-        <w:jc w:val="both"/>
-        <w:rPr>
-          <w:rFonts w:ascii="Palatino Linotype" w:hAnsi="Palatino Linotype"/>
-          <w:bCs/>
-          <w:sz w:val="20"/>
-          <w:szCs w:val="20"/>
-          <w:u w:val="single"/>
-        </w:rPr>
-      </w:pPr>
-      <w:r>
-        <w:rPr>
-          <w:rFonts w:ascii="Palatino Linotype" w:hAnsi="Palatino Linotype"/>
-          <w:bCs/>
-          <w:sz w:val="20"/>
-          <w:szCs w:val="20"/>
-          <w:u w:val="single"/>
-        </w:rPr>
-        <w:t>Additional Terms</w:t>
-      </w:r>
-      <w:r>
-        <w:rPr>
-          <w:rFonts w:ascii="Palatino Linotype" w:hAnsi="Palatino Linotype"/>
-          <w:sz w:val="20"/>
-          <w:szCs w:val="20"/>
-        </w:rPr>
-        <w:t xml:space="preserve"/>
-      </w:r>
-      <w:r>
-        <w:rPr>
-          <w:rFonts w:ascii="Palatino Linotype" w:hAnsi="Palatino Linotype"/>
-          <w:sz w:val="20"/>
-          <w:szCs w:val="20"/>
-        </w:rPr>
-        <w:t xml:space="preserve"/>
-      </w:r>
-      <w:r>
-        <w:rPr>
-          <w:rFonts w:ascii="Palatino Linotype" w:hAnsi="Palatino Linotype"/>
-          <w:sz w:val="20"/>
-          <w:szCs w:val="20"/>
-        </w:rPr>
-        <w:t xml:space="preserve">  </w:t>
-      </w:r>
-    </w:p>
-    <w:p>
-      <w:pPr>
-        <w:pStyle w:val="ListParagraph"/>
-        <w:widowControl/>
-        <w:numPr>
-          <w:ilvl w:val="0"/>
-          <w:numId w:val="2"/>
-        </w:numPr>
-        <w:autoSpaceDE/>
-        <w:autoSpaceDN/>
-        <w:adjustRightInd/>
-        <w:jc w:val="both"/>
-        <w:rPr>
-          <w:rFonts w:ascii="Palatino Linotype" w:hAnsi="Palatino Linotype"/>
-          <w:sz w:val="20"/>
-          <w:szCs w:val="20"/>
-        </w:rPr>
-      </w:pPr>
-      <w:r>
-        <w:rPr>
-          <w:rFonts w:ascii="Palatino Linotype" w:hAnsi="Palatino Linotype"/>
-          <w:bCs/>
-          <w:sz w:val="20"/>
-          <w:szCs w:val="20"/>
-        </w:rPr>
-        <w:t>Within 90 days provide proof of completion of</w:t>
-      </w:r>
-      <w:r>
-        <w:rPr>
-          <w:rFonts w:ascii="Palatino Linotype" w:hAnsi="Palatino Linotype"/>
-          <w:sz w:val="20"/>
-          <w:szCs w:val="20"/>
-        </w:rPr>
-        <w:t xml:space="preserve"> </w:t>
-      </w:r>
-      <w:r>
-        <w:rPr>
-          <w:rFonts w:ascii="Palatino Linotype" w:hAnsi="Palatino Linotype"/>
-          <w:bCs/>
-          <w:sz w:val="20"/>
-          <w:szCs w:val="20"/>
-        </w:rPr>
-        <w:t>a</w:t>
-      </w:r>
-      <w:r>
-        <w:rPr>
-          <w:rFonts w:ascii="Palatino Linotype" w:hAnsi="Palatino Linotype"/>
-          <w:bCs/>
-          <w:sz w:val="20"/>
-          <w:szCs w:val="20"/>
-        </w:rPr>
-        <w:t>n approved</w:t>
-      </w:r>
-      <w:r>
-        <w:rPr>
-          <w:rFonts w:ascii="Palatino Linotype" w:hAnsi="Palatino Linotype"/>
-          <w:bCs/>
-          <w:sz w:val="20"/>
-          <w:szCs w:val="20"/>
-        </w:rPr>
-        <w:t xml:space="preserve"> driver intervention program</w:t>
-      </w:r>
-      <w:r>
-        <w:rPr>
-          <w:rFonts w:ascii="Palatino Linotype" w:hAnsi="Palatino Linotype"/>
-          <w:bCs/>
-          <w:sz w:val="20"/>
-          <w:szCs w:val="20"/>
-        </w:rPr>
-        <w:t xml:space="preserve"> or serve 3 days in the Delaware County Jail</w:t>
-      </w:r>
-      <w:r>
-        <w:rPr>
-          <w:rFonts w:ascii="Palatino Linotype" w:hAnsi="Palatino Linotype"/>
-          <w:bCs/>
-          <w:sz w:val="20"/>
-          <w:szCs w:val="20"/>
-        </w:rPr>
-        <w:t xml:space="preserve">.</w:t>
-      </w:r>
-      <w:r>
-        <w:rPr>
-          <w:rFonts w:ascii="Palatino Linotype" w:hAnsi="Palatino Linotype"/>
-          <w:bCs/>
-          <w:sz w:val="20"/>
-          <w:szCs w:val="20"/>
-        </w:rPr>
-        <w:t xml:space="preserve"> </w:t>
-      </w:r>
-      <w:r>
-        <w:rPr>
-          <w:rFonts w:ascii="Palatino Linotype" w:hAnsi="Palatino Linotype"/>
-          <w:sz w:val="20"/>
-          <w:szCs w:val="20"/>
-        </w:rPr>
-        <w:t xml:space="preserve"/>
-      </w:r>
-      <w:r>
-        <w:rPr>
-          <w:rFonts w:ascii="Palatino Linotype" w:hAnsi="Palatino Linotype"/>
-          <w:sz w:val="20"/>
-          <w:szCs w:val="20"/>
-        </w:rPr>
-        <w:t xml:space="preserve"/>
-      </w:r>
-      <w:r>
-        <w:rPr>
-          <w:rFonts w:ascii="Palatino Linotype" w:hAnsi="Palatino Linotype"/>
-          <w:sz w:val="20"/>
-          <w:szCs w:val="20"/>
-        </w:rPr>
-        <w:t xml:space="preserve"/>
-      </w:r>
-      <w:r>
-        <w:rPr>
-          <w:rFonts w:ascii="Palatino Linotype" w:hAnsi="Palatino Linotype"/>
-          <w:sz w:val="20"/>
-          <w:szCs w:val="20"/>
-        </w:rPr>
-        <w:t xml:space="preserve"/>
-      </w:r>
-      <w:r>
-        <w:rPr>
-          <w:rFonts w:ascii="Palatino Linotype" w:hAnsi="Palatino Linotype"/>
-          <w:sz w:val="20"/>
-          <w:szCs w:val="20"/>
-        </w:rPr>
-        <w:t xml:space="preserve"/>
-      </w:r>
-      <w:r>
-        <w:rPr>
-          <w:rFonts w:ascii="Palatino Linotype" w:hAnsi="Palatino Linotype"/>
-          <w:sz w:val="20"/>
-          <w:szCs w:val="20"/>
-        </w:rPr>
-        <w:t xml:space="preserve"/>
       </w:r>
       <w:r>
         <w:rPr>
@@ -2958,7 +2343,7 @@
           <w:sz w:val="16"/>
           <w:szCs w:val="16"/>
         </w:rPr>
-        <w:t xml:space="preserve">Community Control: PS    </w:t>
+        <w:t xml:space="preserve"/>
       </w:r>
       <w:r>
         <w:rPr>
@@ -2966,31 +2351,7 @@
           <w:sz w:val="16"/>
           <w:szCs w:val="16"/>
         </w:rPr>
-        <w:t>EM;</w:t>
-      </w:r>
-      <w:r>
-        <w:rPr>
-          <w:rFonts w:ascii="Palatino Linotype" w:hAnsi="Palatino Linotype"/>
-          <w:sz w:val="16"/>
-          <w:szCs w:val="16"/>
-        </w:rPr>
-        <w:t xml:space="preserve"> </w:t>
-      </w:r>
-      <w:r>
-        <w:rPr>
-          <w:rFonts w:ascii="Palatino Linotype" w:hAnsi="Palatino Linotype"/>
-          <w:sz w:val="16"/>
-          <w:szCs w:val="16"/>
-        </w:rPr>
-        <w:t xml:space="preserve"/>
-      </w:r>
-      <w:r>
-        <w:rPr>
-          <w:rFonts w:ascii="Palatino Linotype" w:hAnsi="Palatino Linotype"/>
-          <w:sz w:val="16"/>
-          <w:szCs w:val="16"/>
-        </w:rPr>
-        <w:t xml:space="preserve"/>
+        <w:t xml:space="preserve">County Jail: PS   EM;</w:t>
       </w:r>
     </w:p>
     <w:p>

</xml_diff>

<commit_message>
Refactoring ViewModifiers to be true methods.
</commit_message>
<xml_diff>
--- a/resources/Saved/21CRB01291_Crim_Traffic Judgment Entry.docx
+++ b/resources/Saved/21CRB01291_Crim_Traffic Judgment Entry.docx
@@ -239,7 +239,7 @@
           <w:sz w:val="20"/>
           <w:szCs w:val="20"/>
         </w:rPr>
-        <w:t>o</w:t>
+        <w:t xml:space="preserve">o</w:t>
       </w:r>
       <w:r>
         <w:rPr>
@@ -249,6 +249,7 @@
         </w:rPr>
         <w:t xml:space="preserve">.  </w:t>
       </w:r>
+      <w:proofErr w:type="gramStart"/>
       <w:r>
         <w:rPr>
           <w:rFonts w:ascii="Palatino Linotype" w:hAnsi="Palatino Linotype"/>
@@ -328,6 +329,7 @@
           <w:szCs w:val="20"/>
         </w:rPr>
       </w:pPr>
+      <w:proofErr w:type="gramStart"/>
       <w:r>
         <w:rPr>
           <w:rFonts w:ascii="Palatino Linotype" w:hAnsi="Palatino Linotype"/>
@@ -574,7 +576,7 @@
           <w:szCs w:val="20"/>
           <w:lang w:val="en-CA"/>
         </w:rPr>
-        <w:t>Defendant appeared in Court</w:t>
+        <w:t xml:space="preserve">Defendant appeared in Court</w:t>
       </w:r>
       <w:r>
         <w:rPr>
@@ -598,7 +600,7 @@
           <w:sz w:val="20"/>
           <w:szCs w:val="20"/>
         </w:rPr>
-        <w:t xml:space="preserve"> on March 17, 2022.</w:t>
+        <w:t xml:space="preserve"> on March 18, 2022.</w:t>
       </w:r>
       <w:r>
         <w:rPr>
@@ -615,8 +617,9 @@
           <w:sz w:val="20"/>
           <w:szCs w:val="20"/>
         </w:rPr>
-        <w:t xml:space="preserve">Defendant was represented by  addde</w:t>
-      </w:r>
+        <w:t xml:space="preserve">Defendant</w:t>
+      </w:r>
+      <w:proofErr w:type="gramEnd"/>
       <w:r>
         <w:rPr>
           <w:rFonts w:ascii="Palatino Linotype" w:hAnsi="Palatino Linotype"/>
@@ -624,16 +627,7 @@
           <w:sz w:val="20"/>
           <w:szCs w:val="20"/>
         </w:rPr>
-        <w:t xml:space="preserve">,</w:t>
-      </w:r>
-      <w:r>
-        <w:rPr>
-          <w:rFonts w:ascii="Palatino Linotype" w:hAnsi="Palatino Linotype"/>
-          <w:bCs/>
-          <w:sz w:val="20"/>
-          <w:szCs w:val="20"/>
-        </w:rPr>
-        <w:t xml:space="preserve"> Public Defender.</w:t>
+        <w:t xml:space="preserve"> waived right to counsel.</w:t>
       </w:r>
       <w:r>
         <w:rPr>
@@ -803,7 +797,16 @@
           <w:sz w:val="20"/>
           <w:szCs w:val="20"/>
         </w:rPr>
-        <w:t>The Court, finding that the Defendant entered the plea knowingly, intelligently, and voluntarily, accepted the plea and entered the following sentence:</w:t>
+        <w:t xml:space="preserve">The Court, finding that the Defendant entered the plea knowingly, intelligently, and voluntarily, accepted the plea and entered the following </w:t>
+      </w:r>
+      <w:proofErr w:type="gramStart"/>
+      <w:r>
+        <w:rPr>
+          <w:rFonts w:ascii="Palatino Linotype" w:hAnsi="Palatino Linotype"/>
+          <w:sz w:val="20"/>
+          <w:szCs w:val="20"/>
+        </w:rPr>
+        <w:t>sentence:</w:t>
       </w:r>
       <w:r>
         <w:rPr>
@@ -872,7 +875,7 @@
                 <w:sz w:val="20"/>
                 <w:szCs w:val="20"/>
               </w:rPr>
-              <w:t xml:space="preserve">Offense</w:t>
+              <w:t>Offense</w:t>
             </w:r>
           </w:p>
         </w:tc>
@@ -902,6 +905,7 @@
                 <w:szCs w:val="20"/>
               </w:rPr>
             </w:pPr>
+            <w:proofErr w:type="gramStart"/>
             <w:r>
               <w:rPr>
                 <w:rFonts w:ascii="Palatino Linotype" w:hAnsi="Palatino Linotype"/>
@@ -910,7 +914,6 @@
                 <w:sz w:val="20"/>
                 <w:szCs w:val="20"/>
               </w:rPr>
-              <w:lastRenderedPageBreak/>
               <w:t xml:space="preserve">Permission Req'd To Use Licensed Dock</w:t>
             </w:r>
           </w:p>
@@ -954,6 +957,7 @@
                 <w:sz w:val="20"/>
                 <w:szCs w:val="20"/>
               </w:rPr>
+              <w:lastRenderedPageBreak/>
               <w:t>Statute/Ord.</w:t>
             </w:r>
           </w:p>
@@ -984,6 +988,7 @@
                 <w:szCs w:val="20"/>
               </w:rPr>
             </w:pPr>
+            <w:proofErr w:type="gramStart"/>
             <w:r>
               <w:rPr>
                 <w:rFonts w:ascii="Palatino Linotype" w:hAnsi="Palatino Linotype"/>
@@ -1065,6 +1070,7 @@
                 <w:szCs w:val="20"/>
               </w:rPr>
             </w:pPr>
+            <w:proofErr w:type="gramStart"/>
             <w:r>
               <w:rPr>
                 <w:rFonts w:ascii="Palatino Linotype" w:hAnsi="Palatino Linotype"/>
@@ -1146,6 +1152,7 @@
                 <w:szCs w:val="20"/>
               </w:rPr>
             </w:pPr>
+            <w:proofErr w:type="gramStart"/>
             <w:r>
               <w:rPr>
                 <w:rFonts w:ascii="Palatino Linotype" w:hAnsi="Palatino Linotype"/>
@@ -1227,6 +1234,7 @@
                 <w:szCs w:val="20"/>
               </w:rPr>
             </w:pPr>
+            <w:proofErr w:type="gramStart"/>
             <w:r>
               <w:rPr>
                 <w:rFonts w:ascii="Palatino Linotype" w:hAnsi="Palatino Linotype"/>
@@ -1308,6 +1316,7 @@
                 <w:szCs w:val="20"/>
               </w:rPr>
             </w:pPr>
+            <w:proofErr w:type="gramStart"/>
             <w:r>
               <w:rPr>
                 <w:rFonts w:ascii="Palatino Linotype" w:hAnsi="Palatino Linotype"/>
@@ -1409,6 +1418,7 @@
                 <w:szCs w:val="20"/>
               </w:rPr>
             </w:pPr>
+            <w:proofErr w:type="gramStart"/>
             <w:r>
               <w:rPr>
                 <w:rFonts w:ascii="Palatino Linotype" w:hAnsi="Palatino Linotype"/>
@@ -1502,6 +1512,7 @@
         </w:rPr>
         <w:t xml:space="preserve">Having</w:t>
       </w:r>
+      <w:proofErr w:type="gramEnd"/>
       <w:r>
         <w:rPr>
           <w:rFonts w:ascii="Palatino Linotype" w:hAnsi="Palatino Linotype"/>
@@ -1622,7 +1633,7 @@
           <w:sz w:val="20"/>
           <w:szCs w:val="20"/>
         </w:rPr>
-        <w:t xml:space="preserve">March 17, 2022</w:t>
+        <w:t xml:space="preserve">March 18, 2022</w:t>
       </w:r>
       <w:r>
         <w:rPr>
@@ -1647,6 +1658,118 @@
           <w:szCs w:val="20"/>
         </w:rPr>
         <w:t xml:space="preserve"/>
+      </w:r>
+      <w:r>
+        <w:rPr>
+          <w:rFonts w:ascii="Palatino Linotype" w:hAnsi="Palatino Linotype"/>
+          <w:sz w:val="20"/>
+          <w:szCs w:val="20"/>
+        </w:rPr>
+        <w:t xml:space="preserve"/>
+      </w:r>
+      <w:r>
+        <w:rPr>
+          <w:rFonts w:ascii="Palatino Linotype" w:hAnsi="Palatino Linotype"/>
+          <w:sz w:val="20"/>
+          <w:szCs w:val="20"/>
+        </w:rPr>
+        <w:t xml:space="preserve"/>
+        <w:br/>
+        <w:t xml:space="preserve"/>
+      </w:r>
+    </w:p>
+    <w:p>
+      <w:pPr>
+        <w:jc w:val="both"/>
+        <w:rPr>
+          <w:rFonts w:ascii="Palatino Linotype" w:hAnsi="Palatino Linotype"/>
+          <w:sz w:val="20"/>
+          <w:szCs w:val="20"/>
+        </w:rPr>
+      </w:pPr>
+      <w:r>
+        <w:rPr>
+          <w:rFonts w:ascii="Palatino Linotype" w:hAnsi="Palatino Linotype"/>
+          <w:b/>
+          <w:bCs/>
+          <w:sz w:val="20"/>
+          <w:szCs w:val="20"/>
+        </w:rPr>
+        <w:t xml:space="preserve">Community Service.  </w:t>
+      </w:r>
+      <w:r>
+        <w:rPr>
+          <w:rFonts w:ascii="Palatino Linotype" w:hAnsi="Palatino Linotype"/>
+          <w:sz w:val="20"/>
+          <w:szCs w:val="20"/>
+        </w:rPr>
+        <w:t xml:space="preserve">Defendant </w:t>
+      </w:r>
+      <w:r>
+        <w:rPr>
+          <w:rFonts w:ascii="Palatino Linotype" w:hAnsi="Palatino Linotype"/>
+          <w:sz w:val="20"/>
+          <w:szCs w:val="20"/>
+        </w:rPr>
+        <w:t xml:space="preserve">shall </w:t>
+      </w:r>
+      <w:r>
+        <w:rPr>
+          <w:rFonts w:ascii="Palatino Linotype" w:hAnsi="Palatino Linotype"/>
+          <w:sz w:val="20"/>
+          <w:szCs w:val="20"/>
+        </w:rPr>
+        <w:t xml:space="preserve">complete </w:t>
+      </w:r>
+      <w:proofErr w:type="gramStart"/>
+      <w:r>
+        <w:rPr>
+          <w:rFonts w:ascii="Palatino Linotype" w:hAnsi="Palatino Linotype"/>
+          <w:sz w:val="20"/>
+          <w:szCs w:val="20"/>
+        </w:rPr>
+        <w:t xml:space="preserve">25</w:t>
+      </w:r>
+      <w:r>
+        <w:rPr>
+          <w:rFonts w:ascii="Palatino Linotype" w:hAnsi="Palatino Linotype"/>
+          <w:sz w:val="20"/>
+          <w:szCs w:val="20"/>
+        </w:rPr>
+        <w:t xml:space="preserve"> hours of community service within </w:t>
+      </w:r>
+      <w:r>
+        <w:rPr>
+          <w:rFonts w:ascii="Palatino Linotype" w:hAnsi="Palatino Linotype"/>
+          <w:sz w:val="20"/>
+          <w:szCs w:val="20"/>
+        </w:rPr>
+        <w:t xml:space="preserve">30</w:t>
+      </w:r>
+      <w:r>
+        <w:rPr>
+          <w:rFonts w:ascii="Palatino Linotype" w:hAnsi="Palatino Linotype"/>
+          <w:sz w:val="20"/>
+          <w:szCs w:val="20"/>
+        </w:rPr>
+        <w:t xml:space="preserve"> days. Defendant shall show proof of completion of all completed hours to the Office of Community Control on or before </w:t>
+      </w:r>
+      <w:proofErr w:type="gramStart"/>
+      <w:r>
+        <w:rPr>
+          <w:rFonts w:ascii="Palatino Linotype" w:hAnsi="Palatino Linotype"/>
+          <w:sz w:val="20"/>
+          <w:szCs w:val="20"/>
+        </w:rPr>
+        <w:t xml:space="preserve">April 17, 2022</w:t>
+      </w:r>
+      <w:r>
+        <w:rPr>
+          <w:rFonts w:ascii="Palatino Linotype" w:hAnsi="Palatino Linotype"/>
+          <w:sz w:val="20"/>
+          <w:szCs w:val="20"/>
+        </w:rPr>
+        <w:t xml:space="preserve">.  </w:t>
       </w:r>
       <w:r>
         <w:rPr>
@@ -1776,7 +1899,7 @@
           <w:sz w:val="20"/>
           <w:szCs w:val="20"/>
         </w:rPr>
-        <w:t>____________________________________</w:t>
+        <w:t xml:space="preserve">____________________________________</w:t>
       </w:r>
     </w:p>
     <w:p>
@@ -1809,6 +1932,7 @@
         </w:rPr>
         <w:tab/>
       </w:r>
+      <w:proofErr w:type="gramStart"/>
       <w:r>
         <w:rPr>
           <w:rFonts w:ascii="Palatino Linotype" w:hAnsi="Palatino Linotype"/>
@@ -1906,7 +2030,7 @@
           <w:sz w:val="16"/>
           <w:szCs w:val="16"/>
         </w:rPr>
-        <w:t>Copies served by Dep. Clerk ___________________________ on the following date ____________________ to:</w:t>
+        <w:t xml:space="preserve">Copies served by Dep. Clerk ___________________________ on the following date ____________________ to:</w:t>
       </w:r>
     </w:p>
     <w:p>
@@ -1935,7 +2059,16 @@
           <w:sz w:val="16"/>
           <w:szCs w:val="16"/>
         </w:rPr>
-        <w:t xml:space="preserve">Prosecutor’s Office: PS    OM     EM; Defendant’s Attorney: PS     OM     EM; Dennis Congdon: PS     OM     EM;</w:t>
+        <w:t xml:space="preserve">Prosecutor’s Office: PS    OM     EM; Defendant’s Attorney: PS     OM     EM; </w:t>
+      </w:r>
+      <w:proofErr w:type="gramStart"/>
+      <w:r>
+        <w:rPr>
+          <w:rFonts w:ascii="Palatino Linotype" w:hAnsi="Palatino Linotype"/>
+          <w:sz w:val="16"/>
+          <w:szCs w:val="16"/>
+        </w:rPr>
+        <w:t xml:space="preserve">Dennis Congdon: PS     OM     EM;</w:t>
       </w:r>
     </w:p>
     <w:p>

</xml_diff>

<commit_message>
Other conditions working for add data back.
</commit_message>
<xml_diff>
--- a/resources/Saved/21CRB01291_Crim_Traffic Judgment Entry.docx
+++ b/resources/Saved/21CRB01291_Crim_Traffic Judgment Entry.docx
@@ -249,7 +249,6 @@
         </w:rPr>
         <w:t xml:space="preserve">.  </w:t>
       </w:r>
-      <w:proofErr w:type="gramStart"/>
       <w:r>
         <w:rPr>
           <w:rFonts w:ascii="Palatino Linotype" w:hAnsi="Palatino Linotype"/>
@@ -329,7 +328,6 @@
           <w:szCs w:val="20"/>
         </w:rPr>
       </w:pPr>
-      <w:proofErr w:type="gramStart"/>
       <w:r>
         <w:rPr>
           <w:rFonts w:ascii="Palatino Linotype" w:hAnsi="Palatino Linotype"/>
@@ -617,17 +615,7 @@
           <w:sz w:val="20"/>
           <w:szCs w:val="20"/>
         </w:rPr>
-        <w:t xml:space="preserve">Defendant</w:t>
-      </w:r>
-      <w:proofErr w:type="gramEnd"/>
-      <w:r>
-        <w:rPr>
-          <w:rFonts w:ascii="Palatino Linotype" w:hAnsi="Palatino Linotype"/>
-          <w:bCs/>
-          <w:sz w:val="20"/>
-          <w:szCs w:val="20"/>
-        </w:rPr>
-        <w:t xml:space="preserve"> waived right to counsel.</w:t>
+        <w:t xml:space="preserve">Defendant waived right to counsel.</w:t>
       </w:r>
       <w:r>
         <w:rPr>
@@ -797,16 +785,7 @@
           <w:sz w:val="20"/>
           <w:szCs w:val="20"/>
         </w:rPr>
-        <w:t xml:space="preserve">The Court, finding that the Defendant entered the plea knowingly, intelligently, and voluntarily, accepted the plea and entered the following </w:t>
-      </w:r>
-      <w:proofErr w:type="gramStart"/>
-      <w:r>
-        <w:rPr>
-          <w:rFonts w:ascii="Palatino Linotype" w:hAnsi="Palatino Linotype"/>
-          <w:sz w:val="20"/>
-          <w:szCs w:val="20"/>
-        </w:rPr>
-        <w:t>sentence:</w:t>
+        <w:t>The Court, finding that the Defendant entered the plea knowingly, intelligently, and voluntarily, accepted the plea and entered the following sentence:</w:t>
       </w:r>
       <w:r>
         <w:rPr>
@@ -905,7 +884,6 @@
                 <w:szCs w:val="20"/>
               </w:rPr>
             </w:pPr>
-            <w:proofErr w:type="gramStart"/>
             <w:r>
               <w:rPr>
                 <w:rFonts w:ascii="Palatino Linotype" w:hAnsi="Palatino Linotype"/>
@@ -988,7 +966,6 @@
                 <w:szCs w:val="20"/>
               </w:rPr>
             </w:pPr>
-            <w:proofErr w:type="gramStart"/>
             <w:r>
               <w:rPr>
                 <w:rFonts w:ascii="Palatino Linotype" w:hAnsi="Palatino Linotype"/>
@@ -1070,7 +1047,6 @@
                 <w:szCs w:val="20"/>
               </w:rPr>
             </w:pPr>
-            <w:proofErr w:type="gramStart"/>
             <w:r>
               <w:rPr>
                 <w:rFonts w:ascii="Palatino Linotype" w:hAnsi="Palatino Linotype"/>
@@ -1152,89 +1128,6 @@
                 <w:szCs w:val="20"/>
               </w:rPr>
             </w:pPr>
-            <w:proofErr w:type="gramStart"/>
-            <w:r>
-              <w:rPr>
-                <w:rFonts w:ascii="Palatino Linotype" w:hAnsi="Palatino Linotype"/>
-                <w:b/>
-                <w:bCs/>
-                <w:sz w:val="20"/>
-                <w:szCs w:val="20"/>
-              </w:rPr>
-              <w:t xml:space="preserve">No Contest</w:t>
-            </w:r>
-          </w:p>
-        </w:tc>
-      </w:tr>
-      <w:tr>
-        <w:trPr>
-          <w:jc w:val="center"/>
-        </w:trPr>
-        <w:tc>
-          <w:tcPr>
-            <w:tcW w:w="1801" w:type="dxa"/>
-          </w:tcPr>
-          <w:p>
-            <w:pPr>
-              <w:tabs>
-                <w:tab w:val="left" w:pos="-1080"/>
-                <w:tab w:val="left" w:pos="-720"/>
-                <w:tab w:val="left" w:pos="0"/>
-                <w:tab w:val="left" w:pos="720"/>
-                <w:tab w:val="left" w:pos="1440"/>
-                <w:tab w:val="left" w:pos="2160"/>
-                <w:tab w:val="left" w:pos="2880"/>
-                <w:tab w:val="left" w:pos="3600"/>
-                <w:tab w:val="left" w:pos="4320"/>
-                <w:tab w:val="left" w:pos="4680"/>
-              </w:tabs>
-              <w:rPr>
-                <w:rFonts w:ascii="Palatino Linotype" w:hAnsi="Palatino Linotype"/>
-                <w:b/>
-                <w:bCs/>
-                <w:sz w:val="20"/>
-                <w:szCs w:val="20"/>
-              </w:rPr>
-            </w:pPr>
-            <w:r>
-              <w:rPr>
-                <w:rFonts w:ascii="Palatino Linotype" w:hAnsi="Palatino Linotype"/>
-                <w:b/>
-                <w:bCs/>
-                <w:sz w:val="20"/>
-                <w:szCs w:val="20"/>
-              </w:rPr>
-              <w:t>Finding</w:t>
-            </w:r>
-          </w:p>
-        </w:tc>
-        <w:tc>
-          <w:tcPr>
-            <w:tcW w:w="3289" w:type="dxa"/>
-          </w:tcPr>
-          <w:p>
-            <w:pPr>
-              <w:tabs>
-                <w:tab w:val="left" w:pos="-1080"/>
-                <w:tab w:val="left" w:pos="-720"/>
-                <w:tab w:val="left" w:pos="0"/>
-                <w:tab w:val="left" w:pos="720"/>
-                <w:tab w:val="left" w:pos="1440"/>
-                <w:tab w:val="left" w:pos="2160"/>
-                <w:tab w:val="left" w:pos="2880"/>
-                <w:tab w:val="left" w:pos="3600"/>
-                <w:tab w:val="left" w:pos="4320"/>
-                <w:tab w:val="left" w:pos="4680"/>
-              </w:tabs>
-              <w:rPr>
-                <w:rFonts w:ascii="Palatino Linotype" w:hAnsi="Palatino Linotype"/>
-                <w:b/>
-                <w:bCs/>
-                <w:sz w:val="20"/>
-                <w:szCs w:val="20"/>
-              </w:rPr>
-            </w:pPr>
-            <w:proofErr w:type="gramStart"/>
             <w:r>
               <w:rPr>
                 <w:rFonts w:ascii="Palatino Linotype" w:hAnsi="Palatino Linotype"/>
@@ -1286,6 +1179,87 @@
                 <w:sz w:val="20"/>
                 <w:szCs w:val="20"/>
               </w:rPr>
+              <w:t>Finding</w:t>
+            </w:r>
+          </w:p>
+        </w:tc>
+        <w:tc>
+          <w:tcPr>
+            <w:tcW w:w="3289" w:type="dxa"/>
+          </w:tcPr>
+          <w:p>
+            <w:pPr>
+              <w:tabs>
+                <w:tab w:val="left" w:pos="-1080"/>
+                <w:tab w:val="left" w:pos="-720"/>
+                <w:tab w:val="left" w:pos="0"/>
+                <w:tab w:val="left" w:pos="720"/>
+                <w:tab w:val="left" w:pos="1440"/>
+                <w:tab w:val="left" w:pos="2160"/>
+                <w:tab w:val="left" w:pos="2880"/>
+                <w:tab w:val="left" w:pos="3600"/>
+                <w:tab w:val="left" w:pos="4320"/>
+                <w:tab w:val="left" w:pos="4680"/>
+              </w:tabs>
+              <w:rPr>
+                <w:rFonts w:ascii="Palatino Linotype" w:hAnsi="Palatino Linotype"/>
+                <w:b/>
+                <w:bCs/>
+                <w:sz w:val="20"/>
+                <w:szCs w:val="20"/>
+              </w:rPr>
+            </w:pPr>
+            <w:r>
+              <w:rPr>
+                <w:rFonts w:ascii="Palatino Linotype" w:hAnsi="Palatino Linotype"/>
+                <w:b/>
+                <w:bCs/>
+                <w:sz w:val="20"/>
+                <w:szCs w:val="20"/>
+              </w:rPr>
+              <w:t xml:space="preserve">Guilty</w:t>
+            </w:r>
+          </w:p>
+        </w:tc>
+      </w:tr>
+      <w:tr>
+        <w:trPr>
+          <w:jc w:val="center"/>
+        </w:trPr>
+        <w:tc>
+          <w:tcPr>
+            <w:tcW w:w="1801" w:type="dxa"/>
+          </w:tcPr>
+          <w:p>
+            <w:pPr>
+              <w:tabs>
+                <w:tab w:val="left" w:pos="-1080"/>
+                <w:tab w:val="left" w:pos="-720"/>
+                <w:tab w:val="left" w:pos="0"/>
+                <w:tab w:val="left" w:pos="720"/>
+                <w:tab w:val="left" w:pos="1440"/>
+                <w:tab w:val="left" w:pos="2160"/>
+                <w:tab w:val="left" w:pos="2880"/>
+                <w:tab w:val="left" w:pos="3600"/>
+                <w:tab w:val="left" w:pos="4320"/>
+                <w:tab w:val="left" w:pos="4680"/>
+              </w:tabs>
+              <w:rPr>
+                <w:rFonts w:ascii="Palatino Linotype" w:hAnsi="Palatino Linotype"/>
+                <w:b/>
+                <w:bCs/>
+                <w:sz w:val="20"/>
+                <w:szCs w:val="20"/>
+              </w:rPr>
+            </w:pPr>
+            <w:r>
+              <w:rPr>
+                <w:rFonts w:ascii="Palatino Linotype" w:hAnsi="Palatino Linotype"/>
+                <w:b/>
+                <w:bCs/>
+                <w:sz w:val="20"/>
+                <w:szCs w:val="20"/>
+              </w:rPr>
               <w:t>Fine Amount</w:t>
             </w:r>
           </w:p>
@@ -1316,7 +1290,6 @@
                 <w:szCs w:val="20"/>
               </w:rPr>
             </w:pPr>
-            <w:proofErr w:type="gramStart"/>
             <w:r>
               <w:rPr>
                 <w:rFonts w:ascii="Palatino Linotype" w:hAnsi="Palatino Linotype"/>
@@ -1418,7 +1391,6 @@
                 <w:szCs w:val="20"/>
               </w:rPr>
             </w:pPr>
-            <w:proofErr w:type="gramStart"/>
             <w:r>
               <w:rPr>
                 <w:rFonts w:ascii="Palatino Linotype" w:hAnsi="Palatino Linotype"/>
@@ -1512,7 +1484,6 @@
         </w:rPr>
         <w:t xml:space="preserve">Having</w:t>
       </w:r>
-      <w:proofErr w:type="gramEnd"/>
       <w:r>
         <w:rPr>
           <w:rFonts w:ascii="Palatino Linotype" w:hAnsi="Palatino Linotype"/>
@@ -1721,7 +1692,6 @@
         </w:rPr>
         <w:t xml:space="preserve">complete </w:t>
       </w:r>
-      <w:proofErr w:type="gramStart"/>
       <w:r>
         <w:rPr>
           <w:rFonts w:ascii="Palatino Linotype" w:hAnsi="Palatino Linotype"/>
@@ -1744,7 +1714,7 @@
           <w:sz w:val="20"/>
           <w:szCs w:val="20"/>
         </w:rPr>
-        <w:t xml:space="preserve">30</w:t>
+        <w:t xml:space="preserve">120</w:t>
       </w:r>
       <w:r>
         <w:rPr>
@@ -1754,14 +1724,13 @@
         </w:rPr>
         <w:t xml:space="preserve"> days. Defendant shall show proof of completion of all completed hours to the Office of Community Control on or before </w:t>
       </w:r>
-      <w:proofErr w:type="gramStart"/>
-      <w:r>
-        <w:rPr>
-          <w:rFonts w:ascii="Palatino Linotype" w:hAnsi="Palatino Linotype"/>
-          <w:sz w:val="20"/>
-          <w:szCs w:val="20"/>
-        </w:rPr>
-        <w:t xml:space="preserve">April 17, 2022</w:t>
+      <w:r>
+        <w:rPr>
+          <w:rFonts w:ascii="Palatino Linotype" w:hAnsi="Palatino Linotype"/>
+          <w:sz w:val="20"/>
+          <w:szCs w:val="20"/>
+        </w:rPr>
+        <w:t xml:space="preserve">July 16, 2022</w:t>
       </w:r>
       <w:r>
         <w:rPr>
@@ -1786,6 +1755,220 @@
           <w:szCs w:val="20"/>
         </w:rPr>
         <w:t xml:space="preserve"/>
+      </w:r>
+      <w:r>
+        <w:rPr>
+          <w:rFonts w:ascii="Palatino Linotype" w:hAnsi="Palatino Linotype"/>
+          <w:sz w:val="20"/>
+          <w:szCs w:val="20"/>
+        </w:rPr>
+        <w:t xml:space="preserve"/>
+      </w:r>
+      <w:r>
+        <w:rPr>
+          <w:rFonts w:ascii="Palatino Linotype" w:hAnsi="Palatino Linotype"/>
+          <w:sz w:val="20"/>
+          <w:szCs w:val="20"/>
+        </w:rPr>
+        <w:t xml:space="preserve"/>
+        <w:br/>
+        <w:t xml:space="preserve"/>
+      </w:r>
+    </w:p>
+    <w:p>
+      <w:pPr>
+        <w:jc w:val="both"/>
+        <w:rPr>
+          <w:rFonts w:ascii="Palatino Linotype" w:hAnsi="Palatino Linotype"/>
+          <w:sz w:val="20"/>
+          <w:szCs w:val="20"/>
+        </w:rPr>
+      </w:pPr>
+      <w:r>
+        <w:rPr>
+          <w:rFonts w:ascii="Palatino Linotype" w:hAnsi="Palatino Linotype"/>
+          <w:b/>
+          <w:sz w:val="20"/>
+          <w:szCs w:val="20"/>
+        </w:rPr>
+        <w:t xml:space="preserve">License Suspension.</w:t>
+      </w:r>
+      <w:r>
+        <w:rPr>
+          <w:rFonts w:ascii="Palatino Linotype" w:hAnsi="Palatino Linotype"/>
+          <w:b/>
+          <w:sz w:val="20"/>
+          <w:szCs w:val="20"/>
+        </w:rPr>
+        <w:t xml:space="preserve"> </w:t>
+      </w:r>
+      <w:r>
+        <w:rPr>
+          <w:rFonts w:ascii="Palatino Linotype" w:hAnsi="Palatino Linotype"/>
+          <w:b/>
+          <w:sz w:val="20"/>
+          <w:szCs w:val="20"/>
+        </w:rPr>
+        <w:t xml:space="preserve"> </w:t>
+      </w:r>
+      <w:r>
+        <w:rPr>
+          <w:rFonts w:ascii="Palatino Linotype" w:hAnsi="Palatino Linotype"/>
+          <w:sz w:val="20"/>
+          <w:szCs w:val="20"/>
+        </w:rPr>
+        <w:t xml:space="preserve">Defendant’s </w:t>
+      </w:r>
+      <w:r>
+        <w:rPr>
+          <w:rFonts w:ascii="Palatino Linotype" w:hAnsi="Palatino Linotype"/>
+          <w:sz w:val="20"/>
+          <w:szCs w:val="20"/>
+        </w:rPr>
+        <w:t xml:space="preserve">driving</w:t>
+      </w:r>
+      <w:r>
+        <w:rPr>
+          <w:rFonts w:ascii="Palatino Linotype" w:hAnsi="Palatino Linotype"/>
+          <w:sz w:val="20"/>
+          <w:szCs w:val="20"/>
+        </w:rPr>
+        <w:t xml:space="preserve"> license is suspended from April 06, 2022</w:t>
+      </w:r>
+      <w:r>
+        <w:rPr>
+          <w:rFonts w:ascii="Palatino Linotype" w:hAnsi="Palatino Linotype"/>
+          <w:sz w:val="20"/>
+          <w:szCs w:val="20"/>
+        </w:rPr>
+        <w:t xml:space="preserve">,</w:t>
+      </w:r>
+      <w:r>
+        <w:rPr>
+          <w:rFonts w:ascii="Palatino Linotype" w:hAnsi="Palatino Linotype"/>
+          <w:sz w:val="20"/>
+          <w:szCs w:val="20"/>
+        </w:rPr>
+        <w:t xml:space="preserve"> for a term of 18 months. </w:t>
+      </w:r>
+      <w:r>
+        <w:rPr>
+          <w:rFonts w:ascii="Palatino Linotype" w:hAnsi="Palatino Linotype"/>
+          <w:sz w:val="20"/>
+          <w:szCs w:val="20"/>
+        </w:rPr>
+        <w:t xml:space="preserve"/>
+      </w:r>
+      <w:r>
+        <w:rPr>
+          <w:rFonts w:ascii="Palatino Linotype" w:hAnsi="Palatino Linotype"/>
+          <w:sz w:val="20"/>
+          <w:szCs w:val="20"/>
+        </w:rPr>
+        <w:t xml:space="preserve">The </w:t>
+      </w:r>
+      <w:r>
+        <w:rPr>
+          <w:rFonts w:ascii="Palatino Linotype" w:hAnsi="Palatino Linotype"/>
+          <w:sz w:val="20"/>
+          <w:szCs w:val="20"/>
+        </w:rPr>
+        <w:t>D</w:t>
+      </w:r>
+      <w:r>
+        <w:rPr>
+          <w:rFonts w:ascii="Palatino Linotype" w:hAnsi="Palatino Linotype"/>
+          <w:sz w:val="20"/>
+          <w:szCs w:val="20"/>
+        </w:rPr>
+        <w:t xml:space="preserve">efendant is required to complete a remedial driving class before </w:t>
+      </w:r>
+      <w:r>
+        <w:rPr>
+          <w:rFonts w:ascii="Palatino Linotype" w:hAnsi="Palatino Linotype"/>
+          <w:sz w:val="20"/>
+          <w:szCs w:val="20"/>
+        </w:rPr>
+        <w:t xml:space="preserve">the Defendant’s</w:t>
+      </w:r>
+      <w:r>
+        <w:rPr>
+          <w:rFonts w:ascii="Palatino Linotype" w:hAnsi="Palatino Linotype"/>
+          <w:sz w:val="20"/>
+          <w:szCs w:val="20"/>
+        </w:rPr>
+        <w:t xml:space="preserve"> operator’s license may be reinstated.</w:t>
+      </w:r>
+      <w:r>
+        <w:rPr>
+          <w:rFonts w:ascii="Palatino Linotype" w:hAnsi="Palatino Linotype"/>
+          <w:sz w:val="20"/>
+          <w:szCs w:val="20"/>
+        </w:rPr>
+        <w:t xml:space="preserve"/>
+      </w:r>
+      <w:r>
+        <w:rPr>
+          <w:rFonts w:ascii="Palatino Linotype" w:hAnsi="Palatino Linotype"/>
+          <w:sz w:val="20"/>
+          <w:szCs w:val="20"/>
+        </w:rPr>
+        <w:t xml:space="preserve"/>
+        <w:br/>
+        <w:t xml:space="preserve"/>
+      </w:r>
+    </w:p>
+    <w:p>
+      <w:pPr>
+        <w:jc w:val="both"/>
+        <w:rPr>
+          <w:rFonts w:ascii="Palatino Linotype" w:hAnsi="Palatino Linotype"/>
+          <w:sz w:val="20"/>
+          <w:szCs w:val="20"/>
+        </w:rPr>
+      </w:pPr>
+      <w:r>
+        <w:rPr>
+          <w:rFonts w:ascii="Palatino Linotype" w:hAnsi="Palatino Linotype"/>
+          <w:b/>
+          <w:sz w:val="20"/>
+          <w:szCs w:val="20"/>
+        </w:rPr>
+        <w:t xml:space="preserve">Other Conditions.</w:t>
+      </w:r>
+      <w:r>
+        <w:rPr>
+          <w:rFonts w:ascii="Palatino Linotype" w:hAnsi="Palatino Linotype"/>
+          <w:b/>
+          <w:sz w:val="20"/>
+          <w:szCs w:val="20"/>
+        </w:rPr>
+        <w:t xml:space="preserve"> </w:t>
+      </w:r>
+      <w:r>
+        <w:rPr>
+          <w:rFonts w:ascii="Palatino Linotype" w:hAnsi="Palatino Linotype"/>
+          <w:b/>
+          <w:sz w:val="20"/>
+          <w:szCs w:val="20"/>
+        </w:rPr>
+        <w:t xml:space="preserve"> </w:t>
+      </w:r>
+      <w:r>
+        <w:rPr>
+          <w:rFonts w:ascii="Palatino Linotype" w:hAnsi="Palatino Linotype"/>
+          <w:sz w:val="20"/>
+          <w:szCs w:val="20"/>
+        </w:rPr>
+        <w:t xml:space="preserve">asdfadf</w:t>
+      </w:r>
+      <w:r>
+        <w:rPr>
+          <w:rFonts w:ascii="Palatino Linotype" w:hAnsi="Palatino Linotype"/>
+          <w:sz w:val="20"/>
+          <w:szCs w:val="20"/>
+        </w:rPr>
+        <w:t>.</w:t>
       </w:r>
       <w:r>
         <w:rPr>
@@ -1932,7 +2115,6 @@
         </w:rPr>
         <w:tab/>
       </w:r>
-      <w:proofErr w:type="gramStart"/>
       <w:r>
         <w:rPr>
           <w:rFonts w:ascii="Palatino Linotype" w:hAnsi="Palatino Linotype"/>
@@ -2059,16 +2241,7 @@
           <w:sz w:val="16"/>
           <w:szCs w:val="16"/>
         </w:rPr>
-        <w:t xml:space="preserve">Prosecutor’s Office: PS    OM     EM; Defendant’s Attorney: PS     OM     EM; </w:t>
-      </w:r>
-      <w:proofErr w:type="gramStart"/>
-      <w:r>
-        <w:rPr>
-          <w:rFonts w:ascii="Palatino Linotype" w:hAnsi="Palatino Linotype"/>
-          <w:sz w:val="16"/>
-          <w:szCs w:val="16"/>
-        </w:rPr>
-        <w:t xml:space="preserve">Dennis Congdon: PS     OM     EM;</w:t>
+        <w:t xml:space="preserve">Prosecutor’s Office: PS    OM     EM; Defendant’s Attorney: PS     OM     EM; Dennis Congdon: PS     OM     EM;</w:t>
       </w:r>
     </w:p>
     <w:p>

</xml_diff>

<commit_message>
Moved CmsLoader and CmsFraLoader to cms_case_loaders.py.
</commit_message>
<xml_diff>
--- a/resources/Saved/21CRB01291_Crim_Traffic Judgment Entry.docx
+++ b/resources/Saved/21CRB01291_Crim_Traffic Judgment Entry.docx
@@ -598,7 +598,7 @@
           <w:sz w:val="20"/>
           <w:szCs w:val="20"/>
         </w:rPr>
-        <w:t xml:space="preserve"> on March 18, 2022.</w:t>
+        <w:t xml:space="preserve"> on March 19, 2022.</w:t>
       </w:r>
       <w:r>
         <w:rPr>
@@ -625,6 +625,159 @@
           <w:szCs w:val="20"/>
         </w:rPr>
         <w:t xml:space="preserve"> </w:t>
+      </w:r>
+      <w:r>
+        <w:rPr>
+          <w:rFonts w:ascii="Palatino Linotype" w:hAnsi="Palatino Linotype"/>
+          <w:bCs/>
+          <w:sz w:val="20"/>
+          <w:szCs w:val="20"/>
+        </w:rPr>
+        <w:t xml:space="preserve"/>
+      </w:r>
+      <w:r>
+        <w:rPr>
+          <w:rFonts w:ascii="Palatino Linotype" w:hAnsi="Palatino Linotype"/>
+          <w:bCs/>
+          <w:sz w:val="20"/>
+          <w:szCs w:val="20"/>
+        </w:rPr>
+        <w:t xml:space="preserve"/>
+      </w:r>
+      <w:r>
+        <w:rPr>
+          <w:rFonts w:ascii="Palatino Linotype" w:hAnsi="Palatino Linotype"/>
+          <w:bCs/>
+          <w:sz w:val="20"/>
+          <w:szCs w:val="20"/>
+        </w:rPr>
+        <w:t>Counsel for the State of Ohio made a motion to amend the cha</w:t>
+      </w:r>
+      <w:r>
+        <w:rPr>
+          <w:rFonts w:ascii="Palatino Linotype" w:hAnsi="Palatino Linotype"/>
+          <w:bCs/>
+          <w:sz w:val="20"/>
+          <w:szCs w:val="20"/>
+        </w:rPr>
+        <w:t>rge(s) in the case.</w:t>
+      </w:r>
+      <w:r>
+        <w:rPr>
+          <w:rFonts w:ascii="Palatino Linotype" w:hAnsi="Palatino Linotype"/>
+          <w:bCs/>
+          <w:sz w:val="20"/>
+          <w:szCs w:val="20"/>
+        </w:rPr>
+        <w:t xml:space="preserve"/>
+      </w:r>
+      <w:r>
+        <w:rPr>
+          <w:rFonts w:ascii="Palatino Linotype" w:hAnsi="Palatino Linotype"/>
+          <w:bCs/>
+          <w:sz w:val="20"/>
+          <w:szCs w:val="20"/>
+        </w:rPr>
+        <w:t xml:space="preserve"> The Court found the amendment did not alter the name or identi</w:t>
+      </w:r>
+      <w:r>
+        <w:rPr>
+          <w:rFonts w:ascii="Palatino Linotype" w:hAnsi="Palatino Linotype"/>
+          <w:bCs/>
+          <w:sz w:val="20"/>
+          <w:szCs w:val="20"/>
+        </w:rPr>
+        <w:t>t</w:t>
+      </w:r>
+      <w:r>
+        <w:rPr>
+          <w:rFonts w:ascii="Palatino Linotype" w:hAnsi="Palatino Linotype"/>
+          <w:bCs/>
+          <w:sz w:val="20"/>
+          <w:szCs w:val="20"/>
+        </w:rPr>
+        <w:t xml:space="preserve">y of the offense and the motion is</w:t>
+      </w:r>
+      <w:r>
+        <w:rPr>
+          <w:rFonts w:ascii="Palatino Linotype" w:hAnsi="Palatino Linotype"/>
+          <w:bCs/>
+          <w:sz w:val="20"/>
+          <w:szCs w:val="20"/>
+        </w:rPr>
+        <w:t xml:space="preserve"> Granted.</w:t>
+      </w:r>
+      <w:r>
+        <w:rPr>
+          <w:rFonts w:ascii="Palatino Linotype" w:hAnsi="Palatino Linotype"/>
+          <w:bCs/>
+          <w:sz w:val="20"/>
+          <w:szCs w:val="20"/>
+        </w:rPr>
+        <w:t xml:space="preserve"> </w:t>
+      </w:r>
+      <w:r>
+        <w:rPr>
+          <w:rFonts w:ascii="Palatino Linotype" w:hAnsi="Palatino Linotype"/>
+          <w:bCs/>
+          <w:sz w:val="20"/>
+          <w:szCs w:val="20"/>
+        </w:rPr>
+        <w:t xml:space="preserve">The charge(s) of </w:t>
+      </w:r>
+      <w:r>
+        <w:rPr>
+          <w:rFonts w:ascii="Palatino Linotype" w:hAnsi="Palatino Linotype"/>
+          <w:bCs/>
+          <w:sz w:val="20"/>
+          <w:szCs w:val="20"/>
+        </w:rPr>
+        <w:t xml:space="preserve"/>
+      </w:r>
+      <w:r>
+        <w:rPr>
+          <w:rFonts w:ascii="Palatino Linotype" w:hAnsi="Palatino Linotype"/>
+          <w:bCs/>
+          <w:sz w:val="20"/>
+          <w:szCs w:val="20"/>
+        </w:rPr>
+        <w:t xml:space="preserve"/>
+      </w:r>
+      <w:r>
+        <w:rPr>
+          <w:rFonts w:ascii="Palatino Linotype" w:hAnsi="Palatino Linotype"/>
+          <w:bCs/>
+          <w:sz w:val="20"/>
+          <w:szCs w:val="20"/>
+        </w:rPr>
+        <w:t xml:space="preserve">Criminal Mischief - Victim is Family or Household Member</w:t>
+      </w:r>
+      <w:r>
+        <w:rPr>
+          <w:rFonts w:ascii="Palatino Linotype" w:hAnsi="Palatino Linotype"/>
+          <w:bCs/>
+          <w:sz w:val="20"/>
+          <w:szCs w:val="20"/>
+        </w:rPr>
+        <w:t xml:space="preserve"> </w:t>
+      </w:r>
+      <w:r>
+        <w:rPr>
+          <w:rFonts w:ascii="Palatino Linotype" w:hAnsi="Palatino Linotype"/>
+          <w:bCs/>
+          <w:sz w:val="20"/>
+          <w:szCs w:val="20"/>
+        </w:rPr>
+        <w:t xml:space="preserve">is amended to Criminal Mischief - Victim is Family or Household Member</w:t>
+      </w:r>
+      <w:r>
+        <w:rPr>
+          <w:rFonts w:ascii="Palatino Linotype" w:hAnsi="Palatino Linotype"/>
+          <w:bCs/>
+          <w:sz w:val="20"/>
+          <w:szCs w:val="20"/>
+        </w:rPr>
+        <w:t xml:space="preserve">.</w:t>
       </w:r>
       <w:r>
         <w:rPr>
@@ -813,8 +966,9 @@
         <w:tblLook w:val="04A0" w:firstRow="1" w:lastRow="0" w:firstColumn="1" w:lastColumn="0" w:noHBand="0" w:noVBand="1"/>
       </w:tblPr>
       <w:tblGrid>
-        <w:gridCol w:w="4261"/>
-        <w:gridCol w:w="4019"/>
+        <w:gridCol w:w="2345"/>
+        <w:gridCol w:w="2103"/>
+        <w:gridCol w:w="3833"/>
       </w:tblGrid>
       <w:tr>
         <w:trPr>
@@ -893,6 +1047,44 @@
                 <w:szCs w:val="20"/>
               </w:rPr>
               <w:t xml:space="preserve">Permission Req'd To Use Licensed Dock</w:t>
+            </w:r>
+          </w:p>
+        </w:tc>
+        <w:tc>
+          <w:tcPr>
+            <w:tcW w:w="3289" w:type="dxa"/>
+          </w:tcPr>
+          <w:p>
+            <w:pPr>
+              <w:tabs>
+                <w:tab w:val="left" w:pos="-1080"/>
+                <w:tab w:val="left" w:pos="-720"/>
+                <w:tab w:val="left" w:pos="0"/>
+                <w:tab w:val="left" w:pos="720"/>
+                <w:tab w:val="left" w:pos="1440"/>
+                <w:tab w:val="left" w:pos="2160"/>
+                <w:tab w:val="left" w:pos="2880"/>
+                <w:tab w:val="left" w:pos="3600"/>
+                <w:tab w:val="left" w:pos="4320"/>
+                <w:tab w:val="left" w:pos="4680"/>
+              </w:tabs>
+              <w:rPr>
+                <w:rFonts w:ascii="Palatino Linotype" w:hAnsi="Palatino Linotype"/>
+                <w:b/>
+                <w:bCs/>
+                <w:sz w:val="20"/>
+                <w:szCs w:val="20"/>
+              </w:rPr>
+            </w:pPr>
+            <w:r>
+              <w:rPr>
+                <w:rFonts w:ascii="Palatino Linotype" w:hAnsi="Palatino Linotype"/>
+                <w:b/>
+                <w:bCs/>
+                <w:sz w:val="20"/>
+                <w:szCs w:val="20"/>
+              </w:rPr>
+              <w:t xml:space="preserve">Criminal Mischief - Victim is Family or Household Member - AMENDED to Criminal Mischief - Victim is Family or Household Member</w:t>
             </w:r>
           </w:p>
         </w:tc>
@@ -978,49 +1170,6 @@
             </w:r>
           </w:p>
         </w:tc>
-      </w:tr>
-      <w:tr>
-        <w:trPr>
-          <w:jc w:val="center"/>
-        </w:trPr>
-        <w:tc>
-          <w:tcPr>
-            <w:tcW w:w="1801" w:type="dxa"/>
-          </w:tcPr>
-          <w:p>
-            <w:pPr>
-              <w:tabs>
-                <w:tab w:val="left" w:pos="-1080"/>
-                <w:tab w:val="left" w:pos="-720"/>
-                <w:tab w:val="left" w:pos="0"/>
-                <w:tab w:val="left" w:pos="720"/>
-                <w:tab w:val="left" w:pos="1440"/>
-                <w:tab w:val="left" w:pos="2160"/>
-                <w:tab w:val="left" w:pos="2880"/>
-                <w:tab w:val="left" w:pos="3600"/>
-                <w:tab w:val="left" w:pos="4320"/>
-                <w:tab w:val="left" w:pos="4680"/>
-              </w:tabs>
-              <w:rPr>
-                <w:rFonts w:ascii="Palatino Linotype" w:hAnsi="Palatino Linotype"/>
-                <w:b/>
-                <w:bCs/>
-                <w:sz w:val="20"/>
-                <w:szCs w:val="20"/>
-              </w:rPr>
-            </w:pPr>
-            <w:r>
-              <w:rPr>
-                <w:rFonts w:ascii="Palatino Linotype" w:hAnsi="Palatino Linotype"/>
-                <w:b/>
-                <w:bCs/>
-                <w:sz w:val="20"/>
-                <w:szCs w:val="20"/>
-              </w:rPr>
-              <w:t>Degree</w:t>
-            </w:r>
-          </w:p>
-        </w:tc>
         <w:tc>
           <w:tcPr>
             <w:tcW w:w="3289" w:type="dxa"/>
@@ -1055,7 +1204,7 @@
                 <w:sz w:val="20"/>
                 <w:szCs w:val="20"/>
               </w:rPr>
-              <w:t xml:space="preserve">MM</w:t>
+              <w:t xml:space="preserve">2909.07**</w:t>
             </w:r>
           </w:p>
         </w:tc>
@@ -1098,7 +1247,283 @@
                 <w:sz w:val="20"/>
                 <w:szCs w:val="20"/>
               </w:rPr>
+              <w:t>Degree</w:t>
+            </w:r>
+          </w:p>
+        </w:tc>
+        <w:tc>
+          <w:tcPr>
+            <w:tcW w:w="3289" w:type="dxa"/>
+          </w:tcPr>
+          <w:p>
+            <w:pPr>
+              <w:tabs>
+                <w:tab w:val="left" w:pos="-1080"/>
+                <w:tab w:val="left" w:pos="-720"/>
+                <w:tab w:val="left" w:pos="0"/>
+                <w:tab w:val="left" w:pos="720"/>
+                <w:tab w:val="left" w:pos="1440"/>
+                <w:tab w:val="left" w:pos="2160"/>
+                <w:tab w:val="left" w:pos="2880"/>
+                <w:tab w:val="left" w:pos="3600"/>
+                <w:tab w:val="left" w:pos="4320"/>
+                <w:tab w:val="left" w:pos="4680"/>
+              </w:tabs>
+              <w:rPr>
+                <w:rFonts w:ascii="Palatino Linotype" w:hAnsi="Palatino Linotype"/>
+                <w:b/>
+                <w:bCs/>
+                <w:sz w:val="20"/>
+                <w:szCs w:val="20"/>
+              </w:rPr>
+            </w:pPr>
+            <w:r>
+              <w:rPr>
+                <w:rFonts w:ascii="Palatino Linotype" w:hAnsi="Palatino Linotype"/>
+                <w:b/>
+                <w:bCs/>
+                <w:sz w:val="20"/>
+                <w:szCs w:val="20"/>
+              </w:rPr>
+              <w:t xml:space="preserve">MM</w:t>
+            </w:r>
+          </w:p>
+        </w:tc>
+        <w:tc>
+          <w:tcPr>
+            <w:tcW w:w="3289" w:type="dxa"/>
+          </w:tcPr>
+          <w:p>
+            <w:pPr>
+              <w:tabs>
+                <w:tab w:val="left" w:pos="-1080"/>
+                <w:tab w:val="left" w:pos="-720"/>
+                <w:tab w:val="left" w:pos="0"/>
+                <w:tab w:val="left" w:pos="720"/>
+                <w:tab w:val="left" w:pos="1440"/>
+                <w:tab w:val="left" w:pos="2160"/>
+                <w:tab w:val="left" w:pos="2880"/>
+                <w:tab w:val="left" w:pos="3600"/>
+                <w:tab w:val="left" w:pos="4320"/>
+                <w:tab w:val="left" w:pos="4680"/>
+              </w:tabs>
+              <w:rPr>
+                <w:rFonts w:ascii="Palatino Linotype" w:hAnsi="Palatino Linotype"/>
+                <w:b/>
+                <w:bCs/>
+                <w:sz w:val="20"/>
+                <w:szCs w:val="20"/>
+              </w:rPr>
+            </w:pPr>
+            <w:r>
+              <w:rPr>
+                <w:rFonts w:ascii="Palatino Linotype" w:hAnsi="Palatino Linotype"/>
+                <w:b/>
+                <w:bCs/>
+                <w:sz w:val="20"/>
+                <w:szCs w:val="20"/>
+              </w:rPr>
+              <w:t xml:space="preserve">M3</w:t>
+            </w:r>
+          </w:p>
+        </w:tc>
+      </w:tr>
+      <w:tr>
+        <w:trPr>
+          <w:jc w:val="center"/>
+        </w:trPr>
+        <w:tc>
+          <w:tcPr>
+            <w:tcW w:w="1801" w:type="dxa"/>
+          </w:tcPr>
+          <w:p>
+            <w:pPr>
+              <w:tabs>
+                <w:tab w:val="left" w:pos="-1080"/>
+                <w:tab w:val="left" w:pos="-720"/>
+                <w:tab w:val="left" w:pos="0"/>
+                <w:tab w:val="left" w:pos="720"/>
+                <w:tab w:val="left" w:pos="1440"/>
+                <w:tab w:val="left" w:pos="2160"/>
+                <w:tab w:val="left" w:pos="2880"/>
+                <w:tab w:val="left" w:pos="3600"/>
+                <w:tab w:val="left" w:pos="4320"/>
+                <w:tab w:val="left" w:pos="4680"/>
+              </w:tabs>
+              <w:rPr>
+                <w:rFonts w:ascii="Palatino Linotype" w:hAnsi="Palatino Linotype"/>
+                <w:b/>
+                <w:bCs/>
+                <w:sz w:val="20"/>
+                <w:szCs w:val="20"/>
+              </w:rPr>
+            </w:pPr>
+            <w:r>
+              <w:rPr>
+                <w:rFonts w:ascii="Palatino Linotype" w:hAnsi="Palatino Linotype"/>
+                <w:b/>
+                <w:bCs/>
+                <w:sz w:val="20"/>
+                <w:szCs w:val="20"/>
+              </w:rPr>
               <w:t>Plea</w:t>
+            </w:r>
+          </w:p>
+        </w:tc>
+        <w:tc>
+          <w:tcPr>
+            <w:tcW w:w="3289" w:type="dxa"/>
+          </w:tcPr>
+          <w:p>
+            <w:pPr>
+              <w:tabs>
+                <w:tab w:val="left" w:pos="-1080"/>
+                <w:tab w:val="left" w:pos="-720"/>
+                <w:tab w:val="left" w:pos="0"/>
+                <w:tab w:val="left" w:pos="720"/>
+                <w:tab w:val="left" w:pos="1440"/>
+                <w:tab w:val="left" w:pos="2160"/>
+                <w:tab w:val="left" w:pos="2880"/>
+                <w:tab w:val="left" w:pos="3600"/>
+                <w:tab w:val="left" w:pos="4320"/>
+                <w:tab w:val="left" w:pos="4680"/>
+              </w:tabs>
+              <w:rPr>
+                <w:rFonts w:ascii="Palatino Linotype" w:hAnsi="Palatino Linotype"/>
+                <w:b/>
+                <w:bCs/>
+                <w:sz w:val="20"/>
+                <w:szCs w:val="20"/>
+              </w:rPr>
+            </w:pPr>
+            <w:r>
+              <w:rPr>
+                <w:rFonts w:ascii="Palatino Linotype" w:hAnsi="Palatino Linotype"/>
+                <w:b/>
+                <w:bCs/>
+                <w:sz w:val="20"/>
+                <w:szCs w:val="20"/>
+              </w:rPr>
+              <w:t xml:space="preserve">No Contest</w:t>
+            </w:r>
+          </w:p>
+        </w:tc>
+        <w:tc>
+          <w:tcPr>
+            <w:tcW w:w="3289" w:type="dxa"/>
+          </w:tcPr>
+          <w:p>
+            <w:pPr>
+              <w:tabs>
+                <w:tab w:val="left" w:pos="-1080"/>
+                <w:tab w:val="left" w:pos="-720"/>
+                <w:tab w:val="left" w:pos="0"/>
+                <w:tab w:val="left" w:pos="720"/>
+                <w:tab w:val="left" w:pos="1440"/>
+                <w:tab w:val="left" w:pos="2160"/>
+                <w:tab w:val="left" w:pos="2880"/>
+                <w:tab w:val="left" w:pos="3600"/>
+                <w:tab w:val="left" w:pos="4320"/>
+                <w:tab w:val="left" w:pos="4680"/>
+              </w:tabs>
+              <w:rPr>
+                <w:rFonts w:ascii="Palatino Linotype" w:hAnsi="Palatino Linotype"/>
+                <w:b/>
+                <w:bCs/>
+                <w:sz w:val="20"/>
+                <w:szCs w:val="20"/>
+              </w:rPr>
+            </w:pPr>
+            <w:r>
+              <w:rPr>
+                <w:rFonts w:ascii="Palatino Linotype" w:hAnsi="Palatino Linotype"/>
+                <w:b/>
+                <w:bCs/>
+                <w:sz w:val="20"/>
+                <w:szCs w:val="20"/>
+              </w:rPr>
+              <w:t xml:space="preserve">No Contest</w:t>
+            </w:r>
+          </w:p>
+        </w:tc>
+      </w:tr>
+      <w:tr>
+        <w:trPr>
+          <w:jc w:val="center"/>
+        </w:trPr>
+        <w:tc>
+          <w:tcPr>
+            <w:tcW w:w="1801" w:type="dxa"/>
+          </w:tcPr>
+          <w:p>
+            <w:pPr>
+              <w:tabs>
+                <w:tab w:val="left" w:pos="-1080"/>
+                <w:tab w:val="left" w:pos="-720"/>
+                <w:tab w:val="left" w:pos="0"/>
+                <w:tab w:val="left" w:pos="720"/>
+                <w:tab w:val="left" w:pos="1440"/>
+                <w:tab w:val="left" w:pos="2160"/>
+                <w:tab w:val="left" w:pos="2880"/>
+                <w:tab w:val="left" w:pos="3600"/>
+                <w:tab w:val="left" w:pos="4320"/>
+                <w:tab w:val="left" w:pos="4680"/>
+              </w:tabs>
+              <w:rPr>
+                <w:rFonts w:ascii="Palatino Linotype" w:hAnsi="Palatino Linotype"/>
+                <w:b/>
+                <w:bCs/>
+                <w:sz w:val="20"/>
+                <w:szCs w:val="20"/>
+              </w:rPr>
+            </w:pPr>
+            <w:r>
+              <w:rPr>
+                <w:rFonts w:ascii="Palatino Linotype" w:hAnsi="Palatino Linotype"/>
+                <w:b/>
+                <w:bCs/>
+                <w:sz w:val="20"/>
+                <w:szCs w:val="20"/>
+              </w:rPr>
+              <w:t>Finding</w:t>
+            </w:r>
+          </w:p>
+        </w:tc>
+        <w:tc>
+          <w:tcPr>
+            <w:tcW w:w="3289" w:type="dxa"/>
+          </w:tcPr>
+          <w:p>
+            <w:pPr>
+              <w:tabs>
+                <w:tab w:val="left" w:pos="-1080"/>
+                <w:tab w:val="left" w:pos="-720"/>
+                <w:tab w:val="left" w:pos="0"/>
+                <w:tab w:val="left" w:pos="720"/>
+                <w:tab w:val="left" w:pos="1440"/>
+                <w:tab w:val="left" w:pos="2160"/>
+                <w:tab w:val="left" w:pos="2880"/>
+                <w:tab w:val="left" w:pos="3600"/>
+                <w:tab w:val="left" w:pos="4320"/>
+                <w:tab w:val="left" w:pos="4680"/>
+              </w:tabs>
+              <w:rPr>
+                <w:rFonts w:ascii="Palatino Linotype" w:hAnsi="Palatino Linotype"/>
+                <w:b/>
+                <w:bCs/>
+                <w:sz w:val="20"/>
+                <w:szCs w:val="20"/>
+              </w:rPr>
+            </w:pPr>
+            <w:r>
+              <w:rPr>
+                <w:rFonts w:ascii="Palatino Linotype" w:hAnsi="Palatino Linotype"/>
+                <w:b/>
+                <w:bCs/>
+                <w:sz w:val="20"/>
+                <w:szCs w:val="20"/>
+              </w:rPr>
+              <w:t xml:space="preserve">Guilty</w:t>
             </w:r>
           </w:p>
         </w:tc>
@@ -1179,7 +1604,7 @@
                 <w:sz w:val="20"/>
                 <w:szCs w:val="20"/>
               </w:rPr>
-              <w:t>Finding</w:t>
+              <w:t>Fine Amount</w:t>
             </w:r>
           </w:p>
         </w:tc>
@@ -1217,50 +1642,7 @@
                 <w:sz w:val="20"/>
                 <w:szCs w:val="20"/>
               </w:rPr>
-              <w:t xml:space="preserve">Guilty</w:t>
-            </w:r>
-          </w:p>
-        </w:tc>
-      </w:tr>
-      <w:tr>
-        <w:trPr>
-          <w:jc w:val="center"/>
-        </w:trPr>
-        <w:tc>
-          <w:tcPr>
-            <w:tcW w:w="1801" w:type="dxa"/>
-          </w:tcPr>
-          <w:p>
-            <w:pPr>
-              <w:tabs>
-                <w:tab w:val="left" w:pos="-1080"/>
-                <w:tab w:val="left" w:pos="-720"/>
-                <w:tab w:val="left" w:pos="0"/>
-                <w:tab w:val="left" w:pos="720"/>
-                <w:tab w:val="left" w:pos="1440"/>
-                <w:tab w:val="left" w:pos="2160"/>
-                <w:tab w:val="left" w:pos="2880"/>
-                <w:tab w:val="left" w:pos="3600"/>
-                <w:tab w:val="left" w:pos="4320"/>
-                <w:tab w:val="left" w:pos="4680"/>
-              </w:tabs>
-              <w:rPr>
-                <w:rFonts w:ascii="Palatino Linotype" w:hAnsi="Palatino Linotype"/>
-                <w:b/>
-                <w:bCs/>
-                <w:sz w:val="20"/>
-                <w:szCs w:val="20"/>
-              </w:rPr>
-            </w:pPr>
-            <w:r>
-              <w:rPr>
-                <w:rFonts w:ascii="Palatino Linotype" w:hAnsi="Palatino Linotype"/>
-                <w:b/>
-                <w:bCs/>
-                <w:sz w:val="20"/>
-                <w:szCs w:val="20"/>
-              </w:rPr>
-              <w:t>Fine Amount</w:t>
+              <w:t xml:space="preserve">$ 0</w:t>
             </w:r>
           </w:p>
         </w:tc>
@@ -1403,6 +1785,44 @@
             </w:r>
           </w:p>
         </w:tc>
+        <w:tc>
+          <w:tcPr>
+            <w:tcW w:w="3289" w:type="dxa"/>
+          </w:tcPr>
+          <w:p>
+            <w:pPr>
+              <w:tabs>
+                <w:tab w:val="left" w:pos="-1080"/>
+                <w:tab w:val="left" w:pos="-720"/>
+                <w:tab w:val="left" w:pos="0"/>
+                <w:tab w:val="left" w:pos="720"/>
+                <w:tab w:val="left" w:pos="1440"/>
+                <w:tab w:val="left" w:pos="2160"/>
+                <w:tab w:val="left" w:pos="2880"/>
+                <w:tab w:val="left" w:pos="3600"/>
+                <w:tab w:val="left" w:pos="4320"/>
+                <w:tab w:val="left" w:pos="4680"/>
+              </w:tabs>
+              <w:rPr>
+                <w:rFonts w:ascii="Palatino Linotype" w:hAnsi="Palatino Linotype"/>
+                <w:b/>
+                <w:bCs/>
+                <w:sz w:val="20"/>
+                <w:szCs w:val="20"/>
+              </w:rPr>
+            </w:pPr>
+            <w:r>
+              <w:rPr>
+                <w:rFonts w:ascii="Palatino Linotype" w:hAnsi="Palatino Linotype"/>
+                <w:b/>
+                <w:bCs/>
+                <w:sz w:val="20"/>
+                <w:szCs w:val="20"/>
+              </w:rPr>
+              <w:t xml:space="preserve">$ 0</w:t>
+            </w:r>
+          </w:p>
+        </w:tc>
       </w:tr>
     </w:tbl>
     <w:p>
@@ -1604,7 +2024,7 @@
           <w:sz w:val="20"/>
           <w:szCs w:val="20"/>
         </w:rPr>
-        <w:t xml:space="preserve">March 18, 2022</w:t>
+        <w:t xml:space="preserve">March 19, 2022</w:t>
       </w:r>
       <w:r>
         <w:rPr>
@@ -1645,330 +2065,6 @@
           <w:szCs w:val="20"/>
         </w:rPr>
         <w:t xml:space="preserve"/>
-        <w:br/>
-        <w:t xml:space="preserve"/>
-      </w:r>
-    </w:p>
-    <w:p>
-      <w:pPr>
-        <w:jc w:val="both"/>
-        <w:rPr>
-          <w:rFonts w:ascii="Palatino Linotype" w:hAnsi="Palatino Linotype"/>
-          <w:sz w:val="20"/>
-          <w:szCs w:val="20"/>
-        </w:rPr>
-      </w:pPr>
-      <w:r>
-        <w:rPr>
-          <w:rFonts w:ascii="Palatino Linotype" w:hAnsi="Palatino Linotype"/>
-          <w:b/>
-          <w:bCs/>
-          <w:sz w:val="20"/>
-          <w:szCs w:val="20"/>
-        </w:rPr>
-        <w:t xml:space="preserve">Community Service.  </w:t>
-      </w:r>
-      <w:r>
-        <w:rPr>
-          <w:rFonts w:ascii="Palatino Linotype" w:hAnsi="Palatino Linotype"/>
-          <w:sz w:val="20"/>
-          <w:szCs w:val="20"/>
-        </w:rPr>
-        <w:t xml:space="preserve">Defendant </w:t>
-      </w:r>
-      <w:r>
-        <w:rPr>
-          <w:rFonts w:ascii="Palatino Linotype" w:hAnsi="Palatino Linotype"/>
-          <w:sz w:val="20"/>
-          <w:szCs w:val="20"/>
-        </w:rPr>
-        <w:t xml:space="preserve">shall </w:t>
-      </w:r>
-      <w:r>
-        <w:rPr>
-          <w:rFonts w:ascii="Palatino Linotype" w:hAnsi="Palatino Linotype"/>
-          <w:sz w:val="20"/>
-          <w:szCs w:val="20"/>
-        </w:rPr>
-        <w:t xml:space="preserve">complete </w:t>
-      </w:r>
-      <w:r>
-        <w:rPr>
-          <w:rFonts w:ascii="Palatino Linotype" w:hAnsi="Palatino Linotype"/>
-          <w:sz w:val="20"/>
-          <w:szCs w:val="20"/>
-        </w:rPr>
-        <w:t xml:space="preserve">25</w:t>
-      </w:r>
-      <w:r>
-        <w:rPr>
-          <w:rFonts w:ascii="Palatino Linotype" w:hAnsi="Palatino Linotype"/>
-          <w:sz w:val="20"/>
-          <w:szCs w:val="20"/>
-        </w:rPr>
-        <w:t xml:space="preserve"> hours of community service within </w:t>
-      </w:r>
-      <w:r>
-        <w:rPr>
-          <w:rFonts w:ascii="Palatino Linotype" w:hAnsi="Palatino Linotype"/>
-          <w:sz w:val="20"/>
-          <w:szCs w:val="20"/>
-        </w:rPr>
-        <w:t xml:space="preserve">120</w:t>
-      </w:r>
-      <w:r>
-        <w:rPr>
-          <w:rFonts w:ascii="Palatino Linotype" w:hAnsi="Palatino Linotype"/>
-          <w:sz w:val="20"/>
-          <w:szCs w:val="20"/>
-        </w:rPr>
-        <w:t xml:space="preserve"> days. Defendant shall show proof of completion of all completed hours to the Office of Community Control on or before </w:t>
-      </w:r>
-      <w:r>
-        <w:rPr>
-          <w:rFonts w:ascii="Palatino Linotype" w:hAnsi="Palatino Linotype"/>
-          <w:sz w:val="20"/>
-          <w:szCs w:val="20"/>
-        </w:rPr>
-        <w:t xml:space="preserve">July 16, 2022</w:t>
-      </w:r>
-      <w:r>
-        <w:rPr>
-          <w:rFonts w:ascii="Palatino Linotype" w:hAnsi="Palatino Linotype"/>
-          <w:sz w:val="20"/>
-          <w:szCs w:val="20"/>
-        </w:rPr>
-        <w:t xml:space="preserve">.  </w:t>
-      </w:r>
-      <w:r>
-        <w:rPr>
-          <w:rFonts w:ascii="Palatino Linotype" w:hAnsi="Palatino Linotype"/>
-          <w:sz w:val="20"/>
-          <w:szCs w:val="20"/>
-        </w:rPr>
-        <w:t xml:space="preserve"/>
-      </w:r>
-      <w:r>
-        <w:rPr>
-          <w:rFonts w:ascii="Palatino Linotype" w:hAnsi="Palatino Linotype"/>
-          <w:sz w:val="20"/>
-          <w:szCs w:val="20"/>
-        </w:rPr>
-        <w:t xml:space="preserve"/>
-      </w:r>
-      <w:r>
-        <w:rPr>
-          <w:rFonts w:ascii="Palatino Linotype" w:hAnsi="Palatino Linotype"/>
-          <w:sz w:val="20"/>
-          <w:szCs w:val="20"/>
-        </w:rPr>
-        <w:t xml:space="preserve"/>
-      </w:r>
-      <w:r>
-        <w:rPr>
-          <w:rFonts w:ascii="Palatino Linotype" w:hAnsi="Palatino Linotype"/>
-          <w:sz w:val="20"/>
-          <w:szCs w:val="20"/>
-        </w:rPr>
-        <w:t xml:space="preserve"/>
-        <w:br/>
-        <w:t xml:space="preserve"/>
-      </w:r>
-    </w:p>
-    <w:p>
-      <w:pPr>
-        <w:jc w:val="both"/>
-        <w:rPr>
-          <w:rFonts w:ascii="Palatino Linotype" w:hAnsi="Palatino Linotype"/>
-          <w:sz w:val="20"/>
-          <w:szCs w:val="20"/>
-        </w:rPr>
-      </w:pPr>
-      <w:r>
-        <w:rPr>
-          <w:rFonts w:ascii="Palatino Linotype" w:hAnsi="Palatino Linotype"/>
-          <w:b/>
-          <w:sz w:val="20"/>
-          <w:szCs w:val="20"/>
-        </w:rPr>
-        <w:t xml:space="preserve">License Suspension.</w:t>
-      </w:r>
-      <w:r>
-        <w:rPr>
-          <w:rFonts w:ascii="Palatino Linotype" w:hAnsi="Palatino Linotype"/>
-          <w:b/>
-          <w:sz w:val="20"/>
-          <w:szCs w:val="20"/>
-        </w:rPr>
-        <w:t xml:space="preserve"> </w:t>
-      </w:r>
-      <w:r>
-        <w:rPr>
-          <w:rFonts w:ascii="Palatino Linotype" w:hAnsi="Palatino Linotype"/>
-          <w:b/>
-          <w:sz w:val="20"/>
-          <w:szCs w:val="20"/>
-        </w:rPr>
-        <w:t xml:space="preserve"> </w:t>
-      </w:r>
-      <w:r>
-        <w:rPr>
-          <w:rFonts w:ascii="Palatino Linotype" w:hAnsi="Palatino Linotype"/>
-          <w:sz w:val="20"/>
-          <w:szCs w:val="20"/>
-        </w:rPr>
-        <w:t xml:space="preserve">Defendant’s </w:t>
-      </w:r>
-      <w:r>
-        <w:rPr>
-          <w:rFonts w:ascii="Palatino Linotype" w:hAnsi="Palatino Linotype"/>
-          <w:sz w:val="20"/>
-          <w:szCs w:val="20"/>
-        </w:rPr>
-        <w:t xml:space="preserve">driving</w:t>
-      </w:r>
-      <w:r>
-        <w:rPr>
-          <w:rFonts w:ascii="Palatino Linotype" w:hAnsi="Palatino Linotype"/>
-          <w:sz w:val="20"/>
-          <w:szCs w:val="20"/>
-        </w:rPr>
-        <w:t xml:space="preserve"> license is suspended from April 06, 2022</w:t>
-      </w:r>
-      <w:r>
-        <w:rPr>
-          <w:rFonts w:ascii="Palatino Linotype" w:hAnsi="Palatino Linotype"/>
-          <w:sz w:val="20"/>
-          <w:szCs w:val="20"/>
-        </w:rPr>
-        <w:t xml:space="preserve">,</w:t>
-      </w:r>
-      <w:r>
-        <w:rPr>
-          <w:rFonts w:ascii="Palatino Linotype" w:hAnsi="Palatino Linotype"/>
-          <w:sz w:val="20"/>
-          <w:szCs w:val="20"/>
-        </w:rPr>
-        <w:t xml:space="preserve"> for a term of 18 months. </w:t>
-      </w:r>
-      <w:r>
-        <w:rPr>
-          <w:rFonts w:ascii="Palatino Linotype" w:hAnsi="Palatino Linotype"/>
-          <w:sz w:val="20"/>
-          <w:szCs w:val="20"/>
-        </w:rPr>
-        <w:t xml:space="preserve"/>
-      </w:r>
-      <w:r>
-        <w:rPr>
-          <w:rFonts w:ascii="Palatino Linotype" w:hAnsi="Palatino Linotype"/>
-          <w:sz w:val="20"/>
-          <w:szCs w:val="20"/>
-        </w:rPr>
-        <w:t xml:space="preserve">The </w:t>
-      </w:r>
-      <w:r>
-        <w:rPr>
-          <w:rFonts w:ascii="Palatino Linotype" w:hAnsi="Palatino Linotype"/>
-          <w:sz w:val="20"/>
-          <w:szCs w:val="20"/>
-        </w:rPr>
-        <w:t>D</w:t>
-      </w:r>
-      <w:r>
-        <w:rPr>
-          <w:rFonts w:ascii="Palatino Linotype" w:hAnsi="Palatino Linotype"/>
-          <w:sz w:val="20"/>
-          <w:szCs w:val="20"/>
-        </w:rPr>
-        <w:t xml:space="preserve">efendant is required to complete a remedial driving class before </w:t>
-      </w:r>
-      <w:r>
-        <w:rPr>
-          <w:rFonts w:ascii="Palatino Linotype" w:hAnsi="Palatino Linotype"/>
-          <w:sz w:val="20"/>
-          <w:szCs w:val="20"/>
-        </w:rPr>
-        <w:t xml:space="preserve">the Defendant’s</w:t>
-      </w:r>
-      <w:r>
-        <w:rPr>
-          <w:rFonts w:ascii="Palatino Linotype" w:hAnsi="Palatino Linotype"/>
-          <w:sz w:val="20"/>
-          <w:szCs w:val="20"/>
-        </w:rPr>
-        <w:t xml:space="preserve"> operator’s license may be reinstated.</w:t>
-      </w:r>
-      <w:r>
-        <w:rPr>
-          <w:rFonts w:ascii="Palatino Linotype" w:hAnsi="Palatino Linotype"/>
-          <w:sz w:val="20"/>
-          <w:szCs w:val="20"/>
-        </w:rPr>
-        <w:t xml:space="preserve"/>
-      </w:r>
-      <w:r>
-        <w:rPr>
-          <w:rFonts w:ascii="Palatino Linotype" w:hAnsi="Palatino Linotype"/>
-          <w:sz w:val="20"/>
-          <w:szCs w:val="20"/>
-        </w:rPr>
-        <w:t xml:space="preserve"/>
-        <w:br/>
-        <w:t xml:space="preserve"/>
-      </w:r>
-    </w:p>
-    <w:p>
-      <w:pPr>
-        <w:jc w:val="both"/>
-        <w:rPr>
-          <w:rFonts w:ascii="Palatino Linotype" w:hAnsi="Palatino Linotype"/>
-          <w:sz w:val="20"/>
-          <w:szCs w:val="20"/>
-        </w:rPr>
-      </w:pPr>
-      <w:r>
-        <w:rPr>
-          <w:rFonts w:ascii="Palatino Linotype" w:hAnsi="Palatino Linotype"/>
-          <w:b/>
-          <w:sz w:val="20"/>
-          <w:szCs w:val="20"/>
-        </w:rPr>
-        <w:t xml:space="preserve">Other Conditions.</w:t>
-      </w:r>
-      <w:r>
-        <w:rPr>
-          <w:rFonts w:ascii="Palatino Linotype" w:hAnsi="Palatino Linotype"/>
-          <w:b/>
-          <w:sz w:val="20"/>
-          <w:szCs w:val="20"/>
-        </w:rPr>
-        <w:t xml:space="preserve"> </w:t>
-      </w:r>
-      <w:r>
-        <w:rPr>
-          <w:rFonts w:ascii="Palatino Linotype" w:hAnsi="Palatino Linotype"/>
-          <w:b/>
-          <w:sz w:val="20"/>
-          <w:szCs w:val="20"/>
-        </w:rPr>
-        <w:t xml:space="preserve"> </w:t>
-      </w:r>
-      <w:r>
-        <w:rPr>
-          <w:rFonts w:ascii="Palatino Linotype" w:hAnsi="Palatino Linotype"/>
-          <w:sz w:val="20"/>
-          <w:szCs w:val="20"/>
-        </w:rPr>
-        <w:t xml:space="preserve">asdfadf</w:t>
-      </w:r>
-      <w:r>
-        <w:rPr>
-          <w:rFonts w:ascii="Palatino Linotype" w:hAnsi="Palatino Linotype"/>
-          <w:sz w:val="20"/>
-          <w:szCs w:val="20"/>
-        </w:rPr>
-        <w:t>.</w:t>
       </w:r>
       <w:r>
         <w:rPr>

</xml_diff>

<commit_message>
Added more lengths for ComControl time - set to not editable.
</commit_message>
<xml_diff>
--- a/resources/Saved/21CRB01291_Crim_Traffic Judgment Entry.docx
+++ b/resources/Saved/21CRB01291_Crim_Traffic Judgment Entry.docx
@@ -519,6 +519,14 @@
         </w:rPr>
         <w:t xml:space="preserve"/>
       </w:r>
+      <w:r>
+        <w:rPr>
+          <w:rFonts w:ascii="Palatino Linotype" w:hAnsi="Palatino Linotype"/>
+          <w:sz w:val="20"/>
+          <w:szCs w:val="20"/>
+        </w:rPr>
+        <w:tab/>
+      </w:r>
     </w:p>
     <w:p>
       <w:pPr>
@@ -615,178 +623,7 @@
           <w:sz w:val="20"/>
           <w:szCs w:val="20"/>
         </w:rPr>
-        <w:t xml:space="preserve">Defendant waived right to counsel.</w:t>
-      </w:r>
-      <w:r>
-        <w:rPr>
-          <w:rFonts w:ascii="Palatino Linotype" w:hAnsi="Palatino Linotype"/>
-          <w:bCs/>
-          <w:sz w:val="20"/>
-          <w:szCs w:val="20"/>
-        </w:rPr>
-        <w:t xml:space="preserve"> </w:t>
-      </w:r>
-      <w:r>
-        <w:rPr>
-          <w:rFonts w:ascii="Palatino Linotype" w:hAnsi="Palatino Linotype"/>
-          <w:bCs/>
-          <w:sz w:val="20"/>
-          <w:szCs w:val="20"/>
-        </w:rPr>
-        <w:t xml:space="preserve"/>
-      </w:r>
-      <w:r>
-        <w:rPr>
-          <w:rFonts w:ascii="Palatino Linotype" w:hAnsi="Palatino Linotype"/>
-          <w:bCs/>
-          <w:sz w:val="20"/>
-          <w:szCs w:val="20"/>
-        </w:rPr>
-        <w:t xml:space="preserve"/>
-      </w:r>
-      <w:r>
-        <w:rPr>
-          <w:rFonts w:ascii="Palatino Linotype" w:hAnsi="Palatino Linotype"/>
-          <w:bCs/>
-          <w:sz w:val="20"/>
-          <w:szCs w:val="20"/>
-        </w:rPr>
-        <w:t>Counsel for the State of Ohio made a motion to amend the cha</w:t>
-      </w:r>
-      <w:r>
-        <w:rPr>
-          <w:rFonts w:ascii="Palatino Linotype" w:hAnsi="Palatino Linotype"/>
-          <w:bCs/>
-          <w:sz w:val="20"/>
-          <w:szCs w:val="20"/>
-        </w:rPr>
-        <w:t>rge(s) in the case.</w:t>
-      </w:r>
-      <w:r>
-        <w:rPr>
-          <w:rFonts w:ascii="Palatino Linotype" w:hAnsi="Palatino Linotype"/>
-          <w:bCs/>
-          <w:sz w:val="20"/>
-          <w:szCs w:val="20"/>
-        </w:rPr>
-        <w:t xml:space="preserve"/>
-      </w:r>
-      <w:r>
-        <w:rPr>
-          <w:rFonts w:ascii="Palatino Linotype" w:hAnsi="Palatino Linotype"/>
-          <w:bCs/>
-          <w:sz w:val="20"/>
-          <w:szCs w:val="20"/>
-        </w:rPr>
-        <w:t xml:space="preserve"> The Court found the amendment did not alter the name or identi</w:t>
-      </w:r>
-      <w:r>
-        <w:rPr>
-          <w:rFonts w:ascii="Palatino Linotype" w:hAnsi="Palatino Linotype"/>
-          <w:bCs/>
-          <w:sz w:val="20"/>
-          <w:szCs w:val="20"/>
-        </w:rPr>
-        <w:t>t</w:t>
-      </w:r>
-      <w:r>
-        <w:rPr>
-          <w:rFonts w:ascii="Palatino Linotype" w:hAnsi="Palatino Linotype"/>
-          <w:bCs/>
-          <w:sz w:val="20"/>
-          <w:szCs w:val="20"/>
-        </w:rPr>
-        <w:t xml:space="preserve">y of the offense and the motion is</w:t>
-      </w:r>
-      <w:r>
-        <w:rPr>
-          <w:rFonts w:ascii="Palatino Linotype" w:hAnsi="Palatino Linotype"/>
-          <w:bCs/>
-          <w:sz w:val="20"/>
-          <w:szCs w:val="20"/>
-        </w:rPr>
-        <w:t xml:space="preserve"> Granted.</w:t>
-      </w:r>
-      <w:r>
-        <w:rPr>
-          <w:rFonts w:ascii="Palatino Linotype" w:hAnsi="Palatino Linotype"/>
-          <w:bCs/>
-          <w:sz w:val="20"/>
-          <w:szCs w:val="20"/>
-        </w:rPr>
-        <w:t xml:space="preserve"> </w:t>
-      </w:r>
-      <w:r>
-        <w:rPr>
-          <w:rFonts w:ascii="Palatino Linotype" w:hAnsi="Palatino Linotype"/>
-          <w:bCs/>
-          <w:sz w:val="20"/>
-          <w:szCs w:val="20"/>
-        </w:rPr>
-        <w:t xml:space="preserve">The charge(s) of </w:t>
-      </w:r>
-      <w:r>
-        <w:rPr>
-          <w:rFonts w:ascii="Palatino Linotype" w:hAnsi="Palatino Linotype"/>
-          <w:bCs/>
-          <w:sz w:val="20"/>
-          <w:szCs w:val="20"/>
-        </w:rPr>
-        <w:t xml:space="preserve"/>
-      </w:r>
-      <w:r>
-        <w:rPr>
-          <w:rFonts w:ascii="Palatino Linotype" w:hAnsi="Palatino Linotype"/>
-          <w:bCs/>
-          <w:sz w:val="20"/>
-          <w:szCs w:val="20"/>
-        </w:rPr>
-        <w:t xml:space="preserve"/>
-      </w:r>
-      <w:r>
-        <w:rPr>
-          <w:rFonts w:ascii="Palatino Linotype" w:hAnsi="Palatino Linotype"/>
-          <w:bCs/>
-          <w:sz w:val="20"/>
-          <w:szCs w:val="20"/>
-        </w:rPr>
-        <w:t xml:space="preserve">Criminal Mischief - Victim is Family or Household Member</w:t>
-      </w:r>
-      <w:r>
-        <w:rPr>
-          <w:rFonts w:ascii="Palatino Linotype" w:hAnsi="Palatino Linotype"/>
-          <w:bCs/>
-          <w:sz w:val="20"/>
-          <w:szCs w:val="20"/>
-        </w:rPr>
-        <w:t xml:space="preserve"> </w:t>
-      </w:r>
-      <w:r>
-        <w:rPr>
-          <w:rFonts w:ascii="Palatino Linotype" w:hAnsi="Palatino Linotype"/>
-          <w:bCs/>
-          <w:sz w:val="20"/>
-          <w:szCs w:val="20"/>
-        </w:rPr>
-        <w:t xml:space="preserve">is amended to Criminal Mischief - Victim is Family or Household Member</w:t>
-      </w:r>
-      <w:r>
-        <w:rPr>
-          <w:rFonts w:ascii="Palatino Linotype" w:hAnsi="Palatino Linotype"/>
-          <w:bCs/>
-          <w:sz w:val="20"/>
-          <w:szCs w:val="20"/>
-        </w:rPr>
-        <w:t xml:space="preserve">.</w:t>
-      </w:r>
-      <w:r>
-        <w:rPr>
-          <w:rFonts w:ascii="Palatino Linotype" w:hAnsi="Palatino Linotype"/>
-          <w:bCs/>
-          <w:sz w:val="20"/>
-          <w:szCs w:val="20"/>
-        </w:rPr>
-        <w:t xml:space="preserve"/>
+        <w:t xml:space="preserve">Defendant waived right to counsel. </w:t>
       </w:r>
       <w:r>
         <w:rPr>
@@ -948,9 +785,18 @@
         </w:rPr>
         <w:t xml:space="preserve"/>
       </w:r>
+      <w:r>
+        <w:rPr>
+          <w:rFonts w:ascii="Palatino Linotype" w:hAnsi="Palatino Linotype"/>
+          <w:sz w:val="20"/>
+          <w:szCs w:val="20"/>
+        </w:rPr>
+        <w:t xml:space="preserve"/>
+      </w:r>
     </w:p>
     <w:p>
       <w:pPr>
+        <w:jc w:val="both"/>
         <w:rPr>
           <w:rFonts w:ascii="Palatino Linotype" w:hAnsi="Palatino Linotype"/>
           <w:sz w:val="20"/>
@@ -966,9 +812,8 @@
         <w:tblLook w:val="04A0" w:firstRow="1" w:lastRow="0" w:firstColumn="1" w:lastColumn="0" w:noHBand="0" w:noVBand="1"/>
       </w:tblPr>
       <w:tblGrid>
-        <w:gridCol w:w="2345"/>
-        <w:gridCol w:w="2103"/>
-        <w:gridCol w:w="3833"/>
+        <w:gridCol w:w="4642"/>
+        <w:gridCol w:w="4019"/>
       </w:tblGrid>
       <w:tr>
         <w:trPr>
@@ -976,7 +821,7 @@
         </w:trPr>
         <w:tc>
           <w:tcPr>
-            <w:tcW w:w="1801" w:type="dxa"/>
+            <w:tcW w:w="2182" w:type="dxa"/>
           </w:tcPr>
           <w:p>
             <w:pPr>
@@ -1046,13 +891,19 @@
                 <w:sz w:val="20"/>
                 <w:szCs w:val="20"/>
               </w:rPr>
+              <w:lastRenderedPageBreak/>
               <w:t xml:space="preserve">Permission Req'd To Use Licensed Dock</w:t>
             </w:r>
           </w:p>
         </w:tc>
+      </w:tr>
+      <w:tr>
+        <w:trPr>
+          <w:jc w:val="center"/>
+        </w:trPr>
         <w:tc>
           <w:tcPr>
-            <w:tcW w:w="3289" w:type="dxa"/>
+            <w:tcW w:w="2182" w:type="dxa"/>
           </w:tcPr>
           <w:p>
             <w:pPr>
@@ -1084,50 +935,6 @@
                 <w:sz w:val="20"/>
                 <w:szCs w:val="20"/>
               </w:rPr>
-              <w:t xml:space="preserve">Criminal Mischief - Victim is Family or Household Member - AMENDED to Criminal Mischief - Victim is Family or Household Member</w:t>
-            </w:r>
-          </w:p>
-        </w:tc>
-      </w:tr>
-      <w:tr>
-        <w:trPr>
-          <w:jc w:val="center"/>
-        </w:trPr>
-        <w:tc>
-          <w:tcPr>
-            <w:tcW w:w="1801" w:type="dxa"/>
-          </w:tcPr>
-          <w:p>
-            <w:pPr>
-              <w:tabs>
-                <w:tab w:val="left" w:pos="-1080"/>
-                <w:tab w:val="left" w:pos="-720"/>
-                <w:tab w:val="left" w:pos="0"/>
-                <w:tab w:val="left" w:pos="720"/>
-                <w:tab w:val="left" w:pos="1440"/>
-                <w:tab w:val="left" w:pos="2160"/>
-                <w:tab w:val="left" w:pos="2880"/>
-                <w:tab w:val="left" w:pos="3600"/>
-                <w:tab w:val="left" w:pos="4320"/>
-                <w:tab w:val="left" w:pos="4680"/>
-              </w:tabs>
-              <w:rPr>
-                <w:rFonts w:ascii="Palatino Linotype" w:hAnsi="Palatino Linotype"/>
-                <w:b/>
-                <w:bCs/>
-                <w:sz w:val="20"/>
-                <w:szCs w:val="20"/>
-              </w:rPr>
-            </w:pPr>
-            <w:r>
-              <w:rPr>
-                <w:rFonts w:ascii="Palatino Linotype" w:hAnsi="Palatino Linotype"/>
-                <w:b/>
-                <w:bCs/>
-                <w:sz w:val="20"/>
-                <w:szCs w:val="20"/>
-              </w:rPr>
-              <w:lastRenderedPageBreak/>
               <w:t>Statute/Ord.</w:t>
             </w:r>
           </w:p>
@@ -1170,44 +977,6 @@
             </w:r>
           </w:p>
         </w:tc>
-        <w:tc>
-          <w:tcPr>
-            <w:tcW w:w="3289" w:type="dxa"/>
-          </w:tcPr>
-          <w:p>
-            <w:pPr>
-              <w:tabs>
-                <w:tab w:val="left" w:pos="-1080"/>
-                <w:tab w:val="left" w:pos="-720"/>
-                <w:tab w:val="left" w:pos="0"/>
-                <w:tab w:val="left" w:pos="720"/>
-                <w:tab w:val="left" w:pos="1440"/>
-                <w:tab w:val="left" w:pos="2160"/>
-                <w:tab w:val="left" w:pos="2880"/>
-                <w:tab w:val="left" w:pos="3600"/>
-                <w:tab w:val="left" w:pos="4320"/>
-                <w:tab w:val="left" w:pos="4680"/>
-              </w:tabs>
-              <w:rPr>
-                <w:rFonts w:ascii="Palatino Linotype" w:hAnsi="Palatino Linotype"/>
-                <w:b/>
-                <w:bCs/>
-                <w:sz w:val="20"/>
-                <w:szCs w:val="20"/>
-              </w:rPr>
-            </w:pPr>
-            <w:r>
-              <w:rPr>
-                <w:rFonts w:ascii="Palatino Linotype" w:hAnsi="Palatino Linotype"/>
-                <w:b/>
-                <w:bCs/>
-                <w:sz w:val="20"/>
-                <w:szCs w:val="20"/>
-              </w:rPr>
-              <w:t xml:space="preserve">2909.07**</w:t>
-            </w:r>
-          </w:p>
-        </w:tc>
       </w:tr>
       <w:tr>
         <w:trPr>
@@ -1215,7 +984,7 @@
         </w:trPr>
         <w:tc>
           <w:tcPr>
-            <w:tcW w:w="1801" w:type="dxa"/>
+            <w:tcW w:w="2182" w:type="dxa"/>
           </w:tcPr>
           <w:p>
             <w:pPr>
@@ -1289,44 +1058,6 @@
             </w:r>
           </w:p>
         </w:tc>
-        <w:tc>
-          <w:tcPr>
-            <w:tcW w:w="3289" w:type="dxa"/>
-          </w:tcPr>
-          <w:p>
-            <w:pPr>
-              <w:tabs>
-                <w:tab w:val="left" w:pos="-1080"/>
-                <w:tab w:val="left" w:pos="-720"/>
-                <w:tab w:val="left" w:pos="0"/>
-                <w:tab w:val="left" w:pos="720"/>
-                <w:tab w:val="left" w:pos="1440"/>
-                <w:tab w:val="left" w:pos="2160"/>
-                <w:tab w:val="left" w:pos="2880"/>
-                <w:tab w:val="left" w:pos="3600"/>
-                <w:tab w:val="left" w:pos="4320"/>
-                <w:tab w:val="left" w:pos="4680"/>
-              </w:tabs>
-              <w:rPr>
-                <w:rFonts w:ascii="Palatino Linotype" w:hAnsi="Palatino Linotype"/>
-                <w:b/>
-                <w:bCs/>
-                <w:sz w:val="20"/>
-                <w:szCs w:val="20"/>
-              </w:rPr>
-            </w:pPr>
-            <w:r>
-              <w:rPr>
-                <w:rFonts w:ascii="Palatino Linotype" w:hAnsi="Palatino Linotype"/>
-                <w:b/>
-                <w:bCs/>
-                <w:sz w:val="20"/>
-                <w:szCs w:val="20"/>
-              </w:rPr>
-              <w:t xml:space="preserve">M3</w:t>
-            </w:r>
-          </w:p>
-        </w:tc>
       </w:tr>
       <w:tr>
         <w:trPr>
@@ -1334,7 +1065,7 @@
         </w:trPr>
         <w:tc>
           <w:tcPr>
-            <w:tcW w:w="1801" w:type="dxa"/>
+            <w:tcW w:w="2182" w:type="dxa"/>
           </w:tcPr>
           <w:p>
             <w:pPr>
@@ -1408,44 +1139,6 @@
             </w:r>
           </w:p>
         </w:tc>
-        <w:tc>
-          <w:tcPr>
-            <w:tcW w:w="3289" w:type="dxa"/>
-          </w:tcPr>
-          <w:p>
-            <w:pPr>
-              <w:tabs>
-                <w:tab w:val="left" w:pos="-1080"/>
-                <w:tab w:val="left" w:pos="-720"/>
-                <w:tab w:val="left" w:pos="0"/>
-                <w:tab w:val="left" w:pos="720"/>
-                <w:tab w:val="left" w:pos="1440"/>
-                <w:tab w:val="left" w:pos="2160"/>
-                <w:tab w:val="left" w:pos="2880"/>
-                <w:tab w:val="left" w:pos="3600"/>
-                <w:tab w:val="left" w:pos="4320"/>
-                <w:tab w:val="left" w:pos="4680"/>
-              </w:tabs>
-              <w:rPr>
-                <w:rFonts w:ascii="Palatino Linotype" w:hAnsi="Palatino Linotype"/>
-                <w:b/>
-                <w:bCs/>
-                <w:sz w:val="20"/>
-                <w:szCs w:val="20"/>
-              </w:rPr>
-            </w:pPr>
-            <w:r>
-              <w:rPr>
-                <w:rFonts w:ascii="Palatino Linotype" w:hAnsi="Palatino Linotype"/>
-                <w:b/>
-                <w:bCs/>
-                <w:sz w:val="20"/>
-                <w:szCs w:val="20"/>
-              </w:rPr>
-              <w:t xml:space="preserve">No Contest</w:t>
-            </w:r>
-          </w:p>
-        </w:tc>
       </w:tr>
       <w:tr>
         <w:trPr>
@@ -1453,7 +1146,7 @@
         </w:trPr>
         <w:tc>
           <w:tcPr>
-            <w:tcW w:w="1801" w:type="dxa"/>
+            <w:tcW w:w="2182" w:type="dxa"/>
           </w:tcPr>
           <w:p>
             <w:pPr>
@@ -1527,44 +1220,6 @@
             </w:r>
           </w:p>
         </w:tc>
-        <w:tc>
-          <w:tcPr>
-            <w:tcW w:w="3289" w:type="dxa"/>
-          </w:tcPr>
-          <w:p>
-            <w:pPr>
-              <w:tabs>
-                <w:tab w:val="left" w:pos="-1080"/>
-                <w:tab w:val="left" w:pos="-720"/>
-                <w:tab w:val="left" w:pos="0"/>
-                <w:tab w:val="left" w:pos="720"/>
-                <w:tab w:val="left" w:pos="1440"/>
-                <w:tab w:val="left" w:pos="2160"/>
-                <w:tab w:val="left" w:pos="2880"/>
-                <w:tab w:val="left" w:pos="3600"/>
-                <w:tab w:val="left" w:pos="4320"/>
-                <w:tab w:val="left" w:pos="4680"/>
-              </w:tabs>
-              <w:rPr>
-                <w:rFonts w:ascii="Palatino Linotype" w:hAnsi="Palatino Linotype"/>
-                <w:b/>
-                <w:bCs/>
-                <w:sz w:val="20"/>
-                <w:szCs w:val="20"/>
-              </w:rPr>
-            </w:pPr>
-            <w:r>
-              <w:rPr>
-                <w:rFonts w:ascii="Palatino Linotype" w:hAnsi="Palatino Linotype"/>
-                <w:b/>
-                <w:bCs/>
-                <w:sz w:val="20"/>
-                <w:szCs w:val="20"/>
-              </w:rPr>
-              <w:t xml:space="preserve">Guilty</w:t>
-            </w:r>
-          </w:p>
-        </w:tc>
       </w:tr>
       <w:tr>
         <w:trPr>
@@ -1572,7 +1227,7 @@
         </w:trPr>
         <w:tc>
           <w:tcPr>
-            <w:tcW w:w="1801" w:type="dxa"/>
+            <w:tcW w:w="2182" w:type="dxa"/>
           </w:tcPr>
           <w:p>
             <w:pPr>
@@ -1646,44 +1301,6 @@
             </w:r>
           </w:p>
         </w:tc>
-        <w:tc>
-          <w:tcPr>
-            <w:tcW w:w="3289" w:type="dxa"/>
-          </w:tcPr>
-          <w:p>
-            <w:pPr>
-              <w:tabs>
-                <w:tab w:val="left" w:pos="-1080"/>
-                <w:tab w:val="left" w:pos="-720"/>
-                <w:tab w:val="left" w:pos="0"/>
-                <w:tab w:val="left" w:pos="720"/>
-                <w:tab w:val="left" w:pos="1440"/>
-                <w:tab w:val="left" w:pos="2160"/>
-                <w:tab w:val="left" w:pos="2880"/>
-                <w:tab w:val="left" w:pos="3600"/>
-                <w:tab w:val="left" w:pos="4320"/>
-                <w:tab w:val="left" w:pos="4680"/>
-              </w:tabs>
-              <w:rPr>
-                <w:rFonts w:ascii="Palatino Linotype" w:hAnsi="Palatino Linotype"/>
-                <w:b/>
-                <w:bCs/>
-                <w:sz w:val="20"/>
-                <w:szCs w:val="20"/>
-              </w:rPr>
-            </w:pPr>
-            <w:r>
-              <w:rPr>
-                <w:rFonts w:ascii="Palatino Linotype" w:hAnsi="Palatino Linotype"/>
-                <w:b/>
-                <w:bCs/>
-                <w:sz w:val="20"/>
-                <w:szCs w:val="20"/>
-              </w:rPr>
-              <w:t xml:space="preserve">$ 0</w:t>
-            </w:r>
-          </w:p>
-        </w:tc>
       </w:tr>
       <w:tr>
         <w:trPr>
@@ -1691,7 +1308,7 @@
         </w:trPr>
         <w:tc>
           <w:tcPr>
-            <w:tcW w:w="1801" w:type="dxa"/>
+            <w:tcW w:w="2182" w:type="dxa"/>
           </w:tcPr>
           <w:p>
             <w:pPr>
@@ -1785,6 +1402,49 @@
             </w:r>
           </w:p>
         </w:tc>
+      </w:tr>
+      <w:tr>
+        <w:trPr>
+          <w:jc w:val="center"/>
+        </w:trPr>
+        <w:tc>
+          <w:tcPr>
+            <w:tcW w:w="2182" w:type="dxa"/>
+          </w:tcPr>
+          <w:p>
+            <w:pPr>
+              <w:tabs>
+                <w:tab w:val="left" w:pos="-1080"/>
+                <w:tab w:val="left" w:pos="-720"/>
+                <w:tab w:val="left" w:pos="0"/>
+                <w:tab w:val="left" w:pos="720"/>
+                <w:tab w:val="left" w:pos="1440"/>
+                <w:tab w:val="left" w:pos="2160"/>
+                <w:tab w:val="left" w:pos="2880"/>
+                <w:tab w:val="left" w:pos="3600"/>
+                <w:tab w:val="left" w:pos="4320"/>
+                <w:tab w:val="left" w:pos="4680"/>
+              </w:tabs>
+              <w:rPr>
+                <w:rFonts w:ascii="Palatino Linotype" w:hAnsi="Palatino Linotype"/>
+                <w:b/>
+                <w:bCs/>
+                <w:sz w:val="20"/>
+                <w:szCs w:val="20"/>
+              </w:rPr>
+            </w:pPr>
+            <w:r>
+              <w:rPr>
+                <w:rFonts w:ascii="Palatino Linotype" w:hAnsi="Palatino Linotype"/>
+                <w:b/>
+                <w:bCs/>
+                <w:sz w:val="20"/>
+                <w:szCs w:val="20"/>
+              </w:rPr>
+              <w:t>Jail Days</w:t>
+            </w:r>
+          </w:p>
+        </w:tc>
         <w:tc>
           <w:tcPr>
             <w:tcW w:w="3289" w:type="dxa"/>
@@ -1819,7 +1479,108 @@
                 <w:sz w:val="20"/>
                 <w:szCs w:val="20"/>
               </w:rPr>
-              <w:t xml:space="preserve">$ 0</w:t>
+              <w:t xml:space="preserve">None</w:t>
+            </w:r>
+          </w:p>
+        </w:tc>
+      </w:tr>
+      <w:tr>
+        <w:trPr>
+          <w:jc w:val="center"/>
+        </w:trPr>
+        <w:tc>
+          <w:tcPr>
+            <w:tcW w:w="2182" w:type="dxa"/>
+          </w:tcPr>
+          <w:p>
+            <w:pPr>
+              <w:tabs>
+                <w:tab w:val="left" w:pos="-1080"/>
+                <w:tab w:val="left" w:pos="-720"/>
+                <w:tab w:val="left" w:pos="0"/>
+                <w:tab w:val="left" w:pos="720"/>
+                <w:tab w:val="left" w:pos="1440"/>
+                <w:tab w:val="left" w:pos="2160"/>
+                <w:tab w:val="left" w:pos="2880"/>
+                <w:tab w:val="left" w:pos="3600"/>
+                <w:tab w:val="left" w:pos="4320"/>
+                <w:tab w:val="left" w:pos="4680"/>
+              </w:tabs>
+              <w:rPr>
+                <w:rFonts w:ascii="Palatino Linotype" w:hAnsi="Palatino Linotype"/>
+                <w:b/>
+                <w:bCs/>
+                <w:sz w:val="20"/>
+                <w:szCs w:val="20"/>
+              </w:rPr>
+            </w:pPr>
+            <w:r>
+              <w:rPr>
+                <w:rFonts w:ascii="Palatino Linotype" w:hAnsi="Palatino Linotype"/>
+                <w:b/>
+                <w:bCs/>
+                <w:sz w:val="20"/>
+                <w:szCs w:val="20"/>
+              </w:rPr>
+              <w:t>Jail Days</w:t>
+            </w:r>
+            <w:r>
+              <w:rPr>
+                <w:rFonts w:ascii="Palatino Linotype" w:hAnsi="Palatino Linotype"/>
+                <w:b/>
+                <w:bCs/>
+                <w:sz w:val="20"/>
+                <w:szCs w:val="20"/>
+              </w:rPr>
+              <w:t xml:space="preserve"> </w:t>
+            </w:r>
+            <w:r>
+              <w:rPr>
+                <w:rFonts w:ascii="Palatino Linotype" w:hAnsi="Palatino Linotype"/>
+                <w:b/>
+                <w:bCs/>
+                <w:sz w:val="20"/>
+                <w:szCs w:val="20"/>
+              </w:rPr>
+              <w:t>Suspended</w:t>
+            </w:r>
+          </w:p>
+        </w:tc>
+        <w:tc>
+          <w:tcPr>
+            <w:tcW w:w="3289" w:type="dxa"/>
+          </w:tcPr>
+          <w:p>
+            <w:pPr>
+              <w:tabs>
+                <w:tab w:val="left" w:pos="-1080"/>
+                <w:tab w:val="left" w:pos="-720"/>
+                <w:tab w:val="left" w:pos="0"/>
+                <w:tab w:val="left" w:pos="720"/>
+                <w:tab w:val="left" w:pos="1440"/>
+                <w:tab w:val="left" w:pos="2160"/>
+                <w:tab w:val="left" w:pos="2880"/>
+                <w:tab w:val="left" w:pos="3600"/>
+                <w:tab w:val="left" w:pos="4320"/>
+                <w:tab w:val="left" w:pos="4680"/>
+              </w:tabs>
+              <w:rPr>
+                <w:rFonts w:ascii="Palatino Linotype" w:hAnsi="Palatino Linotype"/>
+                <w:b/>
+                <w:bCs/>
+                <w:sz w:val="20"/>
+                <w:szCs w:val="20"/>
+              </w:rPr>
+            </w:pPr>
+            <w:r>
+              <w:rPr>
+                <w:rFonts w:ascii="Palatino Linotype" w:hAnsi="Palatino Linotype"/>
+                <w:b/>
+                <w:bCs/>
+                <w:sz w:val="20"/>
+                <w:szCs w:val="20"/>
+              </w:rPr>
+              <w:t xml:space="preserve">None</w:t>
             </w:r>
           </w:p>
         </w:tc>
@@ -1827,12 +1588,483 @@
     </w:tbl>
     <w:p>
       <w:pPr>
+        <w:jc w:val="both"/>
+        <w:rPr>
+          <w:rFonts w:ascii="Palatino Linotype" w:hAnsi="Palatino Linotype"/>
+          <w:sz w:val="20"/>
+          <w:szCs w:val="20"/>
+        </w:rPr>
+      </w:pPr>
+      <w:r>
+        <w:rPr>
+          <w:rFonts w:ascii="Palatino Linotype" w:hAnsi="Palatino Linotype"/>
+          <w:sz w:val="20"/>
+          <w:szCs w:val="20"/>
+        </w:rPr>
+        <w:t xml:space="preserve"/>
+      </w:r>
+      <w:r>
+        <w:rPr>
+          <w:rFonts w:ascii="Palatino Linotype" w:hAnsi="Palatino Linotype"/>
+          <w:sz w:val="20"/>
+          <w:szCs w:val="20"/>
+        </w:rPr>
+        <w:t xml:space="preserve"/>
+      </w:r>
+      <w:r>
+        <w:rPr>
+          <w:rFonts w:ascii="Palatino Linotype" w:hAnsi="Palatino Linotype"/>
+          <w:sz w:val="20"/>
+          <w:szCs w:val="20"/>
+        </w:rPr>
+        <w:t xml:space="preserve"/>
+      </w:r>
+      <w:r>
+        <w:rPr>
+          <w:rFonts w:ascii="Palatino Linotype" w:hAnsi="Palatino Linotype"/>
+          <w:sz w:val="20"/>
+          <w:szCs w:val="20"/>
+        </w:rPr>
+        <w:t xml:space="preserve"/>
+      </w:r>
+      <w:r>
+        <w:rPr>
+          <w:rFonts w:ascii="Palatino Linotype" w:hAnsi="Palatino Linotype"/>
+          <w:sz w:val="20"/>
+          <w:szCs w:val="20"/>
+        </w:rPr>
+        <w:t xml:space="preserve"/>
+      </w:r>
+    </w:p>
+    <w:p>
+      <w:pPr>
+        <w:jc w:val="both"/>
+        <w:rPr>
+          <w:rFonts w:ascii="Palatino Linotype" w:hAnsi="Palatino Linotype"/>
+          <w:sz w:val="20"/>
+          <w:szCs w:val="20"/>
+        </w:rPr>
+      </w:pPr>
+      <w:r>
+        <w:rPr>
+          <w:rFonts w:ascii="Palatino Linotype" w:hAnsi="Palatino Linotype"/>
+          <w:b/>
+          <w:bCs/>
+          <w:sz w:val="20"/>
+          <w:szCs w:val="20"/>
+        </w:rPr>
+        <w:t xml:space="preserve">Fines and Costs.  </w:t>
+      </w:r>
+      <w:r>
+        <w:rPr>
+          <w:rFonts w:ascii="Palatino Linotype" w:hAnsi="Palatino Linotype"/>
+          <w:b/>
+          <w:bCs/>
+          <w:sz w:val="20"/>
+          <w:szCs w:val="20"/>
+        </w:rPr>
+        <w:t xml:space="preserve"/>
+      </w:r>
+      <w:r>
+        <w:rPr>
+          <w:rFonts w:ascii="Palatino Linotype" w:hAnsi="Palatino Linotype"/>
+          <w:bCs/>
+          <w:sz w:val="20"/>
+          <w:szCs w:val="20"/>
+          <w:u w:val="single"/>
+        </w:rPr>
+        <w:t xml:space="preserve">Court costs are assessed for the highest degree charge in this</w:t>
+      </w:r>
+      <w:r>
+        <w:rPr>
+          <w:rFonts w:ascii="Palatino Linotype" w:hAnsi="Palatino Linotype"/>
+          <w:bCs/>
+          <w:sz w:val="20"/>
+          <w:szCs w:val="20"/>
+          <w:u w:val="single"/>
+        </w:rPr>
+        <w:t xml:space="preserve"> case</w:t>
+      </w:r>
+      <w:r>
+        <w:rPr>
+          <w:rFonts w:ascii="Palatino Linotype" w:hAnsi="Palatino Linotype"/>
+          <w:bCs/>
+          <w:sz w:val="20"/>
+          <w:szCs w:val="20"/>
+        </w:rPr>
+        <w:t xml:space="preserve">. </w:t>
+      </w:r>
+      <w:r>
+        <w:rPr>
+          <w:rFonts w:ascii="Palatino Linotype" w:hAnsi="Palatino Linotype"/>
+          <w:sz w:val="20"/>
+          <w:szCs w:val="20"/>
+        </w:rPr>
+        <w:t xml:space="preserve"/>
+      </w:r>
+      <w:r>
+        <w:rPr>
+          <w:rFonts w:ascii="Palatino Linotype" w:hAnsi="Palatino Linotype"/>
+          <w:bCs/>
+          <w:sz w:val="20"/>
+          <w:szCs w:val="20"/>
+        </w:rPr>
+        <w:t xml:space="preserve"/>
+      </w:r>
+      <w:r>
+        <w:rPr>
+          <w:rFonts w:ascii="Palatino Linotype" w:hAnsi="Palatino Linotype"/>
+          <w:sz w:val="20"/>
+          <w:szCs w:val="20"/>
+        </w:rPr>
+        <w:t xml:space="preserve"/>
+      </w:r>
+      <w:r>
+        <w:rPr>
+          <w:rFonts w:ascii="Palatino Linotype" w:hAnsi="Palatino Linotype"/>
+          <w:sz w:val="20"/>
+          <w:szCs w:val="20"/>
+        </w:rPr>
+        <w:t xml:space="preserve">Having</w:t>
+      </w:r>
+      <w:r>
+        <w:rPr>
+          <w:rFonts w:ascii="Palatino Linotype" w:hAnsi="Palatino Linotype"/>
+          <w:sz w:val="20"/>
+          <w:szCs w:val="20"/>
+        </w:rPr>
+        <w:t xml:space="preserve"> been informed of the fines </w:t>
+      </w:r>
+      <w:r>
+        <w:rPr>
+          <w:rFonts w:ascii="Palatino Linotype" w:hAnsi="Palatino Linotype"/>
+          <w:b/>
+          <w:bCs/>
+          <w:sz w:val="20"/>
+          <w:szCs w:val="20"/>
+        </w:rPr>
+        <w:t xml:space="preserve"/>
+      </w:r>
+      <w:r>
+        <w:rPr>
+          <w:rFonts w:ascii="Palatino Linotype" w:hAnsi="Palatino Linotype"/>
+          <w:sz w:val="20"/>
+          <w:szCs w:val="20"/>
+        </w:rPr>
+        <w:t xml:space="preserve">and costs</w:t>
+      </w:r>
+      <w:r>
+        <w:rPr>
+          <w:rFonts w:ascii="Palatino Linotype" w:hAnsi="Palatino Linotype"/>
+          <w:sz w:val="20"/>
+          <w:szCs w:val="20"/>
+        </w:rPr>
+        <w:t xml:space="preserve"> </w:t>
+      </w:r>
+      <w:r>
+        <w:rPr>
+          <w:rFonts w:ascii="Palatino Linotype" w:hAnsi="Palatino Linotype"/>
+          <w:sz w:val="20"/>
+          <w:szCs w:val="20"/>
+        </w:rPr>
+        <w:t xml:space="preserve">owed, Defendant expressed an ability to pay </w:t>
+      </w:r>
+      <w:r>
+        <w:rPr>
+          <w:rFonts w:ascii="Palatino Linotype" w:hAnsi="Palatino Linotype"/>
+          <w:b/>
+          <w:bCs/>
+          <w:sz w:val="20"/>
+          <w:szCs w:val="20"/>
+        </w:rPr>
+        <w:t xml:space="preserve">forthwith</w:t>
+      </w:r>
+      <w:r>
+        <w:rPr>
+          <w:rFonts w:ascii="Palatino Linotype" w:hAnsi="Palatino Linotype"/>
+          <w:sz w:val="20"/>
+          <w:szCs w:val="20"/>
+        </w:rPr>
+        <w:t xml:space="preserve">. </w:t>
+      </w:r>
+      <w:bookmarkStart w:id="0" w:name="_Hlk94196527"/>
+      <w:r>
+        <w:rPr>
+          <w:rFonts w:ascii="Palatino Linotype" w:hAnsi="Palatino Linotype"/>
+          <w:sz w:val="20"/>
+          <w:szCs w:val="20"/>
+        </w:rPr>
+        <w:t xml:space="preserve">Absent further order, the Court finds Defendant is able and shall pay</w:t>
+      </w:r>
+      <w:r>
+        <w:rPr>
+          <w:rFonts w:ascii="Palatino Linotype" w:hAnsi="Palatino Linotype"/>
+          <w:sz w:val="20"/>
+          <w:szCs w:val="20"/>
+        </w:rPr>
+        <w:t xml:space="preserve"> the fines </w:t>
+      </w:r>
+      <w:r>
+        <w:rPr>
+          <w:rFonts w:ascii="Palatino Linotype" w:hAnsi="Palatino Linotype"/>
+          <w:b/>
+          <w:bCs/>
+          <w:sz w:val="20"/>
+          <w:szCs w:val="20"/>
+        </w:rPr>
+        <w:t xml:space="preserve"/>
+      </w:r>
+      <w:r>
+        <w:rPr>
+          <w:rFonts w:ascii="Palatino Linotype" w:hAnsi="Palatino Linotype"/>
+          <w:sz w:val="20"/>
+          <w:szCs w:val="20"/>
+        </w:rPr>
+        <w:t xml:space="preserve">and costs</w:t>
+      </w:r>
+      <w:r>
+        <w:rPr>
+          <w:rFonts w:ascii="Palatino Linotype" w:hAnsi="Palatino Linotype"/>
+          <w:sz w:val="20"/>
+          <w:szCs w:val="20"/>
+        </w:rPr>
+        <w:t xml:space="preserve"> </w:t>
+      </w:r>
+      <w:r>
+        <w:rPr>
+          <w:rFonts w:ascii="Palatino Linotype" w:hAnsi="Palatino Linotype"/>
+          <w:sz w:val="20"/>
+          <w:szCs w:val="20"/>
+        </w:rPr>
+        <w:t xml:space="preserve">in full by </w:t>
+      </w:r>
+      <w:bookmarkEnd w:id="0"/>
+      <w:r>
+        <w:rPr>
+          <w:rFonts w:ascii="Palatino Linotype" w:hAnsi="Palatino Linotype"/>
+          <w:b/>
+          <w:bCs/>
+          <w:sz w:val="20"/>
+          <w:szCs w:val="20"/>
+        </w:rPr>
+        <w:t xml:space="preserve">March 19, 2022</w:t>
+      </w:r>
+      <w:r>
+        <w:rPr>
+          <w:rFonts w:ascii="Palatino Linotype" w:hAnsi="Palatino Linotype"/>
+          <w:sz w:val="20"/>
+          <w:szCs w:val="20"/>
+        </w:rPr>
+        <w:t xml:space="preserve">.</w:t>
+      </w:r>
+      <w:r>
+        <w:rPr>
+          <w:rFonts w:ascii="Palatino Linotype" w:hAnsi="Palatino Linotype"/>
+          <w:sz w:val="20"/>
+          <w:szCs w:val="20"/>
+        </w:rPr>
+        <w:t xml:space="preserve"> </w:t>
+      </w:r>
+      <w:r>
+        <w:rPr>
+          <w:rFonts w:ascii="Palatino Linotype" w:hAnsi="Palatino Linotype"/>
+          <w:sz w:val="20"/>
+          <w:szCs w:val="20"/>
+        </w:rPr>
+        <w:t xml:space="preserve"/>
+      </w:r>
+      <w:r>
+        <w:rPr>
+          <w:rFonts w:ascii="Palatino Linotype" w:hAnsi="Palatino Linotype"/>
+          <w:sz w:val="20"/>
+          <w:szCs w:val="20"/>
+        </w:rPr>
+        <w:t xml:space="preserve"/>
+      </w:r>
+      <w:r>
+        <w:rPr>
+          <w:rFonts w:ascii="Palatino Linotype" w:hAnsi="Palatino Linotype"/>
+          <w:sz w:val="20"/>
+          <w:szCs w:val="20"/>
+        </w:rPr>
+        <w:t xml:space="preserve"/>
+      </w:r>
+      <w:r>
+        <w:rPr>
+          <w:rFonts w:ascii="Palatino Linotype" w:hAnsi="Palatino Linotype"/>
+          <w:sz w:val="20"/>
+          <w:szCs w:val="20"/>
+        </w:rPr>
+        <w:t xml:space="preserve"/>
+      </w:r>
+      <w:r>
+        <w:rPr>
+          <w:rFonts w:ascii="Palatino Linotype" w:hAnsi="Palatino Linotype"/>
+          <w:sz w:val="20"/>
+          <w:szCs w:val="20"/>
+        </w:rPr>
+        <w:t xml:space="preserve"/>
+      </w:r>
+      <w:r>
+        <w:rPr>
+          <w:rFonts w:ascii="Palatino Linotype" w:hAnsi="Palatino Linotype"/>
+          <w:sz w:val="20"/>
+          <w:szCs w:val="20"/>
+        </w:rPr>
+        <w:t xml:space="preserve"/>
+      </w:r>
+      <w:r>
+        <w:rPr>
+          <w:rFonts w:ascii="Palatino Linotype" w:hAnsi="Palatino Linotype"/>
+          <w:sz w:val="20"/>
+          <w:szCs w:val="20"/>
+        </w:rPr>
+        <w:t xml:space="preserve"/>
+      </w:r>
+      <w:r>
+        <w:rPr>
+          <w:rFonts w:ascii="Palatino Linotype" w:hAnsi="Palatino Linotype"/>
+          <w:sz w:val="20"/>
+          <w:szCs w:val="20"/>
+        </w:rPr>
+        <w:t xml:space="preserve"/>
+      </w:r>
+      <w:r>
+        <w:rPr>
+          <w:rFonts w:ascii="Palatino Linotype" w:hAnsi="Palatino Linotype"/>
+          <w:sz w:val="20"/>
+          <w:szCs w:val="20"/>
+        </w:rPr>
+        <w:t xml:space="preserve"/>
+      </w:r>
+      <w:r>
+        <w:rPr>
+          <w:rFonts w:ascii="Palatino Linotype" w:hAnsi="Palatino Linotype"/>
+          <w:sz w:val="20"/>
+          <w:szCs w:val="20"/>
+        </w:rPr>
+        <w:t xml:space="preserve"/>
+        <w:br/>
+        <w:t xml:space="preserve"/>
+      </w:r>
+    </w:p>
+    <w:p>
+      <w:pPr>
+        <w:jc w:val="both"/>
+        <w:rPr>
+          <w:rFonts w:ascii="Palatino Linotype" w:hAnsi="Palatino Linotype"/>
+          <w:b/>
+          <w:sz w:val="20"/>
+          <w:szCs w:val="20"/>
+        </w:rPr>
+      </w:pPr>
+      <w:r>
+        <w:rPr>
+          <w:rFonts w:ascii="Palatino Linotype" w:hAnsi="Palatino Linotype"/>
+          <w:b/>
+          <w:sz w:val="20"/>
+          <w:szCs w:val="20"/>
+        </w:rPr>
+        <w:t>Community Control</w:t>
+      </w:r>
+      <w:r>
+        <w:rPr>
+          <w:rFonts w:ascii="Palatino Linotype" w:hAnsi="Palatino Linotype"/>
+          <w:b/>
+          <w:sz w:val="20"/>
+          <w:szCs w:val="20"/>
+        </w:rPr>
+        <w:t xml:space="preserve">.</w:t>
+      </w:r>
+      <w:r>
+        <w:rPr>
+          <w:rFonts w:ascii="Palatino Linotype" w:hAnsi="Palatino Linotype"/>
+          <w:b/>
+          <w:sz w:val="20"/>
+          <w:szCs w:val="20"/>
+        </w:rPr>
+        <w:t xml:space="preserve">  </w:t>
+      </w:r>
+      <w:r>
+        <w:rPr>
+          <w:rFonts w:ascii="Palatino Linotype" w:hAnsi="Palatino Linotype"/>
+          <w:sz w:val="20"/>
+          <w:szCs w:val="20"/>
+        </w:rPr>
+        <w:t xml:space="preserve">For a period of </w:t>
+      </w:r>
+      <w:r>
+        <w:rPr>
+          <w:rFonts w:ascii="Palatino Linotype" w:hAnsi="Palatino Linotype"/>
+          <w:b/>
+          <w:sz w:val="20"/>
+          <w:szCs w:val="20"/>
+          <w:u w:val="single"/>
+        </w:rPr>
+        <w:t xml:space="preserve">3 years</w:t>
+      </w:r>
+      <w:r>
+        <w:rPr>
+          <w:rFonts w:ascii="Palatino Linotype" w:hAnsi="Palatino Linotype"/>
+          <w:sz w:val="20"/>
+          <w:szCs w:val="20"/>
+        </w:rPr>
+        <w:t xml:space="preserve">, Defendant shall be under </w:t>
+      </w:r>
+      <w:r>
+        <w:rPr>
+          <w:rFonts w:ascii="Palatino Linotype" w:hAnsi="Palatino Linotype"/>
+          <w:b/>
+          <w:sz w:val="20"/>
+          <w:szCs w:val="20"/>
+          <w:u w:val="single"/>
+        </w:rPr>
+        <w:t xml:space="preserve">basic</w:t>
+      </w:r>
+      <w:r>
+        <w:rPr>
+          <w:rFonts w:ascii="Palatino Linotype" w:hAnsi="Palatino Linotype"/>
+          <w:b/>
+          <w:sz w:val="20"/>
+          <w:szCs w:val="20"/>
+          <w:u w:val="single"/>
+        </w:rPr>
+        <w:t xml:space="preserve"> </w:t>
+      </w:r>
+      <w:r>
+        <w:rPr>
+          <w:rFonts w:ascii="Palatino Linotype" w:hAnsi="Palatino Linotype"/>
+          <w:b/>
+          <w:sz w:val="20"/>
+          <w:szCs w:val="20"/>
+          <w:u w:val="single"/>
+        </w:rPr>
+        <w:t>supervision</w:t>
+      </w:r>
+      <w:r>
+        <w:rPr>
+          <w:rFonts w:ascii="Palatino Linotype" w:hAnsi="Palatino Linotype"/>
+          <w:sz w:val="20"/>
+          <w:szCs w:val="20"/>
+        </w:rPr>
+        <w:t xml:space="preserve"> </w:t>
+      </w:r>
+      <w:r>
+        <w:rPr>
+          <w:rFonts w:ascii="Palatino Linotype" w:hAnsi="Palatino Linotype"/>
+          <w:sz w:val="20"/>
+          <w:szCs w:val="20"/>
+        </w:rPr>
+        <w:t>with the Office of Community Control.  The Court advised Defendant that as a result of any failure to comply with the terms of community control, the Court may impose a longer term of community control up to a total of 5 years; impose a definite jail term to include any days stayed or otherwise authorized by law; and/or otherwise modify the terms of community control set forth below.</w:t>
+      </w:r>
+    </w:p>
+    <w:p>
+      <w:pPr>
         <w:spacing w:line="276" w:lineRule="auto"/>
         <w:jc w:val="both"/>
         <w:rPr>
           <w:rFonts w:ascii="Palatino Linotype" w:hAnsi="Palatino Linotype"/>
           <w:b/>
-          <w:bCs/>
           <w:sz w:val="20"/>
           <w:szCs w:val="20"/>
         </w:rPr>
@@ -1850,14 +2082,213 @@
       <w:r>
         <w:rPr>
           <w:rFonts w:ascii="Palatino Linotype" w:hAnsi="Palatino Linotype"/>
+          <w:sz w:val="20"/>
+          <w:szCs w:val="20"/>
+        </w:rPr>
+        <w:t xml:space="preserve">While subject to </w:t>
+      </w:r>
+      <w:r>
+        <w:rPr>
+          <w:rFonts w:ascii="Palatino Linotype" w:hAnsi="Palatino Linotype"/>
+          <w:sz w:val="20"/>
+          <w:szCs w:val="20"/>
+        </w:rPr>
+        <w:t xml:space="preserve">community control, Defendant shall: </w:t>
+      </w:r>
+    </w:p>
+    <w:p>
+      <w:pPr>
+        <w:jc w:val="both"/>
+        <w:rPr>
+          <w:rFonts w:ascii="Palatino Linotype" w:hAnsi="Palatino Linotype"/>
+          <w:sz w:val="20"/>
+          <w:szCs w:val="20"/>
+        </w:rPr>
+      </w:pPr>
+    </w:p>
+    <w:p>
+      <w:pPr>
+        <w:ind w:firstLine="419"/>
+        <w:jc w:val="both"/>
+        <w:rPr>
+          <w:rFonts w:ascii="Palatino Linotype" w:hAnsi="Palatino Linotype"/>
+          <w:sz w:val="20"/>
+          <w:szCs w:val="20"/>
+          <w:u w:val="single"/>
+        </w:rPr>
+      </w:pPr>
+      <w:r>
+        <w:rPr>
+          <w:rFonts w:ascii="Palatino Linotype" w:hAnsi="Palatino Linotype"/>
+          <w:sz w:val="20"/>
+          <w:szCs w:val="20"/>
+          <w:u w:val="single"/>
+        </w:rPr>
+        <w:t>General Terms</w:t>
+      </w:r>
+    </w:p>
+    <w:p>
+      <w:pPr>
+        <w:pStyle w:val="ListParagraph"/>
+        <w:widowControl/>
+        <w:numPr>
+          <w:ilvl w:val="0"/>
+          <w:numId w:val="2"/>
+        </w:numPr>
+        <w:autoSpaceDE/>
+        <w:autoSpaceDN/>
+        <w:adjustRightInd/>
+        <w:jc w:val="both"/>
+        <w:rPr>
+          <w:rFonts w:ascii="Palatino Linotype" w:hAnsi="Palatino Linotype"/>
+          <w:sz w:val="20"/>
+          <w:szCs w:val="20"/>
+        </w:rPr>
+      </w:pPr>
+      <w:r>
+        <w:rPr>
+          <w:rFonts w:ascii="Palatino Linotype" w:hAnsi="Palatino Linotype"/>
+          <w:sz w:val="20"/>
+          <w:szCs w:val="20"/>
+        </w:rPr>
+        <w:t>Report forthwith to the Office of Community Control.</w:t>
+      </w:r>
+    </w:p>
+    <w:p>
+      <w:pPr>
+        <w:pStyle w:val="ListParagraph"/>
+        <w:widowControl/>
+        <w:numPr>
+          <w:ilvl w:val="0"/>
+          <w:numId w:val="2"/>
+        </w:numPr>
+        <w:autoSpaceDE/>
+        <w:autoSpaceDN/>
+        <w:adjustRightInd/>
+        <w:jc w:val="both"/>
+        <w:rPr>
+          <w:rFonts w:ascii="Palatino Linotype" w:hAnsi="Palatino Linotype"/>
+          <w:sz w:val="20"/>
+          <w:szCs w:val="20"/>
+        </w:rPr>
+      </w:pPr>
+      <w:r>
+        <w:rPr>
+          <w:rFonts w:ascii="Palatino Linotype" w:hAnsi="Palatino Linotype"/>
+          <w:sz w:val="20"/>
+          <w:szCs w:val="20"/>
+        </w:rPr>
+        <w:t>Abide by the law, comply with the community control</w:t>
+      </w:r>
+      <w:r>
+        <w:rPr>
+          <w:rFonts w:ascii="Palatino Linotype" w:hAnsi="Palatino Linotype"/>
+          <w:sz w:val="20"/>
+          <w:szCs w:val="20"/>
+        </w:rPr>
+        <w:t xml:space="preserve"> terms set by the Office of Community Control</w:t>
+      </w:r>
+      <w:r>
+        <w:rPr>
+          <w:rFonts w:ascii="Palatino Linotype" w:hAnsi="Palatino Linotype"/>
+          <w:sz w:val="20"/>
+          <w:szCs w:val="20"/>
+        </w:rPr>
+        <w:t xml:space="preserve">, and not leave the state without the permission of the Court and/or </w:t>
+      </w:r>
+      <w:r>
+        <w:rPr>
+          <w:rFonts w:ascii="Palatino Linotype" w:hAnsi="Palatino Linotype"/>
+          <w:sz w:val="20"/>
+          <w:szCs w:val="20"/>
+        </w:rPr>
+        <w:t>the Office of Community Control</w:t>
+      </w:r>
+      <w:r>
+        <w:rPr>
+          <w:rFonts w:ascii="Palatino Linotype" w:hAnsi="Palatino Linotype"/>
+          <w:sz w:val="20"/>
+          <w:szCs w:val="20"/>
+        </w:rPr>
+        <w:t>.</w:t>
+      </w:r>
+    </w:p>
+    <w:p>
+      <w:pPr>
+        <w:pStyle w:val="ListParagraph"/>
+        <w:widowControl/>
+        <w:numPr>
+          <w:ilvl w:val="0"/>
+          <w:numId w:val="2"/>
+        </w:numPr>
+        <w:autoSpaceDE/>
+        <w:autoSpaceDN/>
+        <w:adjustRightInd/>
+        <w:jc w:val="both"/>
+        <w:rPr>
+          <w:rFonts w:ascii="Palatino Linotype" w:hAnsi="Palatino Linotype"/>
+          <w:sz w:val="20"/>
+          <w:szCs w:val="20"/>
+        </w:rPr>
+      </w:pPr>
+      <w:r>
+        <w:rPr>
+          <w:rFonts w:ascii="Palatino Linotype" w:hAnsi="Palatino Linotype"/>
+          <w:sz w:val="20"/>
+          <w:szCs w:val="20"/>
+        </w:rPr>
+        <w:t xml:space="preserve">Pay probation fees monthly.  </w:t>
+      </w:r>
+    </w:p>
+    <w:p>
+      <w:pPr>
+        <w:pStyle w:val="ListParagraph"/>
+        <w:widowControl/>
+        <w:numPr>
+          <w:ilvl w:val="0"/>
+          <w:numId w:val="2"/>
+        </w:numPr>
+        <w:autoSpaceDE/>
+        <w:autoSpaceDN/>
+        <w:adjustRightInd/>
+        <w:jc w:val="both"/>
+        <w:rPr>
+          <w:rFonts w:ascii="Palatino Linotype" w:hAnsi="Palatino Linotype"/>
           <w:b/>
           <w:bCs/>
           <w:sz w:val="20"/>
           <w:szCs w:val="20"/>
         </w:rPr>
-        <w:t xml:space="preserve">Fines and Costs.  </w:t>
-      </w:r>
-      <w:r>
+      </w:pPr>
+      <w:r>
+        <w:rPr>
+          <w:rFonts w:ascii="Palatino Linotype" w:hAnsi="Palatino Linotype"/>
+          <w:sz w:val="20"/>
+          <w:szCs w:val="20"/>
+        </w:rPr>
+        <w:t>Make all reasonable effort to obtain and maintain employment.  Defendant shall report any change in employment status immediately.</w:t>
+      </w:r>
+      <w:r>
+        <w:rPr>
+          <w:rFonts w:ascii="Palatino Linotype" w:hAnsi="Palatino Linotype"/>
+          <w:sz w:val="20"/>
+          <w:szCs w:val="20"/>
+        </w:rPr>
+        <w:t xml:space="preserve"> </w:t>
+      </w:r>
+    </w:p>
+    <w:p>
+      <w:pPr>
+        <w:pStyle w:val="ListParagraph"/>
+        <w:widowControl/>
+        <w:numPr>
+          <w:ilvl w:val="0"/>
+          <w:numId w:val="2"/>
+        </w:numPr>
+        <w:autoSpaceDE/>
+        <w:autoSpaceDN/>
+        <w:adjustRightInd/>
+        <w:jc w:val="both"/>
         <w:rPr>
           <w:rFonts w:ascii="Palatino Linotype" w:hAnsi="Palatino Linotype"/>
           <w:b/>
@@ -1865,54 +2296,28 @@
           <w:sz w:val="20"/>
           <w:szCs w:val="20"/>
         </w:rPr>
-        <w:t xml:space="preserve"/>
-      </w:r>
-      <w:r>
-        <w:rPr>
-          <w:rFonts w:ascii="Palatino Linotype" w:hAnsi="Palatino Linotype"/>
-          <w:bCs/>
-          <w:sz w:val="20"/>
-          <w:szCs w:val="20"/>
-          <w:u w:val="single"/>
-        </w:rPr>
-        <w:t>Court costs are assessed for the highest degree charge in this</w:t>
-      </w:r>
-      <w:r>
-        <w:rPr>
-          <w:rFonts w:ascii="Palatino Linotype" w:hAnsi="Palatino Linotype"/>
-          <w:bCs/>
-          <w:sz w:val="20"/>
-          <w:szCs w:val="20"/>
-          <w:u w:val="single"/>
-        </w:rPr>
-        <w:t xml:space="preserve"> case</w:t>
-      </w:r>
-      <w:r>
-        <w:rPr>
-          <w:rFonts w:ascii="Palatino Linotype" w:hAnsi="Palatino Linotype"/>
-          <w:bCs/>
-          <w:sz w:val="20"/>
-          <w:szCs w:val="20"/>
-        </w:rPr>
-        <w:t xml:space="preserve">. </w:t>
-      </w:r>
-      <w:r>
-        <w:rPr>
-          <w:rFonts w:ascii="Palatino Linotype" w:hAnsi="Palatino Linotype"/>
-          <w:sz w:val="20"/>
-          <w:szCs w:val="20"/>
-        </w:rPr>
-        <w:t xml:space="preserve">Having</w:t>
-      </w:r>
-      <w:r>
-        <w:rPr>
-          <w:rFonts w:ascii="Palatino Linotype" w:hAnsi="Palatino Linotype"/>
-          <w:sz w:val="20"/>
-          <w:szCs w:val="20"/>
-        </w:rPr>
-        <w:t xml:space="preserve"> been informed of the fines </w:t>
-      </w:r>
-      <w:r>
+      </w:pPr>
+      <w:r>
+        <w:rPr>
+          <w:rFonts w:ascii="Palatino Linotype" w:hAnsi="Palatino Linotype"/>
+          <w:sz w:val="20"/>
+          <w:szCs w:val="20"/>
+        </w:rPr>
+        <w:t>Submit to alcohol/drug testing at the request of community control or any other law enforcement officer.</w:t>
+      </w:r>
+    </w:p>
+    <w:p>
+      <w:pPr>
+        <w:pStyle w:val="ListParagraph"/>
+        <w:widowControl/>
+        <w:numPr>
+          <w:ilvl w:val="0"/>
+          <w:numId w:val="2"/>
+        </w:numPr>
+        <w:autoSpaceDE/>
+        <w:autoSpaceDN/>
+        <w:adjustRightInd/>
+        <w:jc w:val="both"/>
         <w:rPr>
           <w:rFonts w:ascii="Palatino Linotype" w:hAnsi="Palatino Linotype"/>
           <w:b/>
@@ -1920,33 +2325,24 @@
           <w:sz w:val="20"/>
           <w:szCs w:val="20"/>
         </w:rPr>
-        <w:t xml:space="preserve"/>
-      </w:r>
-      <w:r>
-        <w:rPr>
-          <w:rFonts w:ascii="Palatino Linotype" w:hAnsi="Palatino Linotype"/>
-          <w:sz w:val="20"/>
-          <w:szCs w:val="20"/>
-        </w:rPr>
-        <w:t xml:space="preserve">and costs</w:t>
-      </w:r>
-      <w:r>
-        <w:rPr>
-          <w:rFonts w:ascii="Palatino Linotype" w:hAnsi="Palatino Linotype"/>
-          <w:sz w:val="20"/>
-          <w:szCs w:val="20"/>
-        </w:rPr>
-        <w:t xml:space="preserve"> </w:t>
-      </w:r>
-      <w:r>
-        <w:rPr>
-          <w:rFonts w:ascii="Palatino Linotype" w:hAnsi="Palatino Linotype"/>
-          <w:sz w:val="20"/>
-          <w:szCs w:val="20"/>
-        </w:rPr>
-        <w:t xml:space="preserve">owed, Defendant expressed an ability to pay </w:t>
-      </w:r>
-      <w:r>
+      </w:pPr>
+      <w:r>
+        <w:rPr>
+          <w:rFonts w:ascii="Palatino Linotype" w:hAnsi="Palatino Linotype"/>
+          <w:sz w:val="20"/>
+          <w:szCs w:val="20"/>
+        </w:rPr>
+        <w:t>Not possess/consume/purchase any alcoholic beverages or drugs of abuse.</w:t>
+      </w:r>
+    </w:p>
+    <w:p>
+      <w:pPr>
+        <w:widowControl/>
+        <w:autoSpaceDE/>
+        <w:autoSpaceDN/>
+        <w:adjustRightInd/>
+        <w:ind w:left="419"/>
+        <w:jc w:val="both"/>
         <w:rPr>
           <w:rFonts w:ascii="Palatino Linotype" w:hAnsi="Palatino Linotype"/>
           <w:b/>
@@ -1954,40 +2350,39 @@
           <w:sz w:val="20"/>
           <w:szCs w:val="20"/>
         </w:rPr>
-        <w:t xml:space="preserve">forthwith</w:t>
-      </w:r>
-      <w:r>
-        <w:rPr>
-          <w:rFonts w:ascii="Palatino Linotype" w:hAnsi="Palatino Linotype"/>
-          <w:sz w:val="20"/>
-          <w:szCs w:val="20"/>
-        </w:rPr>
-        <w:t xml:space="preserve">. </w:t>
-      </w:r>
-      <w:bookmarkStart w:id="0" w:name="_Hlk94196527"/>
-      <w:r>
-        <w:rPr>
-          <w:rFonts w:ascii="Palatino Linotype" w:hAnsi="Palatino Linotype"/>
-          <w:sz w:val="20"/>
-          <w:szCs w:val="20"/>
-        </w:rPr>
-        <w:t xml:space="preserve">Absent further order, the Court finds Defendant is able and shall pay</w:t>
-      </w:r>
-      <w:r>
-        <w:rPr>
-          <w:rFonts w:ascii="Palatino Linotype" w:hAnsi="Palatino Linotype"/>
-          <w:sz w:val="20"/>
-          <w:szCs w:val="20"/>
-        </w:rPr>
-        <w:t xml:space="preserve"> the fines </w:t>
-      </w:r>
-      <w:r>
-        <w:rPr>
-          <w:rFonts w:ascii="Palatino Linotype" w:hAnsi="Palatino Linotype"/>
-          <w:b/>
+      </w:pPr>
+    </w:p>
+    <w:p>
+      <w:pPr>
+        <w:widowControl/>
+        <w:autoSpaceDE/>
+        <w:autoSpaceDN/>
+        <w:adjustRightInd/>
+        <w:ind w:left="419"/>
+        <w:jc w:val="both"/>
+        <w:rPr>
+          <w:rFonts w:ascii="Palatino Linotype" w:hAnsi="Palatino Linotype"/>
           <w:bCs/>
           <w:sz w:val="20"/>
           <w:szCs w:val="20"/>
+          <w:u w:val="single"/>
+        </w:rPr>
+      </w:pPr>
+      <w:r>
+        <w:rPr>
+          <w:rFonts w:ascii="Palatino Linotype" w:hAnsi="Palatino Linotype"/>
+          <w:bCs/>
+          <w:sz w:val="20"/>
+          <w:szCs w:val="20"/>
+          <w:u w:val="single"/>
+        </w:rPr>
+        <w:t>Additional Terms</w:t>
+      </w:r>
+      <w:r>
+        <w:rPr>
+          <w:rFonts w:ascii="Palatino Linotype" w:hAnsi="Palatino Linotype"/>
+          <w:sz w:val="20"/>
+          <w:szCs w:val="20"/>
         </w:rPr>
         <w:t xml:space="preserve"/>
       </w:r>
@@ -1997,7 +2392,43 @@
           <w:sz w:val="20"/>
           <w:szCs w:val="20"/>
         </w:rPr>
-        <w:t xml:space="preserve">and costs</w:t>
+        <w:t xml:space="preserve"/>
+      </w:r>
+      <w:r>
+        <w:rPr>
+          <w:rFonts w:ascii="Palatino Linotype" w:hAnsi="Palatino Linotype"/>
+          <w:sz w:val="20"/>
+          <w:szCs w:val="20"/>
+        </w:rPr>
+        <w:t xml:space="preserve">  </w:t>
+      </w:r>
+    </w:p>
+    <w:p>
+      <w:pPr>
+        <w:pStyle w:val="ListParagraph"/>
+        <w:widowControl/>
+        <w:numPr>
+          <w:ilvl w:val="0"/>
+          <w:numId w:val="2"/>
+        </w:numPr>
+        <w:autoSpaceDE/>
+        <w:autoSpaceDN/>
+        <w:adjustRightInd/>
+        <w:jc w:val="both"/>
+        <w:rPr>
+          <w:rFonts w:ascii="Palatino Linotype" w:hAnsi="Palatino Linotype"/>
+          <w:sz w:val="20"/>
+          <w:szCs w:val="20"/>
+        </w:rPr>
+      </w:pPr>
+      <w:r>
+        <w:rPr>
+          <w:rFonts w:ascii="Palatino Linotype" w:hAnsi="Palatino Linotype"/>
+          <w:bCs/>
+          <w:sz w:val="20"/>
+          <w:szCs w:val="20"/>
+        </w:rPr>
+        <w:t>Within 90 days provide proof of completion of</w:t>
       </w:r>
       <w:r>
         <w:rPr>
@@ -2010,29 +2441,140 @@
       <w:r>
         <w:rPr>
           <w:rFonts w:ascii="Palatino Linotype" w:hAnsi="Palatino Linotype"/>
-          <w:sz w:val="20"/>
-          <w:szCs w:val="20"/>
-        </w:rPr>
-        <w:t xml:space="preserve">in full by </w:t>
-      </w:r>
-      <w:bookmarkEnd w:id="0"/>
-      <w:r>
-        <w:rPr>
-          <w:rFonts w:ascii="Palatino Linotype" w:hAnsi="Palatino Linotype"/>
-          <w:b/>
           <w:bCs/>
           <w:sz w:val="20"/>
           <w:szCs w:val="20"/>
         </w:rPr>
-        <w:t xml:space="preserve">March 19, 2022</w:t>
-      </w:r>
-      <w:r>
-        <w:rPr>
-          <w:rFonts w:ascii="Palatino Linotype" w:hAnsi="Palatino Linotype"/>
-          <w:sz w:val="20"/>
-          <w:szCs w:val="20"/>
-        </w:rPr>
-        <w:t xml:space="preserve">. </w:t>
+        <w:t xml:space="preserve">an alcohol/drug dependency evaluation and comply with any treatment and/or counseling recommendations.  Defendant shall provide community control with proof of monthly compliance.</w:t>
+      </w:r>
+      <w:r>
+        <w:rPr>
+          <w:rFonts w:ascii="Palatino Linotype" w:hAnsi="Palatino Linotype"/>
+          <w:bCs/>
+          <w:sz w:val="20"/>
+          <w:szCs w:val="20"/>
+        </w:rPr>
+        <w:t xml:space="preserve"> </w:t>
+      </w:r>
+      <w:r>
+        <w:rPr>
+          <w:rFonts w:ascii="Palatino Linotype" w:hAnsi="Palatino Linotype"/>
+          <w:sz w:val="20"/>
+          <w:szCs w:val="20"/>
+        </w:rPr>
+        <w:t xml:space="preserve"/>
+      </w:r>
+      <w:r>
+        <w:rPr>
+          <w:rFonts w:ascii="Palatino Linotype" w:hAnsi="Palatino Linotype"/>
+          <w:sz w:val="20"/>
+          <w:szCs w:val="20"/>
+        </w:rPr>
+        <w:t xml:space="preserve"/>
+      </w:r>
+      <w:r>
+        <w:rPr>
+          <w:rFonts w:ascii="Palatino Linotype" w:hAnsi="Palatino Linotype"/>
+          <w:sz w:val="20"/>
+          <w:szCs w:val="20"/>
+        </w:rPr>
+        <w:t xml:space="preserve"/>
+      </w:r>
+      <w:r>
+        <w:rPr>
+          <w:rFonts w:ascii="Palatino Linotype" w:hAnsi="Palatino Linotype"/>
+          <w:sz w:val="20"/>
+          <w:szCs w:val="20"/>
+        </w:rPr>
+        <w:t xml:space="preserve">  </w:t>
+      </w:r>
+    </w:p>
+    <w:p>
+      <w:pPr>
+        <w:pStyle w:val="ListParagraph"/>
+        <w:widowControl/>
+        <w:numPr>
+          <w:ilvl w:val="0"/>
+          <w:numId w:val="2"/>
+        </w:numPr>
+        <w:autoSpaceDE/>
+        <w:autoSpaceDN/>
+        <w:adjustRightInd/>
+        <w:jc w:val="both"/>
+        <w:rPr>
+          <w:rFonts w:ascii="Palatino Linotype" w:hAnsi="Palatino Linotype"/>
+          <w:bCs/>
+          <w:sz w:val="20"/>
+          <w:szCs w:val="20"/>
+        </w:rPr>
+      </w:pPr>
+      <w:r>
+        <w:rPr>
+          <w:rFonts w:ascii="Palatino Linotype" w:hAnsi="Palatino Linotype"/>
+          <w:bCs/>
+          <w:sz w:val="20"/>
+          <w:szCs w:val="20"/>
+        </w:rPr>
+        <w:lastRenderedPageBreak/>
+        <w:t>Within 90 days provide proof of completion of</w:t>
+      </w:r>
+      <w:r>
+        <w:rPr>
+          <w:rFonts w:ascii="Palatino Linotype" w:hAnsi="Palatino Linotype"/>
+          <w:sz w:val="20"/>
+          <w:szCs w:val="20"/>
+        </w:rPr>
+        <w:t xml:space="preserve"> </w:t>
+      </w:r>
+      <w:r>
+        <w:rPr>
+          <w:rFonts w:ascii="Palatino Linotype" w:hAnsi="Palatino Linotype"/>
+          <w:bCs/>
+          <w:sz w:val="20"/>
+          <w:szCs w:val="20"/>
+        </w:rPr>
+        <w:t>a class in anger management.</w:t>
+      </w:r>
+      <w:r>
+        <w:rPr>
+          <w:rFonts w:ascii="Palatino Linotype" w:hAnsi="Palatino Linotype"/>
+          <w:bCs/>
+          <w:sz w:val="20"/>
+          <w:szCs w:val="20"/>
+        </w:rPr>
+        <w:t xml:space="preserve"/>
+      </w:r>
+      <w:r>
+        <w:rPr>
+          <w:rFonts w:ascii="Palatino Linotype" w:hAnsi="Palatino Linotype"/>
+          <w:sz w:val="20"/>
+          <w:szCs w:val="20"/>
+        </w:rPr>
+        <w:t xml:space="preserve"/>
+      </w:r>
+      <w:r>
+        <w:rPr>
+          <w:rFonts w:ascii="Palatino Linotype" w:hAnsi="Palatino Linotype"/>
+          <w:sz w:val="20"/>
+          <w:szCs w:val="20"/>
+        </w:rPr>
+        <w:t xml:space="preserve"/>
+      </w:r>
+      <w:r>
+        <w:rPr>
+          <w:rFonts w:ascii="Palatino Linotype" w:hAnsi="Palatino Linotype"/>
+          <w:sz w:val="20"/>
+          <w:szCs w:val="20"/>
+        </w:rPr>
+        <w:t xml:space="preserve"/>
+      </w:r>
+      <w:r>
+        <w:rPr>
+          <w:rFonts w:ascii="Palatino Linotype" w:hAnsi="Palatino Linotype"/>
+          <w:sz w:val="20"/>
+          <w:szCs w:val="20"/>
+        </w:rPr>
+        <w:t xml:space="preserve"/>
       </w:r>
       <w:r>
         <w:rPr>
@@ -2308,7 +2850,39 @@
           <w:sz w:val="16"/>
           <w:szCs w:val="16"/>
         </w:rPr>
-        <w:t xml:space="preserve">Copies served by Dep. Clerk ___________________________ on the following date ____________________ to:</w:t>
+        <w:t>Copies served by Dep. Clerk ___________</w:t>
+      </w:r>
+      <w:r>
+        <w:rPr>
+          <w:rFonts w:ascii="Palatino Linotype" w:hAnsi="Palatino Linotype"/>
+          <w:sz w:val="16"/>
+          <w:szCs w:val="16"/>
+        </w:rPr>
+        <w:t>________________</w:t>
+      </w:r>
+      <w:r>
+        <w:rPr>
+          <w:rFonts w:ascii="Palatino Linotype" w:hAnsi="Palatino Linotype"/>
+          <w:sz w:val="16"/>
+          <w:szCs w:val="16"/>
+        </w:rPr>
+        <w:t xml:space="preserve"> on the following date ___________</w:t>
+      </w:r>
+      <w:r>
+        <w:rPr>
+          <w:rFonts w:ascii="Palatino Linotype" w:hAnsi="Palatino Linotype"/>
+          <w:sz w:val="16"/>
+          <w:szCs w:val="16"/>
+        </w:rPr>
+        <w:t xml:space="preserve">_________</w:t>
+      </w:r>
+      <w:r>
+        <w:rPr>
+          <w:rFonts w:ascii="Palatino Linotype" w:hAnsi="Palatino Linotype"/>
+          <w:sz w:val="16"/>
+          <w:szCs w:val="16"/>
+        </w:rPr>
+        <w:t xml:space="preserve"> to:</w:t>
       </w:r>
     </w:p>
     <w:p>
@@ -2337,7 +2911,15 @@
           <w:sz w:val="16"/>
           <w:szCs w:val="16"/>
         </w:rPr>
-        <w:t xml:space="preserve">Prosecutor’s Office: PS    OM     EM; Defendant’s Attorney: PS     OM     EM; Dennis Congdon: PS     OM     EM;</w:t>
+        <w:t xml:space="preserve">Prosecutor’s Office: PS    </w:t>
+      </w:r>
+      <w:r>
+        <w:rPr>
+          <w:rFonts w:ascii="Palatino Linotype" w:hAnsi="Palatino Linotype"/>
+          <w:sz w:val="16"/>
+          <w:szCs w:val="16"/>
+        </w:rPr>
+        <w:t xml:space="preserve">OM     EM; Defendant’s Attorney: PS     OM     EM; Dennis Congdon: PS     OM     EM;</w:t>
       </w:r>
     </w:p>
     <w:p>
@@ -2360,6 +2942,38 @@
           <w:szCs w:val="16"/>
         </w:rPr>
       </w:pPr>
+      <w:r>
+        <w:rPr>
+          <w:rFonts w:ascii="Palatino Linotype" w:hAnsi="Palatino Linotype"/>
+          <w:sz w:val="16"/>
+          <w:szCs w:val="16"/>
+        </w:rPr>
+        <w:t xml:space="preserve">Community Control: PS    </w:t>
+      </w:r>
+      <w:r>
+        <w:rPr>
+          <w:rFonts w:ascii="Palatino Linotype" w:hAnsi="Palatino Linotype"/>
+          <w:sz w:val="16"/>
+          <w:szCs w:val="16"/>
+        </w:rPr>
+        <w:t>EM;</w:t>
+      </w:r>
+      <w:r>
+        <w:rPr>
+          <w:rFonts w:ascii="Palatino Linotype" w:hAnsi="Palatino Linotype"/>
+          <w:sz w:val="16"/>
+          <w:szCs w:val="16"/>
+        </w:rPr>
+        <w:t xml:space="preserve"> </w:t>
+      </w:r>
+      <w:r>
+        <w:rPr>
+          <w:rFonts w:ascii="Palatino Linotype" w:hAnsi="Palatino Linotype"/>
+          <w:sz w:val="16"/>
+          <w:szCs w:val="16"/>
+        </w:rPr>
+        <w:t xml:space="preserve"/>
+      </w:r>
       <w:r>
         <w:rPr>
           <w:rFonts w:ascii="Palatino Linotype" w:hAnsi="Palatino Linotype"/>
@@ -2440,7 +3054,12 @@
 <w:ftr xmlns:wpc="http://schemas.microsoft.com/office/word/2010/wordprocessingCanvas" xmlns:cx="http://schemas.microsoft.com/office/drawing/2014/chartex" xmlns:cx1="http://schemas.microsoft.com/office/drawing/2015/9/8/chartex" xmlns:cx2="http://schemas.microsoft.com/office/drawing/2015/10/21/chartex" xmlns:cx3="http://schemas.microsoft.com/office/drawing/2016/5/9/chartex" xmlns:cx4="http://schemas.microsoft.com/office/drawing/2016/5/10/chartex" xmlns:cx5="http://schemas.microsoft.com/office/drawing/2016/5/11/chartex" xmlns:cx6="http://schemas.microsoft.com/office/drawing/2016/5/12/chartex" xmlns:cx7="http://schemas.microsoft.com/office/drawing/2016/5/13/chartex" xmlns:cx8="http://schemas.microsoft.com/office/drawing/2016/5/14/chartex" xmlns:mc="http://schemas.openxmlformats.org/markup-compatibility/2006" xmlns:aink="http://schemas.microsoft.com/office/drawing/2016/ink" xmlns:am3d="http://schemas.microsoft.com/office/drawing/2017/model3d" xmlns:o="urn:schemas-microsoft-com:office:office" xmlns:r="http://schemas.openxmlformats.org/officeDocument/2006/relationships" xmlns:m="http://schemas.openxmlformats.org/officeDocument/2006/math" xmlns:v="urn:schemas-microsoft-com:vml" xmlns:wp14="http://schemas.microsoft.com/office/word/2010/wordprocessingDrawing" xmlns:wp="http://schemas.openxmlformats.org/drawingml/2006/wordprocessingDrawing" xmlns:w10="urn:schemas-microsoft-com:office:word" xmlns:w="http://schemas.openxmlformats.org/wordprocessingml/2006/main" xmlns:w14="http://schemas.microsoft.com/office/word/2010/wordml" xmlns:w15="http://schemas.microsoft.com/office/word/2012/wordml" xmlns:w16cex="http://schemas.microsoft.com/office/word/2018/wordml/cex" xmlns:w16cid="http://schemas.microsoft.com/office/word/2016/wordml/cid" xmlns:w16="http://schemas.microsoft.com/office/word/2018/wordml" xmlns:w16sdtdh="http://schemas.microsoft.com/office/word/2020/wordml/sdtdatahash" xmlns:w16se="http://schemas.microsoft.com/office/word/2015/wordml/symex" xmlns:wpg="http://schemas.microsoft.com/office/word/2010/wordprocessingGroup" xmlns:wpi="http://schemas.microsoft.com/office/word/2010/wordprocessingInk" xmlns:wne="http://schemas.microsoft.com/office/word/2006/wordml" xmlns:wps="http://schemas.microsoft.com/office/word/2010/wordprocessingShape" mc:Ignorable="w14 w15 w16se w16cid w16 w16cex w16sdtdh wp14">
   <w:sdt>
     <w:sdtPr>
-      <w:id w:val="-1309706245"/>
+      <w:rPr>
+        <w:rFonts w:ascii="Palatino Linotype" w:hAnsi="Palatino Linotype"/>
+        <w:sz w:val="20"/>
+        <w:szCs w:val="20"/>
+      </w:rPr>
+      <w:id w:val="-2099861789"/>
       <w:docPartObj>
         <w:docPartGallery w:val="Page Numbers (Bottom of Page)"/>
         <w:docPartUnique/>
@@ -2455,19 +3074,13 @@
             <w:sz w:val="20"/>
             <w:szCs w:val="20"/>
           </w:rPr>
-          <w:id w:val="98381352"/>
+          <w:id w:val="860082579"/>
           <w:docPartObj>
             <w:docPartGallery w:val="Page Numbers (Top of Page)"/>
             <w:docPartUnique/>
           </w:docPartObj>
         </w:sdtPr>
-        <w:sdtEndPr>
-          <w:rPr>
-            <w:rFonts w:ascii="Times New Roman" w:hAnsi="Times New Roman"/>
-            <w:sz w:val="24"/>
-            <w:szCs w:val="24"/>
-          </w:rPr>
-        </w:sdtEndPr>
+        <w:sdtEndPr/>
         <w:sdtContent>
           <w:p>
             <w:pPr>
@@ -2596,7 +3209,7 @@
                 <w:sz w:val="20"/>
                 <w:szCs w:val="20"/>
               </w:rPr>
-              <w:t>3</w:t>
+              <w:t>5</w:t>
             </w:r>
             <w:r>
               <w:rPr>
@@ -2626,39 +3239,11 @@
               </w:rPr>
               <w:t xml:space="preserve">Final Judgment Entry 21CRB01291</w:t>
             </w:r>
-          </w:p>
-          <w:p>
-            <w:pPr>
-              <w:pStyle w:val="Footer"/>
-              <w:jc w:val="right"/>
-            </w:pPr>
           </w:p>
         </w:sdtContent>
       </w:sdt>
     </w:sdtContent>
   </w:sdt>
-  <w:p>
-    <w:pPr>
-      <w:tabs>
-        <w:tab w:val="left" w:pos="-1080"/>
-        <w:tab w:val="left" w:pos="-720"/>
-        <w:tab w:val="left" w:pos="0"/>
-        <w:tab w:val="left" w:pos="720"/>
-        <w:tab w:val="left" w:pos="1440"/>
-        <w:tab w:val="left" w:pos="2160"/>
-        <w:tab w:val="left" w:pos="2880"/>
-        <w:tab w:val="left" w:pos="3600"/>
-        <w:tab w:val="left" w:pos="4320"/>
-        <w:tab w:val="left" w:pos="4680"/>
-      </w:tabs>
-      <w:jc w:val="right"/>
-      <w:rPr>
-        <w:rFonts w:ascii="Palatino Linotype" w:hAnsi="Palatino Linotype"/>
-        <w:sz w:val="20"/>
-        <w:szCs w:val="20"/>
-      </w:rPr>
-    </w:pPr>
-  </w:p>
 </w:ftr>
 </file>
 
@@ -2850,8 +3435,240 @@
       </w:rPr>
     </w:lvl>
   </w:abstractNum>
+  <w:abstractNum w:abstractNumId="1" w15:restartNumberingAfterBreak="0">
+    <w:nsid w:val="279660C9"/>
+    <w:multiLevelType w:val="hybridMultilevel"/>
+    <w:tmpl w:val="05247724"/>
+    <w:lvl w:ilvl="0" w:tplc="04090001">
+      <w:start w:val="1"/>
+      <w:numFmt w:val="bullet"/>
+      <w:lvlText w:val=""/>
+      <w:lvlJc w:val="left"/>
+      <w:pPr>
+        <w:ind w:left="720" w:hanging="360"/>
+      </w:pPr>
+      <w:rPr>
+        <w:rFonts w:ascii="Symbol" w:hAnsi="Symbol" w:hint="default"/>
+      </w:rPr>
+    </w:lvl>
+    <w:lvl w:ilvl="1" w:tplc="04090003" w:tentative="1">
+      <w:start w:val="1"/>
+      <w:numFmt w:val="bullet"/>
+      <w:lvlText w:val="o"/>
+      <w:lvlJc w:val="left"/>
+      <w:pPr>
+        <w:ind w:left="1440" w:hanging="360"/>
+      </w:pPr>
+      <w:rPr>
+        <w:rFonts w:ascii="Courier New" w:hAnsi="Courier New" w:cs="Courier New" w:hint="default"/>
+      </w:rPr>
+    </w:lvl>
+    <w:lvl w:ilvl="2" w:tplc="04090005" w:tentative="1">
+      <w:start w:val="1"/>
+      <w:numFmt w:val="bullet"/>
+      <w:lvlText w:val=""/>
+      <w:lvlJc w:val="left"/>
+      <w:pPr>
+        <w:ind w:left="2160" w:hanging="360"/>
+      </w:pPr>
+      <w:rPr>
+        <w:rFonts w:ascii="Wingdings" w:hAnsi="Wingdings" w:hint="default"/>
+      </w:rPr>
+    </w:lvl>
+    <w:lvl w:ilvl="3" w:tplc="04090001" w:tentative="1">
+      <w:start w:val="1"/>
+      <w:numFmt w:val="bullet"/>
+      <w:lvlText w:val=""/>
+      <w:lvlJc w:val="left"/>
+      <w:pPr>
+        <w:ind w:left="2880" w:hanging="360"/>
+      </w:pPr>
+      <w:rPr>
+        <w:rFonts w:ascii="Symbol" w:hAnsi="Symbol" w:hint="default"/>
+      </w:rPr>
+    </w:lvl>
+    <w:lvl w:ilvl="4" w:tplc="04090003" w:tentative="1">
+      <w:start w:val="1"/>
+      <w:numFmt w:val="bullet"/>
+      <w:lvlText w:val="o"/>
+      <w:lvlJc w:val="left"/>
+      <w:pPr>
+        <w:ind w:left="3600" w:hanging="360"/>
+      </w:pPr>
+      <w:rPr>
+        <w:rFonts w:ascii="Courier New" w:hAnsi="Courier New" w:cs="Courier New" w:hint="default"/>
+      </w:rPr>
+    </w:lvl>
+    <w:lvl w:ilvl="5" w:tplc="04090005" w:tentative="1">
+      <w:start w:val="1"/>
+      <w:numFmt w:val="bullet"/>
+      <w:lvlText w:val=""/>
+      <w:lvlJc w:val="left"/>
+      <w:pPr>
+        <w:ind w:left="4320" w:hanging="360"/>
+      </w:pPr>
+      <w:rPr>
+        <w:rFonts w:ascii="Wingdings" w:hAnsi="Wingdings" w:hint="default"/>
+      </w:rPr>
+    </w:lvl>
+    <w:lvl w:ilvl="6" w:tplc="04090001" w:tentative="1">
+      <w:start w:val="1"/>
+      <w:numFmt w:val="bullet"/>
+      <w:lvlText w:val=""/>
+      <w:lvlJc w:val="left"/>
+      <w:pPr>
+        <w:ind w:left="5040" w:hanging="360"/>
+      </w:pPr>
+      <w:rPr>
+        <w:rFonts w:ascii="Symbol" w:hAnsi="Symbol" w:hint="default"/>
+      </w:rPr>
+    </w:lvl>
+    <w:lvl w:ilvl="7" w:tplc="04090003" w:tentative="1">
+      <w:start w:val="1"/>
+      <w:numFmt w:val="bullet"/>
+      <w:lvlText w:val="o"/>
+      <w:lvlJc w:val="left"/>
+      <w:pPr>
+        <w:ind w:left="5760" w:hanging="360"/>
+      </w:pPr>
+      <w:rPr>
+        <w:rFonts w:ascii="Courier New" w:hAnsi="Courier New" w:cs="Courier New" w:hint="default"/>
+      </w:rPr>
+    </w:lvl>
+    <w:lvl w:ilvl="8" w:tplc="04090005" w:tentative="1">
+      <w:start w:val="1"/>
+      <w:numFmt w:val="bullet"/>
+      <w:lvlText w:val=""/>
+      <w:lvlJc w:val="left"/>
+      <w:pPr>
+        <w:ind w:left="6480" w:hanging="360"/>
+      </w:pPr>
+      <w:rPr>
+        <w:rFonts w:ascii="Wingdings" w:hAnsi="Wingdings" w:hint="default"/>
+      </w:rPr>
+    </w:lvl>
+  </w:abstractNum>
+  <w:abstractNum w:abstractNumId="2" w15:restartNumberingAfterBreak="0">
+    <w:nsid w:val="2E17566E"/>
+    <w:multiLevelType w:val="hybridMultilevel"/>
+    <w:tmpl w:val="00866CE6"/>
+    <w:lvl w:ilvl="0" w:tplc="04090001">
+      <w:start w:val="1"/>
+      <w:numFmt w:val="bullet"/>
+      <w:lvlText w:val=""/>
+      <w:lvlJc w:val="left"/>
+      <w:pPr>
+        <w:ind w:left="779" w:hanging="360"/>
+      </w:pPr>
+      <w:rPr>
+        <w:rFonts w:ascii="Symbol" w:hAnsi="Symbol" w:hint="default"/>
+      </w:rPr>
+    </w:lvl>
+    <w:lvl w:ilvl="1" w:tplc="04090003">
+      <w:start w:val="1"/>
+      <w:numFmt w:val="bullet"/>
+      <w:lvlText w:val="o"/>
+      <w:lvlJc w:val="left"/>
+      <w:pPr>
+        <w:ind w:left="1499" w:hanging="360"/>
+      </w:pPr>
+      <w:rPr>
+        <w:rFonts w:ascii="Courier New" w:hAnsi="Courier New" w:cs="Courier New" w:hint="default"/>
+      </w:rPr>
+    </w:lvl>
+    <w:lvl w:ilvl="2" w:tplc="04090005" w:tentative="1">
+      <w:start w:val="1"/>
+      <w:numFmt w:val="bullet"/>
+      <w:lvlText w:val=""/>
+      <w:lvlJc w:val="left"/>
+      <w:pPr>
+        <w:ind w:left="2219" w:hanging="360"/>
+      </w:pPr>
+      <w:rPr>
+        <w:rFonts w:ascii="Wingdings" w:hAnsi="Wingdings" w:hint="default"/>
+      </w:rPr>
+    </w:lvl>
+    <w:lvl w:ilvl="3" w:tplc="04090001" w:tentative="1">
+      <w:start w:val="1"/>
+      <w:numFmt w:val="bullet"/>
+      <w:lvlText w:val=""/>
+      <w:lvlJc w:val="left"/>
+      <w:pPr>
+        <w:ind w:left="2939" w:hanging="360"/>
+      </w:pPr>
+      <w:rPr>
+        <w:rFonts w:ascii="Symbol" w:hAnsi="Symbol" w:hint="default"/>
+      </w:rPr>
+    </w:lvl>
+    <w:lvl w:ilvl="4" w:tplc="04090003" w:tentative="1">
+      <w:start w:val="1"/>
+      <w:numFmt w:val="bullet"/>
+      <w:lvlText w:val="o"/>
+      <w:lvlJc w:val="left"/>
+      <w:pPr>
+        <w:ind w:left="3659" w:hanging="360"/>
+      </w:pPr>
+      <w:rPr>
+        <w:rFonts w:ascii="Courier New" w:hAnsi="Courier New" w:cs="Courier New" w:hint="default"/>
+      </w:rPr>
+    </w:lvl>
+    <w:lvl w:ilvl="5" w:tplc="04090005" w:tentative="1">
+      <w:start w:val="1"/>
+      <w:numFmt w:val="bullet"/>
+      <w:lvlText w:val=""/>
+      <w:lvlJc w:val="left"/>
+      <w:pPr>
+        <w:ind w:left="4379" w:hanging="360"/>
+      </w:pPr>
+      <w:rPr>
+        <w:rFonts w:ascii="Wingdings" w:hAnsi="Wingdings" w:hint="default"/>
+      </w:rPr>
+    </w:lvl>
+    <w:lvl w:ilvl="6" w:tplc="04090001" w:tentative="1">
+      <w:start w:val="1"/>
+      <w:numFmt w:val="bullet"/>
+      <w:lvlText w:val=""/>
+      <w:lvlJc w:val="left"/>
+      <w:pPr>
+        <w:ind w:left="5099" w:hanging="360"/>
+      </w:pPr>
+      <w:rPr>
+        <w:rFonts w:ascii="Symbol" w:hAnsi="Symbol" w:hint="default"/>
+      </w:rPr>
+    </w:lvl>
+    <w:lvl w:ilvl="7" w:tplc="04090003" w:tentative="1">
+      <w:start w:val="1"/>
+      <w:numFmt w:val="bullet"/>
+      <w:lvlText w:val="o"/>
+      <w:lvlJc w:val="left"/>
+      <w:pPr>
+        <w:ind w:left="5819" w:hanging="360"/>
+      </w:pPr>
+      <w:rPr>
+        <w:rFonts w:ascii="Courier New" w:hAnsi="Courier New" w:cs="Courier New" w:hint="default"/>
+      </w:rPr>
+    </w:lvl>
+    <w:lvl w:ilvl="8" w:tplc="04090005" w:tentative="1">
+      <w:start w:val="1"/>
+      <w:numFmt w:val="bullet"/>
+      <w:lvlText w:val=""/>
+      <w:lvlJc w:val="left"/>
+      <w:pPr>
+        <w:ind w:left="6539" w:hanging="360"/>
+      </w:pPr>
+      <w:rPr>
+        <w:rFonts w:ascii="Wingdings" w:hAnsi="Wingdings" w:hint="default"/>
+      </w:rPr>
+    </w:lvl>
+  </w:abstractNum>
   <w:num w:numId="1">
     <w:abstractNumId w:val="0"/>
+  </w:num>
+  <w:num w:numId="2">
+    <w:abstractNumId w:val="2"/>
+  </w:num>
+  <w:num w:numId="3">
+    <w:abstractNumId w:val="1"/>
   </w:num>
 </w:numbering>
 </file>
@@ -3408,6 +4225,49 @@
       <w:contextualSpacing/>
     </w:pPr>
   </w:style>
+  <w:style w:type="character" w:styleId="CommentReference">
+    <w:name w:val="annotation reference"/>
+    <w:basedOn w:val="DefaultParagraphFont"/>
+    <w:uiPriority w:val="99"/>
+    <w:semiHidden/>
+    <w:unhideWhenUsed/>
+    <w:rsid w:val="00A53114"/>
+    <w:rPr>
+      <w:sz w:val="16"/>
+      <w:szCs w:val="16"/>
+    </w:rPr>
+  </w:style>
+  <w:style w:type="paragraph" w:styleId="CommentText">
+    <w:name w:val="annotation text"/>
+    <w:basedOn w:val="Normal"/>
+    <w:link w:val="CommentTextChar"/>
+    <w:uiPriority w:val="99"/>
+    <w:unhideWhenUsed/>
+    <w:rsid w:val="00A53114"/>
+    <w:pPr>
+      <w:widowControl/>
+      <w:autoSpaceDE/>
+      <w:autoSpaceDN/>
+      <w:adjustRightInd/>
+    </w:pPr>
+    <w:rPr>
+      <w:rFonts w:asciiTheme="minorHAnsi" w:eastAsiaTheme="minorHAnsi" w:hAnsiTheme="minorHAnsi" w:cstheme="minorBidi"/>
+      <w:sz w:val="20"/>
+      <w:szCs w:val="20"/>
+    </w:rPr>
+  </w:style>
+  <w:style w:type="character" w:customStyle="1" w:styleId="CommentTextChar">
+    <w:name w:val="Comment Text Char"/>
+    <w:basedOn w:val="DefaultParagraphFont"/>
+    <w:link w:val="CommentText"/>
+    <w:uiPriority w:val="99"/>
+    <w:rsid w:val="00A53114"/>
+    <w:rPr>
+      <w:rFonts w:eastAsiaTheme="minorHAnsi"/>
+      <w:sz w:val="20"/>
+      <w:szCs w:val="20"/>
+    </w:rPr>
+  </w:style>
 </w:styles>
 </file>
 

</xml_diff>